<commit_message>
Update Res - Doc - Complete ABAP
</commit_message>
<xml_diff>
--- a/04_Resources/01_Documentation/[Kiran Bandari] Complete ABAP - Note.docx
+++ b/04_Resources/01_Documentation/[Kiran Bandari] Complete ABAP - Note.docx
@@ -5,33 +5,14 @@
     <w:p>
       <w:pPr>
         <w:spacing w:line="360" w:lineRule="auto"/>
-        <w:rPr>
-          <w:rFonts w:asciiTheme="majorHAnsi" w:hAnsiTheme="majorHAnsi" w:cstheme="majorHAnsi"/>
-          <w:sz w:val="24"/>
-          <w:szCs w:val="24"/>
-          <w:lang w:val="en-US"/>
-        </w:rPr>
-      </w:pPr>
-      <w:r>
-        <w:rPr>
-          <w:rFonts w:asciiTheme="majorHAnsi" w:hAnsiTheme="majorHAnsi" w:cstheme="majorHAnsi"/>
-          <w:sz w:val="24"/>
-          <w:szCs w:val="24"/>
-          <w:lang w:val="en-US"/>
-        </w:rPr>
-        <w:t>[43]</w:t>
-      </w:r>
-    </w:p>
-    <w:p>
-      <w:pPr>
-        <w:spacing w:line="360" w:lineRule="auto"/>
+        <w:jc w:val="center"/>
         <w:rPr>
           <w:rFonts w:asciiTheme="majorHAnsi" w:hAnsiTheme="majorHAnsi" w:cstheme="majorHAnsi"/>
           <w:b/>
           <w:bCs/>
-          <w:color w:val="A02B93" w:themeColor="accent5"/>
-          <w:sz w:val="24"/>
-          <w:szCs w:val="24"/>
+          <w:color w:val="124F1A" w:themeColor="accent3" w:themeShade="BF"/>
+          <w:sz w:val="40"/>
+          <w:szCs w:val="40"/>
           <w:lang w:val="en-US"/>
         </w:rPr>
       </w:pPr>
@@ -40,7 +21,1562 @@
           <w:rFonts w:asciiTheme="majorHAnsi" w:hAnsiTheme="majorHAnsi" w:cstheme="majorHAnsi"/>
           <w:b/>
           <w:bCs/>
-          <w:color w:val="A02B93" w:themeColor="accent5"/>
+          <w:color w:val="124F1A" w:themeColor="accent3" w:themeShade="BF"/>
+          <w:sz w:val="40"/>
+          <w:szCs w:val="40"/>
+        </w:rPr>
+        <w:t>Chapter 1</w:t>
+      </w:r>
+    </w:p>
+    <w:p>
+      <w:pPr>
+        <w:spacing w:line="360" w:lineRule="auto"/>
+        <w:jc w:val="center"/>
+        <w:rPr>
+          <w:rFonts w:asciiTheme="majorHAnsi" w:hAnsiTheme="majorHAnsi" w:cstheme="majorHAnsi"/>
+          <w:b/>
+          <w:bCs/>
+          <w:color w:val="AA225C"/>
+          <w:sz w:val="32"/>
+          <w:szCs w:val="32"/>
+          <w:lang w:val="en-US"/>
+        </w:rPr>
+      </w:pPr>
+      <w:r>
+        <w:rPr>
+          <w:rFonts w:asciiTheme="majorHAnsi" w:hAnsiTheme="majorHAnsi" w:cstheme="majorHAnsi"/>
+          <w:b/>
+          <w:bCs/>
+          <w:color w:val="AA225C"/>
+          <w:sz w:val="32"/>
+          <w:szCs w:val="32"/>
+        </w:rPr>
+        <w:t>Introduction to ERP and SAP</w:t>
+      </w:r>
+    </w:p>
+    <w:p>
+      <w:pPr>
+        <w:spacing w:line="360" w:lineRule="auto"/>
+        <w:rPr>
+          <w:rFonts w:asciiTheme="majorHAnsi" w:hAnsiTheme="majorHAnsi" w:cstheme="majorHAnsi"/>
+          <w:sz w:val="24"/>
+          <w:szCs w:val="24"/>
+          <w:lang w:val="en-US"/>
+        </w:rPr>
+      </w:pPr>
+      <w:r>
+        <w:rPr>
+          <w:rFonts w:asciiTheme="majorHAnsi" w:hAnsiTheme="majorHAnsi" w:cstheme="majorHAnsi"/>
+          <w:sz w:val="24"/>
+          <w:szCs w:val="24"/>
+        </w:rPr>
+        <w:t>Chương 1 giới thiệu hệ thống ERP và SAP, nêu rõ mục tiêu của cuốn sách là dạy lập trình ABAP từ cơ bản đến nâng cao, không yêu cầu kinh nghiệm trước đó. Chương bắt đầu với sự phát triển của hệ thống SAP, tiếp theo là các khái niệm về ERP nói chung, các module cụ thể của SAP, và cuối cùng là giới thiệu về ABAP cùng các yêu cầu hệ thống cần thiết để làm việc với ABAP.</w:t>
+      </w:r>
+      <w:r>
+        <w:rPr>
+          <w:rFonts w:asciiTheme="majorHAnsi" w:hAnsiTheme="majorHAnsi" w:cstheme="majorHAnsi"/>
+          <w:sz w:val="24"/>
+          <w:szCs w:val="24"/>
+          <w:lang w:val="en-US"/>
+        </w:rPr>
+        <w:tab/>
+      </w:r>
+    </w:p>
+    <w:p>
+      <w:pPr>
+        <w:spacing w:line="360" w:lineRule="auto"/>
+        <w:rPr>
+          <w:rFonts w:asciiTheme="majorHAnsi" w:hAnsiTheme="majorHAnsi" w:cstheme="majorHAnsi"/>
+          <w:sz w:val="24"/>
+          <w:szCs w:val="24"/>
+          <w:lang w:val="en-US"/>
+        </w:rPr>
+      </w:pPr>
+      <w:r>
+        <w:rPr>
+          <w:rFonts w:asciiTheme="majorHAnsi" w:hAnsiTheme="majorHAnsi" w:cstheme="majorHAnsi"/>
+          <w:b/>
+          <w:bCs/>
+          <w:color w:val="AA225C"/>
+          <w:sz w:val="24"/>
+          <w:szCs w:val="24"/>
+        </w:rPr>
+        <w:t>1.1 Historical Overview</w:t>
+      </w:r>
+    </w:p>
+    <w:p>
+      <w:pPr>
+        <w:spacing w:line="360" w:lineRule="auto"/>
+        <w:rPr>
+          <w:rFonts w:asciiTheme="majorHAnsi" w:hAnsiTheme="majorHAnsi" w:cstheme="majorHAnsi"/>
+          <w:sz w:val="24"/>
+          <w:szCs w:val="24"/>
+          <w:lang w:val="en-US"/>
+        </w:rPr>
+      </w:pPr>
+      <w:r>
+        <w:rPr>
+          <w:rFonts w:asciiTheme="majorHAnsi" w:hAnsiTheme="majorHAnsi" w:cstheme="majorHAnsi"/>
+          <w:sz w:val="24"/>
+          <w:szCs w:val="24"/>
+        </w:rPr>
+        <w:t xml:space="preserve">Năm 1972, SAP giới thiệu hệ thống đầu tiên, R/1, chỉ dùng cho kế toán tài chính và không có các lớp trình bày, ứng dụng, hay cơ sở dữ liệu như hiện nay. </w:t>
+      </w:r>
+    </w:p>
+    <w:p>
+      <w:pPr>
+        <w:spacing w:line="360" w:lineRule="auto"/>
+        <w:rPr>
+          <w:rFonts w:asciiTheme="majorHAnsi" w:hAnsiTheme="majorHAnsi" w:cstheme="majorHAnsi"/>
+          <w:sz w:val="24"/>
+          <w:szCs w:val="24"/>
+          <w:lang w:val="en-US"/>
+        </w:rPr>
+      </w:pPr>
+      <w:r>
+        <w:rPr>
+          <w:rFonts w:asciiTheme="majorHAnsi" w:hAnsiTheme="majorHAnsi" w:cstheme="majorHAnsi"/>
+          <w:sz w:val="24"/>
+          <w:szCs w:val="24"/>
+        </w:rPr>
+        <w:t xml:space="preserve">Vào cuối những năm 1970, SAP ra mắt hệ thống R/2 với hai lớp: lớp trình bày và lớp ứng dụng cộng với cơ sở dữ liệu. </w:t>
+      </w:r>
+    </w:p>
+    <w:p>
+      <w:pPr>
+        <w:spacing w:line="360" w:lineRule="auto"/>
+        <w:rPr>
+          <w:rFonts w:asciiTheme="majorHAnsi" w:hAnsiTheme="majorHAnsi" w:cstheme="majorHAnsi"/>
+          <w:sz w:val="24"/>
+          <w:szCs w:val="24"/>
+        </w:rPr>
+      </w:pPr>
+      <w:r>
+        <w:rPr>
+          <w:rFonts w:asciiTheme="majorHAnsi" w:hAnsiTheme="majorHAnsi" w:cstheme="majorHAnsi"/>
+          <w:sz w:val="24"/>
+          <w:szCs w:val="24"/>
+        </w:rPr>
+        <w:t>Đến những năm 1990, SAP chuyển sang kiến trúc ba lớp với SAP R/3, bao gồm lớp trình bày, lớp ứng dụng và lớp cơ sở dữ liệu.</w:t>
+      </w:r>
+    </w:p>
+    <w:p>
+      <w:pPr>
+        <w:spacing w:line="360" w:lineRule="auto"/>
+        <w:rPr>
+          <w:rFonts w:asciiTheme="majorHAnsi" w:hAnsiTheme="majorHAnsi" w:cstheme="majorHAnsi"/>
+          <w:sz w:val="24"/>
+          <w:szCs w:val="24"/>
+          <w:lang w:val="en-US"/>
+        </w:rPr>
+      </w:pPr>
+      <w:r>
+        <w:rPr>
+          <w:rFonts w:asciiTheme="majorHAnsi" w:hAnsiTheme="majorHAnsi" w:cstheme="majorHAnsi"/>
+          <w:sz w:val="24"/>
+          <w:szCs w:val="24"/>
+        </w:rPr>
+        <w:t>SAP R/3 4.7 là phiên bản đầu tiên có nền tảng công nghệ SAP Web Application Server, hỗ trợ các ứng dụng Business Server Pages (BSP) và Java 2 Enterprise Edition (J2EE). Từ đó, SAP bắt đầu thêm tên nền tảng vào tên sản phẩm, dẫn đến sự nhầm lẫn về phiên bản hệ thống và nền tảng.</w:t>
+      </w:r>
+    </w:p>
+    <w:p>
+      <w:pPr>
+        <w:spacing w:line="360" w:lineRule="auto"/>
+        <w:rPr>
+          <w:rFonts w:asciiTheme="majorHAnsi" w:hAnsiTheme="majorHAnsi" w:cstheme="majorHAnsi"/>
+          <w:sz w:val="24"/>
+          <w:szCs w:val="24"/>
+        </w:rPr>
+      </w:pPr>
+      <w:r>
+        <w:rPr>
+          <w:rFonts w:asciiTheme="majorHAnsi" w:hAnsiTheme="majorHAnsi" w:cstheme="majorHAnsi"/>
+          <w:sz w:val="24"/>
+          <w:szCs w:val="24"/>
+        </w:rPr>
+        <w:t>SAP tiếp tục cập nhật và thay đổi tên sản phẩm, bao gồm mySAP ERP 2004 (thay thế SAP R/3 Enterprise bằng SAP ECC) và SAP NetWeaver 2004. Đến năm 2005, mySAP ERP 2005 được gọi là SAP ECC 6.0 và cư trú trên nền tảng SAP NetWeaver 2004, còn được gọi là SAP ERP 6.0.</w:t>
+      </w:r>
+    </w:p>
+    <w:p>
+      <w:pPr>
+        <w:spacing w:line="360" w:lineRule="auto"/>
+        <w:rPr>
+          <w:rFonts w:asciiTheme="majorHAnsi" w:hAnsiTheme="majorHAnsi" w:cstheme="majorHAnsi"/>
+          <w:sz w:val="24"/>
+          <w:szCs w:val="24"/>
+        </w:rPr>
+      </w:pPr>
+      <w:r>
+        <w:rPr>
+          <w:rFonts w:asciiTheme="majorHAnsi" w:hAnsiTheme="majorHAnsi" w:cstheme="majorHAnsi"/>
+          <w:sz w:val="24"/>
+          <w:szCs w:val="24"/>
+        </w:rPr>
+        <w:t>Các gói nâng cấp (EHPs) cung cấp tính năng mới cho khách hàng mà không thay đổi các thành phần cốt lõi của hệ thống. Khách hàng có thể kích hoạt các chức năng mới qua Switch Framework. Các gói nâng cấp này được phát hành định kỳ (thường mỗi hai năm) và bao gồm tất cả các chức năng phần mềm mới của SAP từ các gói dịch vụ (SP) trước đó.</w:t>
+      </w:r>
+    </w:p>
+    <w:p>
+      <w:pPr>
+        <w:spacing w:line="360" w:lineRule="auto"/>
+        <w:rPr>
+          <w:rFonts w:asciiTheme="majorHAnsi" w:hAnsiTheme="majorHAnsi" w:cstheme="majorHAnsi"/>
+          <w:sz w:val="24"/>
+          <w:szCs w:val="24"/>
+        </w:rPr>
+      </w:pPr>
+      <w:r>
+        <w:rPr>
+          <w:rFonts w:asciiTheme="majorHAnsi" w:hAnsiTheme="majorHAnsi" w:cstheme="majorHAnsi"/>
+          <w:sz w:val="24"/>
+          <w:szCs w:val="24"/>
+        </w:rPr>
+        <w:t>Danh sách dưới đây cho thấy sự phát triển của hệ thống SAP qua các năm:</w:t>
+      </w:r>
+    </w:p>
+    <w:p>
+      <w:pPr>
+        <w:numPr>
+          <w:ilvl w:val="0"/>
+          <w:numId w:val="1"/>
+        </w:numPr>
+        <w:spacing w:line="360" w:lineRule="auto"/>
+        <w:rPr>
+          <w:rFonts w:asciiTheme="majorHAnsi" w:hAnsiTheme="majorHAnsi" w:cstheme="majorHAnsi"/>
+          <w:sz w:val="24"/>
+          <w:szCs w:val="24"/>
+        </w:rPr>
+      </w:pPr>
+      <w:r>
+        <w:rPr>
+          <w:rFonts w:asciiTheme="majorHAnsi" w:hAnsiTheme="majorHAnsi" w:cstheme="majorHAnsi"/>
+          <w:sz w:val="24"/>
+          <w:szCs w:val="24"/>
+        </w:rPr>
+        <w:t>1972: SAP R/1</w:t>
+      </w:r>
+    </w:p>
+    <w:p>
+      <w:pPr>
+        <w:numPr>
+          <w:ilvl w:val="0"/>
+          <w:numId w:val="1"/>
+        </w:numPr>
+        <w:spacing w:line="360" w:lineRule="auto"/>
+        <w:rPr>
+          <w:rFonts w:asciiTheme="majorHAnsi" w:hAnsiTheme="majorHAnsi" w:cstheme="majorHAnsi"/>
+          <w:sz w:val="24"/>
+          <w:szCs w:val="24"/>
+        </w:rPr>
+      </w:pPr>
+      <w:r>
+        <w:rPr>
+          <w:rFonts w:asciiTheme="majorHAnsi" w:hAnsiTheme="majorHAnsi" w:cstheme="majorHAnsi"/>
+          <w:sz w:val="24"/>
+          <w:szCs w:val="24"/>
+        </w:rPr>
+        <w:t>Cuối những năm 1970: SAP R/2</w:t>
+      </w:r>
+    </w:p>
+    <w:p>
+      <w:pPr>
+        <w:numPr>
+          <w:ilvl w:val="0"/>
+          <w:numId w:val="1"/>
+        </w:numPr>
+        <w:spacing w:line="360" w:lineRule="auto"/>
+        <w:rPr>
+          <w:rFonts w:asciiTheme="majorHAnsi" w:hAnsiTheme="majorHAnsi" w:cstheme="majorHAnsi"/>
+          <w:sz w:val="24"/>
+          <w:szCs w:val="24"/>
+        </w:rPr>
+      </w:pPr>
+      <w:r>
+        <w:rPr>
+          <w:rFonts w:asciiTheme="majorHAnsi" w:hAnsiTheme="majorHAnsi" w:cstheme="majorHAnsi"/>
+          <w:sz w:val="24"/>
+          <w:szCs w:val="24"/>
+        </w:rPr>
+        <w:t>1992: SAP R/3</w:t>
+      </w:r>
+    </w:p>
+    <w:p>
+      <w:pPr>
+        <w:numPr>
+          <w:ilvl w:val="0"/>
+          <w:numId w:val="1"/>
+        </w:numPr>
+        <w:spacing w:line="360" w:lineRule="auto"/>
+        <w:rPr>
+          <w:rFonts w:asciiTheme="majorHAnsi" w:hAnsiTheme="majorHAnsi" w:cstheme="majorHAnsi"/>
+          <w:sz w:val="24"/>
+          <w:szCs w:val="24"/>
+        </w:rPr>
+      </w:pPr>
+      <w:r>
+        <w:rPr>
+          <w:rFonts w:asciiTheme="majorHAnsi" w:hAnsiTheme="majorHAnsi" w:cstheme="majorHAnsi"/>
+          <w:sz w:val="24"/>
+          <w:szCs w:val="24"/>
+        </w:rPr>
+        <w:t>2001: Giới thiệu SAP Web Application Server</w:t>
+      </w:r>
+    </w:p>
+    <w:p>
+      <w:pPr>
+        <w:numPr>
+          <w:ilvl w:val="0"/>
+          <w:numId w:val="1"/>
+        </w:numPr>
+        <w:spacing w:line="360" w:lineRule="auto"/>
+        <w:rPr>
+          <w:rFonts w:asciiTheme="majorHAnsi" w:hAnsiTheme="majorHAnsi" w:cstheme="majorHAnsi"/>
+          <w:sz w:val="24"/>
+          <w:szCs w:val="24"/>
+        </w:rPr>
+      </w:pPr>
+      <w:r>
+        <w:rPr>
+          <w:rFonts w:asciiTheme="majorHAnsi" w:hAnsiTheme="majorHAnsi" w:cstheme="majorHAnsi"/>
+          <w:sz w:val="24"/>
+          <w:szCs w:val="24"/>
+        </w:rPr>
+        <w:t>2002: SAP R/3 Enterprise 4.70</w:t>
+      </w:r>
+    </w:p>
+    <w:p>
+      <w:pPr>
+        <w:numPr>
+          <w:ilvl w:val="0"/>
+          <w:numId w:val="1"/>
+        </w:numPr>
+        <w:spacing w:line="360" w:lineRule="auto"/>
+        <w:rPr>
+          <w:rFonts w:asciiTheme="majorHAnsi" w:hAnsiTheme="majorHAnsi" w:cstheme="majorHAnsi"/>
+          <w:sz w:val="24"/>
+          <w:szCs w:val="24"/>
+        </w:rPr>
+      </w:pPr>
+      <w:r>
+        <w:rPr>
+          <w:rFonts w:asciiTheme="majorHAnsi" w:hAnsiTheme="majorHAnsi" w:cstheme="majorHAnsi"/>
+          <w:sz w:val="24"/>
+          <w:szCs w:val="24"/>
+        </w:rPr>
+        <w:t>2003: mySAP ERP 2003</w:t>
+      </w:r>
+    </w:p>
+    <w:p>
+      <w:pPr>
+        <w:numPr>
+          <w:ilvl w:val="0"/>
+          <w:numId w:val="1"/>
+        </w:numPr>
+        <w:spacing w:line="360" w:lineRule="auto"/>
+        <w:rPr>
+          <w:rFonts w:asciiTheme="majorHAnsi" w:hAnsiTheme="majorHAnsi" w:cstheme="majorHAnsi"/>
+          <w:sz w:val="24"/>
+          <w:szCs w:val="24"/>
+        </w:rPr>
+      </w:pPr>
+      <w:r>
+        <w:rPr>
+          <w:rFonts w:asciiTheme="majorHAnsi" w:hAnsiTheme="majorHAnsi" w:cstheme="majorHAnsi"/>
+          <w:sz w:val="24"/>
+          <w:szCs w:val="24"/>
+        </w:rPr>
+        <w:lastRenderedPageBreak/>
+        <w:t>2004: mySAP ERP 2004, SAP ECC 5.0</w:t>
+      </w:r>
+    </w:p>
+    <w:p>
+      <w:pPr>
+        <w:numPr>
+          <w:ilvl w:val="0"/>
+          <w:numId w:val="1"/>
+        </w:numPr>
+        <w:spacing w:line="360" w:lineRule="auto"/>
+        <w:rPr>
+          <w:rFonts w:asciiTheme="majorHAnsi" w:hAnsiTheme="majorHAnsi" w:cstheme="majorHAnsi"/>
+          <w:sz w:val="24"/>
+          <w:szCs w:val="24"/>
+        </w:rPr>
+      </w:pPr>
+      <w:r>
+        <w:rPr>
+          <w:rFonts w:asciiTheme="majorHAnsi" w:hAnsiTheme="majorHAnsi" w:cstheme="majorHAnsi"/>
+          <w:sz w:val="24"/>
+          <w:szCs w:val="24"/>
+        </w:rPr>
+        <w:t>2005: mySAP ERP 2005, SAP ECC 6.0</w:t>
+      </w:r>
+    </w:p>
+    <w:p>
+      <w:pPr>
+        <w:numPr>
+          <w:ilvl w:val="0"/>
+          <w:numId w:val="1"/>
+        </w:numPr>
+        <w:spacing w:line="360" w:lineRule="auto"/>
+        <w:rPr>
+          <w:rFonts w:asciiTheme="majorHAnsi" w:hAnsiTheme="majorHAnsi" w:cstheme="majorHAnsi"/>
+          <w:sz w:val="24"/>
+          <w:szCs w:val="24"/>
+        </w:rPr>
+      </w:pPr>
+      <w:r>
+        <w:rPr>
+          <w:rFonts w:asciiTheme="majorHAnsi" w:hAnsiTheme="majorHAnsi" w:cstheme="majorHAnsi"/>
+          <w:sz w:val="24"/>
+          <w:szCs w:val="24"/>
+        </w:rPr>
+        <w:t>2006: SAP NetWeaver 7.1</w:t>
+      </w:r>
+    </w:p>
+    <w:p>
+      <w:pPr>
+        <w:numPr>
+          <w:ilvl w:val="0"/>
+          <w:numId w:val="1"/>
+        </w:numPr>
+        <w:spacing w:line="360" w:lineRule="auto"/>
+        <w:rPr>
+          <w:rFonts w:asciiTheme="majorHAnsi" w:hAnsiTheme="majorHAnsi" w:cstheme="majorHAnsi"/>
+          <w:sz w:val="24"/>
+          <w:szCs w:val="24"/>
+        </w:rPr>
+      </w:pPr>
+      <w:r>
+        <w:rPr>
+          <w:rFonts w:asciiTheme="majorHAnsi" w:hAnsiTheme="majorHAnsi" w:cstheme="majorHAnsi"/>
+          <w:sz w:val="24"/>
+          <w:szCs w:val="24"/>
+        </w:rPr>
+        <w:t>2011: SAP NetWeaver 7.3</w:t>
+      </w:r>
+    </w:p>
+    <w:p>
+      <w:pPr>
+        <w:numPr>
+          <w:ilvl w:val="0"/>
+          <w:numId w:val="1"/>
+        </w:numPr>
+        <w:spacing w:line="360" w:lineRule="auto"/>
+        <w:rPr>
+          <w:rFonts w:asciiTheme="majorHAnsi" w:hAnsiTheme="majorHAnsi" w:cstheme="majorHAnsi"/>
+          <w:sz w:val="24"/>
+          <w:szCs w:val="24"/>
+        </w:rPr>
+      </w:pPr>
+      <w:r>
+        <w:rPr>
+          <w:rFonts w:asciiTheme="majorHAnsi" w:hAnsiTheme="majorHAnsi" w:cstheme="majorHAnsi"/>
+          <w:sz w:val="24"/>
+          <w:szCs w:val="24"/>
+        </w:rPr>
+        <w:t>2013: SAP NetWeaver 7.4</w:t>
+      </w:r>
+    </w:p>
+    <w:p>
+      <w:pPr>
+        <w:numPr>
+          <w:ilvl w:val="0"/>
+          <w:numId w:val="1"/>
+        </w:numPr>
+        <w:spacing w:line="360" w:lineRule="auto"/>
+        <w:rPr>
+          <w:rFonts w:asciiTheme="majorHAnsi" w:hAnsiTheme="majorHAnsi" w:cstheme="majorHAnsi"/>
+          <w:sz w:val="24"/>
+          <w:szCs w:val="24"/>
+        </w:rPr>
+      </w:pPr>
+      <w:r>
+        <w:rPr>
+          <w:rFonts w:asciiTheme="majorHAnsi" w:hAnsiTheme="majorHAnsi" w:cstheme="majorHAnsi"/>
+          <w:sz w:val="24"/>
+          <w:szCs w:val="24"/>
+        </w:rPr>
+        <w:t>2015: SAP NetWeaver 7.5</w:t>
+      </w:r>
+    </w:p>
+    <w:p>
+      <w:pPr>
+        <w:spacing w:line="360" w:lineRule="auto"/>
+        <w:rPr>
+          <w:rFonts w:asciiTheme="majorHAnsi" w:hAnsiTheme="majorHAnsi" w:cstheme="majorHAnsi"/>
+          <w:sz w:val="24"/>
+          <w:szCs w:val="24"/>
+          <w:lang w:val="en-US"/>
+        </w:rPr>
+      </w:pPr>
+      <w:r>
+        <w:rPr>
+          <w:rFonts w:asciiTheme="majorHAnsi" w:hAnsiTheme="majorHAnsi" w:cstheme="majorHAnsi"/>
+          <w:sz w:val="24"/>
+          <w:szCs w:val="24"/>
+        </w:rPr>
+        <w:t>Ví dụ, SAP ERP 6.0 EHP 7 cung cấp hơn 100 chức năng mới so với SAP ERP 6.0 EHP 6 và là gói nâng cấp đầu tiên được tối ưu hóa cho cả cơ sở dữ liệu SAP HANA và cơ sở dữ liệu truyền thống.</w:t>
+      </w:r>
+    </w:p>
+    <w:p>
+      <w:pPr>
+        <w:spacing w:line="360" w:lineRule="auto"/>
+        <w:rPr>
+          <w:rFonts w:asciiTheme="majorHAnsi" w:hAnsiTheme="majorHAnsi" w:cstheme="majorHAnsi"/>
+          <w:b/>
+          <w:bCs/>
+          <w:color w:val="AA225C"/>
+          <w:sz w:val="24"/>
+          <w:szCs w:val="24"/>
+          <w:lang w:val="en-US"/>
+        </w:rPr>
+      </w:pPr>
+      <w:r>
+        <w:rPr>
+          <w:rFonts w:asciiTheme="majorHAnsi" w:hAnsiTheme="majorHAnsi" w:cstheme="majorHAnsi"/>
+          <w:b/>
+          <w:bCs/>
+          <w:color w:val="AA225C"/>
+          <w:sz w:val="24"/>
+          <w:szCs w:val="24"/>
+        </w:rPr>
+        <w:t xml:space="preserve">1.2 </w:t>
+      </w:r>
+      <w:r>
+        <w:rPr>
+          <w:rFonts w:asciiTheme="majorHAnsi" w:hAnsiTheme="majorHAnsi" w:cstheme="majorHAnsi"/>
+          <w:b/>
+          <w:bCs/>
+          <w:color w:val="AA225C"/>
+          <w:sz w:val="24"/>
+          <w:szCs w:val="24"/>
+        </w:rPr>
+        <w:t>Understanding an ERP System</w:t>
+      </w:r>
+    </w:p>
+    <w:p>
+      <w:pPr>
+        <w:spacing w:line="360" w:lineRule="auto"/>
+        <w:rPr>
+          <w:rFonts w:asciiTheme="majorHAnsi" w:hAnsiTheme="majorHAnsi" w:cstheme="majorHAnsi"/>
+          <w:sz w:val="24"/>
+          <w:szCs w:val="24"/>
+        </w:rPr>
+      </w:pPr>
+      <w:r>
+        <w:rPr>
+          <w:rFonts w:asciiTheme="majorHAnsi" w:hAnsiTheme="majorHAnsi" w:cstheme="majorHAnsi"/>
+          <w:sz w:val="24"/>
+          <w:szCs w:val="24"/>
+        </w:rPr>
+        <w:t>SAP cung cấp phần mềm ERP, và ABAP là ngôn ngữ lập trình được sử dụng để phát triển ứng dụng trong hệ thống SAP. Để hiểu rõ về lập trình ABAP, trước tiên cần nắm vững cách hoạt động của hệ thống ERP SAP.</w:t>
+      </w:r>
+    </w:p>
+    <w:p>
+      <w:pPr>
+        <w:spacing w:line="360" w:lineRule="auto"/>
+        <w:rPr>
+          <w:rFonts w:asciiTheme="majorHAnsi" w:hAnsiTheme="majorHAnsi" w:cstheme="majorHAnsi"/>
+          <w:b/>
+          <w:bCs/>
+          <w:color w:val="AA225C"/>
+          <w:sz w:val="24"/>
+          <w:szCs w:val="24"/>
+          <w:lang w:val="en-US"/>
+        </w:rPr>
+      </w:pPr>
+      <w:r>
+        <w:rPr>
+          <w:rFonts w:asciiTheme="majorHAnsi" w:hAnsiTheme="majorHAnsi" w:cstheme="majorHAnsi"/>
+          <w:b/>
+          <w:bCs/>
+          <w:color w:val="AA225C"/>
+          <w:sz w:val="24"/>
+          <w:szCs w:val="24"/>
+        </w:rPr>
+        <w:t xml:space="preserve">1.2.1 </w:t>
+      </w:r>
+      <w:r>
+        <w:rPr>
+          <w:rFonts w:asciiTheme="majorHAnsi" w:hAnsiTheme="majorHAnsi" w:cstheme="majorHAnsi"/>
+          <w:b/>
+          <w:bCs/>
+          <w:color w:val="AA225C"/>
+          <w:sz w:val="24"/>
+          <w:szCs w:val="24"/>
+        </w:rPr>
+        <w:t>What Is ERP?</w:t>
+      </w:r>
+    </w:p>
+    <w:p>
+      <w:pPr>
+        <w:spacing w:line="360" w:lineRule="auto"/>
+        <w:rPr>
+          <w:rFonts w:asciiTheme="majorHAnsi" w:hAnsiTheme="majorHAnsi" w:cstheme="majorHAnsi"/>
+          <w:sz w:val="24"/>
+          <w:szCs w:val="24"/>
+          <w:lang w:val="en-US"/>
+        </w:rPr>
+      </w:pPr>
+      <w:r>
+        <w:rPr>
+          <w:rFonts w:asciiTheme="majorHAnsi" w:hAnsiTheme="majorHAnsi" w:cstheme="majorHAnsi"/>
+          <w:sz w:val="24"/>
+          <w:szCs w:val="24"/>
+        </w:rPr>
+        <w:t>Phần mềm quản lý doanh nghiệp ERP tích hợp nhiều chức năng của một doanh nghiệp vào một hệ thống thống nhất. Hệ thống ERP thường sử dụng một cơ sở dữ liệu chung để lưu trữ tất cả dữ liệu từ các chức năng khác nhau của doanh nghiệp.</w:t>
+      </w:r>
+    </w:p>
+    <w:p>
+      <w:pPr>
+        <w:spacing w:line="360" w:lineRule="auto"/>
+        <w:rPr>
+          <w:rFonts w:asciiTheme="majorHAnsi" w:hAnsiTheme="majorHAnsi" w:cstheme="majorHAnsi"/>
+          <w:b/>
+          <w:bCs/>
+          <w:color w:val="AA225C"/>
+          <w:sz w:val="24"/>
+          <w:szCs w:val="24"/>
+          <w:lang w:val="en-US"/>
+        </w:rPr>
+      </w:pPr>
+      <w:r>
+        <w:rPr>
+          <w:rFonts w:asciiTheme="majorHAnsi" w:hAnsiTheme="majorHAnsi" w:cstheme="majorHAnsi"/>
+          <w:b/>
+          <w:bCs/>
+          <w:color w:val="AA225C"/>
+          <w:sz w:val="24"/>
+          <w:szCs w:val="24"/>
+        </w:rPr>
+        <w:t xml:space="preserve">1.2.2 </w:t>
+      </w:r>
+      <w:r>
+        <w:rPr>
+          <w:rFonts w:asciiTheme="majorHAnsi" w:hAnsiTheme="majorHAnsi" w:cstheme="majorHAnsi"/>
+          <w:b/>
+          <w:bCs/>
+          <w:color w:val="AA225C"/>
+          <w:sz w:val="24"/>
+          <w:szCs w:val="24"/>
+        </w:rPr>
+        <w:t>ERP versus Non-ERP Systems</w:t>
+      </w:r>
+    </w:p>
+    <w:p>
+      <w:pPr>
+        <w:spacing w:line="360" w:lineRule="auto"/>
+        <w:rPr>
+          <w:rFonts w:asciiTheme="majorHAnsi" w:hAnsiTheme="majorHAnsi" w:cstheme="majorHAnsi"/>
+          <w:sz w:val="24"/>
+          <w:szCs w:val="24"/>
+        </w:rPr>
+      </w:pPr>
+      <w:r>
+        <w:rPr>
+          <w:rFonts w:asciiTheme="majorHAnsi" w:hAnsiTheme="majorHAnsi" w:cstheme="majorHAnsi"/>
+          <w:sz w:val="24"/>
+          <w:szCs w:val="24"/>
+        </w:rPr>
+        <w:t>Trong hệ thống không phải ERP, mỗi phòng ban trong tổ chức sử dụng cơ sở dữ liệu và ứng dụng riêng biệt. Ví dụ, trong một doanh nghiệp bán máy tính xách tay, các phòng ban như bán hàng, nguyên liệu, sản xuất, logistics và tài chính hoạt động độc lập, dẫn đến việc dữ liệu không được chia sẻ liền mạch giữa các phòng ban.</w:t>
+      </w:r>
+      <w:r>
+        <w:rPr>
+          <w:noProof/>
+        </w:rPr>
+        <w:t xml:space="preserve"> </w:t>
+      </w:r>
+      <w:r>
+        <w:rPr>
+          <w:rFonts w:asciiTheme="majorHAnsi" w:hAnsiTheme="majorHAnsi" w:cstheme="majorHAnsi"/>
+          <w:sz w:val="24"/>
+          <w:szCs w:val="24"/>
+        </w:rPr>
+        <w:drawing>
+          <wp:inline distT="0" distB="0" distL="0" distR="0" wp14:anchorId="5E4B4B58" wp14:editId="0771691A">
+            <wp:extent cx="6645910" cy="1774190"/>
+            <wp:effectExtent l="0" t="0" r="2540" b="0"/>
+            <wp:docPr id="1511935981" name="Picture 1" descr="A diagram of a system&#10;&#10;Description automatically generated"/>
+            <wp:cNvGraphicFramePr>
+              <a:graphicFrameLocks xmlns:a="http://schemas.openxmlformats.org/drawingml/2006/main" noChangeAspect="1"/>
+            </wp:cNvGraphicFramePr>
+            <a:graphic xmlns:a="http://schemas.openxmlformats.org/drawingml/2006/main">
+              <a:graphicData uri="http://schemas.openxmlformats.org/drawingml/2006/picture">
+                <pic:pic xmlns:pic="http://schemas.openxmlformats.org/drawingml/2006/picture">
+                  <pic:nvPicPr>
+                    <pic:cNvPr id="1511935981" name="Picture 1" descr="A diagram of a system&#10;&#10;Description automatically generated"/>
+                    <pic:cNvPicPr/>
+                  </pic:nvPicPr>
+                  <pic:blipFill>
+                    <a:blip r:embed="rId5"/>
+                    <a:stretch>
+                      <a:fillRect/>
+                    </a:stretch>
+                  </pic:blipFill>
+                  <pic:spPr>
+                    <a:xfrm>
+                      <a:off x="0" y="0"/>
+                      <a:ext cx="6645910" cy="1774190"/>
+                    </a:xfrm>
+                    <a:prstGeom prst="rect">
+                      <a:avLst/>
+                    </a:prstGeom>
+                  </pic:spPr>
+                </pic:pic>
+              </a:graphicData>
+            </a:graphic>
+          </wp:inline>
+        </w:drawing>
+      </w:r>
+    </w:p>
+    <w:p>
+      <w:pPr>
+        <w:spacing w:line="360" w:lineRule="auto"/>
+        <w:rPr>
+          <w:rFonts w:asciiTheme="majorHAnsi" w:hAnsiTheme="majorHAnsi" w:cstheme="majorHAnsi"/>
+          <w:sz w:val="24"/>
+          <w:szCs w:val="24"/>
+        </w:rPr>
+      </w:pPr>
+      <w:r>
+        <w:rPr>
+          <w:rFonts w:asciiTheme="majorHAnsi" w:hAnsiTheme="majorHAnsi" w:cstheme="majorHAnsi"/>
+          <w:sz w:val="24"/>
+          <w:szCs w:val="24"/>
+        </w:rPr>
+        <w:t xml:space="preserve">Khi một đơn hàng được tiếp nhận, các phòng ban phải chờ dữ liệu được chuyển giao thủ công. Điều này gây ra sự chậm trễ và làm giảm hiệu quả công việc. Chẳng hạn, nếu phòng nguyên liệu thông báo về sự thiếu hụt nguyên liệu hoặc phòng logistics thông báo về tình trạng không khả dụng, phòng bán hàng không thể nhận </w:t>
+      </w:r>
+      <w:r>
+        <w:rPr>
+          <w:rFonts w:asciiTheme="majorHAnsi" w:hAnsiTheme="majorHAnsi" w:cstheme="majorHAnsi"/>
+          <w:sz w:val="24"/>
+          <w:szCs w:val="24"/>
+        </w:rPr>
+        <w:lastRenderedPageBreak/>
+        <w:t>thông tin này kịp thời, gây khó khăn trong việc xác nhận đơn hàng và thời gian giao hàng.</w:t>
+      </w:r>
+      <w:r>
+        <w:rPr>
+          <w:noProof/>
+        </w:rPr>
+        <w:t xml:space="preserve"> </w:t>
+      </w:r>
+      <w:r>
+        <w:rPr>
+          <w:rFonts w:asciiTheme="majorHAnsi" w:hAnsiTheme="majorHAnsi" w:cstheme="majorHAnsi"/>
+          <w:sz w:val="24"/>
+          <w:szCs w:val="24"/>
+        </w:rPr>
+        <w:drawing>
+          <wp:inline distT="0" distB="0" distL="0" distR="0" wp14:anchorId="7CF0C4FD" wp14:editId="362A61EE">
+            <wp:extent cx="6645910" cy="2214245"/>
+            <wp:effectExtent l="0" t="0" r="2540" b="0"/>
+            <wp:docPr id="1002749479" name="Picture 1" descr="A diagram of a diagram&#10;&#10;Description automatically generated"/>
+            <wp:cNvGraphicFramePr>
+              <a:graphicFrameLocks xmlns:a="http://schemas.openxmlformats.org/drawingml/2006/main" noChangeAspect="1"/>
+            </wp:cNvGraphicFramePr>
+            <a:graphic xmlns:a="http://schemas.openxmlformats.org/drawingml/2006/main">
+              <a:graphicData uri="http://schemas.openxmlformats.org/drawingml/2006/picture">
+                <pic:pic xmlns:pic="http://schemas.openxmlformats.org/drawingml/2006/picture">
+                  <pic:nvPicPr>
+                    <pic:cNvPr id="1002749479" name="Picture 1" descr="A diagram of a diagram&#10;&#10;Description automatically generated"/>
+                    <pic:cNvPicPr/>
+                  </pic:nvPicPr>
+                  <pic:blipFill>
+                    <a:blip r:embed="rId6"/>
+                    <a:stretch>
+                      <a:fillRect/>
+                    </a:stretch>
+                  </pic:blipFill>
+                  <pic:spPr>
+                    <a:xfrm>
+                      <a:off x="0" y="0"/>
+                      <a:ext cx="6645910" cy="2214245"/>
+                    </a:xfrm>
+                    <a:prstGeom prst="rect">
+                      <a:avLst/>
+                    </a:prstGeom>
+                  </pic:spPr>
+                </pic:pic>
+              </a:graphicData>
+            </a:graphic>
+          </wp:inline>
+        </w:drawing>
+      </w:r>
+    </w:p>
+    <w:p>
+      <w:pPr>
+        <w:spacing w:line="360" w:lineRule="auto"/>
+        <w:rPr>
+          <w:rFonts w:asciiTheme="majorHAnsi" w:hAnsiTheme="majorHAnsi" w:cstheme="majorHAnsi"/>
+          <w:sz w:val="24"/>
+          <w:szCs w:val="24"/>
+        </w:rPr>
+      </w:pPr>
+      <w:r>
+        <w:rPr>
+          <w:rFonts w:asciiTheme="majorHAnsi" w:hAnsiTheme="majorHAnsi" w:cstheme="majorHAnsi"/>
+          <w:sz w:val="24"/>
+          <w:szCs w:val="24"/>
+        </w:rPr>
+        <w:t>Ngược lại, trong hệ thống ERP, tất cả các phòng ban truy cập vào một cơ sở dữ liệu chung, cho phép thông tin được chia sẻ và xử lý liền mạch, cải thiện hiệu quả và giảm thiểu sự chậm trễ.</w:t>
+      </w:r>
+    </w:p>
+    <w:p>
+      <w:pPr>
+        <w:spacing w:line="360" w:lineRule="auto"/>
+        <w:rPr>
+          <w:rFonts w:asciiTheme="majorHAnsi" w:hAnsiTheme="majorHAnsi" w:cstheme="majorHAnsi"/>
+          <w:b/>
+          <w:bCs/>
+          <w:color w:val="AA225C"/>
+          <w:sz w:val="24"/>
+          <w:szCs w:val="24"/>
+        </w:rPr>
+      </w:pPr>
+      <w:r>
+        <w:rPr>
+          <w:rFonts w:asciiTheme="majorHAnsi" w:hAnsiTheme="majorHAnsi" w:cstheme="majorHAnsi"/>
+          <w:b/>
+          <w:bCs/>
+          <w:color w:val="AA225C"/>
+          <w:sz w:val="24"/>
+          <w:szCs w:val="24"/>
+        </w:rPr>
+        <w:t xml:space="preserve">1.2.3 </w:t>
+      </w:r>
+      <w:r>
+        <w:rPr>
+          <w:rFonts w:asciiTheme="majorHAnsi" w:hAnsiTheme="majorHAnsi" w:cstheme="majorHAnsi"/>
+          <w:b/>
+          <w:bCs/>
+          <w:color w:val="AA225C"/>
+          <w:sz w:val="24"/>
+          <w:szCs w:val="24"/>
+        </w:rPr>
+        <w:t>Advantages of an ERP System</w:t>
+      </w:r>
+    </w:p>
+    <w:p>
+      <w:pPr>
+        <w:spacing w:line="360" w:lineRule="auto"/>
+        <w:rPr>
+          <w:rFonts w:asciiTheme="majorHAnsi" w:hAnsiTheme="majorHAnsi" w:cstheme="majorHAnsi"/>
+          <w:sz w:val="24"/>
+          <w:szCs w:val="24"/>
+        </w:rPr>
+      </w:pPr>
+      <w:r>
+        <w:rPr>
+          <w:rFonts w:asciiTheme="majorHAnsi" w:hAnsiTheme="majorHAnsi" w:cstheme="majorHAnsi"/>
+          <w:sz w:val="24"/>
+          <w:szCs w:val="24"/>
+        </w:rPr>
+        <w:t>Hệ thống ERP cho phép tích hợp thông tin từ các phòng ban khác nhau, giúp tự động hóa quy trình. Ví dụ, ứng dụng đơn hàng có thể tự động kiểm tra và xác nhận ngày giao hàng dựa trên dữ liệu về nguyên liệu và logistics. ERP cung cấp dữ liệu theo thời gian thực, với thông tin ngay lập tức có sẵn cho các phòng ban khác.</w:t>
+      </w:r>
+    </w:p>
+    <w:p>
+      <w:pPr>
+        <w:spacing w:line="360" w:lineRule="auto"/>
+        <w:rPr>
+          <w:rFonts w:asciiTheme="majorHAnsi" w:hAnsiTheme="majorHAnsi" w:cstheme="majorHAnsi"/>
+          <w:sz w:val="24"/>
+          <w:szCs w:val="24"/>
+        </w:rPr>
+      </w:pPr>
+      <w:r>
+        <w:rPr>
+          <w:rFonts w:asciiTheme="majorHAnsi" w:hAnsiTheme="majorHAnsi" w:cstheme="majorHAnsi"/>
+          <w:sz w:val="24"/>
+          <w:szCs w:val="24"/>
+        </w:rPr>
+        <w:t>ERP sử dụng một cơ sở dữ liệu chung để tích hợp hàng nghìn ứng dụng khác nhau, thay vì các ứng dụng riêng lẻ. Hệ thống cũng đảm bảo bảo mật dữ liệu thông qua các biện pháp kiểm soát quyền truy cập.</w:t>
+      </w:r>
+    </w:p>
+    <w:p>
+      <w:pPr>
+        <w:spacing w:line="360" w:lineRule="auto"/>
+        <w:rPr>
+          <w:rFonts w:asciiTheme="majorHAnsi" w:hAnsiTheme="majorHAnsi" w:cstheme="majorHAnsi"/>
+          <w:b/>
+          <w:bCs/>
+          <w:color w:val="AA225C"/>
+          <w:sz w:val="24"/>
+          <w:szCs w:val="24"/>
+          <w:lang w:val="en-US"/>
+        </w:rPr>
+      </w:pPr>
+      <w:r>
+        <w:rPr>
+          <w:rFonts w:asciiTheme="majorHAnsi" w:hAnsiTheme="majorHAnsi" w:cstheme="majorHAnsi"/>
+          <w:b/>
+          <w:bCs/>
+          <w:color w:val="AA225C"/>
+          <w:sz w:val="24"/>
+          <w:szCs w:val="24"/>
+        </w:rPr>
+        <w:t>1.3 Introduction to SAP</w:t>
+      </w:r>
+    </w:p>
+    <w:p>
+      <w:pPr>
+        <w:spacing w:line="360" w:lineRule="auto"/>
+        <w:rPr>
+          <w:rFonts w:asciiTheme="majorHAnsi" w:hAnsiTheme="majorHAnsi" w:cstheme="majorHAnsi"/>
+          <w:sz w:val="24"/>
+          <w:szCs w:val="24"/>
+        </w:rPr>
+      </w:pPr>
+      <w:r>
+        <w:rPr>
+          <w:rFonts w:asciiTheme="majorHAnsi" w:hAnsiTheme="majorHAnsi" w:cstheme="majorHAnsi"/>
+          <w:sz w:val="24"/>
+          <w:szCs w:val="24"/>
+        </w:rPr>
+        <w:t>SAP cung cấp phần mềm ERP hàng đầu, được nhiều khách hàng sử dụng với các ứng dụng tích hợp như SAP CRM, SAP ERP, SAP PLM, SAP SCM, và SAP SRM. Cuốn sách này tập trung vào SAP ERP 6.0 trên nền tảng SAP NetWeaver 7.5.</w:t>
+      </w:r>
+    </w:p>
+    <w:p>
+      <w:pPr>
+        <w:spacing w:line="360" w:lineRule="auto"/>
+        <w:rPr>
+          <w:rFonts w:asciiTheme="majorHAnsi" w:hAnsiTheme="majorHAnsi" w:cstheme="majorHAnsi"/>
+          <w:b/>
+          <w:bCs/>
+          <w:color w:val="AA225C"/>
+          <w:sz w:val="24"/>
+          <w:szCs w:val="24"/>
+          <w:lang w:val="en-US"/>
+        </w:rPr>
+      </w:pPr>
+      <w:r>
+        <w:rPr>
+          <w:rFonts w:asciiTheme="majorHAnsi" w:hAnsiTheme="majorHAnsi" w:cstheme="majorHAnsi"/>
+          <w:b/>
+          <w:bCs/>
+          <w:color w:val="AA225C"/>
+          <w:sz w:val="24"/>
+          <w:szCs w:val="24"/>
+        </w:rPr>
+        <w:t>1.3.1 Modules in SAP</w:t>
+      </w:r>
+    </w:p>
+    <w:p>
+      <w:pPr>
+        <w:spacing w:line="360" w:lineRule="auto"/>
+        <w:rPr>
+          <w:rFonts w:asciiTheme="majorHAnsi" w:hAnsiTheme="majorHAnsi" w:cstheme="majorHAnsi"/>
+          <w:sz w:val="24"/>
+          <w:szCs w:val="24"/>
+        </w:rPr>
+      </w:pPr>
+      <w:r>
+        <w:rPr>
+          <w:rFonts w:asciiTheme="majorHAnsi" w:hAnsiTheme="majorHAnsi" w:cstheme="majorHAnsi"/>
+          <w:sz w:val="24"/>
+          <w:szCs w:val="24"/>
+        </w:rPr>
+        <w:t>SAP rất linh hoạt và dễ tùy chỉnh nhờ vào cấu trúc module của nó. Mỗi module tương ứng với một quy trình kinh doanh cụ thể. Các module chính bao gồm:</w:t>
+      </w:r>
+    </w:p>
+    <w:p>
+      <w:pPr>
+        <w:spacing w:line="360" w:lineRule="auto"/>
+        <w:rPr>
+          <w:rFonts w:asciiTheme="majorHAnsi" w:hAnsiTheme="majorHAnsi" w:cstheme="majorHAnsi"/>
+          <w:color w:val="AA225C"/>
+          <w:sz w:val="24"/>
+          <w:szCs w:val="24"/>
+        </w:rPr>
+      </w:pPr>
+      <w:r>
+        <w:rPr>
+          <w:rFonts w:asciiTheme="majorHAnsi" w:hAnsiTheme="majorHAnsi" w:cstheme="majorHAnsi"/>
+          <w:b/>
+          <w:bCs/>
+          <w:color w:val="AA225C"/>
+          <w:sz w:val="24"/>
+          <w:szCs w:val="24"/>
+        </w:rPr>
+        <w:t>Functional Modules</w:t>
+      </w:r>
+      <w:r>
+        <w:rPr>
+          <w:rFonts w:asciiTheme="majorHAnsi" w:hAnsiTheme="majorHAnsi" w:cstheme="majorHAnsi"/>
+          <w:color w:val="AA225C"/>
+          <w:sz w:val="24"/>
+          <w:szCs w:val="24"/>
+        </w:rPr>
+        <w:t>:</w:t>
+      </w:r>
+    </w:p>
+    <w:p>
+      <w:pPr>
+        <w:numPr>
+          <w:ilvl w:val="1"/>
+          <w:numId w:val="2"/>
+        </w:numPr>
+        <w:spacing w:line="360" w:lineRule="auto"/>
+        <w:rPr>
+          <w:rFonts w:asciiTheme="majorHAnsi" w:hAnsiTheme="majorHAnsi" w:cstheme="majorHAnsi"/>
+          <w:sz w:val="24"/>
+          <w:szCs w:val="24"/>
+        </w:rPr>
+      </w:pPr>
+      <w:r>
+        <w:rPr>
+          <w:rFonts w:asciiTheme="majorHAnsi" w:hAnsiTheme="majorHAnsi" w:cstheme="majorHAnsi"/>
+          <w:sz w:val="24"/>
+          <w:szCs w:val="24"/>
+        </w:rPr>
+        <w:t>SAP ERP Financial Accounting (SAP ERP FI) - Kế toán tài chính</w:t>
+      </w:r>
+    </w:p>
+    <w:p>
+      <w:pPr>
+        <w:numPr>
+          <w:ilvl w:val="1"/>
+          <w:numId w:val="2"/>
+        </w:numPr>
+        <w:spacing w:line="360" w:lineRule="auto"/>
+        <w:rPr>
+          <w:rFonts w:asciiTheme="majorHAnsi" w:hAnsiTheme="majorHAnsi" w:cstheme="majorHAnsi"/>
+          <w:sz w:val="24"/>
+          <w:szCs w:val="24"/>
+        </w:rPr>
+      </w:pPr>
+      <w:r>
+        <w:rPr>
+          <w:rFonts w:asciiTheme="majorHAnsi" w:hAnsiTheme="majorHAnsi" w:cstheme="majorHAnsi"/>
+          <w:sz w:val="24"/>
+          <w:szCs w:val="24"/>
+        </w:rPr>
+        <w:t>SAP ERP Controlling (SAP ERP CO) - Kiểm soát</w:t>
+      </w:r>
+    </w:p>
+    <w:p>
+      <w:pPr>
+        <w:numPr>
+          <w:ilvl w:val="1"/>
+          <w:numId w:val="2"/>
+        </w:numPr>
+        <w:spacing w:line="360" w:lineRule="auto"/>
+        <w:rPr>
+          <w:rFonts w:asciiTheme="majorHAnsi" w:hAnsiTheme="majorHAnsi" w:cstheme="majorHAnsi"/>
+          <w:sz w:val="24"/>
+          <w:szCs w:val="24"/>
+        </w:rPr>
+      </w:pPr>
+      <w:r>
+        <w:rPr>
+          <w:rFonts w:asciiTheme="majorHAnsi" w:hAnsiTheme="majorHAnsi" w:cstheme="majorHAnsi"/>
+          <w:sz w:val="24"/>
+          <w:szCs w:val="24"/>
+        </w:rPr>
+        <w:t>SAP ERP Human Resources (SAP ERP HR) - Nhân sự</w:t>
+      </w:r>
+    </w:p>
+    <w:p>
+      <w:pPr>
+        <w:numPr>
+          <w:ilvl w:val="1"/>
+          <w:numId w:val="2"/>
+        </w:numPr>
+        <w:spacing w:line="360" w:lineRule="auto"/>
+        <w:rPr>
+          <w:rFonts w:asciiTheme="majorHAnsi" w:hAnsiTheme="majorHAnsi" w:cstheme="majorHAnsi"/>
+          <w:sz w:val="24"/>
+          <w:szCs w:val="24"/>
+        </w:rPr>
+      </w:pPr>
+      <w:r>
+        <w:rPr>
+          <w:rFonts w:asciiTheme="majorHAnsi" w:hAnsiTheme="majorHAnsi" w:cstheme="majorHAnsi"/>
+          <w:sz w:val="24"/>
+          <w:szCs w:val="24"/>
+        </w:rPr>
+        <w:t>SAP ERP Sales and Distribution (SAP ERP SD) - Bán hàng và phân phối</w:t>
+      </w:r>
+    </w:p>
+    <w:p>
+      <w:pPr>
+        <w:numPr>
+          <w:ilvl w:val="1"/>
+          <w:numId w:val="2"/>
+        </w:numPr>
+        <w:spacing w:line="360" w:lineRule="auto"/>
+        <w:rPr>
+          <w:rFonts w:asciiTheme="majorHAnsi" w:hAnsiTheme="majorHAnsi" w:cstheme="majorHAnsi"/>
+          <w:sz w:val="24"/>
+          <w:szCs w:val="24"/>
+        </w:rPr>
+      </w:pPr>
+      <w:r>
+        <w:rPr>
+          <w:rFonts w:asciiTheme="majorHAnsi" w:hAnsiTheme="majorHAnsi" w:cstheme="majorHAnsi"/>
+          <w:sz w:val="24"/>
+          <w:szCs w:val="24"/>
+        </w:rPr>
+        <w:t>SAP ERP Materials Management (SAP ERP MM) - Quản lý nguyên liệu</w:t>
+      </w:r>
+    </w:p>
+    <w:p>
+      <w:pPr>
+        <w:numPr>
+          <w:ilvl w:val="1"/>
+          <w:numId w:val="2"/>
+        </w:numPr>
+        <w:spacing w:line="360" w:lineRule="auto"/>
+        <w:rPr>
+          <w:rFonts w:asciiTheme="majorHAnsi" w:hAnsiTheme="majorHAnsi" w:cstheme="majorHAnsi"/>
+          <w:sz w:val="24"/>
+          <w:szCs w:val="24"/>
+        </w:rPr>
+      </w:pPr>
+      <w:r>
+        <w:rPr>
+          <w:rFonts w:asciiTheme="majorHAnsi" w:hAnsiTheme="majorHAnsi" w:cstheme="majorHAnsi"/>
+          <w:sz w:val="24"/>
+          <w:szCs w:val="24"/>
+        </w:rPr>
+        <w:lastRenderedPageBreak/>
+        <w:t>SAP ERP Plant Maintenance (SAP ERP PM) - Bảo trì nhà máy</w:t>
+      </w:r>
+    </w:p>
+    <w:p>
+      <w:pPr>
+        <w:numPr>
+          <w:ilvl w:val="1"/>
+          <w:numId w:val="2"/>
+        </w:numPr>
+        <w:spacing w:line="360" w:lineRule="auto"/>
+        <w:rPr>
+          <w:rFonts w:asciiTheme="majorHAnsi" w:hAnsiTheme="majorHAnsi" w:cstheme="majorHAnsi"/>
+          <w:sz w:val="24"/>
+          <w:szCs w:val="24"/>
+        </w:rPr>
+      </w:pPr>
+      <w:r>
+        <w:rPr>
+          <w:rFonts w:asciiTheme="majorHAnsi" w:hAnsiTheme="majorHAnsi" w:cstheme="majorHAnsi"/>
+          <w:sz w:val="24"/>
+          <w:szCs w:val="24"/>
+        </w:rPr>
+        <w:t>SAP ERP Production Planning (SAP ERP PP) - Lập kế hoạch sản xuất</w:t>
+      </w:r>
+    </w:p>
+    <w:p>
+      <w:pPr>
+        <w:spacing w:line="360" w:lineRule="auto"/>
+        <w:rPr>
+          <w:rFonts w:asciiTheme="majorHAnsi" w:hAnsiTheme="majorHAnsi" w:cstheme="majorHAnsi"/>
+          <w:color w:val="AA225C"/>
+          <w:sz w:val="24"/>
+          <w:szCs w:val="24"/>
+        </w:rPr>
+      </w:pPr>
+      <w:r>
+        <w:rPr>
+          <w:rFonts w:asciiTheme="majorHAnsi" w:hAnsiTheme="majorHAnsi" w:cstheme="majorHAnsi"/>
+          <w:b/>
+          <w:bCs/>
+          <w:color w:val="AA225C"/>
+          <w:sz w:val="24"/>
+          <w:szCs w:val="24"/>
+        </w:rPr>
+        <w:t>Technical Modules</w:t>
+      </w:r>
+      <w:r>
+        <w:rPr>
+          <w:rFonts w:asciiTheme="majorHAnsi" w:hAnsiTheme="majorHAnsi" w:cstheme="majorHAnsi"/>
+          <w:color w:val="AA225C"/>
+          <w:sz w:val="24"/>
+          <w:szCs w:val="24"/>
+        </w:rPr>
+        <w:t>:</w:t>
+      </w:r>
+    </w:p>
+    <w:p>
+      <w:pPr>
+        <w:numPr>
+          <w:ilvl w:val="1"/>
+          <w:numId w:val="2"/>
+        </w:numPr>
+        <w:spacing w:line="360" w:lineRule="auto"/>
+        <w:rPr>
+          <w:rFonts w:asciiTheme="majorHAnsi" w:hAnsiTheme="majorHAnsi" w:cstheme="majorHAnsi"/>
+          <w:sz w:val="24"/>
+          <w:szCs w:val="24"/>
+        </w:rPr>
+      </w:pPr>
+      <w:r>
+        <w:rPr>
+          <w:rFonts w:asciiTheme="majorHAnsi" w:hAnsiTheme="majorHAnsi" w:cstheme="majorHAnsi"/>
+          <w:sz w:val="24"/>
+          <w:szCs w:val="24"/>
+        </w:rPr>
+        <w:t>SAP Basis - Cơ sở hạ tầng SAP</w:t>
+      </w:r>
+    </w:p>
+    <w:p>
+      <w:pPr>
+        <w:numPr>
+          <w:ilvl w:val="1"/>
+          <w:numId w:val="2"/>
+        </w:numPr>
+        <w:spacing w:line="360" w:lineRule="auto"/>
+        <w:rPr>
+          <w:rFonts w:asciiTheme="majorHAnsi" w:hAnsiTheme="majorHAnsi" w:cstheme="majorHAnsi"/>
+          <w:sz w:val="24"/>
+          <w:szCs w:val="24"/>
+        </w:rPr>
+      </w:pPr>
+      <w:r>
+        <w:rPr>
+          <w:rFonts w:asciiTheme="majorHAnsi" w:hAnsiTheme="majorHAnsi" w:cstheme="majorHAnsi"/>
+          <w:sz w:val="24"/>
+          <w:szCs w:val="24"/>
+        </w:rPr>
+        <w:t>ABAP - Ngôn ngữ lập trình của SAP</w:t>
+      </w:r>
+    </w:p>
+    <w:p>
+      <w:pPr>
+        <w:numPr>
+          <w:ilvl w:val="1"/>
+          <w:numId w:val="2"/>
+        </w:numPr>
+        <w:spacing w:line="360" w:lineRule="auto"/>
+        <w:rPr>
+          <w:rFonts w:asciiTheme="majorHAnsi" w:hAnsiTheme="majorHAnsi" w:cstheme="majorHAnsi"/>
+          <w:sz w:val="24"/>
+          <w:szCs w:val="24"/>
+        </w:rPr>
+      </w:pPr>
+      <w:r>
+        <w:rPr>
+          <w:rFonts w:asciiTheme="majorHAnsi" w:hAnsiTheme="majorHAnsi" w:cstheme="majorHAnsi"/>
+          <w:sz w:val="24"/>
+          <w:szCs w:val="24"/>
+        </w:rPr>
+        <w:t>SAP BusinessObjects Business Intelligence (SAP BusinessObjects BI)/SAP Business Warehouse (SAP BW) - Kinh doanh thông minh và kho dữ liệu</w:t>
+      </w:r>
+    </w:p>
+    <w:p>
+      <w:pPr>
+        <w:numPr>
+          <w:ilvl w:val="1"/>
+          <w:numId w:val="2"/>
+        </w:numPr>
+        <w:spacing w:line="360" w:lineRule="auto"/>
+        <w:rPr>
+          <w:rFonts w:asciiTheme="majorHAnsi" w:hAnsiTheme="majorHAnsi" w:cstheme="majorHAnsi"/>
+          <w:sz w:val="24"/>
+          <w:szCs w:val="24"/>
+        </w:rPr>
+      </w:pPr>
+      <w:r>
+        <w:rPr>
+          <w:rFonts w:asciiTheme="majorHAnsi" w:hAnsiTheme="majorHAnsi" w:cstheme="majorHAnsi"/>
+          <w:sz w:val="24"/>
+          <w:szCs w:val="24"/>
+        </w:rPr>
+        <w:t>SAP Process Integration - Tích hợp quy trình</w:t>
+      </w:r>
+    </w:p>
+    <w:p>
+      <w:pPr>
+        <w:numPr>
+          <w:ilvl w:val="1"/>
+          <w:numId w:val="2"/>
+        </w:numPr>
+        <w:spacing w:line="360" w:lineRule="auto"/>
+        <w:rPr>
+          <w:rFonts w:asciiTheme="majorHAnsi" w:hAnsiTheme="majorHAnsi" w:cstheme="majorHAnsi"/>
+          <w:sz w:val="24"/>
+          <w:szCs w:val="24"/>
+        </w:rPr>
+      </w:pPr>
+      <w:r>
+        <w:rPr>
+          <w:rFonts w:asciiTheme="majorHAnsi" w:hAnsiTheme="majorHAnsi" w:cstheme="majorHAnsi"/>
+          <w:sz w:val="24"/>
+          <w:szCs w:val="24"/>
+        </w:rPr>
+        <w:t>SAP Enterprise Portal - Cổng thông tin doanh nghiệp</w:t>
+      </w:r>
+    </w:p>
+    <w:p>
+      <w:pPr>
+        <w:numPr>
+          <w:ilvl w:val="1"/>
+          <w:numId w:val="2"/>
+        </w:numPr>
+        <w:spacing w:line="360" w:lineRule="auto"/>
+        <w:rPr>
+          <w:rFonts w:asciiTheme="majorHAnsi" w:hAnsiTheme="majorHAnsi" w:cstheme="majorHAnsi"/>
+          <w:sz w:val="24"/>
+          <w:szCs w:val="24"/>
+        </w:rPr>
+      </w:pPr>
+      <w:r>
+        <w:rPr>
+          <w:rFonts w:asciiTheme="majorHAnsi" w:hAnsiTheme="majorHAnsi" w:cstheme="majorHAnsi"/>
+          <w:sz w:val="24"/>
+          <w:szCs w:val="24"/>
+        </w:rPr>
+        <w:t>SAP HANA - Cơ sở dữ liệu và phân tích in-memory</w:t>
+      </w:r>
+    </w:p>
+    <w:p>
+      <w:pPr>
+        <w:spacing w:line="360" w:lineRule="auto"/>
+        <w:rPr>
+          <w:rFonts w:asciiTheme="majorHAnsi" w:hAnsiTheme="majorHAnsi" w:cstheme="majorHAnsi"/>
+          <w:sz w:val="24"/>
+          <w:szCs w:val="24"/>
+        </w:rPr>
+      </w:pPr>
+      <w:r>
+        <w:rPr>
+          <w:rFonts w:asciiTheme="majorHAnsi" w:hAnsiTheme="majorHAnsi" w:cstheme="majorHAnsi"/>
+          <w:sz w:val="24"/>
+          <w:szCs w:val="24"/>
+        </w:rPr>
+        <w:t>Các module có thể tích hợp với nhau hoặc với hệ thống bên ngoài tùy thuộc vào nhu cầu của tổ chức.</w:t>
+      </w:r>
+    </w:p>
+    <w:p>
+      <w:pPr>
+        <w:spacing w:line="360" w:lineRule="auto"/>
+        <w:rPr>
+          <w:rFonts w:asciiTheme="majorHAnsi" w:hAnsiTheme="majorHAnsi" w:cstheme="majorHAnsi"/>
+          <w:color w:val="AA225C"/>
+          <w:sz w:val="24"/>
+          <w:szCs w:val="24"/>
+        </w:rPr>
+      </w:pPr>
+      <w:r>
+        <w:rPr>
+          <w:rFonts w:asciiTheme="majorHAnsi" w:hAnsiTheme="majorHAnsi" w:cstheme="majorHAnsi"/>
+          <w:b/>
+          <w:bCs/>
+          <w:color w:val="AA225C"/>
+          <w:sz w:val="24"/>
+          <w:szCs w:val="24"/>
+        </w:rPr>
+        <w:t>1.3.2 Types of Users</w:t>
+      </w:r>
+    </w:p>
+    <w:p>
+      <w:pPr>
+        <w:spacing w:line="360" w:lineRule="auto"/>
+        <w:rPr>
+          <w:rFonts w:asciiTheme="majorHAnsi" w:hAnsiTheme="majorHAnsi" w:cstheme="majorHAnsi"/>
+          <w:sz w:val="24"/>
+          <w:szCs w:val="24"/>
+        </w:rPr>
+      </w:pPr>
+      <w:r>
+        <w:rPr>
+          <w:rFonts w:asciiTheme="majorHAnsi" w:hAnsiTheme="majorHAnsi" w:cstheme="majorHAnsi"/>
+          <w:sz w:val="24"/>
+          <w:szCs w:val="24"/>
+        </w:rPr>
+        <w:t>Trong SAP, có ba loại người dùng chính:</w:t>
+      </w:r>
+    </w:p>
+    <w:p>
+      <w:pPr>
+        <w:numPr>
+          <w:ilvl w:val="0"/>
+          <w:numId w:val="3"/>
+        </w:numPr>
+        <w:spacing w:line="360" w:lineRule="auto"/>
+        <w:rPr>
+          <w:rFonts w:asciiTheme="majorHAnsi" w:hAnsiTheme="majorHAnsi" w:cstheme="majorHAnsi"/>
+          <w:sz w:val="24"/>
+          <w:szCs w:val="24"/>
+        </w:rPr>
+      </w:pPr>
+      <w:r>
+        <w:rPr>
+          <w:rFonts w:asciiTheme="majorHAnsi" w:hAnsiTheme="majorHAnsi" w:cstheme="majorHAnsi"/>
+          <w:b/>
+          <w:bCs/>
+          <w:sz w:val="24"/>
+          <w:szCs w:val="24"/>
+        </w:rPr>
+        <w:t>End users</w:t>
+      </w:r>
+      <w:r>
+        <w:rPr>
+          <w:rFonts w:asciiTheme="majorHAnsi" w:hAnsiTheme="majorHAnsi" w:cstheme="majorHAnsi"/>
+          <w:sz w:val="24"/>
+          <w:szCs w:val="24"/>
+        </w:rPr>
+        <w:t>: Sử dụng hệ thống SAP để thực hiện các hoạt động kinh doanh hàng ngày, như nhân viên bán hàng tạo đơn hàng và quản lý nhân sự điều hành nguồn nhân lực.</w:t>
+      </w:r>
+    </w:p>
+    <w:p>
+      <w:pPr>
+        <w:numPr>
+          <w:ilvl w:val="0"/>
+          <w:numId w:val="3"/>
+        </w:numPr>
+        <w:spacing w:line="360" w:lineRule="auto"/>
+        <w:rPr>
+          <w:rFonts w:asciiTheme="majorHAnsi" w:hAnsiTheme="majorHAnsi" w:cstheme="majorHAnsi"/>
+          <w:sz w:val="24"/>
+          <w:szCs w:val="24"/>
+        </w:rPr>
+      </w:pPr>
+      <w:r>
+        <w:rPr>
+          <w:rFonts w:asciiTheme="majorHAnsi" w:hAnsiTheme="majorHAnsi" w:cstheme="majorHAnsi"/>
+          <w:b/>
+          <w:bCs/>
+          <w:sz w:val="24"/>
+          <w:szCs w:val="24"/>
+        </w:rPr>
+        <w:t>Functional consultants</w:t>
+      </w:r>
+      <w:r>
+        <w:rPr>
+          <w:rFonts w:asciiTheme="majorHAnsi" w:hAnsiTheme="majorHAnsi" w:cstheme="majorHAnsi"/>
+          <w:sz w:val="24"/>
+          <w:szCs w:val="24"/>
+        </w:rPr>
+        <w:t>: Là những chuyên gia giúp tùy chỉnh và duy trì hệ thống SAP, xử lý các vấn đề và yêu cầu tùy chỉnh từ người dùng cuối. Họ thường chuyên sâu vào một module chức năng cụ thể, như tài chính hoặc quản lý nguyên liệu.</w:t>
+      </w:r>
+    </w:p>
+    <w:p>
+      <w:pPr>
+        <w:numPr>
+          <w:ilvl w:val="0"/>
+          <w:numId w:val="3"/>
+        </w:numPr>
+        <w:spacing w:line="360" w:lineRule="auto"/>
+        <w:rPr>
+          <w:rFonts w:asciiTheme="majorHAnsi" w:hAnsiTheme="majorHAnsi" w:cstheme="majorHAnsi"/>
+          <w:sz w:val="24"/>
+          <w:szCs w:val="24"/>
+        </w:rPr>
+      </w:pPr>
+      <w:r>
+        <w:rPr>
+          <w:rFonts w:asciiTheme="majorHAnsi" w:hAnsiTheme="majorHAnsi" w:cstheme="majorHAnsi"/>
+          <w:b/>
+          <w:bCs/>
+          <w:sz w:val="24"/>
+          <w:szCs w:val="24"/>
+        </w:rPr>
+        <w:t>Technical consultants</w:t>
+      </w:r>
+      <w:r>
+        <w:rPr>
+          <w:rFonts w:asciiTheme="majorHAnsi" w:hAnsiTheme="majorHAnsi" w:cstheme="majorHAnsi"/>
+          <w:sz w:val="24"/>
+          <w:szCs w:val="24"/>
+        </w:rPr>
+        <w:t>: Chuyên về các khía cạnh kỹ thuật của SAP, như lập trình ABAP và duy trì hệ thống. Họ làm việc để phát triển và tùy chỉnh các ứng dụng SAP.</w:t>
+      </w:r>
+    </w:p>
+    <w:p>
+      <w:pPr>
+        <w:spacing w:line="360" w:lineRule="auto"/>
+        <w:rPr>
+          <w:rFonts w:asciiTheme="majorHAnsi" w:hAnsiTheme="majorHAnsi" w:cstheme="majorHAnsi"/>
+          <w:sz w:val="24"/>
+          <w:szCs w:val="24"/>
+          <w:lang w:val="en-US"/>
+        </w:rPr>
+      </w:pPr>
+      <w:r>
+        <w:rPr>
+          <w:rFonts w:asciiTheme="majorHAnsi" w:hAnsiTheme="majorHAnsi" w:cstheme="majorHAnsi"/>
+          <w:sz w:val="24"/>
+          <w:szCs w:val="24"/>
+        </w:rPr>
+        <w:t xml:space="preserve">Chuyên gia tư vấn có thể là </w:t>
+      </w:r>
+      <w:r>
+        <w:rPr>
+          <w:rFonts w:asciiTheme="majorHAnsi" w:hAnsiTheme="majorHAnsi" w:cstheme="majorHAnsi"/>
+          <w:b/>
+          <w:bCs/>
+          <w:sz w:val="24"/>
+          <w:szCs w:val="24"/>
+        </w:rPr>
+        <w:t>techno-functional consultants</w:t>
+      </w:r>
+      <w:r>
+        <w:rPr>
+          <w:rFonts w:asciiTheme="majorHAnsi" w:hAnsiTheme="majorHAnsi" w:cstheme="majorHAnsi"/>
+          <w:sz w:val="24"/>
+          <w:szCs w:val="24"/>
+        </w:rPr>
+        <w:t>, người có kinh nghiệm cả về các module chức năng và kỹ thuật.</w:t>
+      </w:r>
+    </w:p>
+    <w:p>
+      <w:pPr>
+        <w:spacing w:line="360" w:lineRule="auto"/>
+        <w:rPr>
+          <w:rFonts w:asciiTheme="majorHAnsi" w:hAnsiTheme="majorHAnsi" w:cstheme="majorHAnsi"/>
+          <w:sz w:val="24"/>
+          <w:szCs w:val="24"/>
+          <w:lang w:val="en-US"/>
+        </w:rPr>
+      </w:pPr>
+      <w:r>
+        <w:rPr>
+          <w:rFonts w:asciiTheme="majorHAnsi" w:hAnsiTheme="majorHAnsi" w:cstheme="majorHAnsi"/>
+          <w:sz w:val="24"/>
+          <w:szCs w:val="24"/>
+          <w:lang w:val="en-US"/>
+        </w:rPr>
+        <w:t>[40]</w:t>
+      </w:r>
+    </w:p>
+    <w:p>
+      <w:pPr>
+        <w:spacing w:line="360" w:lineRule="auto"/>
+        <w:rPr>
+          <w:rFonts w:asciiTheme="majorHAnsi" w:hAnsiTheme="majorHAnsi" w:cstheme="majorHAnsi"/>
+          <w:sz w:val="24"/>
+          <w:szCs w:val="24"/>
+          <w:lang w:val="en-US"/>
+        </w:rPr>
+      </w:pPr>
+      <w:r>
+        <w:rPr>
+          <w:rFonts w:asciiTheme="majorHAnsi" w:hAnsiTheme="majorHAnsi" w:cstheme="majorHAnsi"/>
+          <w:sz w:val="24"/>
+          <w:szCs w:val="24"/>
+          <w:lang w:val="en-US"/>
+        </w:rPr>
+        <w:t>[43]</w:t>
+      </w:r>
+    </w:p>
+    <w:p>
+      <w:pPr>
+        <w:spacing w:line="360" w:lineRule="auto"/>
+        <w:rPr>
+          <w:rFonts w:asciiTheme="majorHAnsi" w:hAnsiTheme="majorHAnsi" w:cstheme="majorHAnsi"/>
+          <w:b/>
+          <w:bCs/>
+          <w:color w:val="AA225C"/>
+          <w:sz w:val="24"/>
+          <w:szCs w:val="24"/>
+          <w:lang w:val="en-US"/>
+        </w:rPr>
+      </w:pPr>
+      <w:r>
+        <w:rPr>
+          <w:rFonts w:asciiTheme="majorHAnsi" w:hAnsiTheme="majorHAnsi" w:cstheme="majorHAnsi"/>
+          <w:b/>
+          <w:bCs/>
+          <w:color w:val="AA225C"/>
           <w:sz w:val="24"/>
           <w:szCs w:val="24"/>
         </w:rPr>
@@ -173,6 +1709,7 @@
           <w:szCs w:val="24"/>
           <w:lang w:val="en-US"/>
         </w:rPr>
+        <w:lastRenderedPageBreak/>
         <w:drawing>
           <wp:inline distT="0" distB="0" distL="0" distR="0" wp14:anchorId="1875B88C" wp14:editId="4B90C7A4">
             <wp:extent cx="3179873" cy="2578596"/>
@@ -189,7 +1726,7 @@
                     <pic:cNvPicPr/>
                   </pic:nvPicPr>
                   <pic:blipFill>
-                    <a:blip r:embed="rId4"/>
+                    <a:blip r:embed="rId7"/>
                     <a:stretch>
                       <a:fillRect/>
                     </a:stretch>
@@ -217,7 +1754,7 @@
           <w:rFonts w:asciiTheme="majorHAnsi" w:hAnsiTheme="majorHAnsi" w:cstheme="majorHAnsi"/>
           <w:b/>
           <w:bCs/>
-          <w:color w:val="A02B93" w:themeColor="accent5"/>
+          <w:color w:val="AA225C"/>
           <w:sz w:val="24"/>
           <w:szCs w:val="24"/>
           <w:lang w:val="en-US"/>
@@ -228,7 +1765,7 @@
           <w:rFonts w:asciiTheme="majorHAnsi" w:hAnsiTheme="majorHAnsi" w:cstheme="majorHAnsi"/>
           <w:b/>
           <w:bCs/>
-          <w:color w:val="A02B93" w:themeColor="accent5"/>
+          <w:color w:val="AA225C"/>
           <w:sz w:val="24"/>
           <w:szCs w:val="24"/>
         </w:rPr>
@@ -272,7 +1809,7 @@
                     </pic:cNvPicPr>
                   </pic:nvPicPr>
                   <pic:blipFill>
-                    <a:blip r:embed="rId5">
+                    <a:blip r:embed="rId8">
                       <a:extLst>
                         <a:ext uri="{28A0092B-C50C-407E-A947-70E740481C1C}">
                           <a14:useLocalDpi xmlns:a14="http://schemas.microsoft.com/office/drawing/2010/main" val="0"/>
@@ -399,7 +1936,7 @@
           <w:rFonts w:asciiTheme="majorHAnsi" w:hAnsiTheme="majorHAnsi" w:cstheme="majorHAnsi"/>
           <w:b/>
           <w:bCs/>
-          <w:color w:val="A02B93" w:themeColor="accent5"/>
+          <w:color w:val="AA225C"/>
           <w:sz w:val="24"/>
           <w:szCs w:val="24"/>
         </w:rPr>
@@ -409,7 +1946,7 @@
           <w:rFonts w:asciiTheme="majorHAnsi" w:hAnsiTheme="majorHAnsi" w:cstheme="majorHAnsi"/>
           <w:b/>
           <w:bCs/>
-          <w:color w:val="A02B93" w:themeColor="accent5"/>
+          <w:color w:val="AA225C"/>
           <w:sz w:val="24"/>
           <w:szCs w:val="24"/>
         </w:rPr>
@@ -433,7 +1970,6 @@
           <w:szCs w:val="24"/>
           <w:lang w:val="en-US"/>
         </w:rPr>
-        <w:lastRenderedPageBreak/>
         <w:t xml:space="preserve">Cùng là cái tên  ABAP nhưng lúc đầu là viết tắt của từ trong tiếng Đức nghĩa là </w:t>
       </w:r>
       <w:r>
@@ -557,6 +2093,7 @@
           <w:szCs w:val="24"/>
           <w:lang w:val="en-US"/>
         </w:rPr>
+        <w:lastRenderedPageBreak/>
         <w:drawing>
           <wp:inline distT="0" distB="0" distL="0" distR="0" wp14:anchorId="38385471" wp14:editId="27B16E4D">
             <wp:extent cx="3310213" cy="2131112"/>
@@ -573,7 +2110,7 @@
                     <pic:cNvPicPr/>
                   </pic:nvPicPr>
                   <pic:blipFill>
-                    <a:blip r:embed="rId6"/>
+                    <a:blip r:embed="rId9"/>
                     <a:stretch>
                       <a:fillRect/>
                     </a:stretch>
@@ -622,6 +2159,467 @@
     </w:sectPr>
   </w:body>
 </w:document>
+</file>
+
+<file path=word/numbering.xml><?xml version="1.0" encoding="utf-8"?>
+<w:numbering xmlns:wpc="http://schemas.microsoft.com/office/word/2010/wordprocessingCanvas" xmlns:cx="http://schemas.microsoft.com/office/drawing/2014/chartex" xmlns:cx1="http://schemas.microsoft.com/office/drawing/2015/9/8/chartex" xmlns:cx2="http://schemas.microsoft.com/office/drawing/2015/10/21/chartex" xmlns:cx3="http://schemas.microsoft.com/office/drawing/2016/5/9/chartex" xmlns:cx4="http://schemas.microsoft.com/office/drawing/2016/5/10/chartex" xmlns:cx5="http://schemas.microsoft.com/office/drawing/2016/5/11/chartex" xmlns:cx6="http://schemas.microsoft.com/office/drawing/2016/5/12/chartex" xmlns:cx7="http://schemas.microsoft.com/office/drawing/2016/5/13/chartex" xmlns:cx8="http://schemas.microsoft.com/office/drawing/2016/5/14/chartex" xmlns:mc="http://schemas.openxmlformats.org/markup-compatibility/2006" xmlns:aink="http://schemas.microsoft.com/office/drawing/2016/ink" xmlns:am3d="http://schemas.microsoft.com/office/drawing/2017/model3d" xmlns:o="urn:schemas-microsoft-com:office:office" xmlns:oel="http://schemas.microsoft.com/office/2019/extlst" xmlns:r="http://schemas.openxmlformats.org/officeDocument/2006/relationships" xmlns:m="http://schemas.openxmlformats.org/officeDocument/2006/math" xmlns:v="urn:schemas-microsoft-com:vml" xmlns:wp14="http://schemas.microsoft.com/office/word/2010/wordprocessingDrawing" xmlns:wp="http://schemas.openxmlformats.org/drawingml/2006/wordprocessingDrawing" xmlns:w10="urn:schemas-microsoft-com:office:word" xmlns:w="http://schemas.openxmlformats.org/wordprocessingml/2006/main" xmlns:w14="http://schemas.microsoft.com/office/word/2010/wordml" xmlns:w15="http://schemas.microsoft.com/office/word/2012/wordml" xmlns:w16cex="http://schemas.microsoft.com/office/word/2018/wordml/cex" xmlns:w16cid="http://schemas.microsoft.com/office/word/2016/wordml/cid" xmlns:w16="http://schemas.microsoft.com/office/word/2018/wordml" xmlns:w16du="http://schemas.microsoft.com/office/word/2023/wordml/word16du" xmlns:w16sdtdh="http://schemas.microsoft.com/office/word/2020/wordml/sdtdatahash" xmlns:w16se="http://schemas.microsoft.com/office/word/2015/wordml/symex" xmlns:wpg="http://schemas.microsoft.com/office/word/2010/wordprocessingGroup" xmlns:wpi="http://schemas.microsoft.com/office/word/2010/wordprocessingInk" xmlns:wne="http://schemas.microsoft.com/office/word/2006/wordml" xmlns:wps="http://schemas.microsoft.com/office/word/2010/wordprocessingShape" mc:Ignorable="w14 w15 w16se w16cid w16 w16cex w16sdtdh w16du wp14">
+  <w:abstractNum w:abstractNumId="0" w15:restartNumberingAfterBreak="0">
+    <w:nsid w:val="24F75597"/>
+    <w:multiLevelType w:val="multilevel"/>
+    <w:tmpl w:val="969EBC16"/>
+    <w:lvl w:ilvl="0">
+      <w:start w:val="1"/>
+      <w:numFmt w:val="bullet"/>
+      <w:lvlText w:val=""/>
+      <w:lvlJc w:val="left"/>
+      <w:pPr>
+        <w:tabs>
+          <w:tab w:val="num" w:pos="720"/>
+        </w:tabs>
+        <w:ind w:left="720" w:hanging="360"/>
+      </w:pPr>
+      <w:rPr>
+        <w:rFonts w:ascii="Symbol" w:hAnsi="Symbol" w:hint="default"/>
+        <w:sz w:val="20"/>
+      </w:rPr>
+    </w:lvl>
+    <w:lvl w:ilvl="1">
+      <w:start w:val="1"/>
+      <w:numFmt w:val="bullet"/>
+      <w:lvlText w:val="o"/>
+      <w:lvlJc w:val="left"/>
+      <w:pPr>
+        <w:tabs>
+          <w:tab w:val="num" w:pos="1440"/>
+        </w:tabs>
+        <w:ind w:left="1440" w:hanging="360"/>
+      </w:pPr>
+      <w:rPr>
+        <w:rFonts w:ascii="Courier New" w:hAnsi="Courier New" w:hint="default"/>
+        <w:sz w:val="20"/>
+      </w:rPr>
+    </w:lvl>
+    <w:lvl w:ilvl="2" w:tentative="1">
+      <w:start w:val="1"/>
+      <w:numFmt w:val="bullet"/>
+      <w:lvlText w:val=""/>
+      <w:lvlJc w:val="left"/>
+      <w:pPr>
+        <w:tabs>
+          <w:tab w:val="num" w:pos="2160"/>
+        </w:tabs>
+        <w:ind w:left="2160" w:hanging="360"/>
+      </w:pPr>
+      <w:rPr>
+        <w:rFonts w:ascii="Wingdings" w:hAnsi="Wingdings" w:hint="default"/>
+        <w:sz w:val="20"/>
+      </w:rPr>
+    </w:lvl>
+    <w:lvl w:ilvl="3" w:tentative="1">
+      <w:start w:val="1"/>
+      <w:numFmt w:val="bullet"/>
+      <w:lvlText w:val=""/>
+      <w:lvlJc w:val="left"/>
+      <w:pPr>
+        <w:tabs>
+          <w:tab w:val="num" w:pos="2880"/>
+        </w:tabs>
+        <w:ind w:left="2880" w:hanging="360"/>
+      </w:pPr>
+      <w:rPr>
+        <w:rFonts w:ascii="Wingdings" w:hAnsi="Wingdings" w:hint="default"/>
+        <w:sz w:val="20"/>
+      </w:rPr>
+    </w:lvl>
+    <w:lvl w:ilvl="4" w:tentative="1">
+      <w:start w:val="1"/>
+      <w:numFmt w:val="bullet"/>
+      <w:lvlText w:val=""/>
+      <w:lvlJc w:val="left"/>
+      <w:pPr>
+        <w:tabs>
+          <w:tab w:val="num" w:pos="3600"/>
+        </w:tabs>
+        <w:ind w:left="3600" w:hanging="360"/>
+      </w:pPr>
+      <w:rPr>
+        <w:rFonts w:ascii="Wingdings" w:hAnsi="Wingdings" w:hint="default"/>
+        <w:sz w:val="20"/>
+      </w:rPr>
+    </w:lvl>
+    <w:lvl w:ilvl="5" w:tentative="1">
+      <w:start w:val="1"/>
+      <w:numFmt w:val="bullet"/>
+      <w:lvlText w:val=""/>
+      <w:lvlJc w:val="left"/>
+      <w:pPr>
+        <w:tabs>
+          <w:tab w:val="num" w:pos="4320"/>
+        </w:tabs>
+        <w:ind w:left="4320" w:hanging="360"/>
+      </w:pPr>
+      <w:rPr>
+        <w:rFonts w:ascii="Wingdings" w:hAnsi="Wingdings" w:hint="default"/>
+        <w:sz w:val="20"/>
+      </w:rPr>
+    </w:lvl>
+    <w:lvl w:ilvl="6" w:tentative="1">
+      <w:start w:val="1"/>
+      <w:numFmt w:val="bullet"/>
+      <w:lvlText w:val=""/>
+      <w:lvlJc w:val="left"/>
+      <w:pPr>
+        <w:tabs>
+          <w:tab w:val="num" w:pos="5040"/>
+        </w:tabs>
+        <w:ind w:left="5040" w:hanging="360"/>
+      </w:pPr>
+      <w:rPr>
+        <w:rFonts w:ascii="Wingdings" w:hAnsi="Wingdings" w:hint="default"/>
+        <w:sz w:val="20"/>
+      </w:rPr>
+    </w:lvl>
+    <w:lvl w:ilvl="7" w:tentative="1">
+      <w:start w:val="1"/>
+      <w:numFmt w:val="bullet"/>
+      <w:lvlText w:val=""/>
+      <w:lvlJc w:val="left"/>
+      <w:pPr>
+        <w:tabs>
+          <w:tab w:val="num" w:pos="5760"/>
+        </w:tabs>
+        <w:ind w:left="5760" w:hanging="360"/>
+      </w:pPr>
+      <w:rPr>
+        <w:rFonts w:ascii="Wingdings" w:hAnsi="Wingdings" w:hint="default"/>
+        <w:sz w:val="20"/>
+      </w:rPr>
+    </w:lvl>
+    <w:lvl w:ilvl="8" w:tentative="1">
+      <w:start w:val="1"/>
+      <w:numFmt w:val="bullet"/>
+      <w:lvlText w:val=""/>
+      <w:lvlJc w:val="left"/>
+      <w:pPr>
+        <w:tabs>
+          <w:tab w:val="num" w:pos="6480"/>
+        </w:tabs>
+        <w:ind w:left="6480" w:hanging="360"/>
+      </w:pPr>
+      <w:rPr>
+        <w:rFonts w:ascii="Wingdings" w:hAnsi="Wingdings" w:hint="default"/>
+        <w:sz w:val="20"/>
+      </w:rPr>
+    </w:lvl>
+  </w:abstractNum>
+  <w:abstractNum w:abstractNumId="1" w15:restartNumberingAfterBreak="0">
+    <w:nsid w:val="30A73E0E"/>
+    <w:multiLevelType w:val="multilevel"/>
+    <w:tmpl w:val="A28656B0"/>
+    <w:lvl w:ilvl="0">
+      <w:start w:val="1"/>
+      <w:numFmt w:val="bullet"/>
+      <w:lvlText w:val=""/>
+      <w:lvlJc w:val="left"/>
+      <w:pPr>
+        <w:tabs>
+          <w:tab w:val="num" w:pos="720"/>
+        </w:tabs>
+        <w:ind w:left="720" w:hanging="360"/>
+      </w:pPr>
+      <w:rPr>
+        <w:rFonts w:ascii="Symbol" w:hAnsi="Symbol" w:hint="default"/>
+        <w:sz w:val="20"/>
+      </w:rPr>
+    </w:lvl>
+    <w:lvl w:ilvl="1" w:tentative="1">
+      <w:start w:val="1"/>
+      <w:numFmt w:val="bullet"/>
+      <w:lvlText w:val="o"/>
+      <w:lvlJc w:val="left"/>
+      <w:pPr>
+        <w:tabs>
+          <w:tab w:val="num" w:pos="1440"/>
+        </w:tabs>
+        <w:ind w:left="1440" w:hanging="360"/>
+      </w:pPr>
+      <w:rPr>
+        <w:rFonts w:ascii="Courier New" w:hAnsi="Courier New" w:hint="default"/>
+        <w:sz w:val="20"/>
+      </w:rPr>
+    </w:lvl>
+    <w:lvl w:ilvl="2" w:tentative="1">
+      <w:start w:val="1"/>
+      <w:numFmt w:val="bullet"/>
+      <w:lvlText w:val=""/>
+      <w:lvlJc w:val="left"/>
+      <w:pPr>
+        <w:tabs>
+          <w:tab w:val="num" w:pos="2160"/>
+        </w:tabs>
+        <w:ind w:left="2160" w:hanging="360"/>
+      </w:pPr>
+      <w:rPr>
+        <w:rFonts w:ascii="Wingdings" w:hAnsi="Wingdings" w:hint="default"/>
+        <w:sz w:val="20"/>
+      </w:rPr>
+    </w:lvl>
+    <w:lvl w:ilvl="3" w:tentative="1">
+      <w:start w:val="1"/>
+      <w:numFmt w:val="bullet"/>
+      <w:lvlText w:val=""/>
+      <w:lvlJc w:val="left"/>
+      <w:pPr>
+        <w:tabs>
+          <w:tab w:val="num" w:pos="2880"/>
+        </w:tabs>
+        <w:ind w:left="2880" w:hanging="360"/>
+      </w:pPr>
+      <w:rPr>
+        <w:rFonts w:ascii="Wingdings" w:hAnsi="Wingdings" w:hint="default"/>
+        <w:sz w:val="20"/>
+      </w:rPr>
+    </w:lvl>
+    <w:lvl w:ilvl="4" w:tentative="1">
+      <w:start w:val="1"/>
+      <w:numFmt w:val="bullet"/>
+      <w:lvlText w:val=""/>
+      <w:lvlJc w:val="left"/>
+      <w:pPr>
+        <w:tabs>
+          <w:tab w:val="num" w:pos="3600"/>
+        </w:tabs>
+        <w:ind w:left="3600" w:hanging="360"/>
+      </w:pPr>
+      <w:rPr>
+        <w:rFonts w:ascii="Wingdings" w:hAnsi="Wingdings" w:hint="default"/>
+        <w:sz w:val="20"/>
+      </w:rPr>
+    </w:lvl>
+    <w:lvl w:ilvl="5" w:tentative="1">
+      <w:start w:val="1"/>
+      <w:numFmt w:val="bullet"/>
+      <w:lvlText w:val=""/>
+      <w:lvlJc w:val="left"/>
+      <w:pPr>
+        <w:tabs>
+          <w:tab w:val="num" w:pos="4320"/>
+        </w:tabs>
+        <w:ind w:left="4320" w:hanging="360"/>
+      </w:pPr>
+      <w:rPr>
+        <w:rFonts w:ascii="Wingdings" w:hAnsi="Wingdings" w:hint="default"/>
+        <w:sz w:val="20"/>
+      </w:rPr>
+    </w:lvl>
+    <w:lvl w:ilvl="6" w:tentative="1">
+      <w:start w:val="1"/>
+      <w:numFmt w:val="bullet"/>
+      <w:lvlText w:val=""/>
+      <w:lvlJc w:val="left"/>
+      <w:pPr>
+        <w:tabs>
+          <w:tab w:val="num" w:pos="5040"/>
+        </w:tabs>
+        <w:ind w:left="5040" w:hanging="360"/>
+      </w:pPr>
+      <w:rPr>
+        <w:rFonts w:ascii="Wingdings" w:hAnsi="Wingdings" w:hint="default"/>
+        <w:sz w:val="20"/>
+      </w:rPr>
+    </w:lvl>
+    <w:lvl w:ilvl="7" w:tentative="1">
+      <w:start w:val="1"/>
+      <w:numFmt w:val="bullet"/>
+      <w:lvlText w:val=""/>
+      <w:lvlJc w:val="left"/>
+      <w:pPr>
+        <w:tabs>
+          <w:tab w:val="num" w:pos="5760"/>
+        </w:tabs>
+        <w:ind w:left="5760" w:hanging="360"/>
+      </w:pPr>
+      <w:rPr>
+        <w:rFonts w:ascii="Wingdings" w:hAnsi="Wingdings" w:hint="default"/>
+        <w:sz w:val="20"/>
+      </w:rPr>
+    </w:lvl>
+    <w:lvl w:ilvl="8" w:tentative="1">
+      <w:start w:val="1"/>
+      <w:numFmt w:val="bullet"/>
+      <w:lvlText w:val=""/>
+      <w:lvlJc w:val="left"/>
+      <w:pPr>
+        <w:tabs>
+          <w:tab w:val="num" w:pos="6480"/>
+        </w:tabs>
+        <w:ind w:left="6480" w:hanging="360"/>
+      </w:pPr>
+      <w:rPr>
+        <w:rFonts w:ascii="Wingdings" w:hAnsi="Wingdings" w:hint="default"/>
+        <w:sz w:val="20"/>
+      </w:rPr>
+    </w:lvl>
+  </w:abstractNum>
+  <w:abstractNum w:abstractNumId="2" w15:restartNumberingAfterBreak="0">
+    <w:nsid w:val="51AA2A8A"/>
+    <w:multiLevelType w:val="multilevel"/>
+    <w:tmpl w:val="3C50203C"/>
+    <w:lvl w:ilvl="0">
+      <w:start w:val="1"/>
+      <w:numFmt w:val="bullet"/>
+      <w:lvlText w:val=""/>
+      <w:lvlJc w:val="left"/>
+      <w:pPr>
+        <w:tabs>
+          <w:tab w:val="num" w:pos="720"/>
+        </w:tabs>
+        <w:ind w:left="720" w:hanging="360"/>
+      </w:pPr>
+      <w:rPr>
+        <w:rFonts w:ascii="Symbol" w:hAnsi="Symbol" w:hint="default"/>
+        <w:sz w:val="20"/>
+      </w:rPr>
+    </w:lvl>
+    <w:lvl w:ilvl="1" w:tentative="1">
+      <w:start w:val="1"/>
+      <w:numFmt w:val="bullet"/>
+      <w:lvlText w:val="o"/>
+      <w:lvlJc w:val="left"/>
+      <w:pPr>
+        <w:tabs>
+          <w:tab w:val="num" w:pos="1440"/>
+        </w:tabs>
+        <w:ind w:left="1440" w:hanging="360"/>
+      </w:pPr>
+      <w:rPr>
+        <w:rFonts w:ascii="Courier New" w:hAnsi="Courier New" w:hint="default"/>
+        <w:sz w:val="20"/>
+      </w:rPr>
+    </w:lvl>
+    <w:lvl w:ilvl="2" w:tentative="1">
+      <w:start w:val="1"/>
+      <w:numFmt w:val="bullet"/>
+      <w:lvlText w:val=""/>
+      <w:lvlJc w:val="left"/>
+      <w:pPr>
+        <w:tabs>
+          <w:tab w:val="num" w:pos="2160"/>
+        </w:tabs>
+        <w:ind w:left="2160" w:hanging="360"/>
+      </w:pPr>
+      <w:rPr>
+        <w:rFonts w:ascii="Wingdings" w:hAnsi="Wingdings" w:hint="default"/>
+        <w:sz w:val="20"/>
+      </w:rPr>
+    </w:lvl>
+    <w:lvl w:ilvl="3" w:tentative="1">
+      <w:start w:val="1"/>
+      <w:numFmt w:val="bullet"/>
+      <w:lvlText w:val=""/>
+      <w:lvlJc w:val="left"/>
+      <w:pPr>
+        <w:tabs>
+          <w:tab w:val="num" w:pos="2880"/>
+        </w:tabs>
+        <w:ind w:left="2880" w:hanging="360"/>
+      </w:pPr>
+      <w:rPr>
+        <w:rFonts w:ascii="Wingdings" w:hAnsi="Wingdings" w:hint="default"/>
+        <w:sz w:val="20"/>
+      </w:rPr>
+    </w:lvl>
+    <w:lvl w:ilvl="4" w:tentative="1">
+      <w:start w:val="1"/>
+      <w:numFmt w:val="bullet"/>
+      <w:lvlText w:val=""/>
+      <w:lvlJc w:val="left"/>
+      <w:pPr>
+        <w:tabs>
+          <w:tab w:val="num" w:pos="3600"/>
+        </w:tabs>
+        <w:ind w:left="3600" w:hanging="360"/>
+      </w:pPr>
+      <w:rPr>
+        <w:rFonts w:ascii="Wingdings" w:hAnsi="Wingdings" w:hint="default"/>
+        <w:sz w:val="20"/>
+      </w:rPr>
+    </w:lvl>
+    <w:lvl w:ilvl="5" w:tentative="1">
+      <w:start w:val="1"/>
+      <w:numFmt w:val="bullet"/>
+      <w:lvlText w:val=""/>
+      <w:lvlJc w:val="left"/>
+      <w:pPr>
+        <w:tabs>
+          <w:tab w:val="num" w:pos="4320"/>
+        </w:tabs>
+        <w:ind w:left="4320" w:hanging="360"/>
+      </w:pPr>
+      <w:rPr>
+        <w:rFonts w:ascii="Wingdings" w:hAnsi="Wingdings" w:hint="default"/>
+        <w:sz w:val="20"/>
+      </w:rPr>
+    </w:lvl>
+    <w:lvl w:ilvl="6" w:tentative="1">
+      <w:start w:val="1"/>
+      <w:numFmt w:val="bullet"/>
+      <w:lvlText w:val=""/>
+      <w:lvlJc w:val="left"/>
+      <w:pPr>
+        <w:tabs>
+          <w:tab w:val="num" w:pos="5040"/>
+        </w:tabs>
+        <w:ind w:left="5040" w:hanging="360"/>
+      </w:pPr>
+      <w:rPr>
+        <w:rFonts w:ascii="Wingdings" w:hAnsi="Wingdings" w:hint="default"/>
+        <w:sz w:val="20"/>
+      </w:rPr>
+    </w:lvl>
+    <w:lvl w:ilvl="7" w:tentative="1">
+      <w:start w:val="1"/>
+      <w:numFmt w:val="bullet"/>
+      <w:lvlText w:val=""/>
+      <w:lvlJc w:val="left"/>
+      <w:pPr>
+        <w:tabs>
+          <w:tab w:val="num" w:pos="5760"/>
+        </w:tabs>
+        <w:ind w:left="5760" w:hanging="360"/>
+      </w:pPr>
+      <w:rPr>
+        <w:rFonts w:ascii="Wingdings" w:hAnsi="Wingdings" w:hint="default"/>
+        <w:sz w:val="20"/>
+      </w:rPr>
+    </w:lvl>
+    <w:lvl w:ilvl="8" w:tentative="1">
+      <w:start w:val="1"/>
+      <w:numFmt w:val="bullet"/>
+      <w:lvlText w:val=""/>
+      <w:lvlJc w:val="left"/>
+      <w:pPr>
+        <w:tabs>
+          <w:tab w:val="num" w:pos="6480"/>
+        </w:tabs>
+        <w:ind w:left="6480" w:hanging="360"/>
+      </w:pPr>
+      <w:rPr>
+        <w:rFonts w:ascii="Wingdings" w:hAnsi="Wingdings" w:hint="default"/>
+        <w:sz w:val="20"/>
+      </w:rPr>
+    </w:lvl>
+  </w:abstractNum>
+  <w:num w:numId="1" w16cid:durableId="176889755">
+    <w:abstractNumId w:val="1"/>
+  </w:num>
+  <w:num w:numId="2" w16cid:durableId="290327892">
+    <w:abstractNumId w:val="0"/>
+  </w:num>
+  <w:num w:numId="3" w16cid:durableId="2073305175">
+    <w:abstractNumId w:val="2"/>
+  </w:num>
+</w:numbering>
 </file>
 
 <file path=word/styles.xml><?xml version="1.0" encoding="utf-8"?>
@@ -1227,7 +3225,6 @@
   <w:style w:type="character" w:default="1" w:styleId="DefaultParagraphFont">
     <w:name w:val="Default Paragraph Font"/>
     <w:uiPriority w:val="1"/>
-    <w:semiHidden/>
     <w:unhideWhenUsed/>
   </w:style>
   <w:style w:type="table" w:default="1" w:styleId="TableNormal">

</xml_diff>

<commit_message>
Update Res - Doc - Complete ABAP - ABAP Overview
</commit_message>
<xml_diff>
--- a/04_Resources/01_Documentation/[Kiran Bandari] Complete ABAP - Note.docx
+++ b/04_Resources/01_Documentation/[Kiran Bandari] Complete ABAP - Note.docx
@@ -688,6 +688,7 @@
       <w:r>
         <w:rPr>
           <w:rFonts w:asciiTheme="majorHAnsi" w:hAnsiTheme="majorHAnsi" w:cstheme="majorHAnsi"/>
+          <w:noProof/>
           <w:sz w:val="24"/>
           <w:szCs w:val="24"/>
         </w:rPr>
@@ -763,6 +764,7 @@
       <w:r>
         <w:rPr>
           <w:rFonts w:asciiTheme="majorHAnsi" w:hAnsiTheme="majorHAnsi" w:cstheme="majorHAnsi"/>
+          <w:noProof/>
           <w:sz w:val="24"/>
           <w:szCs w:val="24"/>
         </w:rPr>
@@ -1531,43 +1533,106 @@
       <w:r>
         <w:rPr>
           <w:rFonts w:asciiTheme="majorHAnsi" w:hAnsiTheme="majorHAnsi" w:cstheme="majorHAnsi"/>
-          <w:sz w:val="24"/>
-          <w:szCs w:val="24"/>
-          <w:lang w:val="en-US"/>
-        </w:rPr>
-        <w:t>[40]</w:t>
-      </w:r>
-    </w:p>
-    <w:p>
-      <w:pPr>
-        <w:spacing w:line="360" w:lineRule="auto"/>
-        <w:rPr>
-          <w:rFonts w:asciiTheme="majorHAnsi" w:hAnsiTheme="majorHAnsi" w:cstheme="majorHAnsi"/>
-          <w:sz w:val="24"/>
-          <w:szCs w:val="24"/>
-          <w:lang w:val="en-US"/>
-        </w:rPr>
-      </w:pPr>
-      <w:r>
-        <w:rPr>
-          <w:rFonts w:asciiTheme="majorHAnsi" w:hAnsiTheme="majorHAnsi" w:cstheme="majorHAnsi"/>
-          <w:sz w:val="24"/>
-          <w:szCs w:val="24"/>
-          <w:lang w:val="en-US"/>
-        </w:rPr>
-        <w:t>[43]</w:t>
-      </w:r>
-    </w:p>
-    <w:p>
-      <w:pPr>
-        <w:spacing w:line="360" w:lineRule="auto"/>
-        <w:rPr>
-          <w:rFonts w:asciiTheme="majorHAnsi" w:hAnsiTheme="majorHAnsi" w:cstheme="majorHAnsi"/>
           <w:b/>
           <w:bCs/>
           <w:color w:val="AA225C"/>
           <w:sz w:val="24"/>
           <w:szCs w:val="24"/>
+        </w:rPr>
+        <w:t>1.3.3 Role of an ABAP Consultant</w:t>
+      </w:r>
+    </w:p>
+    <w:p>
+      <w:pPr>
+        <w:spacing w:line="360" w:lineRule="auto"/>
+        <w:rPr>
+          <w:rFonts w:asciiTheme="majorHAnsi" w:hAnsiTheme="majorHAnsi" w:cstheme="majorHAnsi"/>
+          <w:sz w:val="24"/>
+          <w:szCs w:val="24"/>
+          <w:lang w:val="en-US"/>
+        </w:rPr>
+      </w:pPr>
+      <w:r>
+        <w:rPr>
+          <w:rFonts w:asciiTheme="majorHAnsi" w:hAnsiTheme="majorHAnsi" w:cstheme="majorHAnsi"/>
+          <w:sz w:val="24"/>
+          <w:szCs w:val="24"/>
+        </w:rPr>
+        <w:t>Tư vấn viên ABAP chịu trách nhiệm phát triển và duy trì ứng dụng SAP thông qua lập trình ABAP. Họ thường không tương tác trực tiếp với người dùng cuối mà làm việc thông qua các Functional Center of Excellence (CoE) và Technical CoE</w:t>
+      </w:r>
+      <w:r>
+        <w:rPr>
+          <w:rFonts w:asciiTheme="majorHAnsi" w:hAnsiTheme="majorHAnsi" w:cstheme="majorHAnsi"/>
+          <w:sz w:val="24"/>
+          <w:szCs w:val="24"/>
+          <w:lang w:val="en-US"/>
+        </w:rPr>
+        <w:t>.</w:t>
+      </w:r>
+      <w:r>
+        <w:rPr>
+          <w:rFonts w:asciiTheme="majorHAnsi" w:hAnsiTheme="majorHAnsi" w:cstheme="majorHAnsi"/>
+          <w:sz w:val="24"/>
+          <w:szCs w:val="24"/>
+        </w:rPr>
+        <w:t xml:space="preserve"> </w:t>
+      </w:r>
+    </w:p>
+    <w:p>
+      <w:pPr>
+        <w:spacing w:line="360" w:lineRule="auto"/>
+        <w:rPr>
+          <w:rFonts w:asciiTheme="majorHAnsi" w:hAnsiTheme="majorHAnsi" w:cstheme="majorHAnsi"/>
+          <w:sz w:val="24"/>
+          <w:szCs w:val="24"/>
+          <w:lang w:val="en-US"/>
+        </w:rPr>
+      </w:pPr>
+      <w:r>
+        <w:rPr>
+          <w:rFonts w:asciiTheme="majorHAnsi" w:hAnsiTheme="majorHAnsi" w:cstheme="majorHAnsi"/>
+          <w:sz w:val="24"/>
+          <w:szCs w:val="24"/>
+        </w:rPr>
+        <w:t xml:space="preserve">Khi người dùng yêu cầu thay đổi, Functional CoE sẽ chuẩn bị tài liệu yêu cầu và gửi cho ABAP CoE, nơi tư vấn viên ABAP chuyển đổi thành tài liệu kỹ thuật và thực hiện thay đổi trên hệ thống phát triển. Sau khi hoàn thành, các thay đổi được kiểm tra trước khi đưa vào sản xuất. </w:t>
+      </w:r>
+    </w:p>
+    <w:p>
+      <w:pPr>
+        <w:spacing w:line="360" w:lineRule="auto"/>
+        <w:rPr>
+          <w:rFonts w:asciiTheme="majorHAnsi" w:hAnsiTheme="majorHAnsi" w:cstheme="majorHAnsi"/>
+          <w:sz w:val="24"/>
+          <w:szCs w:val="24"/>
+          <w:lang w:val="en-US"/>
+        </w:rPr>
+      </w:pPr>
+      <w:r>
+        <w:rPr>
+          <w:rFonts w:asciiTheme="majorHAnsi" w:hAnsiTheme="majorHAnsi" w:cstheme="majorHAnsi"/>
+          <w:sz w:val="24"/>
+          <w:szCs w:val="24"/>
+        </w:rPr>
+        <w:lastRenderedPageBreak/>
+        <w:t>Công việc của tư vấn viên ABAP bao gồm hỗ trợ sản xuất, cải tiến và phát triển dự án mới. Họ cần có kỹ năng ABAP vững và hiểu biết về quy trình kinh doanh, đồng thời có lợi thế về kiến thức chức năng qua thời gian làm việc</w:t>
+      </w:r>
+      <w:r>
+        <w:rPr>
+          <w:rFonts w:asciiTheme="majorHAnsi" w:hAnsiTheme="majorHAnsi" w:cstheme="majorHAnsi"/>
+          <w:sz w:val="24"/>
+          <w:szCs w:val="24"/>
+          <w:lang w:val="en-US"/>
+        </w:rPr>
+        <w:t>.</w:t>
+      </w:r>
+    </w:p>
+    <w:p>
+      <w:pPr>
+        <w:spacing w:line="360" w:lineRule="auto"/>
+        <w:rPr>
+          <w:rFonts w:asciiTheme="majorHAnsi" w:hAnsiTheme="majorHAnsi" w:cstheme="majorHAnsi"/>
+          <w:sz w:val="24"/>
+          <w:szCs w:val="24"/>
           <w:lang w:val="en-US"/>
         </w:rPr>
       </w:pPr>
@@ -1580,7 +1645,320 @@
           <w:sz w:val="24"/>
           <w:szCs w:val="24"/>
         </w:rPr>
+        <w:t>1.3.4 Changing and Adapting the Data Structure</w:t>
+      </w:r>
+    </w:p>
+    <w:p>
+      <w:pPr>
+        <w:spacing w:line="360" w:lineRule="auto"/>
+        <w:rPr>
+          <w:rFonts w:asciiTheme="majorHAnsi" w:hAnsiTheme="majorHAnsi" w:cstheme="majorHAnsi"/>
+          <w:sz w:val="24"/>
+          <w:szCs w:val="24"/>
+        </w:rPr>
+      </w:pPr>
+      <w:r>
+        <w:rPr>
+          <w:rFonts w:asciiTheme="majorHAnsi" w:hAnsiTheme="majorHAnsi" w:cstheme="majorHAnsi"/>
+          <w:sz w:val="24"/>
+          <w:szCs w:val="24"/>
+        </w:rPr>
+        <w:t xml:space="preserve">Trong hệ thống SAP, mặc dù phần mềm SAP đã được cấu hình sẵn để đáp ứng nhu cầu chung của các ngành công nghiệp, thường thì các công ty sẽ cần tùy chỉnh phần mềm để phù hợp với yêu cầu riêng của họ. Quá trình này gọi là </w:t>
+      </w:r>
+      <w:r>
+        <w:rPr>
+          <w:rFonts w:asciiTheme="majorHAnsi" w:hAnsiTheme="majorHAnsi" w:cstheme="majorHAnsi"/>
+          <w:b/>
+          <w:bCs/>
+          <w:sz w:val="24"/>
+          <w:szCs w:val="24"/>
+        </w:rPr>
+        <w:t>tùy chỉnh (customization)</w:t>
+      </w:r>
+      <w:r>
+        <w:rPr>
+          <w:rFonts w:asciiTheme="majorHAnsi" w:hAnsiTheme="majorHAnsi" w:cstheme="majorHAnsi"/>
+          <w:sz w:val="24"/>
+          <w:szCs w:val="24"/>
+        </w:rPr>
+        <w:t>. Có ba loại tùy chỉnh chính:</w:t>
+      </w:r>
+    </w:p>
+    <w:p>
+      <w:pPr>
+        <w:numPr>
+          <w:ilvl w:val="0"/>
+          <w:numId w:val="5"/>
+        </w:numPr>
+        <w:spacing w:line="360" w:lineRule="auto"/>
+        <w:rPr>
+          <w:rFonts w:asciiTheme="majorHAnsi" w:hAnsiTheme="majorHAnsi" w:cstheme="majorHAnsi"/>
+          <w:sz w:val="24"/>
+          <w:szCs w:val="24"/>
+        </w:rPr>
+      </w:pPr>
+      <w:r>
+        <w:rPr>
+          <w:rFonts w:asciiTheme="majorHAnsi" w:hAnsiTheme="majorHAnsi" w:cstheme="majorHAnsi"/>
+          <w:b/>
+          <w:bCs/>
+          <w:sz w:val="24"/>
+          <w:szCs w:val="24"/>
+        </w:rPr>
+        <w:t>Modification (Sửa đổi)</w:t>
+      </w:r>
+      <w:r>
+        <w:rPr>
+          <w:rFonts w:asciiTheme="majorHAnsi" w:hAnsiTheme="majorHAnsi" w:cstheme="majorHAnsi"/>
+          <w:sz w:val="24"/>
+          <w:szCs w:val="24"/>
+        </w:rPr>
+        <w:t>: Thay đổi mã nguồn chuẩn của SAP để đáp ứng các yêu cầu kinh doanh cụ thể của công ty. Điều này có thể làm thay đổi hành vi của phần mềm chuẩn.</w:t>
+      </w:r>
+    </w:p>
+    <w:p>
+      <w:pPr>
+        <w:numPr>
+          <w:ilvl w:val="0"/>
+          <w:numId w:val="5"/>
+        </w:numPr>
+        <w:spacing w:line="360" w:lineRule="auto"/>
+        <w:rPr>
+          <w:rFonts w:asciiTheme="majorHAnsi" w:hAnsiTheme="majorHAnsi" w:cstheme="majorHAnsi"/>
+          <w:sz w:val="24"/>
+          <w:szCs w:val="24"/>
+        </w:rPr>
+      </w:pPr>
+      <w:r>
+        <w:rPr>
+          <w:rFonts w:asciiTheme="majorHAnsi" w:hAnsiTheme="majorHAnsi" w:cstheme="majorHAnsi"/>
+          <w:b/>
+          <w:bCs/>
+          <w:sz w:val="24"/>
+          <w:szCs w:val="24"/>
+        </w:rPr>
+        <w:t>Customer Enhancement (Cải tiến của khách hàng)</w:t>
+      </w:r>
+      <w:r>
+        <w:rPr>
+          <w:rFonts w:asciiTheme="majorHAnsi" w:hAnsiTheme="majorHAnsi" w:cstheme="majorHAnsi"/>
+          <w:sz w:val="24"/>
+          <w:szCs w:val="24"/>
+        </w:rPr>
+        <w:t xml:space="preserve">: Mở rộng chức năng của các ứng dụng SAP chuẩn mà không thay đổi mã nguồn gốc của chúng. Thay vào đó, các chức năng bổ sung được thêm vào thông qua các phương pháp như </w:t>
+      </w:r>
+      <w:r>
+        <w:rPr>
+          <w:rFonts w:asciiTheme="majorHAnsi" w:hAnsiTheme="majorHAnsi" w:cstheme="majorHAnsi"/>
+          <w:b/>
+          <w:bCs/>
+          <w:sz w:val="24"/>
+          <w:szCs w:val="24"/>
+        </w:rPr>
+        <w:t>user exits</w:t>
+      </w:r>
+      <w:r>
+        <w:rPr>
+          <w:rFonts w:asciiTheme="majorHAnsi" w:hAnsiTheme="majorHAnsi" w:cstheme="majorHAnsi"/>
+          <w:sz w:val="24"/>
+          <w:szCs w:val="24"/>
+        </w:rPr>
+        <w:t xml:space="preserve"> hoặc </w:t>
+      </w:r>
+      <w:r>
+        <w:rPr>
+          <w:rFonts w:asciiTheme="majorHAnsi" w:hAnsiTheme="majorHAnsi" w:cstheme="majorHAnsi"/>
+          <w:b/>
+          <w:bCs/>
+          <w:sz w:val="24"/>
+          <w:szCs w:val="24"/>
+        </w:rPr>
+        <w:t>BAdIs</w:t>
+      </w:r>
+      <w:r>
+        <w:rPr>
+          <w:rFonts w:asciiTheme="majorHAnsi" w:hAnsiTheme="majorHAnsi" w:cstheme="majorHAnsi"/>
+          <w:sz w:val="24"/>
+          <w:szCs w:val="24"/>
+        </w:rPr>
+        <w:t>.</w:t>
+      </w:r>
+    </w:p>
+    <w:p>
+      <w:pPr>
+        <w:numPr>
+          <w:ilvl w:val="0"/>
+          <w:numId w:val="5"/>
+        </w:numPr>
+        <w:spacing w:line="360" w:lineRule="auto"/>
+        <w:rPr>
+          <w:rFonts w:asciiTheme="majorHAnsi" w:hAnsiTheme="majorHAnsi" w:cstheme="majorHAnsi"/>
+          <w:sz w:val="24"/>
+          <w:szCs w:val="24"/>
+        </w:rPr>
+      </w:pPr>
+      <w:r>
+        <w:rPr>
+          <w:rFonts w:asciiTheme="majorHAnsi" w:hAnsiTheme="majorHAnsi" w:cstheme="majorHAnsi"/>
+          <w:b/>
+          <w:bCs/>
+          <w:sz w:val="24"/>
+          <w:szCs w:val="24"/>
+        </w:rPr>
+        <w:t>Customer Development (Phát triển của khách hàng)</w:t>
+      </w:r>
+      <w:r>
+        <w:rPr>
+          <w:rFonts w:asciiTheme="majorHAnsi" w:hAnsiTheme="majorHAnsi" w:cstheme="majorHAnsi"/>
+          <w:sz w:val="24"/>
+          <w:szCs w:val="24"/>
+        </w:rPr>
+        <w:t>: Tạo ra các ứng dụng hoặc chương trình hoàn toàn mới trong hệ thống SAP để đáp ứng các nhu cầu đặc thù của doanh nghiệp.</w:t>
+      </w:r>
+    </w:p>
+    <w:p>
+      <w:pPr>
+        <w:spacing w:line="360" w:lineRule="auto"/>
+        <w:rPr>
+          <w:rFonts w:asciiTheme="majorHAnsi" w:hAnsiTheme="majorHAnsi" w:cstheme="majorHAnsi"/>
+          <w:b/>
+          <w:bCs/>
+          <w:sz w:val="24"/>
+          <w:szCs w:val="24"/>
+          <w:lang w:val="en-US"/>
+        </w:rPr>
+      </w:pPr>
+      <w:r>
+        <w:rPr>
+          <w:rFonts w:asciiTheme="majorHAnsi" w:hAnsiTheme="majorHAnsi" w:cstheme="majorHAnsi"/>
+          <w:b/>
+          <w:bCs/>
+          <w:color w:val="AA225C"/>
+          <w:sz w:val="24"/>
+          <w:szCs w:val="24"/>
+        </w:rPr>
+        <w:t>Modifications</w:t>
+      </w:r>
+      <w:r>
+        <w:rPr>
+          <w:rFonts w:asciiTheme="majorHAnsi" w:hAnsiTheme="majorHAnsi" w:cstheme="majorHAnsi"/>
+          <w:b/>
+          <w:bCs/>
+          <w:sz w:val="24"/>
+          <w:szCs w:val="24"/>
+        </w:rPr>
+        <w:t xml:space="preserve"> </w:t>
+      </w:r>
+    </w:p>
+    <w:p>
+      <w:pPr>
+        <w:spacing w:line="360" w:lineRule="auto"/>
+        <w:rPr>
+          <w:rFonts w:asciiTheme="majorHAnsi" w:hAnsiTheme="majorHAnsi" w:cstheme="majorHAnsi"/>
+          <w:sz w:val="24"/>
+          <w:szCs w:val="24"/>
+        </w:rPr>
+      </w:pPr>
+      <w:r>
+        <w:rPr>
+          <w:rFonts w:asciiTheme="majorHAnsi" w:hAnsiTheme="majorHAnsi" w:cstheme="majorHAnsi"/>
+          <w:b/>
+          <w:bCs/>
+          <w:sz w:val="24"/>
+          <w:szCs w:val="24"/>
+        </w:rPr>
+        <w:t xml:space="preserve">Modifications </w:t>
+      </w:r>
+      <w:r>
+        <w:rPr>
+          <w:rFonts w:asciiTheme="majorHAnsi" w:hAnsiTheme="majorHAnsi" w:cstheme="majorHAnsi"/>
+          <w:sz w:val="24"/>
+          <w:szCs w:val="24"/>
+        </w:rPr>
+        <w:t>là việc thay đổi trực tiếp mã nguồn của các đối tượng chuẩn SAP để đáp ứng yêu cầu cụ thể của doanh nghiệp. Tuy nhiên, các thay đổi này có thể bị mất khi nâng cấp hệ thống hoặc khi nhập gói hỗ trợ mới, nên nên hạn chế sửa đổi và chỉ áp dụng khi không còn lựa chọn nào khác.</w:t>
+      </w:r>
+    </w:p>
+    <w:p>
+      <w:pPr>
+        <w:spacing w:line="360" w:lineRule="auto"/>
+        <w:rPr>
+          <w:rFonts w:asciiTheme="majorHAnsi" w:hAnsiTheme="majorHAnsi" w:cstheme="majorHAnsi"/>
+          <w:b/>
+          <w:bCs/>
+          <w:sz w:val="24"/>
+          <w:szCs w:val="24"/>
+          <w:lang w:val="en-US"/>
+        </w:rPr>
+      </w:pPr>
+      <w:r>
+        <w:rPr>
+          <w:rFonts w:asciiTheme="majorHAnsi" w:hAnsiTheme="majorHAnsi" w:cstheme="majorHAnsi"/>
+          <w:b/>
+          <w:bCs/>
+          <w:color w:val="AA225C"/>
+          <w:sz w:val="24"/>
+          <w:szCs w:val="24"/>
+        </w:rPr>
+        <w:t>Customer Enhancements</w:t>
+      </w:r>
+      <w:r>
+        <w:t xml:space="preserve"> </w:t>
+      </w:r>
+    </w:p>
+    <w:p>
+      <w:pPr>
+        <w:spacing w:line="360" w:lineRule="auto"/>
+        <w:rPr>
+          <w:rFonts w:asciiTheme="majorHAnsi" w:hAnsiTheme="majorHAnsi" w:cstheme="majorHAnsi"/>
+          <w:sz w:val="24"/>
+          <w:szCs w:val="24"/>
+        </w:rPr>
+      </w:pPr>
+      <w:r>
+        <w:rPr>
+          <w:rFonts w:asciiTheme="majorHAnsi" w:hAnsiTheme="majorHAnsi" w:cstheme="majorHAnsi"/>
+          <w:b/>
+          <w:bCs/>
+          <w:sz w:val="24"/>
+          <w:szCs w:val="24"/>
+        </w:rPr>
+        <w:t>Customer Enhancements</w:t>
+      </w:r>
+      <w:r>
+        <w:rPr>
+          <w:rFonts w:asciiTheme="majorHAnsi" w:hAnsiTheme="majorHAnsi" w:cstheme="majorHAnsi"/>
+          <w:sz w:val="24"/>
+          <w:szCs w:val="24"/>
+        </w:rPr>
+        <w:t xml:space="preserve"> cho phép mở rộng chức năng của ứng dụng SAP chuẩn mà không làm thay đổi mã nguồn gốc, nhờ vào các điểm mở rộng mà SAP đã cung cấp. Điều này đảm bảo rằng các cải tiến vẫn tồn tại sau các bản nâng cấp hệ thống, vì các điểm mở rộng được gọi một cách chiến lược trong mã chuẩn của SAP.</w:t>
+      </w:r>
+    </w:p>
+    <w:p>
+      <w:pPr>
+        <w:spacing w:line="360" w:lineRule="auto"/>
+        <w:rPr>
+          <w:rFonts w:asciiTheme="majorHAnsi" w:hAnsiTheme="majorHAnsi" w:cstheme="majorHAnsi"/>
+          <w:b/>
+          <w:bCs/>
+          <w:color w:val="AA225C"/>
+          <w:sz w:val="24"/>
+          <w:szCs w:val="24"/>
+          <w:lang w:val="en-US"/>
+        </w:rPr>
+      </w:pPr>
+      <w:r>
+        <w:rPr>
+          <w:rFonts w:asciiTheme="majorHAnsi" w:hAnsiTheme="majorHAnsi" w:cstheme="majorHAnsi"/>
+          <w:b/>
+          <w:bCs/>
+          <w:color w:val="AA225C"/>
+          <w:sz w:val="24"/>
+          <w:szCs w:val="24"/>
+        </w:rPr>
         <w:t>Customer Developments</w:t>
+      </w:r>
+      <w:r>
+        <w:t xml:space="preserve"> </w:t>
       </w:r>
     </w:p>
     <w:p>
@@ -1760,6 +2138,18 @@
           <w:lang w:val="en-US"/>
         </w:rPr>
       </w:pPr>
+      <w:r>
+        <w:rPr>
+          <w:rFonts w:asciiTheme="majorHAnsi" w:hAnsiTheme="majorHAnsi" w:cstheme="majorHAnsi"/>
+          <w:b/>
+          <w:bCs/>
+          <w:color w:val="AA225C"/>
+          <w:sz w:val="24"/>
+          <w:szCs w:val="24"/>
+          <w:lang w:val="en-US"/>
+        </w:rPr>
+        <w:t xml:space="preserve">1.4 </w:t>
+      </w:r>
       <w:r>
         <w:rPr>
           <w:rFonts w:asciiTheme="majorHAnsi" w:hAnsiTheme="majorHAnsi" w:cstheme="majorHAnsi"/>
@@ -1870,6 +2260,78 @@
       <w:pPr>
         <w:spacing w:line="360" w:lineRule="auto"/>
         <w:rPr>
+          <w:lang w:val="en-US"/>
+        </w:rPr>
+      </w:pPr>
+      <w:r>
+        <w:rPr>
+          <w:rFonts w:asciiTheme="majorHAnsi" w:hAnsiTheme="majorHAnsi" w:cstheme="majorHAnsi"/>
+          <w:b/>
+          <w:bCs/>
+          <w:color w:val="AA225C"/>
+          <w:sz w:val="24"/>
+          <w:szCs w:val="24"/>
+        </w:rPr>
+        <w:t>1.4.1 Types of Applications</w:t>
+      </w:r>
+      <w:r>
+        <w:t xml:space="preserve"> </w:t>
+      </w:r>
+    </w:p>
+    <w:p>
+      <w:pPr>
+        <w:spacing w:line="360" w:lineRule="auto"/>
+        <w:rPr>
+          <w:rFonts w:asciiTheme="majorHAnsi" w:hAnsiTheme="majorHAnsi" w:cstheme="majorHAnsi"/>
+          <w:sz w:val="24"/>
+          <w:szCs w:val="24"/>
+          <w:lang w:val="en-US"/>
+        </w:rPr>
+      </w:pPr>
+      <w:r>
+        <w:rPr>
+          <w:rFonts w:asciiTheme="majorHAnsi" w:hAnsiTheme="majorHAnsi" w:cstheme="majorHAnsi"/>
+          <w:sz w:val="24"/>
+          <w:szCs w:val="24"/>
+          <w:lang w:val="en-US"/>
+        </w:rPr>
+        <w:t>C</w:t>
+      </w:r>
+      <w:r>
+        <w:rPr>
+          <w:rFonts w:asciiTheme="majorHAnsi" w:hAnsiTheme="majorHAnsi" w:cstheme="majorHAnsi"/>
+          <w:sz w:val="24"/>
+          <w:szCs w:val="24"/>
+        </w:rPr>
+        <w:t xml:space="preserve">ó thể phát triển nhiều loại ứng dụng khác nhau cả trong môi trường SAP GUI truyền thống và trên web. </w:t>
+      </w:r>
+    </w:p>
+    <w:p>
+      <w:pPr>
+        <w:spacing w:line="360" w:lineRule="auto"/>
+        <w:rPr>
+          <w:lang w:val="en-US"/>
+        </w:rPr>
+      </w:pPr>
+      <w:r>
+        <w:rPr>
+          <w:rFonts w:asciiTheme="majorHAnsi" w:hAnsiTheme="majorHAnsi" w:cstheme="majorHAnsi"/>
+          <w:b/>
+          <w:bCs/>
+          <w:color w:val="AA225C"/>
+          <w:sz w:val="24"/>
+          <w:szCs w:val="24"/>
+        </w:rPr>
+        <w:t>1.4.2 RICEF Overview</w:t>
+      </w:r>
+      <w:r>
+        <w:t xml:space="preserve"> </w:t>
+      </w:r>
+    </w:p>
+    <w:p>
+      <w:pPr>
+        <w:spacing w:line="360" w:lineRule="auto"/>
+        <w:rPr>
           <w:rFonts w:asciiTheme="majorHAnsi" w:hAnsiTheme="majorHAnsi" w:cstheme="majorHAnsi"/>
           <w:sz w:val="24"/>
           <w:szCs w:val="24"/>
@@ -1951,6 +2413,9 @@
           <w:szCs w:val="24"/>
         </w:rPr>
         <w:t>Reports</w:t>
+      </w:r>
+      <w:r>
+        <w:t xml:space="preserve"> </w:t>
       </w:r>
     </w:p>
     <w:p>
@@ -2010,6 +2475,7 @@
           <w:szCs w:val="24"/>
           <w:lang w:val="en-US"/>
         </w:rPr>
+        <w:lastRenderedPageBreak/>
         <w:t xml:space="preserve">Sau này là viết tắc của từ </w:t>
       </w:r>
       <w:r>
@@ -2093,7 +2559,6 @@
           <w:szCs w:val="24"/>
           <w:lang w:val="en-US"/>
         </w:rPr>
-        <w:lastRenderedPageBreak/>
         <w:drawing>
           <wp:inline distT="0" distB="0" distL="0" distR="0" wp14:anchorId="38385471" wp14:editId="27B16E4D">
             <wp:extent cx="3310213" cy="2131112"/>
@@ -2136,19 +2601,989 @@
         <w:spacing w:line="360" w:lineRule="auto"/>
         <w:rPr>
           <w:rFonts w:asciiTheme="majorHAnsi" w:hAnsiTheme="majorHAnsi" w:cstheme="majorHAnsi"/>
-          <w:sz w:val="24"/>
-          <w:szCs w:val="24"/>
-          <w:lang w:val="en-US"/>
-        </w:rPr>
-      </w:pPr>
-      <w:r>
-        <w:rPr>
-          <w:rFonts w:asciiTheme="majorHAnsi" w:hAnsiTheme="majorHAnsi" w:cstheme="majorHAnsi"/>
-          <w:sz w:val="24"/>
-          <w:szCs w:val="24"/>
-          <w:lang w:val="en-US"/>
-        </w:rPr>
-        <w:t>[45]</w:t>
+          <w:b/>
+          <w:bCs/>
+          <w:sz w:val="24"/>
+          <w:szCs w:val="24"/>
+          <w:lang w:val="en-US"/>
+        </w:rPr>
+      </w:pPr>
+      <w:r>
+        <w:rPr>
+          <w:rFonts w:asciiTheme="majorHAnsi" w:hAnsiTheme="majorHAnsi" w:cstheme="majorHAnsi"/>
+          <w:b/>
+          <w:bCs/>
+          <w:color w:val="AA225C"/>
+          <w:sz w:val="24"/>
+          <w:szCs w:val="24"/>
+        </w:rPr>
+        <w:t>Interface Programs</w:t>
+      </w:r>
+      <w:r>
+        <w:t xml:space="preserve"> </w:t>
+      </w:r>
+    </w:p>
+    <w:p>
+      <w:pPr>
+        <w:spacing w:line="360" w:lineRule="auto"/>
+        <w:rPr>
+          <w:rFonts w:asciiTheme="majorHAnsi" w:hAnsiTheme="majorHAnsi" w:cstheme="majorHAnsi"/>
+          <w:sz w:val="24"/>
+          <w:szCs w:val="24"/>
+          <w:lang w:val="en-US"/>
+        </w:rPr>
+      </w:pPr>
+      <w:r>
+        <w:rPr>
+          <w:rFonts w:asciiTheme="majorHAnsi" w:hAnsiTheme="majorHAnsi" w:cstheme="majorHAnsi"/>
+          <w:b/>
+          <w:bCs/>
+          <w:sz w:val="24"/>
+          <w:szCs w:val="24"/>
+        </w:rPr>
+        <w:t xml:space="preserve">Interface Programs </w:t>
+      </w:r>
+      <w:r>
+        <w:rPr>
+          <w:rFonts w:asciiTheme="majorHAnsi" w:hAnsiTheme="majorHAnsi" w:cstheme="majorHAnsi"/>
+          <w:sz w:val="24"/>
+          <w:szCs w:val="24"/>
+        </w:rPr>
+        <w:t>cho phép trao đổi dữ liệu giữa hệ thống SAP và các hệ thống khác, như hệ thống kế thừa hoặc hệ thống đối tác. Có hai loại chương trình giao diện chính:</w:t>
+      </w:r>
+    </w:p>
+    <w:p>
+      <w:pPr>
+        <w:spacing w:line="360" w:lineRule="auto"/>
+        <w:jc w:val="center"/>
+        <w:rPr>
+          <w:rFonts w:asciiTheme="majorHAnsi" w:hAnsiTheme="majorHAnsi" w:cstheme="majorHAnsi"/>
+          <w:sz w:val="24"/>
+          <w:szCs w:val="24"/>
+          <w:lang w:val="en-US"/>
+        </w:rPr>
+      </w:pPr>
+      <w:r>
+        <w:rPr>
+          <w:rFonts w:asciiTheme="majorHAnsi" w:hAnsiTheme="majorHAnsi" w:cstheme="majorHAnsi"/>
+          <w:sz w:val="24"/>
+          <w:szCs w:val="24"/>
+          <w:lang w:val="en-US"/>
+        </w:rPr>
+        <w:drawing>
+          <wp:inline distT="0" distB="0" distL="0" distR="0" wp14:anchorId="6672DA5E" wp14:editId="524A903F">
+            <wp:extent cx="4062114" cy="2494090"/>
+            <wp:effectExtent l="0" t="0" r="0" b="1905"/>
+            <wp:docPr id="218471644" name="Picture 1" descr="A diagram of a software system&#10;&#10;Description automatically generated"/>
+            <wp:cNvGraphicFramePr>
+              <a:graphicFrameLocks xmlns:a="http://schemas.openxmlformats.org/drawingml/2006/main" noChangeAspect="1"/>
+            </wp:cNvGraphicFramePr>
+            <a:graphic xmlns:a="http://schemas.openxmlformats.org/drawingml/2006/main">
+              <a:graphicData uri="http://schemas.openxmlformats.org/drawingml/2006/picture">
+                <pic:pic xmlns:pic="http://schemas.openxmlformats.org/drawingml/2006/picture">
+                  <pic:nvPicPr>
+                    <pic:cNvPr id="218471644" name="Picture 1" descr="A diagram of a software system&#10;&#10;Description automatically generated"/>
+                    <pic:cNvPicPr/>
+                  </pic:nvPicPr>
+                  <pic:blipFill>
+                    <a:blip r:embed="rId10"/>
+                    <a:stretch>
+                      <a:fillRect/>
+                    </a:stretch>
+                  </pic:blipFill>
+                  <pic:spPr>
+                    <a:xfrm>
+                      <a:off x="0" y="0"/>
+                      <a:ext cx="4084658" cy="2507931"/>
+                    </a:xfrm>
+                    <a:prstGeom prst="rect">
+                      <a:avLst/>
+                    </a:prstGeom>
+                  </pic:spPr>
+                </pic:pic>
+              </a:graphicData>
+            </a:graphic>
+          </wp:inline>
+        </w:drawing>
+      </w:r>
+    </w:p>
+    <w:p>
+      <w:pPr>
+        <w:numPr>
+          <w:ilvl w:val="0"/>
+          <w:numId w:val="6"/>
+        </w:numPr>
+        <w:spacing w:line="360" w:lineRule="auto"/>
+        <w:rPr>
+          <w:rFonts w:asciiTheme="majorHAnsi" w:hAnsiTheme="majorHAnsi" w:cstheme="majorHAnsi"/>
+          <w:sz w:val="24"/>
+          <w:szCs w:val="24"/>
+        </w:rPr>
+      </w:pPr>
+      <w:r>
+        <w:rPr>
+          <w:rFonts w:asciiTheme="majorHAnsi" w:hAnsiTheme="majorHAnsi" w:cstheme="majorHAnsi"/>
+          <w:b/>
+          <w:bCs/>
+          <w:sz w:val="24"/>
+          <w:szCs w:val="24"/>
+        </w:rPr>
+        <w:t>Inbound Interface Programs</w:t>
+      </w:r>
+      <w:r>
+        <w:rPr>
+          <w:rFonts w:asciiTheme="majorHAnsi" w:hAnsiTheme="majorHAnsi" w:cstheme="majorHAnsi"/>
+          <w:sz w:val="24"/>
+          <w:szCs w:val="24"/>
+        </w:rPr>
+        <w:t>: Nhận dữ liệu từ hệ thống bên ngoài và cập nhật dữ liệu vào hệ thống SAP. Quy trình bao gồm việc truyền file dữ liệu từ hệ thống bên ngoài vào SAP, sau đó chương trình ABAP xử lý file này và cập nhật dữ liệu vào SAP.</w:t>
+      </w:r>
+    </w:p>
+    <w:p>
+      <w:pPr>
+        <w:numPr>
+          <w:ilvl w:val="0"/>
+          <w:numId w:val="6"/>
+        </w:numPr>
+        <w:spacing w:line="360" w:lineRule="auto"/>
+        <w:rPr>
+          <w:rFonts w:asciiTheme="majorHAnsi" w:hAnsiTheme="majorHAnsi" w:cstheme="majorHAnsi"/>
+          <w:sz w:val="24"/>
+          <w:szCs w:val="24"/>
+        </w:rPr>
+      </w:pPr>
+      <w:r>
+        <w:rPr>
+          <w:rFonts w:asciiTheme="majorHAnsi" w:hAnsiTheme="majorHAnsi" w:cstheme="majorHAnsi"/>
+          <w:b/>
+          <w:bCs/>
+          <w:sz w:val="24"/>
+          <w:szCs w:val="24"/>
+        </w:rPr>
+        <w:t>Outbound Interface Programs</w:t>
+      </w:r>
+      <w:r>
+        <w:rPr>
+          <w:rFonts w:asciiTheme="majorHAnsi" w:hAnsiTheme="majorHAnsi" w:cstheme="majorHAnsi"/>
+          <w:sz w:val="24"/>
+          <w:szCs w:val="24"/>
+        </w:rPr>
+        <w:t>: Trích xuất dữ liệu từ hệ thống SAP và gửi dữ liệu ra hệ thống bên ngoài. Quy trình này bao gồm việc chương trình ABAP lấy dữ liệu từ SAP và gửi đến hệ thống bên ngoài, nơi dữ liệu sẽ được xử lý và cập nhật.</w:t>
+      </w:r>
+    </w:p>
+    <w:p>
+      <w:pPr>
+        <w:spacing w:line="360" w:lineRule="auto"/>
+        <w:rPr>
+          <w:rFonts w:asciiTheme="majorHAnsi" w:hAnsiTheme="majorHAnsi" w:cstheme="majorHAnsi"/>
+          <w:b/>
+          <w:bCs/>
+          <w:sz w:val="24"/>
+          <w:szCs w:val="24"/>
+          <w:lang w:val="en-US"/>
+        </w:rPr>
+      </w:pPr>
+      <w:bookmarkStart w:id="0" w:name="_Hlk175859700"/>
+      <w:r>
+        <w:rPr>
+          <w:rFonts w:asciiTheme="majorHAnsi" w:hAnsiTheme="majorHAnsi" w:cstheme="majorHAnsi"/>
+          <w:b/>
+          <w:bCs/>
+          <w:color w:val="AA225C"/>
+          <w:sz w:val="24"/>
+          <w:szCs w:val="24"/>
+        </w:rPr>
+        <w:t>Conversions</w:t>
+      </w:r>
+      <w:r>
+        <w:t xml:space="preserve"> </w:t>
+      </w:r>
+    </w:p>
+    <w:p>
+      <w:pPr>
+        <w:spacing w:line="360" w:lineRule="auto"/>
+        <w:rPr>
+          <w:rFonts w:asciiTheme="majorHAnsi" w:hAnsiTheme="majorHAnsi" w:cstheme="majorHAnsi"/>
+          <w:b/>
+          <w:bCs/>
+          <w:sz w:val="24"/>
+          <w:szCs w:val="24"/>
+          <w:lang w:val="en-US"/>
+        </w:rPr>
+      </w:pPr>
+      <w:r>
+        <w:rPr>
+          <w:rFonts w:asciiTheme="majorHAnsi" w:hAnsiTheme="majorHAnsi" w:cstheme="majorHAnsi"/>
+          <w:b/>
+          <w:bCs/>
+        </w:rPr>
+        <w:t>Conversions</w:t>
+      </w:r>
+      <w:bookmarkEnd w:id="0"/>
+      <w:r>
+        <w:rPr>
+          <w:rFonts w:asciiTheme="majorHAnsi" w:hAnsiTheme="majorHAnsi" w:cstheme="majorHAnsi"/>
+          <w:b/>
+          <w:bCs/>
+        </w:rPr>
+        <w:t xml:space="preserve"> </w:t>
+      </w:r>
+      <w:r>
+        <w:rPr>
+          <w:rFonts w:asciiTheme="majorHAnsi" w:hAnsiTheme="majorHAnsi" w:cstheme="majorHAnsi"/>
+        </w:rPr>
+        <w:t>là các chương trình dùng để di chuyển dữ liệu từ hệ thống cũ sang hệ thống SAP. Chúng thường chỉ được sử dụng một lần để tải dữ liệu ban đầu vào SAP trước khi hệ thống chính thức hoạt động.</w:t>
+      </w:r>
+    </w:p>
+    <w:p>
+      <w:pPr>
+        <w:spacing w:line="360" w:lineRule="auto"/>
+        <w:rPr>
+          <w:rFonts w:asciiTheme="majorHAnsi" w:hAnsiTheme="majorHAnsi" w:cstheme="majorHAnsi"/>
+          <w:sz w:val="24"/>
+          <w:szCs w:val="24"/>
+        </w:rPr>
+      </w:pPr>
+      <w:r>
+        <w:rPr>
+          <w:rFonts w:asciiTheme="majorHAnsi" w:hAnsiTheme="majorHAnsi" w:cstheme="majorHAnsi"/>
+          <w:sz w:val="24"/>
+          <w:szCs w:val="24"/>
+        </w:rPr>
+        <w:lastRenderedPageBreak/>
+        <w:t>Ví dụ, khi triển khai SAP mới, bạn cần chuyển dữ liệu khách hàng hoặc vật tư từ hệ thống cũ sang SAP. Các chương trình chuyển đổi sẽ xử lý, kiểm tra, và cập nhật dữ liệu này vào SAP.</w:t>
+      </w:r>
+    </w:p>
+    <w:p>
+      <w:pPr>
+        <w:spacing w:line="360" w:lineRule="auto"/>
+        <w:rPr>
+          <w:rFonts w:asciiTheme="majorHAnsi" w:hAnsiTheme="majorHAnsi" w:cstheme="majorHAnsi"/>
+          <w:sz w:val="24"/>
+          <w:szCs w:val="24"/>
+          <w:lang w:val="en-US"/>
+        </w:rPr>
+      </w:pPr>
+      <w:r>
+        <w:rPr>
+          <w:rFonts w:asciiTheme="majorHAnsi" w:hAnsiTheme="majorHAnsi" w:cstheme="majorHAnsi"/>
+          <w:sz w:val="24"/>
+          <w:szCs w:val="24"/>
+        </w:rPr>
+        <w:t xml:space="preserve">Quá trình chuyển đổi giống như các </w:t>
+      </w:r>
+      <w:r>
+        <w:rPr>
+          <w:rFonts w:asciiTheme="majorHAnsi" w:hAnsiTheme="majorHAnsi" w:cstheme="majorHAnsi"/>
+          <w:b/>
+          <w:bCs/>
+          <w:sz w:val="24"/>
+          <w:szCs w:val="24"/>
+        </w:rPr>
+        <w:t>Inbound Interface Programs</w:t>
+      </w:r>
+      <w:r>
+        <w:rPr>
+          <w:rFonts w:asciiTheme="majorHAnsi" w:hAnsiTheme="majorHAnsi" w:cstheme="majorHAnsi"/>
+          <w:sz w:val="24"/>
+          <w:szCs w:val="24"/>
+        </w:rPr>
+        <w:t>, trong đó dữ liệu được lấy từ hệ thống cũ và đưa vào SAP, sau đó được xác thực và cập nhật bởi chương trình ABAP.</w:t>
+      </w:r>
+    </w:p>
+    <w:p>
+      <w:pPr>
+        <w:spacing w:line="360" w:lineRule="auto"/>
+        <w:jc w:val="center"/>
+        <w:rPr>
+          <w:rFonts w:asciiTheme="majorHAnsi" w:hAnsiTheme="majorHAnsi" w:cstheme="majorHAnsi"/>
+          <w:sz w:val="24"/>
+          <w:szCs w:val="24"/>
+          <w:lang w:val="en-US"/>
+        </w:rPr>
+      </w:pPr>
+      <w:r>
+        <w:rPr>
+          <w:rFonts w:asciiTheme="majorHAnsi" w:hAnsiTheme="majorHAnsi" w:cstheme="majorHAnsi"/>
+          <w:sz w:val="24"/>
+          <w:szCs w:val="24"/>
+          <w:lang w:val="en-US"/>
+        </w:rPr>
+        <w:drawing>
+          <wp:inline distT="0" distB="0" distL="0" distR="0" wp14:anchorId="285D0FAB" wp14:editId="53908864">
+            <wp:extent cx="4754585" cy="1629079"/>
+            <wp:effectExtent l="0" t="0" r="8255" b="9525"/>
+            <wp:docPr id="86116980" name="Picture 1" descr="A diagram of a sap system&#10;&#10;Description automatically generated"/>
+            <wp:cNvGraphicFramePr>
+              <a:graphicFrameLocks xmlns:a="http://schemas.openxmlformats.org/drawingml/2006/main" noChangeAspect="1"/>
+            </wp:cNvGraphicFramePr>
+            <a:graphic xmlns:a="http://schemas.openxmlformats.org/drawingml/2006/main">
+              <a:graphicData uri="http://schemas.openxmlformats.org/drawingml/2006/picture">
+                <pic:pic xmlns:pic="http://schemas.openxmlformats.org/drawingml/2006/picture">
+                  <pic:nvPicPr>
+                    <pic:cNvPr id="86116980" name="Picture 1" descr="A diagram of a sap system&#10;&#10;Description automatically generated"/>
+                    <pic:cNvPicPr/>
+                  </pic:nvPicPr>
+                  <pic:blipFill>
+                    <a:blip r:embed="rId11"/>
+                    <a:stretch>
+                      <a:fillRect/>
+                    </a:stretch>
+                  </pic:blipFill>
+                  <pic:spPr>
+                    <a:xfrm>
+                      <a:off x="0" y="0"/>
+                      <a:ext cx="4775290" cy="1636173"/>
+                    </a:xfrm>
+                    <a:prstGeom prst="rect">
+                      <a:avLst/>
+                    </a:prstGeom>
+                  </pic:spPr>
+                </pic:pic>
+              </a:graphicData>
+            </a:graphic>
+          </wp:inline>
+        </w:drawing>
+      </w:r>
+    </w:p>
+    <w:p>
+      <w:pPr>
+        <w:spacing w:line="360" w:lineRule="auto"/>
+        <w:rPr>
+          <w:rFonts w:asciiTheme="majorHAnsi" w:hAnsiTheme="majorHAnsi" w:cstheme="majorHAnsi"/>
+          <w:sz w:val="24"/>
+          <w:szCs w:val="24"/>
+        </w:rPr>
+      </w:pPr>
+      <w:r>
+        <w:rPr>
+          <w:rFonts w:asciiTheme="majorHAnsi" w:hAnsiTheme="majorHAnsi" w:cstheme="majorHAnsi"/>
+          <w:sz w:val="24"/>
+          <w:szCs w:val="24"/>
+        </w:rPr>
+        <w:t xml:space="preserve">SAP cung cấp công cụ </w:t>
+      </w:r>
+      <w:r>
+        <w:rPr>
+          <w:rFonts w:asciiTheme="majorHAnsi" w:hAnsiTheme="majorHAnsi" w:cstheme="majorHAnsi"/>
+          <w:b/>
+          <w:bCs/>
+          <w:sz w:val="24"/>
+          <w:szCs w:val="24"/>
+        </w:rPr>
+        <w:t>Legacy System Migration Workbench (LSMW)</w:t>
+      </w:r>
+      <w:r>
+        <w:rPr>
+          <w:rFonts w:asciiTheme="majorHAnsi" w:hAnsiTheme="majorHAnsi" w:cstheme="majorHAnsi"/>
+          <w:sz w:val="24"/>
+          <w:szCs w:val="24"/>
+        </w:rPr>
+        <w:t xml:space="preserve"> để hỗ trợ việc chuyển dữ liệu từ hệ thống cũ sang SAP.</w:t>
+      </w:r>
+    </w:p>
+    <w:p>
+      <w:pPr>
+        <w:spacing w:line="360" w:lineRule="auto"/>
+        <w:rPr>
+          <w:rFonts w:asciiTheme="majorHAnsi" w:hAnsiTheme="majorHAnsi" w:cstheme="majorHAnsi"/>
+          <w:b/>
+          <w:bCs/>
+          <w:sz w:val="24"/>
+          <w:szCs w:val="24"/>
+          <w:lang w:val="en-US"/>
+        </w:rPr>
+      </w:pPr>
+      <w:r>
+        <w:rPr>
+          <w:rFonts w:asciiTheme="majorHAnsi" w:hAnsiTheme="majorHAnsi" w:cstheme="majorHAnsi"/>
+          <w:b/>
+          <w:bCs/>
+          <w:color w:val="AA225C"/>
+          <w:sz w:val="24"/>
+          <w:szCs w:val="24"/>
+        </w:rPr>
+        <w:t>Extensions</w:t>
+      </w:r>
+      <w:r>
+        <w:t xml:space="preserve"> </w:t>
+      </w:r>
+    </w:p>
+    <w:p>
+      <w:pPr>
+        <w:spacing w:line="360" w:lineRule="auto"/>
+        <w:rPr>
+          <w:rFonts w:asciiTheme="majorHAnsi" w:hAnsiTheme="majorHAnsi" w:cstheme="majorHAnsi"/>
+          <w:sz w:val="24"/>
+          <w:szCs w:val="24"/>
+        </w:rPr>
+      </w:pPr>
+      <w:r>
+        <w:rPr>
+          <w:rFonts w:asciiTheme="majorHAnsi" w:hAnsiTheme="majorHAnsi" w:cstheme="majorHAnsi"/>
+          <w:b/>
+          <w:bCs/>
+          <w:sz w:val="24"/>
+          <w:szCs w:val="24"/>
+        </w:rPr>
+        <w:t xml:space="preserve">Extensions </w:t>
+      </w:r>
+      <w:r>
+        <w:rPr>
+          <w:rFonts w:asciiTheme="majorHAnsi" w:hAnsiTheme="majorHAnsi" w:cstheme="majorHAnsi"/>
+          <w:sz w:val="24"/>
+          <w:szCs w:val="24"/>
+        </w:rPr>
+        <w:t>là các chương trình được sử dụng để mở rộng tính năng của hệ thống SAP chuẩn. Chúng bao gồm:</w:t>
+      </w:r>
+    </w:p>
+    <w:p>
+      <w:pPr>
+        <w:numPr>
+          <w:ilvl w:val="0"/>
+          <w:numId w:val="7"/>
+        </w:numPr>
+        <w:spacing w:line="360" w:lineRule="auto"/>
+        <w:rPr>
+          <w:rFonts w:asciiTheme="majorHAnsi" w:hAnsiTheme="majorHAnsi" w:cstheme="majorHAnsi"/>
+          <w:sz w:val="24"/>
+          <w:szCs w:val="24"/>
+        </w:rPr>
+      </w:pPr>
+      <w:r>
+        <w:rPr>
+          <w:rFonts w:asciiTheme="majorHAnsi" w:hAnsiTheme="majorHAnsi" w:cstheme="majorHAnsi"/>
+          <w:b/>
+          <w:bCs/>
+          <w:sz w:val="24"/>
+          <w:szCs w:val="24"/>
+        </w:rPr>
+        <w:t>Modifications (Sửa đổi)</w:t>
+      </w:r>
+      <w:r>
+        <w:rPr>
+          <w:rFonts w:asciiTheme="majorHAnsi" w:hAnsiTheme="majorHAnsi" w:cstheme="majorHAnsi"/>
+          <w:sz w:val="24"/>
+          <w:szCs w:val="24"/>
+        </w:rPr>
+        <w:t>: Thay đổi mã nguồn của chương trình SAP chuẩn để phù hợp với yêu cầu cụ thể.</w:t>
+      </w:r>
+    </w:p>
+    <w:p>
+      <w:pPr>
+        <w:numPr>
+          <w:ilvl w:val="0"/>
+          <w:numId w:val="7"/>
+        </w:numPr>
+        <w:spacing w:line="360" w:lineRule="auto"/>
+        <w:rPr>
+          <w:rFonts w:asciiTheme="majorHAnsi" w:hAnsiTheme="majorHAnsi" w:cstheme="majorHAnsi"/>
+          <w:sz w:val="24"/>
+          <w:szCs w:val="24"/>
+        </w:rPr>
+      </w:pPr>
+      <w:r>
+        <w:rPr>
+          <w:rFonts w:asciiTheme="majorHAnsi" w:hAnsiTheme="majorHAnsi" w:cstheme="majorHAnsi"/>
+          <w:b/>
+          <w:bCs/>
+          <w:sz w:val="24"/>
+          <w:szCs w:val="24"/>
+        </w:rPr>
+        <w:t>Enhancements (Cải tiến)</w:t>
+      </w:r>
+      <w:r>
+        <w:rPr>
+          <w:rFonts w:asciiTheme="majorHAnsi" w:hAnsiTheme="majorHAnsi" w:cstheme="majorHAnsi"/>
+          <w:sz w:val="24"/>
+          <w:szCs w:val="24"/>
+        </w:rPr>
+        <w:t>: Thêm chức năng mới vào chương trình SAP chuẩn mà không thay đổi mã nguồn gốc, thông qua các điểm mở rộng SAP cung cấp.</w:t>
+      </w:r>
+    </w:p>
+    <w:p>
+      <w:pPr>
+        <w:numPr>
+          <w:ilvl w:val="0"/>
+          <w:numId w:val="7"/>
+        </w:numPr>
+        <w:spacing w:line="360" w:lineRule="auto"/>
+        <w:rPr>
+          <w:rFonts w:asciiTheme="majorHAnsi" w:hAnsiTheme="majorHAnsi" w:cstheme="majorHAnsi"/>
+          <w:sz w:val="24"/>
+          <w:szCs w:val="24"/>
+        </w:rPr>
+      </w:pPr>
+      <w:r>
+        <w:rPr>
+          <w:rFonts w:asciiTheme="majorHAnsi" w:hAnsiTheme="majorHAnsi" w:cstheme="majorHAnsi"/>
+          <w:b/>
+          <w:bCs/>
+          <w:sz w:val="24"/>
+          <w:szCs w:val="24"/>
+        </w:rPr>
+        <w:t>New Developments (Phát triển mới)</w:t>
+      </w:r>
+      <w:r>
+        <w:rPr>
+          <w:rFonts w:asciiTheme="majorHAnsi" w:hAnsiTheme="majorHAnsi" w:cstheme="majorHAnsi"/>
+          <w:sz w:val="24"/>
+          <w:szCs w:val="24"/>
+        </w:rPr>
+        <w:t>: Tạo các chương trình tùy chỉnh trong không gian tên của khách hàng để đáp ứng nhu cầu riêng.</w:t>
+      </w:r>
+    </w:p>
+    <w:p>
+      <w:pPr>
+        <w:numPr>
+          <w:ilvl w:val="0"/>
+          <w:numId w:val="7"/>
+        </w:numPr>
+        <w:spacing w:line="360" w:lineRule="auto"/>
+        <w:rPr>
+          <w:rFonts w:asciiTheme="majorHAnsi" w:hAnsiTheme="majorHAnsi" w:cstheme="majorHAnsi"/>
+          <w:sz w:val="24"/>
+          <w:szCs w:val="24"/>
+        </w:rPr>
+      </w:pPr>
+      <w:r>
+        <w:rPr>
+          <w:rFonts w:asciiTheme="majorHAnsi" w:hAnsiTheme="majorHAnsi" w:cstheme="majorHAnsi"/>
+          <w:b/>
+          <w:bCs/>
+          <w:sz w:val="24"/>
+          <w:szCs w:val="24"/>
+        </w:rPr>
+        <w:t>Third-Party Add-Ons (Phần mềm mở rộng của bên thứ ba)</w:t>
+      </w:r>
+      <w:r>
+        <w:rPr>
+          <w:rFonts w:asciiTheme="majorHAnsi" w:hAnsiTheme="majorHAnsi" w:cstheme="majorHAnsi"/>
+          <w:sz w:val="24"/>
+          <w:szCs w:val="24"/>
+        </w:rPr>
+        <w:t>: Sử dụng các ứng dụng mở rộng từ các nhà cung cấp bên ngoài để bổ sung chức năng cho SAP.</w:t>
+      </w:r>
+    </w:p>
+    <w:p>
+      <w:pPr>
+        <w:spacing w:line="360" w:lineRule="auto"/>
+        <w:jc w:val="center"/>
+        <w:rPr>
+          <w:rFonts w:asciiTheme="majorHAnsi" w:hAnsiTheme="majorHAnsi" w:cstheme="majorHAnsi"/>
+          <w:sz w:val="24"/>
+          <w:szCs w:val="24"/>
+          <w:lang w:val="en-US"/>
+        </w:rPr>
+      </w:pPr>
+      <w:r>
+        <w:rPr>
+          <w:rFonts w:asciiTheme="majorHAnsi" w:hAnsiTheme="majorHAnsi" w:cstheme="majorHAnsi"/>
+          <w:sz w:val="24"/>
+          <w:szCs w:val="24"/>
+          <w:lang w:val="en-US"/>
+        </w:rPr>
+        <w:lastRenderedPageBreak/>
+        <w:drawing>
+          <wp:inline distT="0" distB="0" distL="0" distR="0" wp14:anchorId="7ADB70AF" wp14:editId="710E4818">
+            <wp:extent cx="4723075" cy="3052445"/>
+            <wp:effectExtent l="0" t="0" r="1905" b="0"/>
+            <wp:docPr id="1551749528" name="Picture 1" descr="A diagram of a sap application&#10;&#10;Description automatically generated"/>
+            <wp:cNvGraphicFramePr>
+              <a:graphicFrameLocks xmlns:a="http://schemas.openxmlformats.org/drawingml/2006/main" noChangeAspect="1"/>
+            </wp:cNvGraphicFramePr>
+            <a:graphic xmlns:a="http://schemas.openxmlformats.org/drawingml/2006/main">
+              <a:graphicData uri="http://schemas.openxmlformats.org/drawingml/2006/picture">
+                <pic:pic xmlns:pic="http://schemas.openxmlformats.org/drawingml/2006/picture">
+                  <pic:nvPicPr>
+                    <pic:cNvPr id="1551749528" name="Picture 1" descr="A diagram of a sap application&#10;&#10;Description automatically generated"/>
+                    <pic:cNvPicPr/>
+                  </pic:nvPicPr>
+                  <pic:blipFill>
+                    <a:blip r:embed="rId12"/>
+                    <a:stretch>
+                      <a:fillRect/>
+                    </a:stretch>
+                  </pic:blipFill>
+                  <pic:spPr>
+                    <a:xfrm>
+                      <a:off x="0" y="0"/>
+                      <a:ext cx="4733604" cy="3059250"/>
+                    </a:xfrm>
+                    <a:prstGeom prst="rect">
+                      <a:avLst/>
+                    </a:prstGeom>
+                  </pic:spPr>
+                </pic:pic>
+              </a:graphicData>
+            </a:graphic>
+          </wp:inline>
+        </w:drawing>
+      </w:r>
+    </w:p>
+    <w:p>
+      <w:pPr>
+        <w:spacing w:line="360" w:lineRule="auto"/>
+        <w:rPr>
+          <w:lang w:val="en-US"/>
+        </w:rPr>
+      </w:pPr>
+      <w:r>
+        <w:rPr>
+          <w:rFonts w:asciiTheme="majorHAnsi" w:hAnsiTheme="majorHAnsi" w:cstheme="majorHAnsi"/>
+          <w:sz w:val="24"/>
+          <w:szCs w:val="24"/>
+          <w:lang w:val="en-US"/>
+        </w:rPr>
+        <w:t>Như vậy c</w:t>
+      </w:r>
+      <w:r>
+        <w:rPr>
+          <w:rFonts w:asciiTheme="majorHAnsi" w:hAnsiTheme="majorHAnsi" w:cstheme="majorHAnsi"/>
+          <w:sz w:val="24"/>
+          <w:szCs w:val="24"/>
+        </w:rPr>
+        <w:t>ó thể mở rộng tính năng của SAP bằng cách sử dụng các cải tiến do SAP cung cấp, thay đổi chương trình chuẩn, phát triển các chương trình tùy chỉnh, hoặc tích hợp các ứng dụng mở rộng của bên thứ ba.</w:t>
+      </w:r>
+    </w:p>
+    <w:p>
+      <w:pPr>
+        <w:spacing w:line="360" w:lineRule="auto"/>
+        <w:rPr>
+          <w:rFonts w:asciiTheme="majorHAnsi" w:hAnsiTheme="majorHAnsi" w:cstheme="majorHAnsi"/>
+          <w:b/>
+          <w:bCs/>
+          <w:sz w:val="24"/>
+          <w:szCs w:val="24"/>
+          <w:lang w:val="en-US"/>
+        </w:rPr>
+      </w:pPr>
+      <w:r>
+        <w:rPr>
+          <w:rFonts w:asciiTheme="majorHAnsi" w:hAnsiTheme="majorHAnsi" w:cstheme="majorHAnsi"/>
+          <w:b/>
+          <w:bCs/>
+          <w:color w:val="AA225C"/>
+          <w:sz w:val="24"/>
+          <w:szCs w:val="24"/>
+        </w:rPr>
+        <w:t>Forms</w:t>
+      </w:r>
+      <w:r>
+        <w:t xml:space="preserve"> </w:t>
+      </w:r>
+    </w:p>
+    <w:p>
+      <w:pPr>
+        <w:spacing w:before="100" w:beforeAutospacing="1" w:after="100" w:afterAutospacing="1" w:line="360" w:lineRule="auto"/>
+        <w:rPr>
+          <w:rFonts w:ascii="Times New Roman" w:eastAsia="Times New Roman" w:hAnsi="Times New Roman" w:cs="Times New Roman"/>
+          <w:kern w:val="0"/>
+          <w:sz w:val="24"/>
+          <w:szCs w:val="24"/>
+          <w:lang w:val="en-US" w:eastAsia="vi-VN"/>
+          <w14:ligatures w14:val="none"/>
+        </w:rPr>
+      </w:pPr>
+      <w:r>
+        <w:rPr>
+          <w:rFonts w:ascii="Times New Roman" w:eastAsia="Times New Roman" w:hAnsi="Times New Roman" w:cs="Times New Roman"/>
+          <w:b/>
+          <w:bCs/>
+          <w:kern w:val="0"/>
+          <w:sz w:val="24"/>
+          <w:szCs w:val="24"/>
+          <w:lang w:eastAsia="vi-VN"/>
+          <w14:ligatures w14:val="none"/>
+        </w:rPr>
+        <w:t xml:space="preserve">Forms </w:t>
+      </w:r>
+      <w:r>
+        <w:rPr>
+          <w:rFonts w:ascii="Times New Roman" w:eastAsia="Times New Roman" w:hAnsi="Times New Roman" w:cs="Times New Roman"/>
+          <w:kern w:val="0"/>
+          <w:sz w:val="24"/>
+          <w:szCs w:val="24"/>
+          <w:lang w:eastAsia="vi-VN"/>
+          <w14:ligatures w14:val="none"/>
+        </w:rPr>
+        <w:t>là các chương trình giống như báo cáo nhưng cung cấp khả năng thiết kế linh hoạt hơn. Chúng dùng để tạo các tài liệu cần bản in vật lý như đơn đặt hàng hoặc hóa đơn, với định dạng và yêu cầu pháp lý cụ thể.</w:t>
+      </w:r>
+    </w:p>
+    <w:p>
+      <w:pPr>
+        <w:spacing w:before="100" w:beforeAutospacing="1" w:after="100" w:afterAutospacing="1" w:line="360" w:lineRule="auto"/>
+        <w:jc w:val="center"/>
+        <w:rPr>
+          <w:rFonts w:ascii="Times New Roman" w:eastAsia="Times New Roman" w:hAnsi="Times New Roman" w:cs="Times New Roman"/>
+          <w:kern w:val="0"/>
+          <w:sz w:val="24"/>
+          <w:szCs w:val="24"/>
+          <w:lang w:val="en-US" w:eastAsia="vi-VN"/>
+          <w14:ligatures w14:val="none"/>
+        </w:rPr>
+      </w:pPr>
+      <w:r>
+        <w:rPr>
+          <w:rFonts w:ascii="Times New Roman" w:eastAsia="Times New Roman" w:hAnsi="Times New Roman" w:cs="Times New Roman"/>
+          <w:kern w:val="0"/>
+          <w:sz w:val="24"/>
+          <w:szCs w:val="24"/>
+          <w:lang w:val="en-US" w:eastAsia="vi-VN"/>
+          <w14:ligatures w14:val="none"/>
+        </w:rPr>
+        <w:drawing>
+          <wp:inline distT="0" distB="0" distL="0" distR="0" wp14:anchorId="7DFE1586" wp14:editId="22A8BD02">
+            <wp:extent cx="4680642" cy="2796041"/>
+            <wp:effectExtent l="0" t="0" r="5715" b="4445"/>
+            <wp:docPr id="228429912" name="Picture 1" descr="A screenshot of a computer&#10;&#10;Description automatically generated"/>
+            <wp:cNvGraphicFramePr>
+              <a:graphicFrameLocks xmlns:a="http://schemas.openxmlformats.org/drawingml/2006/main" noChangeAspect="1"/>
+            </wp:cNvGraphicFramePr>
+            <a:graphic xmlns:a="http://schemas.openxmlformats.org/drawingml/2006/main">
+              <a:graphicData uri="http://schemas.openxmlformats.org/drawingml/2006/picture">
+                <pic:pic xmlns:pic="http://schemas.openxmlformats.org/drawingml/2006/picture">
+                  <pic:nvPicPr>
+                    <pic:cNvPr id="228429912" name="Picture 1" descr="A screenshot of a computer&#10;&#10;Description automatically generated"/>
+                    <pic:cNvPicPr/>
+                  </pic:nvPicPr>
+                  <pic:blipFill>
+                    <a:blip r:embed="rId13"/>
+                    <a:stretch>
+                      <a:fillRect/>
+                    </a:stretch>
+                  </pic:blipFill>
+                  <pic:spPr>
+                    <a:xfrm>
+                      <a:off x="0" y="0"/>
+                      <a:ext cx="4694941" cy="2804582"/>
+                    </a:xfrm>
+                    <a:prstGeom prst="rect">
+                      <a:avLst/>
+                    </a:prstGeom>
+                  </pic:spPr>
+                </pic:pic>
+              </a:graphicData>
+            </a:graphic>
+          </wp:inline>
+        </w:drawing>
+      </w:r>
+    </w:p>
+    <w:p>
+      <w:pPr>
+        <w:spacing w:before="100" w:beforeAutospacing="1" w:after="100" w:afterAutospacing="1" w:line="360" w:lineRule="auto"/>
+        <w:rPr>
+          <w:rFonts w:ascii="Times New Roman" w:eastAsia="Times New Roman" w:hAnsi="Times New Roman" w:cs="Times New Roman"/>
+          <w:kern w:val="0"/>
+          <w:sz w:val="24"/>
+          <w:szCs w:val="24"/>
+          <w:lang w:eastAsia="vi-VN"/>
+          <w14:ligatures w14:val="none"/>
+        </w:rPr>
+      </w:pPr>
+      <w:r>
+        <w:rPr>
+          <w:rFonts w:ascii="Times New Roman" w:eastAsia="Times New Roman" w:hAnsi="Times New Roman" w:cs="Times New Roman"/>
+          <w:kern w:val="0"/>
+          <w:sz w:val="24"/>
+          <w:szCs w:val="24"/>
+          <w:lang w:eastAsia="vi-VN"/>
+          <w14:ligatures w14:val="none"/>
+        </w:rPr>
+        <w:t xml:space="preserve">SAP cung cấp các công cụ tích hợp trong </w:t>
+      </w:r>
+      <w:r>
+        <w:rPr>
+          <w:rFonts w:ascii="Times New Roman" w:eastAsia="Times New Roman" w:hAnsi="Times New Roman" w:cs="Times New Roman"/>
+          <w:b/>
+          <w:bCs/>
+          <w:kern w:val="0"/>
+          <w:sz w:val="24"/>
+          <w:szCs w:val="24"/>
+          <w:lang w:eastAsia="vi-VN"/>
+          <w14:ligatures w14:val="none"/>
+        </w:rPr>
+        <w:t>ABAP Workbench</w:t>
+      </w:r>
+      <w:r>
+        <w:rPr>
+          <w:rFonts w:ascii="Times New Roman" w:eastAsia="Times New Roman" w:hAnsi="Times New Roman" w:cs="Times New Roman"/>
+          <w:kern w:val="0"/>
+          <w:sz w:val="24"/>
+          <w:szCs w:val="24"/>
+          <w:lang w:eastAsia="vi-VN"/>
+          <w14:ligatures w14:val="none"/>
+        </w:rPr>
+        <w:t xml:space="preserve"> để thiết kế layout của biểu mẫu, đáp ứng các yêu cầu pháp lý và khách hàng, chẳng hạn như </w:t>
+      </w:r>
+      <w:r>
+        <w:rPr>
+          <w:rFonts w:ascii="Times New Roman" w:eastAsia="Times New Roman" w:hAnsi="Times New Roman" w:cs="Times New Roman"/>
+          <w:b/>
+          <w:bCs/>
+          <w:kern w:val="0"/>
+          <w:sz w:val="24"/>
+          <w:szCs w:val="24"/>
+          <w:lang w:eastAsia="vi-VN"/>
+          <w14:ligatures w14:val="none"/>
+        </w:rPr>
+        <w:t>SAPscript</w:t>
+      </w:r>
+      <w:r>
+        <w:rPr>
+          <w:rFonts w:ascii="Times New Roman" w:eastAsia="Times New Roman" w:hAnsi="Times New Roman" w:cs="Times New Roman"/>
+          <w:kern w:val="0"/>
+          <w:sz w:val="24"/>
+          <w:szCs w:val="24"/>
+          <w:lang w:eastAsia="vi-VN"/>
+          <w14:ligatures w14:val="none"/>
+        </w:rPr>
+        <w:t xml:space="preserve">, </w:t>
+      </w:r>
+      <w:r>
+        <w:rPr>
+          <w:rFonts w:ascii="Times New Roman" w:eastAsia="Times New Roman" w:hAnsi="Times New Roman" w:cs="Times New Roman"/>
+          <w:b/>
+          <w:bCs/>
+          <w:kern w:val="0"/>
+          <w:sz w:val="24"/>
+          <w:szCs w:val="24"/>
+          <w:lang w:eastAsia="vi-VN"/>
+          <w14:ligatures w14:val="none"/>
+        </w:rPr>
+        <w:t>Smart Forms</w:t>
+      </w:r>
+      <w:r>
+        <w:rPr>
+          <w:rFonts w:ascii="Times New Roman" w:eastAsia="Times New Roman" w:hAnsi="Times New Roman" w:cs="Times New Roman"/>
+          <w:kern w:val="0"/>
+          <w:sz w:val="24"/>
+          <w:szCs w:val="24"/>
+          <w:lang w:eastAsia="vi-VN"/>
+          <w14:ligatures w14:val="none"/>
+        </w:rPr>
+        <w:t xml:space="preserve">, hoặc </w:t>
+      </w:r>
+      <w:r>
+        <w:rPr>
+          <w:rFonts w:ascii="Times New Roman" w:eastAsia="Times New Roman" w:hAnsi="Times New Roman" w:cs="Times New Roman"/>
+          <w:b/>
+          <w:bCs/>
+          <w:kern w:val="0"/>
+          <w:sz w:val="24"/>
+          <w:szCs w:val="24"/>
+          <w:lang w:eastAsia="vi-VN"/>
+          <w14:ligatures w14:val="none"/>
+        </w:rPr>
+        <w:t>Adobe Forms</w:t>
+      </w:r>
+      <w:r>
+        <w:rPr>
+          <w:rFonts w:ascii="Times New Roman" w:eastAsia="Times New Roman" w:hAnsi="Times New Roman" w:cs="Times New Roman"/>
+          <w:kern w:val="0"/>
+          <w:sz w:val="24"/>
+          <w:szCs w:val="24"/>
+          <w:lang w:eastAsia="vi-VN"/>
+          <w14:ligatures w14:val="none"/>
+        </w:rPr>
+        <w:t>.</w:t>
+      </w:r>
+    </w:p>
+    <w:p>
+      <w:pPr>
+        <w:spacing w:before="100" w:beforeAutospacing="1" w:after="100" w:afterAutospacing="1" w:line="360" w:lineRule="auto"/>
+        <w:rPr>
+          <w:rFonts w:ascii="Times New Roman" w:eastAsia="Times New Roman" w:hAnsi="Times New Roman" w:cs="Times New Roman"/>
+          <w:kern w:val="0"/>
+          <w:sz w:val="24"/>
+          <w:szCs w:val="24"/>
+          <w:lang w:val="en-US" w:eastAsia="vi-VN"/>
+          <w14:ligatures w14:val="none"/>
+        </w:rPr>
+      </w:pPr>
+      <w:r>
+        <w:rPr>
+          <w:rFonts w:ascii="Times New Roman" w:eastAsia="Times New Roman" w:hAnsi="Times New Roman" w:cs="Times New Roman"/>
+          <w:kern w:val="0"/>
+          <w:sz w:val="24"/>
+          <w:szCs w:val="24"/>
+          <w:lang w:eastAsia="vi-VN"/>
+          <w14:ligatures w14:val="none"/>
+        </w:rPr>
+        <w:t>Một layout biểu mẫu thường có nhiều cửa sổ để in các dữ liệu khác nhau từ tài liệu, được thiết kế để đáp ứng các yêu cầu pháp lý về định dạng dữ liệu.</w:t>
+      </w:r>
+    </w:p>
+    <w:p>
+      <w:pPr>
+        <w:spacing w:line="360" w:lineRule="auto"/>
+        <w:rPr>
+          <w:rFonts w:asciiTheme="majorHAnsi" w:hAnsiTheme="majorHAnsi" w:cstheme="majorHAnsi"/>
+          <w:b/>
+          <w:bCs/>
+          <w:sz w:val="24"/>
+          <w:szCs w:val="24"/>
+          <w:lang w:val="en-US"/>
+        </w:rPr>
+      </w:pPr>
+      <w:r>
+        <w:rPr>
+          <w:rFonts w:asciiTheme="majorHAnsi" w:hAnsiTheme="majorHAnsi" w:cstheme="majorHAnsi"/>
+          <w:b/>
+          <w:bCs/>
+          <w:color w:val="AA225C"/>
+          <w:sz w:val="24"/>
+          <w:szCs w:val="24"/>
+        </w:rPr>
+        <w:lastRenderedPageBreak/>
+        <w:t>1.5 System Requirements</w:t>
+      </w:r>
+      <w:r>
+        <w:rPr>
+          <w:rFonts w:asciiTheme="majorHAnsi" w:hAnsiTheme="majorHAnsi" w:cstheme="majorHAnsi"/>
+          <w:b/>
+          <w:bCs/>
+          <w:sz w:val="24"/>
+          <w:szCs w:val="24"/>
+        </w:rPr>
+        <w:t xml:space="preserve"> </w:t>
+      </w:r>
+    </w:p>
+    <w:p>
+      <w:pPr>
+        <w:spacing w:line="360" w:lineRule="auto"/>
+        <w:rPr>
+          <w:rFonts w:asciiTheme="majorHAnsi" w:hAnsiTheme="majorHAnsi" w:cstheme="majorHAnsi"/>
+          <w:sz w:val="24"/>
+          <w:szCs w:val="24"/>
+          <w:lang w:val="en-US"/>
+        </w:rPr>
+      </w:pPr>
+      <w:r>
+        <w:rPr>
+          <w:rFonts w:asciiTheme="majorHAnsi" w:hAnsiTheme="majorHAnsi" w:cstheme="majorHAnsi"/>
+          <w:sz w:val="24"/>
+          <w:szCs w:val="24"/>
+          <w:lang w:val="en-US"/>
+        </w:rPr>
+        <w:t>[4</w:t>
+      </w:r>
+      <w:r>
+        <w:rPr>
+          <w:rFonts w:asciiTheme="majorHAnsi" w:hAnsiTheme="majorHAnsi" w:cstheme="majorHAnsi"/>
+          <w:sz w:val="24"/>
+          <w:szCs w:val="24"/>
+          <w:lang w:val="en-US"/>
+        </w:rPr>
+        <w:t>9</w:t>
+      </w:r>
+      <w:r>
+        <w:rPr>
+          <w:rFonts w:asciiTheme="majorHAnsi" w:hAnsiTheme="majorHAnsi" w:cstheme="majorHAnsi"/>
+          <w:sz w:val="24"/>
+          <w:szCs w:val="24"/>
+          <w:lang w:val="en-US"/>
+        </w:rPr>
+        <w:t>]</w:t>
       </w:r>
     </w:p>
     <w:sectPr>
@@ -2164,6 +3599,119 @@
 <file path=word/numbering.xml><?xml version="1.0" encoding="utf-8"?>
 <w:numbering xmlns:wpc="http://schemas.microsoft.com/office/word/2010/wordprocessingCanvas" xmlns:cx="http://schemas.microsoft.com/office/drawing/2014/chartex" xmlns:cx1="http://schemas.microsoft.com/office/drawing/2015/9/8/chartex" xmlns:cx2="http://schemas.microsoft.com/office/drawing/2015/10/21/chartex" xmlns:cx3="http://schemas.microsoft.com/office/drawing/2016/5/9/chartex" xmlns:cx4="http://schemas.microsoft.com/office/drawing/2016/5/10/chartex" xmlns:cx5="http://schemas.microsoft.com/office/drawing/2016/5/11/chartex" xmlns:cx6="http://schemas.microsoft.com/office/drawing/2016/5/12/chartex" xmlns:cx7="http://schemas.microsoft.com/office/drawing/2016/5/13/chartex" xmlns:cx8="http://schemas.microsoft.com/office/drawing/2016/5/14/chartex" xmlns:mc="http://schemas.openxmlformats.org/markup-compatibility/2006" xmlns:aink="http://schemas.microsoft.com/office/drawing/2016/ink" xmlns:am3d="http://schemas.microsoft.com/office/drawing/2017/model3d" xmlns:o="urn:schemas-microsoft-com:office:office" xmlns:oel="http://schemas.microsoft.com/office/2019/extlst" xmlns:r="http://schemas.openxmlformats.org/officeDocument/2006/relationships" xmlns:m="http://schemas.openxmlformats.org/officeDocument/2006/math" xmlns:v="urn:schemas-microsoft-com:vml" xmlns:wp14="http://schemas.microsoft.com/office/word/2010/wordprocessingDrawing" xmlns:wp="http://schemas.openxmlformats.org/drawingml/2006/wordprocessingDrawing" xmlns:w10="urn:schemas-microsoft-com:office:word" xmlns:w="http://schemas.openxmlformats.org/wordprocessingml/2006/main" xmlns:w14="http://schemas.microsoft.com/office/word/2010/wordml" xmlns:w15="http://schemas.microsoft.com/office/word/2012/wordml" xmlns:w16cex="http://schemas.microsoft.com/office/word/2018/wordml/cex" xmlns:w16cid="http://schemas.microsoft.com/office/word/2016/wordml/cid" xmlns:w16="http://schemas.microsoft.com/office/word/2018/wordml" xmlns:w16du="http://schemas.microsoft.com/office/word/2023/wordml/word16du" xmlns:w16sdtdh="http://schemas.microsoft.com/office/word/2020/wordml/sdtdatahash" xmlns:w16se="http://schemas.microsoft.com/office/word/2015/wordml/symex" xmlns:wpg="http://schemas.microsoft.com/office/word/2010/wordprocessingGroup" xmlns:wpi="http://schemas.microsoft.com/office/word/2010/wordprocessingInk" xmlns:wne="http://schemas.microsoft.com/office/word/2006/wordml" xmlns:wps="http://schemas.microsoft.com/office/word/2010/wordprocessingShape" mc:Ignorable="w14 w15 w16se w16cid w16 w16cex w16sdtdh w16du wp14">
   <w:abstractNum w:abstractNumId="0" w15:restartNumberingAfterBreak="0">
+    <w:nsid w:val="0F7E7C1A"/>
+    <w:multiLevelType w:val="multilevel"/>
+    <w:tmpl w:val="8AFEBE4C"/>
+    <w:lvl w:ilvl="0">
+      <w:start w:val="1"/>
+      <w:numFmt w:val="decimal"/>
+      <w:lvlText w:val="%1."/>
+      <w:lvlJc w:val="left"/>
+      <w:pPr>
+        <w:tabs>
+          <w:tab w:val="num" w:pos="720"/>
+        </w:tabs>
+        <w:ind w:left="720" w:hanging="360"/>
+      </w:pPr>
+    </w:lvl>
+    <w:lvl w:ilvl="1" w:tentative="1">
+      <w:start w:val="1"/>
+      <w:numFmt w:val="decimal"/>
+      <w:lvlText w:val="%2."/>
+      <w:lvlJc w:val="left"/>
+      <w:pPr>
+        <w:tabs>
+          <w:tab w:val="num" w:pos="1440"/>
+        </w:tabs>
+        <w:ind w:left="1440" w:hanging="360"/>
+      </w:pPr>
+    </w:lvl>
+    <w:lvl w:ilvl="2" w:tentative="1">
+      <w:start w:val="1"/>
+      <w:numFmt w:val="decimal"/>
+      <w:lvlText w:val="%3."/>
+      <w:lvlJc w:val="left"/>
+      <w:pPr>
+        <w:tabs>
+          <w:tab w:val="num" w:pos="2160"/>
+        </w:tabs>
+        <w:ind w:left="2160" w:hanging="360"/>
+      </w:pPr>
+    </w:lvl>
+    <w:lvl w:ilvl="3" w:tentative="1">
+      <w:start w:val="1"/>
+      <w:numFmt w:val="decimal"/>
+      <w:lvlText w:val="%4."/>
+      <w:lvlJc w:val="left"/>
+      <w:pPr>
+        <w:tabs>
+          <w:tab w:val="num" w:pos="2880"/>
+        </w:tabs>
+        <w:ind w:left="2880" w:hanging="360"/>
+      </w:pPr>
+    </w:lvl>
+    <w:lvl w:ilvl="4" w:tentative="1">
+      <w:start w:val="1"/>
+      <w:numFmt w:val="decimal"/>
+      <w:lvlText w:val="%5."/>
+      <w:lvlJc w:val="left"/>
+      <w:pPr>
+        <w:tabs>
+          <w:tab w:val="num" w:pos="3600"/>
+        </w:tabs>
+        <w:ind w:left="3600" w:hanging="360"/>
+      </w:pPr>
+    </w:lvl>
+    <w:lvl w:ilvl="5" w:tentative="1">
+      <w:start w:val="1"/>
+      <w:numFmt w:val="decimal"/>
+      <w:lvlText w:val="%6."/>
+      <w:lvlJc w:val="left"/>
+      <w:pPr>
+        <w:tabs>
+          <w:tab w:val="num" w:pos="4320"/>
+        </w:tabs>
+        <w:ind w:left="4320" w:hanging="360"/>
+      </w:pPr>
+    </w:lvl>
+    <w:lvl w:ilvl="6" w:tentative="1">
+      <w:start w:val="1"/>
+      <w:numFmt w:val="decimal"/>
+      <w:lvlText w:val="%7."/>
+      <w:lvlJc w:val="left"/>
+      <w:pPr>
+        <w:tabs>
+          <w:tab w:val="num" w:pos="5040"/>
+        </w:tabs>
+        <w:ind w:left="5040" w:hanging="360"/>
+      </w:pPr>
+    </w:lvl>
+    <w:lvl w:ilvl="7" w:tentative="1">
+      <w:start w:val="1"/>
+      <w:numFmt w:val="decimal"/>
+      <w:lvlText w:val="%8."/>
+      <w:lvlJc w:val="left"/>
+      <w:pPr>
+        <w:tabs>
+          <w:tab w:val="num" w:pos="5760"/>
+        </w:tabs>
+        <w:ind w:left="5760" w:hanging="360"/>
+      </w:pPr>
+    </w:lvl>
+    <w:lvl w:ilvl="8" w:tentative="1">
+      <w:start w:val="1"/>
+      <w:numFmt w:val="decimal"/>
+      <w:lvlText w:val="%9."/>
+      <w:lvlJc w:val="left"/>
+      <w:pPr>
+        <w:tabs>
+          <w:tab w:val="num" w:pos="6480"/>
+        </w:tabs>
+        <w:ind w:left="6480" w:hanging="360"/>
+      </w:pPr>
+    </w:lvl>
+  </w:abstractNum>
+  <w:abstractNum w:abstractNumId="1" w15:restartNumberingAfterBreak="0">
     <w:nsid w:val="24F75597"/>
     <w:multiLevelType w:val="multilevel"/>
     <w:tmpl w:val="969EBC16"/>
@@ -2312,7 +3860,7 @@
       </w:rPr>
     </w:lvl>
   </w:abstractNum>
-  <w:abstractNum w:abstractNumId="1" w15:restartNumberingAfterBreak="0">
+  <w:abstractNum w:abstractNumId="2" w15:restartNumberingAfterBreak="0">
     <w:nsid w:val="30A73E0E"/>
     <w:multiLevelType w:val="multilevel"/>
     <w:tmpl w:val="A28656B0"/>
@@ -2461,7 +4009,7 @@
       </w:rPr>
     </w:lvl>
   </w:abstractNum>
-  <w:abstractNum w:abstractNumId="2" w15:restartNumberingAfterBreak="0">
+  <w:abstractNum w:abstractNumId="3" w15:restartNumberingAfterBreak="0">
     <w:nsid w:val="51AA2A8A"/>
     <w:multiLevelType w:val="multilevel"/>
     <w:tmpl w:val="3C50203C"/>
@@ -2610,14 +4158,374 @@
       </w:rPr>
     </w:lvl>
   </w:abstractNum>
+  <w:abstractNum w:abstractNumId="4" w15:restartNumberingAfterBreak="0">
+    <w:nsid w:val="645B3FCE"/>
+    <w:multiLevelType w:val="multilevel"/>
+    <w:tmpl w:val="9F3AE8C4"/>
+    <w:lvl w:ilvl="0">
+      <w:start w:val="1"/>
+      <w:numFmt w:val="bullet"/>
+      <w:lvlText w:val=""/>
+      <w:lvlJc w:val="left"/>
+      <w:pPr>
+        <w:tabs>
+          <w:tab w:val="num" w:pos="720"/>
+        </w:tabs>
+        <w:ind w:left="720" w:hanging="360"/>
+      </w:pPr>
+      <w:rPr>
+        <w:rFonts w:ascii="Symbol" w:hAnsi="Symbol" w:hint="default"/>
+      </w:rPr>
+    </w:lvl>
+    <w:lvl w:ilvl="1" w:tentative="1">
+      <w:start w:val="1"/>
+      <w:numFmt w:val="decimal"/>
+      <w:lvlText w:val="%2."/>
+      <w:lvlJc w:val="left"/>
+      <w:pPr>
+        <w:tabs>
+          <w:tab w:val="num" w:pos="1440"/>
+        </w:tabs>
+        <w:ind w:left="1440" w:hanging="360"/>
+      </w:pPr>
+    </w:lvl>
+    <w:lvl w:ilvl="2" w:tentative="1">
+      <w:start w:val="1"/>
+      <w:numFmt w:val="decimal"/>
+      <w:lvlText w:val="%3."/>
+      <w:lvlJc w:val="left"/>
+      <w:pPr>
+        <w:tabs>
+          <w:tab w:val="num" w:pos="2160"/>
+        </w:tabs>
+        <w:ind w:left="2160" w:hanging="360"/>
+      </w:pPr>
+    </w:lvl>
+    <w:lvl w:ilvl="3" w:tentative="1">
+      <w:start w:val="1"/>
+      <w:numFmt w:val="decimal"/>
+      <w:lvlText w:val="%4."/>
+      <w:lvlJc w:val="left"/>
+      <w:pPr>
+        <w:tabs>
+          <w:tab w:val="num" w:pos="2880"/>
+        </w:tabs>
+        <w:ind w:left="2880" w:hanging="360"/>
+      </w:pPr>
+    </w:lvl>
+    <w:lvl w:ilvl="4" w:tentative="1">
+      <w:start w:val="1"/>
+      <w:numFmt w:val="decimal"/>
+      <w:lvlText w:val="%5."/>
+      <w:lvlJc w:val="left"/>
+      <w:pPr>
+        <w:tabs>
+          <w:tab w:val="num" w:pos="3600"/>
+        </w:tabs>
+        <w:ind w:left="3600" w:hanging="360"/>
+      </w:pPr>
+    </w:lvl>
+    <w:lvl w:ilvl="5" w:tentative="1">
+      <w:start w:val="1"/>
+      <w:numFmt w:val="decimal"/>
+      <w:lvlText w:val="%6."/>
+      <w:lvlJc w:val="left"/>
+      <w:pPr>
+        <w:tabs>
+          <w:tab w:val="num" w:pos="4320"/>
+        </w:tabs>
+        <w:ind w:left="4320" w:hanging="360"/>
+      </w:pPr>
+    </w:lvl>
+    <w:lvl w:ilvl="6" w:tentative="1">
+      <w:start w:val="1"/>
+      <w:numFmt w:val="decimal"/>
+      <w:lvlText w:val="%7."/>
+      <w:lvlJc w:val="left"/>
+      <w:pPr>
+        <w:tabs>
+          <w:tab w:val="num" w:pos="5040"/>
+        </w:tabs>
+        <w:ind w:left="5040" w:hanging="360"/>
+      </w:pPr>
+    </w:lvl>
+    <w:lvl w:ilvl="7" w:tentative="1">
+      <w:start w:val="1"/>
+      <w:numFmt w:val="decimal"/>
+      <w:lvlText w:val="%8."/>
+      <w:lvlJc w:val="left"/>
+      <w:pPr>
+        <w:tabs>
+          <w:tab w:val="num" w:pos="5760"/>
+        </w:tabs>
+        <w:ind w:left="5760" w:hanging="360"/>
+      </w:pPr>
+    </w:lvl>
+    <w:lvl w:ilvl="8" w:tentative="1">
+      <w:start w:val="1"/>
+      <w:numFmt w:val="decimal"/>
+      <w:lvlText w:val="%9."/>
+      <w:lvlJc w:val="left"/>
+      <w:pPr>
+        <w:tabs>
+          <w:tab w:val="num" w:pos="6480"/>
+        </w:tabs>
+        <w:ind w:left="6480" w:hanging="360"/>
+      </w:pPr>
+    </w:lvl>
+  </w:abstractNum>
+  <w:abstractNum w:abstractNumId="5" w15:restartNumberingAfterBreak="0">
+    <w:nsid w:val="6EE34866"/>
+    <w:multiLevelType w:val="multilevel"/>
+    <w:tmpl w:val="9F3AE8C4"/>
+    <w:lvl w:ilvl="0">
+      <w:start w:val="1"/>
+      <w:numFmt w:val="bullet"/>
+      <w:lvlText w:val=""/>
+      <w:lvlJc w:val="left"/>
+      <w:pPr>
+        <w:tabs>
+          <w:tab w:val="num" w:pos="720"/>
+        </w:tabs>
+        <w:ind w:left="720" w:hanging="360"/>
+      </w:pPr>
+      <w:rPr>
+        <w:rFonts w:ascii="Symbol" w:hAnsi="Symbol" w:hint="default"/>
+      </w:rPr>
+    </w:lvl>
+    <w:lvl w:ilvl="1" w:tentative="1">
+      <w:start w:val="1"/>
+      <w:numFmt w:val="decimal"/>
+      <w:lvlText w:val="%2."/>
+      <w:lvlJc w:val="left"/>
+      <w:pPr>
+        <w:tabs>
+          <w:tab w:val="num" w:pos="1440"/>
+        </w:tabs>
+        <w:ind w:left="1440" w:hanging="360"/>
+      </w:pPr>
+    </w:lvl>
+    <w:lvl w:ilvl="2" w:tentative="1">
+      <w:start w:val="1"/>
+      <w:numFmt w:val="decimal"/>
+      <w:lvlText w:val="%3."/>
+      <w:lvlJc w:val="left"/>
+      <w:pPr>
+        <w:tabs>
+          <w:tab w:val="num" w:pos="2160"/>
+        </w:tabs>
+        <w:ind w:left="2160" w:hanging="360"/>
+      </w:pPr>
+    </w:lvl>
+    <w:lvl w:ilvl="3" w:tentative="1">
+      <w:start w:val="1"/>
+      <w:numFmt w:val="decimal"/>
+      <w:lvlText w:val="%4."/>
+      <w:lvlJc w:val="left"/>
+      <w:pPr>
+        <w:tabs>
+          <w:tab w:val="num" w:pos="2880"/>
+        </w:tabs>
+        <w:ind w:left="2880" w:hanging="360"/>
+      </w:pPr>
+    </w:lvl>
+    <w:lvl w:ilvl="4" w:tentative="1">
+      <w:start w:val="1"/>
+      <w:numFmt w:val="decimal"/>
+      <w:lvlText w:val="%5."/>
+      <w:lvlJc w:val="left"/>
+      <w:pPr>
+        <w:tabs>
+          <w:tab w:val="num" w:pos="3600"/>
+        </w:tabs>
+        <w:ind w:left="3600" w:hanging="360"/>
+      </w:pPr>
+    </w:lvl>
+    <w:lvl w:ilvl="5" w:tentative="1">
+      <w:start w:val="1"/>
+      <w:numFmt w:val="decimal"/>
+      <w:lvlText w:val="%6."/>
+      <w:lvlJc w:val="left"/>
+      <w:pPr>
+        <w:tabs>
+          <w:tab w:val="num" w:pos="4320"/>
+        </w:tabs>
+        <w:ind w:left="4320" w:hanging="360"/>
+      </w:pPr>
+    </w:lvl>
+    <w:lvl w:ilvl="6" w:tentative="1">
+      <w:start w:val="1"/>
+      <w:numFmt w:val="decimal"/>
+      <w:lvlText w:val="%7."/>
+      <w:lvlJc w:val="left"/>
+      <w:pPr>
+        <w:tabs>
+          <w:tab w:val="num" w:pos="5040"/>
+        </w:tabs>
+        <w:ind w:left="5040" w:hanging="360"/>
+      </w:pPr>
+    </w:lvl>
+    <w:lvl w:ilvl="7" w:tentative="1">
+      <w:start w:val="1"/>
+      <w:numFmt w:val="decimal"/>
+      <w:lvlText w:val="%8."/>
+      <w:lvlJc w:val="left"/>
+      <w:pPr>
+        <w:tabs>
+          <w:tab w:val="num" w:pos="5760"/>
+        </w:tabs>
+        <w:ind w:left="5760" w:hanging="360"/>
+      </w:pPr>
+    </w:lvl>
+    <w:lvl w:ilvl="8" w:tentative="1">
+      <w:start w:val="1"/>
+      <w:numFmt w:val="decimal"/>
+      <w:lvlText w:val="%9."/>
+      <w:lvlJc w:val="left"/>
+      <w:pPr>
+        <w:tabs>
+          <w:tab w:val="num" w:pos="6480"/>
+        </w:tabs>
+        <w:ind w:left="6480" w:hanging="360"/>
+      </w:pPr>
+    </w:lvl>
+  </w:abstractNum>
+  <w:abstractNum w:abstractNumId="6" w15:restartNumberingAfterBreak="0">
+    <w:nsid w:val="712151F9"/>
+    <w:multiLevelType w:val="multilevel"/>
+    <w:tmpl w:val="9F3AE8C4"/>
+    <w:lvl w:ilvl="0">
+      <w:start w:val="1"/>
+      <w:numFmt w:val="bullet"/>
+      <w:lvlText w:val=""/>
+      <w:lvlJc w:val="left"/>
+      <w:pPr>
+        <w:tabs>
+          <w:tab w:val="num" w:pos="720"/>
+        </w:tabs>
+        <w:ind w:left="720" w:hanging="360"/>
+      </w:pPr>
+      <w:rPr>
+        <w:rFonts w:ascii="Symbol" w:hAnsi="Symbol" w:hint="default"/>
+      </w:rPr>
+    </w:lvl>
+    <w:lvl w:ilvl="1" w:tentative="1">
+      <w:start w:val="1"/>
+      <w:numFmt w:val="decimal"/>
+      <w:lvlText w:val="%2."/>
+      <w:lvlJc w:val="left"/>
+      <w:pPr>
+        <w:tabs>
+          <w:tab w:val="num" w:pos="1440"/>
+        </w:tabs>
+        <w:ind w:left="1440" w:hanging="360"/>
+      </w:pPr>
+    </w:lvl>
+    <w:lvl w:ilvl="2" w:tentative="1">
+      <w:start w:val="1"/>
+      <w:numFmt w:val="decimal"/>
+      <w:lvlText w:val="%3."/>
+      <w:lvlJc w:val="left"/>
+      <w:pPr>
+        <w:tabs>
+          <w:tab w:val="num" w:pos="2160"/>
+        </w:tabs>
+        <w:ind w:left="2160" w:hanging="360"/>
+      </w:pPr>
+    </w:lvl>
+    <w:lvl w:ilvl="3" w:tentative="1">
+      <w:start w:val="1"/>
+      <w:numFmt w:val="decimal"/>
+      <w:lvlText w:val="%4."/>
+      <w:lvlJc w:val="left"/>
+      <w:pPr>
+        <w:tabs>
+          <w:tab w:val="num" w:pos="2880"/>
+        </w:tabs>
+        <w:ind w:left="2880" w:hanging="360"/>
+      </w:pPr>
+    </w:lvl>
+    <w:lvl w:ilvl="4" w:tentative="1">
+      <w:start w:val="1"/>
+      <w:numFmt w:val="decimal"/>
+      <w:lvlText w:val="%5."/>
+      <w:lvlJc w:val="left"/>
+      <w:pPr>
+        <w:tabs>
+          <w:tab w:val="num" w:pos="3600"/>
+        </w:tabs>
+        <w:ind w:left="3600" w:hanging="360"/>
+      </w:pPr>
+    </w:lvl>
+    <w:lvl w:ilvl="5" w:tentative="1">
+      <w:start w:val="1"/>
+      <w:numFmt w:val="decimal"/>
+      <w:lvlText w:val="%6."/>
+      <w:lvlJc w:val="left"/>
+      <w:pPr>
+        <w:tabs>
+          <w:tab w:val="num" w:pos="4320"/>
+        </w:tabs>
+        <w:ind w:left="4320" w:hanging="360"/>
+      </w:pPr>
+    </w:lvl>
+    <w:lvl w:ilvl="6" w:tentative="1">
+      <w:start w:val="1"/>
+      <w:numFmt w:val="decimal"/>
+      <w:lvlText w:val="%7."/>
+      <w:lvlJc w:val="left"/>
+      <w:pPr>
+        <w:tabs>
+          <w:tab w:val="num" w:pos="5040"/>
+        </w:tabs>
+        <w:ind w:left="5040" w:hanging="360"/>
+      </w:pPr>
+    </w:lvl>
+    <w:lvl w:ilvl="7" w:tentative="1">
+      <w:start w:val="1"/>
+      <w:numFmt w:val="decimal"/>
+      <w:lvlText w:val="%8."/>
+      <w:lvlJc w:val="left"/>
+      <w:pPr>
+        <w:tabs>
+          <w:tab w:val="num" w:pos="5760"/>
+        </w:tabs>
+        <w:ind w:left="5760" w:hanging="360"/>
+      </w:pPr>
+    </w:lvl>
+    <w:lvl w:ilvl="8" w:tentative="1">
+      <w:start w:val="1"/>
+      <w:numFmt w:val="decimal"/>
+      <w:lvlText w:val="%9."/>
+      <w:lvlJc w:val="left"/>
+      <w:pPr>
+        <w:tabs>
+          <w:tab w:val="num" w:pos="6480"/>
+        </w:tabs>
+        <w:ind w:left="6480" w:hanging="360"/>
+      </w:pPr>
+    </w:lvl>
+  </w:abstractNum>
   <w:num w:numId="1" w16cid:durableId="176889755">
+    <w:abstractNumId w:val="2"/>
+  </w:num>
+  <w:num w:numId="2" w16cid:durableId="290327892">
     <w:abstractNumId w:val="1"/>
   </w:num>
-  <w:num w:numId="2" w16cid:durableId="290327892">
+  <w:num w:numId="3" w16cid:durableId="2073305175">
+    <w:abstractNumId w:val="3"/>
+  </w:num>
+  <w:num w:numId="4" w16cid:durableId="1955356402">
     <w:abstractNumId w:val="0"/>
   </w:num>
-  <w:num w:numId="3" w16cid:durableId="2073305175">
-    <w:abstractNumId w:val="2"/>
+  <w:num w:numId="5" w16cid:durableId="967783595">
+    <w:abstractNumId w:val="5"/>
+  </w:num>
+  <w:num w:numId="6" w16cid:durableId="473715707">
+    <w:abstractNumId w:val="6"/>
+  </w:num>
+  <w:num w:numId="7" w16cid:durableId="1420636855">
+    <w:abstractNumId w:val="4"/>
   </w:num>
 </w:numbering>
 </file>
@@ -3538,6 +5446,19 @@
       <w:spacing w:val="5"/>
     </w:rPr>
   </w:style>
+  <w:style w:type="paragraph" w:styleId="NormalWeb">
+    <w:name w:val="Normal (Web)"/>
+    <w:basedOn w:val="Normal"/>
+    <w:uiPriority w:val="99"/>
+    <w:semiHidden/>
+    <w:unhideWhenUsed/>
+    <w:rsid w:val="00F462AE"/>
+    <w:rPr>
+      <w:rFonts w:ascii="Times New Roman" w:hAnsi="Times New Roman" w:cs="Times New Roman"/>
+      <w:sz w:val="24"/>
+      <w:szCs w:val="24"/>
+    </w:rPr>
+  </w:style>
 </w:styles>
 </file>
 

</xml_diff>

<commit_message>
Update Res - Doc - Complete ABAP -  Three-Tier Architecture
</commit_message>
<xml_diff>
--- a/04_Resources/01_Documentation/[Kiran Bandari] Complete ABAP - Note.docx
+++ b/04_Resources/01_Documentation/[Kiran Bandari] Complete ABAP - Note.docx
@@ -2666,6 +2666,7 @@
       <w:r>
         <w:rPr>
           <w:rFonts w:asciiTheme="majorHAnsi" w:hAnsiTheme="majorHAnsi" w:cstheme="majorHAnsi"/>
+          <w:noProof/>
           <w:sz w:val="24"/>
           <w:szCs w:val="24"/>
           <w:lang w:val="en-US"/>
@@ -2851,7 +2852,23 @@
           <w:szCs w:val="24"/>
         </w:rPr>
         <w:lastRenderedPageBreak/>
-        <w:t>Ví dụ, khi triển khai SAP mới, bạn cần chuyển dữ liệu khách hàng hoặc vật tư từ hệ thống cũ sang SAP. Các chương trình chuyển đổi sẽ xử lý, kiểm tra, và cập nhật dữ liệu này vào SAP.</w:t>
+        <w:t xml:space="preserve">Ví dụ, khi triển khai SAP mới, </w:t>
+      </w:r>
+      <w:r>
+        <w:rPr>
+          <w:rFonts w:asciiTheme="majorHAnsi" w:hAnsiTheme="majorHAnsi" w:cstheme="majorHAnsi"/>
+          <w:sz w:val="24"/>
+          <w:szCs w:val="24"/>
+        </w:rPr>
+        <w:t>chúng ta</w:t>
+      </w:r>
+      <w:r>
+        <w:rPr>
+          <w:rFonts w:asciiTheme="majorHAnsi" w:hAnsiTheme="majorHAnsi" w:cstheme="majorHAnsi"/>
+          <w:sz w:val="24"/>
+          <w:szCs w:val="24"/>
+        </w:rPr>
+        <w:t xml:space="preserve"> cần chuyển dữ liệu khách hàng hoặc vật tư từ hệ thống cũ sang SAP. Các chương trình chuyển đổi sẽ xử lý, kiểm tra, và cập nhật dữ liệu này vào SAP.</w:t>
       </w:r>
     </w:p>
     <w:p>
@@ -2905,6 +2922,7 @@
       <w:r>
         <w:rPr>
           <w:rFonts w:asciiTheme="majorHAnsi" w:hAnsiTheme="majorHAnsi" w:cstheme="majorHAnsi"/>
+          <w:noProof/>
           <w:sz w:val="24"/>
           <w:szCs w:val="24"/>
           <w:lang w:val="en-US"/>
@@ -3179,6 +3197,7 @@
       <w:r>
         <w:rPr>
           <w:rFonts w:asciiTheme="majorHAnsi" w:hAnsiTheme="majorHAnsi" w:cstheme="majorHAnsi"/>
+          <w:noProof/>
           <w:sz w:val="24"/>
           <w:szCs w:val="24"/>
           <w:lang w:val="en-US"/>
@@ -3326,6 +3345,7 @@
       <w:r>
         <w:rPr>
           <w:rFonts w:ascii="Times New Roman" w:eastAsia="Times New Roman" w:hAnsi="Times New Roman" w:cs="Times New Roman"/>
+          <w:noProof/>
           <w:kern w:val="0"/>
           <w:sz w:val="24"/>
           <w:szCs w:val="24"/>
@@ -3537,14 +3557,602 @@
         <w:lastRenderedPageBreak/>
         <w:t>1.5 System Requirements</w:t>
       </w:r>
-      <w:r>
-        <w:rPr>
-          <w:rFonts w:asciiTheme="majorHAnsi" w:hAnsiTheme="majorHAnsi" w:cstheme="majorHAnsi"/>
-          <w:b/>
-          <w:bCs/>
-          <w:sz w:val="24"/>
-          <w:szCs w:val="24"/>
-        </w:rPr>
+    </w:p>
+    <w:p>
+      <w:pPr>
+        <w:spacing w:line="360" w:lineRule="auto"/>
+        <w:rPr>
+          <w:rFonts w:asciiTheme="majorHAnsi" w:hAnsiTheme="majorHAnsi" w:cstheme="majorHAnsi"/>
+          <w:sz w:val="24"/>
+          <w:szCs w:val="24"/>
+        </w:rPr>
+      </w:pPr>
+      <w:r>
+        <w:rPr>
+          <w:rFonts w:asciiTheme="majorHAnsi" w:hAnsiTheme="majorHAnsi" w:cstheme="majorHAnsi"/>
+          <w:sz w:val="24"/>
+          <w:szCs w:val="24"/>
+        </w:rPr>
+        <w:t>Để làm việc với phát triển ABAP và theo dõi các ví dụ trong sách này, cần có quyền truy cập vào hệ thống SAP và một chương trình máy khách (SAP GUI hoặc Eclipse IDE). Hệ thống Đào tạo và Đánh giá qua Internet SAP (IDES) được cung cấp cho mục đích đào tạo.</w:t>
+      </w:r>
+    </w:p>
+    <w:p>
+      <w:pPr>
+        <w:numPr>
+          <w:ilvl w:val="0"/>
+          <w:numId w:val="8"/>
+        </w:numPr>
+        <w:spacing w:line="360" w:lineRule="auto"/>
+        <w:rPr>
+          <w:rFonts w:asciiTheme="majorHAnsi" w:hAnsiTheme="majorHAnsi" w:cstheme="majorHAnsi"/>
+          <w:sz w:val="24"/>
+          <w:szCs w:val="24"/>
+        </w:rPr>
+      </w:pPr>
+      <w:r>
+        <w:rPr>
+          <w:rFonts w:asciiTheme="majorHAnsi" w:hAnsiTheme="majorHAnsi" w:cstheme="majorHAnsi"/>
+          <w:b/>
+          <w:bCs/>
+          <w:sz w:val="24"/>
+          <w:szCs w:val="24"/>
+        </w:rPr>
+        <w:t>IDES</w:t>
+      </w:r>
+      <w:r>
+        <w:rPr>
+          <w:rFonts w:asciiTheme="majorHAnsi" w:hAnsiTheme="majorHAnsi" w:cstheme="majorHAnsi"/>
+          <w:sz w:val="24"/>
+          <w:szCs w:val="24"/>
+        </w:rPr>
+        <w:t xml:space="preserve"> trong hệ thống SAP ERP là một công ty mô hình, chứa dữ liệu ứng dụng cho nhiều tình huống kinh doanh khác nhau có thể chạy trên hệ thống SAP. Các quy trình kinh doanh trong hệ thống IDES được thiết kế để phản ánh các yêu cầu kinh doanh thực tế và có nhiều đặc điểm thực tế. Để theo dõi các ví dụ trong sách này, </w:t>
+      </w:r>
+      <w:r>
+        <w:rPr>
+          <w:rFonts w:asciiTheme="majorHAnsi" w:hAnsiTheme="majorHAnsi" w:cstheme="majorHAnsi"/>
+          <w:sz w:val="24"/>
+          <w:szCs w:val="24"/>
+        </w:rPr>
+        <w:t>chúng ta</w:t>
+      </w:r>
+      <w:r>
+        <w:rPr>
+          <w:rFonts w:asciiTheme="majorHAnsi" w:hAnsiTheme="majorHAnsi" w:cstheme="majorHAnsi"/>
+          <w:sz w:val="24"/>
+          <w:szCs w:val="24"/>
+        </w:rPr>
+        <w:t xml:space="preserve"> cần sử dụng IDES phiên bản 7.4.</w:t>
+      </w:r>
+    </w:p>
+    <w:p>
+      <w:pPr>
+        <w:spacing w:line="360" w:lineRule="auto"/>
+        <w:rPr>
+          <w:rFonts w:asciiTheme="majorHAnsi" w:hAnsiTheme="majorHAnsi" w:cstheme="majorHAnsi"/>
+          <w:sz w:val="24"/>
+          <w:szCs w:val="24"/>
+        </w:rPr>
+      </w:pPr>
+      <w:r>
+        <w:rPr>
+          <w:rFonts w:asciiTheme="majorHAnsi" w:hAnsiTheme="majorHAnsi" w:cstheme="majorHAnsi"/>
+          <w:b/>
+          <w:bCs/>
+          <w:sz w:val="24"/>
+          <w:szCs w:val="24"/>
+        </w:rPr>
+        <w:t>Forms</w:t>
+      </w:r>
+      <w:r>
+        <w:rPr>
+          <w:rFonts w:asciiTheme="majorHAnsi" w:hAnsiTheme="majorHAnsi" w:cstheme="majorHAnsi"/>
+          <w:sz w:val="24"/>
+          <w:szCs w:val="24"/>
+        </w:rPr>
+        <w:t xml:space="preserve"> (Biểu mẫu)</w:t>
+      </w:r>
+    </w:p>
+    <w:p>
+      <w:pPr>
+        <w:numPr>
+          <w:ilvl w:val="0"/>
+          <w:numId w:val="9"/>
+        </w:numPr>
+        <w:spacing w:line="360" w:lineRule="auto"/>
+        <w:rPr>
+          <w:rFonts w:asciiTheme="majorHAnsi" w:hAnsiTheme="majorHAnsi" w:cstheme="majorHAnsi"/>
+          <w:sz w:val="24"/>
+          <w:szCs w:val="24"/>
+        </w:rPr>
+      </w:pPr>
+      <w:r>
+        <w:rPr>
+          <w:rFonts w:asciiTheme="majorHAnsi" w:hAnsiTheme="majorHAnsi" w:cstheme="majorHAnsi"/>
+          <w:b/>
+          <w:bCs/>
+          <w:sz w:val="24"/>
+          <w:szCs w:val="24"/>
+        </w:rPr>
+        <w:t>SAPscripts Forms</w:t>
+      </w:r>
+      <w:r>
+        <w:rPr>
+          <w:rFonts w:asciiTheme="majorHAnsi" w:hAnsiTheme="majorHAnsi" w:cstheme="majorHAnsi"/>
+          <w:sz w:val="24"/>
+          <w:szCs w:val="24"/>
+        </w:rPr>
+        <w:t xml:space="preserve">: Đây là các biểu mẫu dùng để thiết kế các tài liệu như hóa đơn, phiếu thanh toán trong SAP. Trong biểu mẫu này, </w:t>
+      </w:r>
+      <w:r>
+        <w:rPr>
+          <w:rFonts w:asciiTheme="majorHAnsi" w:hAnsiTheme="majorHAnsi" w:cstheme="majorHAnsi"/>
+          <w:sz w:val="24"/>
+          <w:szCs w:val="24"/>
+        </w:rPr>
+        <w:t>chúng ta</w:t>
+      </w:r>
+      <w:r>
+        <w:rPr>
+          <w:rFonts w:asciiTheme="majorHAnsi" w:hAnsiTheme="majorHAnsi" w:cstheme="majorHAnsi"/>
+          <w:sz w:val="24"/>
+          <w:szCs w:val="24"/>
+        </w:rPr>
+        <w:t xml:space="preserve"> sẽ thấy các thành phần như:</w:t>
+      </w:r>
+    </w:p>
+    <w:p>
+      <w:pPr>
+        <w:numPr>
+          <w:ilvl w:val="1"/>
+          <w:numId w:val="9"/>
+        </w:numPr>
+        <w:spacing w:line="360" w:lineRule="auto"/>
+        <w:rPr>
+          <w:rFonts w:asciiTheme="majorHAnsi" w:hAnsiTheme="majorHAnsi" w:cstheme="majorHAnsi"/>
+          <w:sz w:val="24"/>
+          <w:szCs w:val="24"/>
+        </w:rPr>
+      </w:pPr>
+      <w:r>
+        <w:rPr>
+          <w:rFonts w:asciiTheme="majorHAnsi" w:hAnsiTheme="majorHAnsi" w:cstheme="majorHAnsi"/>
+          <w:b/>
+          <w:bCs/>
+          <w:sz w:val="24"/>
+          <w:szCs w:val="24"/>
+        </w:rPr>
+        <w:t>Page</w:t>
+      </w:r>
+      <w:r>
+        <w:rPr>
+          <w:rFonts w:asciiTheme="majorHAnsi" w:hAnsiTheme="majorHAnsi" w:cstheme="majorHAnsi"/>
+          <w:sz w:val="24"/>
+          <w:szCs w:val="24"/>
+        </w:rPr>
+        <w:t xml:space="preserve"> (Trang)</w:t>
+      </w:r>
+    </w:p>
+    <w:p>
+      <w:pPr>
+        <w:numPr>
+          <w:ilvl w:val="1"/>
+          <w:numId w:val="9"/>
+        </w:numPr>
+        <w:spacing w:line="360" w:lineRule="auto"/>
+        <w:rPr>
+          <w:rFonts w:asciiTheme="majorHAnsi" w:hAnsiTheme="majorHAnsi" w:cstheme="majorHAnsi"/>
+          <w:sz w:val="24"/>
+          <w:szCs w:val="24"/>
+        </w:rPr>
+      </w:pPr>
+      <w:r>
+        <w:rPr>
+          <w:rFonts w:asciiTheme="majorHAnsi" w:hAnsiTheme="majorHAnsi" w:cstheme="majorHAnsi"/>
+          <w:b/>
+          <w:bCs/>
+          <w:sz w:val="24"/>
+          <w:szCs w:val="24"/>
+        </w:rPr>
+        <w:t>Window</w:t>
+      </w:r>
+      <w:r>
+        <w:rPr>
+          <w:rFonts w:asciiTheme="majorHAnsi" w:hAnsiTheme="majorHAnsi" w:cstheme="majorHAnsi"/>
+          <w:sz w:val="24"/>
+          <w:szCs w:val="24"/>
+        </w:rPr>
+        <w:t xml:space="preserve"> (Cửa sổ chính)</w:t>
+      </w:r>
+    </w:p>
+    <w:p>
+      <w:pPr>
+        <w:numPr>
+          <w:ilvl w:val="1"/>
+          <w:numId w:val="9"/>
+        </w:numPr>
+        <w:spacing w:line="360" w:lineRule="auto"/>
+        <w:rPr>
+          <w:rFonts w:asciiTheme="majorHAnsi" w:hAnsiTheme="majorHAnsi" w:cstheme="majorHAnsi"/>
+          <w:sz w:val="24"/>
+          <w:szCs w:val="24"/>
+        </w:rPr>
+      </w:pPr>
+      <w:r>
+        <w:rPr>
+          <w:rFonts w:asciiTheme="majorHAnsi" w:hAnsiTheme="majorHAnsi" w:cstheme="majorHAnsi"/>
+          <w:b/>
+          <w:bCs/>
+          <w:sz w:val="24"/>
+          <w:szCs w:val="24"/>
+        </w:rPr>
+        <w:t>Main Window</w:t>
+      </w:r>
+      <w:r>
+        <w:rPr>
+          <w:rFonts w:asciiTheme="majorHAnsi" w:hAnsiTheme="majorHAnsi" w:cstheme="majorHAnsi"/>
+          <w:sz w:val="24"/>
+          <w:szCs w:val="24"/>
+        </w:rPr>
+        <w:t xml:space="preserve"> (Cửa sổ chính)</w:t>
+      </w:r>
+    </w:p>
+    <w:p>
+      <w:pPr>
+        <w:numPr>
+          <w:ilvl w:val="1"/>
+          <w:numId w:val="9"/>
+        </w:numPr>
+        <w:spacing w:line="360" w:lineRule="auto"/>
+        <w:rPr>
+          <w:rFonts w:asciiTheme="majorHAnsi" w:hAnsiTheme="majorHAnsi" w:cstheme="majorHAnsi"/>
+          <w:sz w:val="24"/>
+          <w:szCs w:val="24"/>
+        </w:rPr>
+      </w:pPr>
+      <w:r>
+        <w:rPr>
+          <w:rFonts w:asciiTheme="majorHAnsi" w:hAnsiTheme="majorHAnsi" w:cstheme="majorHAnsi"/>
+          <w:b/>
+          <w:bCs/>
+          <w:sz w:val="24"/>
+          <w:szCs w:val="24"/>
+        </w:rPr>
+        <w:t>Layout</w:t>
+      </w:r>
+      <w:r>
+        <w:rPr>
+          <w:rFonts w:asciiTheme="majorHAnsi" w:hAnsiTheme="majorHAnsi" w:cstheme="majorHAnsi"/>
+          <w:sz w:val="24"/>
+          <w:szCs w:val="24"/>
+        </w:rPr>
+        <w:t xml:space="preserve"> (Bố cục)</w:t>
+      </w:r>
+    </w:p>
+    <w:p>
+      <w:pPr>
+        <w:spacing w:line="360" w:lineRule="auto"/>
+        <w:rPr>
+          <w:rFonts w:asciiTheme="majorHAnsi" w:hAnsiTheme="majorHAnsi" w:cstheme="majorHAnsi"/>
+          <w:sz w:val="24"/>
+          <w:szCs w:val="24"/>
+        </w:rPr>
+      </w:pPr>
+      <w:r>
+        <w:rPr>
+          <w:rFonts w:asciiTheme="majorHAnsi" w:hAnsiTheme="majorHAnsi" w:cstheme="majorHAnsi"/>
+          <w:sz w:val="24"/>
+          <w:szCs w:val="24"/>
+        </w:rPr>
+        <w:t>Ví dụ về thông tin trong một biểu mẫu bao gồm:</w:t>
+      </w:r>
+    </w:p>
+    <w:p>
+      <w:pPr>
+        <w:numPr>
+          <w:ilvl w:val="1"/>
+          <w:numId w:val="9"/>
+        </w:numPr>
+        <w:spacing w:line="360" w:lineRule="auto"/>
+        <w:rPr>
+          <w:rFonts w:asciiTheme="majorHAnsi" w:hAnsiTheme="majorHAnsi" w:cstheme="majorHAnsi"/>
+          <w:sz w:val="24"/>
+          <w:szCs w:val="24"/>
+        </w:rPr>
+      </w:pPr>
+      <w:r>
+        <w:rPr>
+          <w:rFonts w:asciiTheme="majorHAnsi" w:hAnsiTheme="majorHAnsi" w:cstheme="majorHAnsi"/>
+          <w:sz w:val="24"/>
+          <w:szCs w:val="24"/>
+        </w:rPr>
+        <w:t>Số hóa đơn</w:t>
+      </w:r>
+    </w:p>
+    <w:p>
+      <w:pPr>
+        <w:numPr>
+          <w:ilvl w:val="1"/>
+          <w:numId w:val="9"/>
+        </w:numPr>
+        <w:spacing w:line="360" w:lineRule="auto"/>
+        <w:rPr>
+          <w:rFonts w:asciiTheme="majorHAnsi" w:hAnsiTheme="majorHAnsi" w:cstheme="majorHAnsi"/>
+          <w:sz w:val="24"/>
+          <w:szCs w:val="24"/>
+        </w:rPr>
+      </w:pPr>
+      <w:r>
+        <w:rPr>
+          <w:rFonts w:asciiTheme="majorHAnsi" w:hAnsiTheme="majorHAnsi" w:cstheme="majorHAnsi"/>
+          <w:sz w:val="24"/>
+          <w:szCs w:val="24"/>
+        </w:rPr>
+        <w:t>Ngày hóa đơn</w:t>
+      </w:r>
+    </w:p>
+    <w:p>
+      <w:pPr>
+        <w:numPr>
+          <w:ilvl w:val="1"/>
+          <w:numId w:val="9"/>
+        </w:numPr>
+        <w:spacing w:line="360" w:lineRule="auto"/>
+        <w:rPr>
+          <w:rFonts w:asciiTheme="majorHAnsi" w:hAnsiTheme="majorHAnsi" w:cstheme="majorHAnsi"/>
+          <w:sz w:val="24"/>
+          <w:szCs w:val="24"/>
+        </w:rPr>
+      </w:pPr>
+      <w:r>
+        <w:rPr>
+          <w:rFonts w:asciiTheme="majorHAnsi" w:hAnsiTheme="majorHAnsi" w:cstheme="majorHAnsi"/>
+          <w:sz w:val="24"/>
+          <w:szCs w:val="24"/>
+        </w:rPr>
+        <w:t>Số đơn hàng của khách hàng</w:t>
+      </w:r>
+    </w:p>
+    <w:p>
+      <w:pPr>
+        <w:numPr>
+          <w:ilvl w:val="1"/>
+          <w:numId w:val="9"/>
+        </w:numPr>
+        <w:spacing w:line="360" w:lineRule="auto"/>
+        <w:rPr>
+          <w:rFonts w:asciiTheme="majorHAnsi" w:hAnsiTheme="majorHAnsi" w:cstheme="majorHAnsi"/>
+          <w:sz w:val="24"/>
+          <w:szCs w:val="24"/>
+        </w:rPr>
+      </w:pPr>
+      <w:r>
+        <w:rPr>
+          <w:rFonts w:asciiTheme="majorHAnsi" w:hAnsiTheme="majorHAnsi" w:cstheme="majorHAnsi"/>
+          <w:sz w:val="24"/>
+          <w:szCs w:val="24"/>
+        </w:rPr>
+        <w:t>Số đơn hàng mua</w:t>
+      </w:r>
+    </w:p>
+    <w:p>
+      <w:pPr>
+        <w:numPr>
+          <w:ilvl w:val="1"/>
+          <w:numId w:val="9"/>
+        </w:numPr>
+        <w:spacing w:line="360" w:lineRule="auto"/>
+        <w:rPr>
+          <w:rFonts w:asciiTheme="majorHAnsi" w:hAnsiTheme="majorHAnsi" w:cstheme="majorHAnsi"/>
+          <w:sz w:val="24"/>
+          <w:szCs w:val="24"/>
+        </w:rPr>
+      </w:pPr>
+      <w:r>
+        <w:rPr>
+          <w:rFonts w:asciiTheme="majorHAnsi" w:hAnsiTheme="majorHAnsi" w:cstheme="majorHAnsi"/>
+          <w:sz w:val="24"/>
+          <w:szCs w:val="24"/>
+        </w:rPr>
+        <w:t>Điều khoản thanh toán (ví dụ: Giảm giá tiền mặt 10% trong vòng 10 ngày)</w:t>
+      </w:r>
+    </w:p>
+    <w:p>
+      <w:pPr>
+        <w:spacing w:line="360" w:lineRule="auto"/>
+        <w:rPr>
+          <w:rFonts w:asciiTheme="majorHAnsi" w:hAnsiTheme="majorHAnsi" w:cstheme="majorHAnsi"/>
+          <w:sz w:val="24"/>
+          <w:szCs w:val="24"/>
+        </w:rPr>
+      </w:pPr>
+      <w:r>
+        <w:rPr>
+          <w:rFonts w:asciiTheme="majorHAnsi" w:hAnsiTheme="majorHAnsi" w:cstheme="majorHAnsi"/>
+          <w:b/>
+          <w:bCs/>
+          <w:sz w:val="24"/>
+          <w:szCs w:val="24"/>
+        </w:rPr>
+        <w:t>Truy cập dữ liệu IDES</w:t>
+      </w:r>
+    </w:p>
+    <w:p>
+      <w:pPr>
+        <w:spacing w:line="360" w:lineRule="auto"/>
+        <w:rPr>
+          <w:rFonts w:asciiTheme="majorHAnsi" w:hAnsiTheme="majorHAnsi" w:cstheme="majorHAnsi"/>
+          <w:sz w:val="24"/>
+          <w:szCs w:val="24"/>
+        </w:rPr>
+      </w:pPr>
+      <w:r>
+        <w:rPr>
+          <w:rFonts w:asciiTheme="majorHAnsi" w:hAnsiTheme="majorHAnsi" w:cstheme="majorHAnsi"/>
+          <w:sz w:val="24"/>
+          <w:szCs w:val="24"/>
+        </w:rPr>
+        <w:t>Chúng ta</w:t>
+      </w:r>
+      <w:r>
+        <w:rPr>
+          <w:rFonts w:asciiTheme="majorHAnsi" w:hAnsiTheme="majorHAnsi" w:cstheme="majorHAnsi"/>
+          <w:sz w:val="24"/>
+          <w:szCs w:val="24"/>
+        </w:rPr>
+        <w:t xml:space="preserve"> có thể truy cập dữ liệu IDES theo một số cách:</w:t>
+      </w:r>
+    </w:p>
+    <w:p>
+      <w:pPr>
+        <w:numPr>
+          <w:ilvl w:val="0"/>
+          <w:numId w:val="10"/>
+        </w:numPr>
+        <w:spacing w:line="360" w:lineRule="auto"/>
+        <w:rPr>
+          <w:rFonts w:asciiTheme="majorHAnsi" w:hAnsiTheme="majorHAnsi" w:cstheme="majorHAnsi"/>
+          <w:sz w:val="24"/>
+          <w:szCs w:val="24"/>
+        </w:rPr>
+      </w:pPr>
+      <w:r>
+        <w:rPr>
+          <w:rFonts w:asciiTheme="majorHAnsi" w:hAnsiTheme="majorHAnsi" w:cstheme="majorHAnsi"/>
+          <w:b/>
+          <w:bCs/>
+          <w:sz w:val="24"/>
+          <w:szCs w:val="24"/>
+        </w:rPr>
+        <w:t>Hệ thống IDES cục bộ</w:t>
+      </w:r>
+      <w:r>
+        <w:rPr>
+          <w:rFonts w:asciiTheme="majorHAnsi" w:hAnsiTheme="majorHAnsi" w:cstheme="majorHAnsi"/>
+          <w:sz w:val="24"/>
+          <w:szCs w:val="24"/>
+        </w:rPr>
+        <w:t xml:space="preserve">: Hệ thống IDES được cài đặt trực tiếp trên máy tính của </w:t>
+      </w:r>
+      <w:r>
+        <w:rPr>
+          <w:rFonts w:asciiTheme="majorHAnsi" w:hAnsiTheme="majorHAnsi" w:cstheme="majorHAnsi"/>
+          <w:sz w:val="24"/>
+          <w:szCs w:val="24"/>
+        </w:rPr>
+        <w:t>chúng ta</w:t>
+      </w:r>
+      <w:r>
+        <w:rPr>
+          <w:rFonts w:asciiTheme="majorHAnsi" w:hAnsiTheme="majorHAnsi" w:cstheme="majorHAnsi"/>
+          <w:sz w:val="24"/>
+          <w:szCs w:val="24"/>
+        </w:rPr>
+        <w:t>.</w:t>
+      </w:r>
+    </w:p>
+    <w:p>
+      <w:pPr>
+        <w:numPr>
+          <w:ilvl w:val="0"/>
+          <w:numId w:val="10"/>
+        </w:numPr>
+        <w:spacing w:line="360" w:lineRule="auto"/>
+        <w:rPr>
+          <w:rFonts w:asciiTheme="majorHAnsi" w:hAnsiTheme="majorHAnsi" w:cstheme="majorHAnsi"/>
+          <w:sz w:val="24"/>
+          <w:szCs w:val="24"/>
+        </w:rPr>
+      </w:pPr>
+      <w:r>
+        <w:rPr>
+          <w:rFonts w:asciiTheme="majorHAnsi" w:hAnsiTheme="majorHAnsi" w:cstheme="majorHAnsi"/>
+          <w:b/>
+          <w:bCs/>
+          <w:sz w:val="24"/>
+          <w:szCs w:val="24"/>
+        </w:rPr>
+        <w:t>Truy cập từ xa</w:t>
+      </w:r>
+      <w:r>
+        <w:rPr>
+          <w:rFonts w:asciiTheme="majorHAnsi" w:hAnsiTheme="majorHAnsi" w:cstheme="majorHAnsi"/>
+          <w:sz w:val="24"/>
+          <w:szCs w:val="24"/>
+        </w:rPr>
+        <w:t>: Truy cập vào hệ thống IDES từ SAP hoặc từ các nhà cung cấp bên thứ ba.</w:t>
+      </w:r>
+    </w:p>
+    <w:p>
+      <w:pPr>
+        <w:numPr>
+          <w:ilvl w:val="0"/>
+          <w:numId w:val="10"/>
+        </w:numPr>
+        <w:spacing w:line="360" w:lineRule="auto"/>
+        <w:rPr>
+          <w:rFonts w:asciiTheme="majorHAnsi" w:hAnsiTheme="majorHAnsi" w:cstheme="majorHAnsi"/>
+          <w:sz w:val="24"/>
+          <w:szCs w:val="24"/>
+        </w:rPr>
+      </w:pPr>
+      <w:r>
+        <w:rPr>
+          <w:rFonts w:asciiTheme="majorHAnsi" w:hAnsiTheme="majorHAnsi" w:cstheme="majorHAnsi"/>
+          <w:b/>
+          <w:bCs/>
+          <w:sz w:val="24"/>
+          <w:szCs w:val="24"/>
+        </w:rPr>
+        <w:t>Truy cập trên máy tính xách tay</w:t>
+      </w:r>
+      <w:r>
+        <w:rPr>
+          <w:rFonts w:asciiTheme="majorHAnsi" w:hAnsiTheme="majorHAnsi" w:cstheme="majorHAnsi"/>
+          <w:sz w:val="24"/>
+          <w:szCs w:val="24"/>
+        </w:rPr>
+        <w:t xml:space="preserve">: Truy cập vào hệ thống IDES từ máy tính xách tay của </w:t>
+      </w:r>
+      <w:r>
+        <w:rPr>
+          <w:rFonts w:asciiTheme="majorHAnsi" w:hAnsiTheme="majorHAnsi" w:cstheme="majorHAnsi"/>
+          <w:sz w:val="24"/>
+          <w:szCs w:val="24"/>
+        </w:rPr>
+        <w:t>chúng ta</w:t>
+      </w:r>
+      <w:r>
+        <w:rPr>
+          <w:rFonts w:asciiTheme="majorHAnsi" w:hAnsiTheme="majorHAnsi" w:cstheme="majorHAnsi"/>
+          <w:sz w:val="24"/>
+          <w:szCs w:val="24"/>
+        </w:rPr>
+        <w:t>.</w:t>
+      </w:r>
+    </w:p>
+    <w:p>
+      <w:pPr>
+        <w:spacing w:line="360" w:lineRule="auto"/>
+        <w:rPr>
+          <w:rFonts w:asciiTheme="majorHAnsi" w:hAnsiTheme="majorHAnsi" w:cstheme="majorHAnsi"/>
+          <w:sz w:val="24"/>
+          <w:szCs w:val="24"/>
+          <w:lang w:val="en-US"/>
+        </w:rPr>
+      </w:pPr>
+      <w:r>
+        <w:rPr>
+          <w:rFonts w:asciiTheme="majorHAnsi" w:hAnsiTheme="majorHAnsi" w:cstheme="majorHAnsi"/>
+          <w:b/>
+          <w:bCs/>
+          <w:color w:val="AA225C"/>
+          <w:sz w:val="24"/>
+          <w:szCs w:val="24"/>
+          <w:lang w:val="en-US"/>
+        </w:rPr>
+        <w:t>1.6 Summary</w:t>
+      </w:r>
+      <w:r>
         <w:t xml:space="preserve"> </w:t>
       </w:r>
     </w:p>
@@ -3565,16 +4173,750 @@
           <w:szCs w:val="24"/>
           <w:lang w:val="en-US"/>
         </w:rPr>
-        <w:t>[4</w:t>
-      </w:r>
-      <w:r>
-        <w:rPr>
-          <w:rFonts w:asciiTheme="majorHAnsi" w:hAnsiTheme="majorHAnsi" w:cstheme="majorHAnsi"/>
-          <w:sz w:val="24"/>
-          <w:szCs w:val="24"/>
-          <w:lang w:val="en-US"/>
-        </w:rPr>
-        <w:t>9</w:t>
+        <w:t>Trong chương tiếp theo, chúng ta sẽ xem xét kỹ hơn kiến trúc của hệ thống SAP</w:t>
+      </w:r>
+      <w:r>
+        <w:rPr>
+          <w:rFonts w:asciiTheme="majorHAnsi" w:hAnsiTheme="majorHAnsi" w:cstheme="majorHAnsi"/>
+          <w:sz w:val="24"/>
+          <w:szCs w:val="24"/>
+          <w:lang w:val="en-US"/>
+        </w:rPr>
+        <w:t>.</w:t>
+      </w:r>
+    </w:p>
+    <w:p>
+      <w:pPr>
+        <w:spacing w:line="360" w:lineRule="auto"/>
+        <w:jc w:val="center"/>
+        <w:rPr>
+          <w:rFonts w:asciiTheme="majorHAnsi" w:hAnsiTheme="majorHAnsi" w:cstheme="majorHAnsi"/>
+          <w:b/>
+          <w:bCs/>
+          <w:color w:val="124F1A" w:themeColor="accent3" w:themeShade="BF"/>
+          <w:sz w:val="40"/>
+          <w:szCs w:val="40"/>
+          <w:lang w:val="en-US"/>
+        </w:rPr>
+      </w:pPr>
+      <w:r>
+        <w:rPr>
+          <w:rFonts w:asciiTheme="majorHAnsi" w:hAnsiTheme="majorHAnsi" w:cstheme="majorHAnsi"/>
+          <w:b/>
+          <w:bCs/>
+          <w:color w:val="124F1A" w:themeColor="accent3" w:themeShade="BF"/>
+          <w:sz w:val="40"/>
+          <w:szCs w:val="40"/>
+        </w:rPr>
+        <w:lastRenderedPageBreak/>
+        <w:t>Chapter 2</w:t>
+      </w:r>
+    </w:p>
+    <w:p>
+      <w:pPr>
+        <w:spacing w:line="360" w:lineRule="auto"/>
+        <w:jc w:val="center"/>
+        <w:rPr>
+          <w:rFonts w:asciiTheme="majorHAnsi" w:hAnsiTheme="majorHAnsi" w:cstheme="majorHAnsi"/>
+          <w:b/>
+          <w:bCs/>
+          <w:color w:val="AA225C"/>
+          <w:sz w:val="32"/>
+          <w:szCs w:val="32"/>
+          <w:lang w:val="en-US"/>
+        </w:rPr>
+      </w:pPr>
+      <w:r>
+        <w:rPr>
+          <w:rFonts w:asciiTheme="majorHAnsi" w:hAnsiTheme="majorHAnsi" w:cstheme="majorHAnsi"/>
+          <w:b/>
+          <w:bCs/>
+          <w:color w:val="AA225C"/>
+          <w:sz w:val="32"/>
+          <w:szCs w:val="32"/>
+        </w:rPr>
+        <w:t>Architecture of an SAP System</w:t>
+      </w:r>
+    </w:p>
+    <w:p>
+      <w:pPr>
+        <w:spacing w:line="360" w:lineRule="auto"/>
+        <w:rPr>
+          <w:rFonts w:asciiTheme="majorHAnsi" w:hAnsiTheme="majorHAnsi" w:cstheme="majorHAnsi"/>
+          <w:sz w:val="24"/>
+          <w:szCs w:val="24"/>
+        </w:rPr>
+      </w:pPr>
+      <w:r>
+        <w:rPr>
+          <w:rFonts w:asciiTheme="majorHAnsi" w:hAnsiTheme="majorHAnsi" w:cstheme="majorHAnsi"/>
+          <w:sz w:val="24"/>
+          <w:szCs w:val="24"/>
+        </w:rPr>
+        <w:t xml:space="preserve">Trước khi bắt đầu viết mã ABAP, việc hiểu kiến trúc hệ thống SAP sẽ giúp nắm rõ môi trường mà chương trình của </w:t>
+      </w:r>
+      <w:r>
+        <w:rPr>
+          <w:rFonts w:asciiTheme="majorHAnsi" w:hAnsiTheme="majorHAnsi" w:cstheme="majorHAnsi"/>
+          <w:sz w:val="24"/>
+          <w:szCs w:val="24"/>
+        </w:rPr>
+        <w:t>chúng ta</w:t>
+      </w:r>
+      <w:r>
+        <w:rPr>
+          <w:rFonts w:asciiTheme="majorHAnsi" w:hAnsiTheme="majorHAnsi" w:cstheme="majorHAnsi"/>
+          <w:sz w:val="24"/>
+          <w:szCs w:val="24"/>
+        </w:rPr>
+        <w:t xml:space="preserve"> hoạt động.</w:t>
+      </w:r>
+    </w:p>
+    <w:p>
+      <w:pPr>
+        <w:spacing w:line="360" w:lineRule="auto"/>
+        <w:rPr>
+          <w:rFonts w:asciiTheme="majorHAnsi" w:hAnsiTheme="majorHAnsi" w:cstheme="majorHAnsi"/>
+          <w:sz w:val="24"/>
+          <w:szCs w:val="24"/>
+        </w:rPr>
+      </w:pPr>
+      <w:r>
+        <w:rPr>
+          <w:rFonts w:asciiTheme="majorHAnsi" w:hAnsiTheme="majorHAnsi" w:cstheme="majorHAnsi"/>
+          <w:b/>
+          <w:bCs/>
+          <w:sz w:val="24"/>
+          <w:szCs w:val="24"/>
+        </w:rPr>
+        <w:t>Nội dung chương:</w:t>
+      </w:r>
+    </w:p>
+    <w:p>
+      <w:pPr>
+        <w:numPr>
+          <w:ilvl w:val="0"/>
+          <w:numId w:val="11"/>
+        </w:numPr>
+        <w:spacing w:line="360" w:lineRule="auto"/>
+        <w:rPr>
+          <w:rFonts w:asciiTheme="majorHAnsi" w:hAnsiTheme="majorHAnsi" w:cstheme="majorHAnsi"/>
+          <w:sz w:val="24"/>
+          <w:szCs w:val="24"/>
+        </w:rPr>
+      </w:pPr>
+      <w:r>
+        <w:rPr>
+          <w:rFonts w:asciiTheme="majorHAnsi" w:hAnsiTheme="majorHAnsi" w:cstheme="majorHAnsi"/>
+          <w:b/>
+          <w:bCs/>
+          <w:sz w:val="24"/>
+          <w:szCs w:val="24"/>
+        </w:rPr>
+        <w:t>Giới thiệu kiến trúc ba lớp</w:t>
+      </w:r>
+      <w:r>
+        <w:rPr>
+          <w:rFonts w:asciiTheme="majorHAnsi" w:hAnsiTheme="majorHAnsi" w:cstheme="majorHAnsi"/>
+          <w:sz w:val="24"/>
+          <w:szCs w:val="24"/>
+        </w:rPr>
+        <w:t xml:space="preserve"> (Mục 2.1): </w:t>
+      </w:r>
+      <w:r>
+        <w:rPr>
+          <w:rFonts w:asciiTheme="majorHAnsi" w:hAnsiTheme="majorHAnsi" w:cstheme="majorHAnsi"/>
+          <w:sz w:val="24"/>
+          <w:szCs w:val="24"/>
+        </w:rPr>
+        <w:t>Chúng ta</w:t>
+      </w:r>
+      <w:r>
+        <w:rPr>
+          <w:rFonts w:asciiTheme="majorHAnsi" w:hAnsiTheme="majorHAnsi" w:cstheme="majorHAnsi"/>
+          <w:sz w:val="24"/>
+          <w:szCs w:val="24"/>
+        </w:rPr>
+        <w:t xml:space="preserve"> sẽ tìm hiểu về ba lớp chính của hệ thống SAP:</w:t>
+      </w:r>
+    </w:p>
+    <w:p>
+      <w:pPr>
+        <w:numPr>
+          <w:ilvl w:val="1"/>
+          <w:numId w:val="11"/>
+        </w:numPr>
+        <w:spacing w:line="360" w:lineRule="auto"/>
+        <w:rPr>
+          <w:rFonts w:asciiTheme="majorHAnsi" w:hAnsiTheme="majorHAnsi" w:cstheme="majorHAnsi"/>
+          <w:sz w:val="24"/>
+          <w:szCs w:val="24"/>
+        </w:rPr>
+      </w:pPr>
+      <w:r>
+        <w:rPr>
+          <w:rFonts w:asciiTheme="majorHAnsi" w:hAnsiTheme="majorHAnsi" w:cstheme="majorHAnsi"/>
+          <w:b/>
+          <w:bCs/>
+          <w:sz w:val="24"/>
+          <w:szCs w:val="24"/>
+        </w:rPr>
+        <w:t>Lớp trình bày</w:t>
+      </w:r>
+      <w:r>
+        <w:rPr>
+          <w:rFonts w:asciiTheme="majorHAnsi" w:hAnsiTheme="majorHAnsi" w:cstheme="majorHAnsi"/>
+          <w:sz w:val="24"/>
+          <w:szCs w:val="24"/>
+        </w:rPr>
+        <w:t>: Giao diện người dùng.</w:t>
+      </w:r>
+    </w:p>
+    <w:p>
+      <w:pPr>
+        <w:numPr>
+          <w:ilvl w:val="1"/>
+          <w:numId w:val="11"/>
+        </w:numPr>
+        <w:spacing w:line="360" w:lineRule="auto"/>
+        <w:rPr>
+          <w:rFonts w:asciiTheme="majorHAnsi" w:hAnsiTheme="majorHAnsi" w:cstheme="majorHAnsi"/>
+          <w:sz w:val="24"/>
+          <w:szCs w:val="24"/>
+        </w:rPr>
+      </w:pPr>
+      <w:r>
+        <w:rPr>
+          <w:rFonts w:asciiTheme="majorHAnsi" w:hAnsiTheme="majorHAnsi" w:cstheme="majorHAnsi"/>
+          <w:b/>
+          <w:bCs/>
+          <w:sz w:val="24"/>
+          <w:szCs w:val="24"/>
+        </w:rPr>
+        <w:t>Lớp ứng dụng</w:t>
+      </w:r>
+      <w:r>
+        <w:rPr>
+          <w:rFonts w:asciiTheme="majorHAnsi" w:hAnsiTheme="majorHAnsi" w:cstheme="majorHAnsi"/>
+          <w:sz w:val="24"/>
+          <w:szCs w:val="24"/>
+        </w:rPr>
+        <w:t>: Xử lý logic nghiệp vụ.</w:t>
+      </w:r>
+    </w:p>
+    <w:p>
+      <w:pPr>
+        <w:numPr>
+          <w:ilvl w:val="1"/>
+          <w:numId w:val="11"/>
+        </w:numPr>
+        <w:spacing w:line="360" w:lineRule="auto"/>
+        <w:rPr>
+          <w:rFonts w:asciiTheme="majorHAnsi" w:hAnsiTheme="majorHAnsi" w:cstheme="majorHAnsi"/>
+          <w:sz w:val="24"/>
+          <w:szCs w:val="24"/>
+        </w:rPr>
+      </w:pPr>
+      <w:r>
+        <w:rPr>
+          <w:rFonts w:asciiTheme="majorHAnsi" w:hAnsiTheme="majorHAnsi" w:cstheme="majorHAnsi"/>
+          <w:b/>
+          <w:bCs/>
+          <w:sz w:val="24"/>
+          <w:szCs w:val="24"/>
+        </w:rPr>
+        <w:t>Lớp cơ sở dữ liệu</w:t>
+      </w:r>
+      <w:r>
+        <w:rPr>
+          <w:rFonts w:asciiTheme="majorHAnsi" w:hAnsiTheme="majorHAnsi" w:cstheme="majorHAnsi"/>
+          <w:sz w:val="24"/>
+          <w:szCs w:val="24"/>
+        </w:rPr>
+        <w:t>: Lưu trữ dữ liệu.</w:t>
+      </w:r>
+    </w:p>
+    <w:p>
+      <w:pPr>
+        <w:numPr>
+          <w:ilvl w:val="0"/>
+          <w:numId w:val="11"/>
+        </w:numPr>
+        <w:spacing w:line="360" w:lineRule="auto"/>
+        <w:rPr>
+          <w:rFonts w:asciiTheme="majorHAnsi" w:hAnsiTheme="majorHAnsi" w:cstheme="majorHAnsi"/>
+          <w:sz w:val="24"/>
+          <w:szCs w:val="24"/>
+        </w:rPr>
+      </w:pPr>
+      <w:r>
+        <w:rPr>
+          <w:rFonts w:asciiTheme="majorHAnsi" w:hAnsiTheme="majorHAnsi" w:cstheme="majorHAnsi"/>
+          <w:b/>
+          <w:bCs/>
+          <w:sz w:val="24"/>
+          <w:szCs w:val="24"/>
+        </w:rPr>
+        <w:t>Các thành phần của từng lớp</w:t>
+      </w:r>
+      <w:r>
+        <w:rPr>
+          <w:rFonts w:asciiTheme="majorHAnsi" w:hAnsiTheme="majorHAnsi" w:cstheme="majorHAnsi"/>
+          <w:sz w:val="24"/>
+          <w:szCs w:val="24"/>
+        </w:rPr>
+        <w:t xml:space="preserve"> (Mục 2.2): Phân tích chi tiết các thành phần cụ thể trong từng lớp.</w:t>
+      </w:r>
+    </w:p>
+    <w:p>
+      <w:pPr>
+        <w:numPr>
+          <w:ilvl w:val="0"/>
+          <w:numId w:val="11"/>
+        </w:numPr>
+        <w:spacing w:line="360" w:lineRule="auto"/>
+        <w:rPr>
+          <w:rFonts w:asciiTheme="majorHAnsi" w:hAnsiTheme="majorHAnsi" w:cstheme="majorHAnsi"/>
+          <w:sz w:val="24"/>
+          <w:szCs w:val="24"/>
+        </w:rPr>
+      </w:pPr>
+      <w:r>
+        <w:rPr>
+          <w:rFonts w:asciiTheme="majorHAnsi" w:hAnsiTheme="majorHAnsi" w:cstheme="majorHAnsi"/>
+          <w:b/>
+          <w:bCs/>
+          <w:sz w:val="24"/>
+          <w:szCs w:val="24"/>
+        </w:rPr>
+        <w:t>Cấu trúc dữ liệu</w:t>
+      </w:r>
+      <w:r>
+        <w:rPr>
+          <w:rFonts w:asciiTheme="majorHAnsi" w:hAnsiTheme="majorHAnsi" w:cstheme="majorHAnsi"/>
+          <w:sz w:val="24"/>
+          <w:szCs w:val="24"/>
+        </w:rPr>
+        <w:t xml:space="preserve"> (Mục 2.3): Thảo luận về cách dữ liệu thường được lưu trữ trong hệ thống SAP.</w:t>
+      </w:r>
+    </w:p>
+    <w:p>
+      <w:pPr>
+        <w:spacing w:line="360" w:lineRule="auto"/>
+        <w:rPr>
+          <w:rFonts w:asciiTheme="majorHAnsi" w:hAnsiTheme="majorHAnsi" w:cstheme="majorHAnsi"/>
+          <w:sz w:val="24"/>
+          <w:szCs w:val="24"/>
+          <w:lang w:val="en-US"/>
+        </w:rPr>
+      </w:pPr>
+      <w:r>
+        <w:rPr>
+          <w:rFonts w:asciiTheme="majorHAnsi" w:hAnsiTheme="majorHAnsi" w:cstheme="majorHAnsi"/>
+          <w:sz w:val="24"/>
+          <w:szCs w:val="24"/>
+        </w:rPr>
+        <w:t xml:space="preserve">Chương này giúp </w:t>
+      </w:r>
+      <w:r>
+        <w:rPr>
+          <w:rFonts w:asciiTheme="majorHAnsi" w:hAnsiTheme="majorHAnsi" w:cstheme="majorHAnsi"/>
+          <w:sz w:val="24"/>
+          <w:szCs w:val="24"/>
+        </w:rPr>
+        <w:t>chúng ta</w:t>
+      </w:r>
+      <w:r>
+        <w:rPr>
+          <w:rFonts w:asciiTheme="majorHAnsi" w:hAnsiTheme="majorHAnsi" w:cstheme="majorHAnsi"/>
+          <w:sz w:val="24"/>
+          <w:szCs w:val="24"/>
+        </w:rPr>
+        <w:t xml:space="preserve"> hiểu rõ hơn về cách các chương trình ABAP hoạt động trong hệ thống SAP.</w:t>
+      </w:r>
+    </w:p>
+    <w:p>
+      <w:pPr>
+        <w:spacing w:line="360" w:lineRule="auto"/>
+        <w:rPr>
+          <w:rFonts w:asciiTheme="majorHAnsi" w:hAnsiTheme="majorHAnsi" w:cstheme="majorHAnsi"/>
+          <w:sz w:val="24"/>
+          <w:szCs w:val="24"/>
+          <w:lang w:val="en-US"/>
+        </w:rPr>
+      </w:pPr>
+      <w:r>
+        <w:rPr>
+          <w:rFonts w:asciiTheme="majorHAnsi" w:hAnsiTheme="majorHAnsi" w:cstheme="majorHAnsi"/>
+          <w:b/>
+          <w:bCs/>
+          <w:color w:val="AA225C"/>
+          <w:sz w:val="24"/>
+          <w:szCs w:val="24"/>
+          <w:lang w:val="en-US"/>
+        </w:rPr>
+        <w:t>2.1 Introduction to the Three-Tier Architecture</w:t>
+      </w:r>
+      <w:r>
+        <w:rPr>
+          <w:rFonts w:asciiTheme="majorHAnsi" w:hAnsiTheme="majorHAnsi" w:cstheme="majorHAnsi"/>
+          <w:sz w:val="24"/>
+          <w:szCs w:val="24"/>
+          <w:lang w:val="en-US"/>
+        </w:rPr>
+        <w:t xml:space="preserve"> </w:t>
+      </w:r>
+    </w:p>
+    <w:p>
+      <w:pPr>
+        <w:spacing w:line="360" w:lineRule="auto"/>
+        <w:rPr>
+          <w:rFonts w:asciiTheme="majorHAnsi" w:hAnsiTheme="majorHAnsi" w:cstheme="majorHAnsi"/>
+          <w:sz w:val="24"/>
+          <w:szCs w:val="24"/>
+        </w:rPr>
+      </w:pPr>
+      <w:r>
+        <w:rPr>
+          <w:rFonts w:asciiTheme="majorHAnsi" w:hAnsiTheme="majorHAnsi" w:cstheme="majorHAnsi"/>
+          <w:b/>
+          <w:bCs/>
+          <w:sz w:val="24"/>
+          <w:szCs w:val="24"/>
+        </w:rPr>
+        <w:t>Kiến trúc ba lớp</w:t>
+      </w:r>
+      <w:r>
+        <w:rPr>
+          <w:rFonts w:asciiTheme="majorHAnsi" w:hAnsiTheme="majorHAnsi" w:cstheme="majorHAnsi"/>
+          <w:sz w:val="24"/>
+          <w:szCs w:val="24"/>
+        </w:rPr>
+        <w:t xml:space="preserve"> là một kiến trúc máy khách-máy chủ trong đó presentation layer, application layer và database layer được phát triển và duy trì như các mô-đun độc lập (thường trên các nền tảng khác nhau).</w:t>
+      </w:r>
+    </w:p>
+    <w:p>
+      <w:pPr>
+        <w:spacing w:line="360" w:lineRule="auto"/>
+        <w:rPr>
+          <w:rFonts w:asciiTheme="majorHAnsi" w:hAnsiTheme="majorHAnsi" w:cstheme="majorHAnsi"/>
+          <w:sz w:val="24"/>
+          <w:szCs w:val="24"/>
+        </w:rPr>
+      </w:pPr>
+      <w:r>
+        <w:rPr>
+          <w:rFonts w:asciiTheme="majorHAnsi" w:hAnsiTheme="majorHAnsi" w:cstheme="majorHAnsi"/>
+          <w:b/>
+          <w:bCs/>
+          <w:sz w:val="24"/>
+          <w:szCs w:val="24"/>
+        </w:rPr>
+        <w:t>Các lớp trong kiến trúc ABAP:</w:t>
+      </w:r>
+    </w:p>
+    <w:p>
+      <w:pPr>
+        <w:numPr>
+          <w:ilvl w:val="0"/>
+          <w:numId w:val="12"/>
+        </w:numPr>
+        <w:spacing w:line="360" w:lineRule="auto"/>
+        <w:rPr>
+          <w:rFonts w:asciiTheme="majorHAnsi" w:hAnsiTheme="majorHAnsi" w:cstheme="majorHAnsi"/>
+          <w:sz w:val="24"/>
+          <w:szCs w:val="24"/>
+        </w:rPr>
+      </w:pPr>
+      <w:r>
+        <w:rPr>
+          <w:rFonts w:asciiTheme="majorHAnsi" w:hAnsiTheme="majorHAnsi" w:cstheme="majorHAnsi"/>
+          <w:b/>
+          <w:bCs/>
+          <w:sz w:val="24"/>
+          <w:szCs w:val="24"/>
+        </w:rPr>
+        <w:t>Presentation Layer</w:t>
+      </w:r>
+      <w:r>
+        <w:rPr>
+          <w:rFonts w:asciiTheme="majorHAnsi" w:hAnsiTheme="majorHAnsi" w:cstheme="majorHAnsi"/>
+          <w:sz w:val="24"/>
+          <w:szCs w:val="24"/>
+        </w:rPr>
+        <w:t>: Đây là giao diện người dùng, có thể là trình duyệt web hoặc phần mềm SAP GUI. Nó không thể kết nối trực tiếp với lớp cơ sở dữ liệu, giúp bảo mật tốt hơn cho logic nghiệp vụ vì máy khách không có quyền truy cập trực tiếp vào cơ sở dữ liệu.</w:t>
+      </w:r>
+    </w:p>
+    <w:p>
+      <w:pPr>
+        <w:numPr>
+          <w:ilvl w:val="0"/>
+          <w:numId w:val="12"/>
+        </w:numPr>
+        <w:spacing w:line="360" w:lineRule="auto"/>
+        <w:rPr>
+          <w:rFonts w:asciiTheme="majorHAnsi" w:hAnsiTheme="majorHAnsi" w:cstheme="majorHAnsi"/>
+          <w:sz w:val="24"/>
+          <w:szCs w:val="24"/>
+        </w:rPr>
+      </w:pPr>
+      <w:r>
+        <w:rPr>
+          <w:rFonts w:asciiTheme="majorHAnsi" w:hAnsiTheme="majorHAnsi" w:cstheme="majorHAnsi"/>
+          <w:b/>
+          <w:bCs/>
+          <w:sz w:val="24"/>
+          <w:szCs w:val="24"/>
+        </w:rPr>
+        <w:t>Application Layer</w:t>
+      </w:r>
+      <w:r>
+        <w:rPr>
+          <w:rFonts w:asciiTheme="majorHAnsi" w:hAnsiTheme="majorHAnsi" w:cstheme="majorHAnsi"/>
+          <w:sz w:val="24"/>
+          <w:szCs w:val="24"/>
+        </w:rPr>
+        <w:t>: Nơi các chương trình ABAP hoạt động. Lớp này xử lý các chức năng nghiệp vụ và thực thi mã chương trình. Nó có thể bao gồm một hoặc nhiều application servers và một messaging server để xử lý thông tin trong lớp.</w:t>
+      </w:r>
+    </w:p>
+    <w:p>
+      <w:pPr>
+        <w:numPr>
+          <w:ilvl w:val="0"/>
+          <w:numId w:val="12"/>
+        </w:numPr>
+        <w:spacing w:line="360" w:lineRule="auto"/>
+        <w:rPr>
+          <w:rFonts w:asciiTheme="majorHAnsi" w:hAnsiTheme="majorHAnsi" w:cstheme="majorHAnsi"/>
+          <w:sz w:val="24"/>
+          <w:szCs w:val="24"/>
+        </w:rPr>
+      </w:pPr>
+      <w:r>
+        <w:rPr>
+          <w:rFonts w:asciiTheme="majorHAnsi" w:hAnsiTheme="majorHAnsi" w:cstheme="majorHAnsi"/>
+          <w:b/>
+          <w:bCs/>
+          <w:sz w:val="24"/>
+          <w:szCs w:val="24"/>
+        </w:rPr>
+        <w:t>Database Layer</w:t>
+      </w:r>
+      <w:r>
+        <w:rPr>
+          <w:rFonts w:asciiTheme="majorHAnsi" w:hAnsiTheme="majorHAnsi" w:cstheme="majorHAnsi"/>
+          <w:sz w:val="24"/>
+          <w:szCs w:val="24"/>
+        </w:rPr>
+        <w:t>: Đây là nơi lưu trữ tất cả dữ liệu lâu dài. Dữ liệu được quản lý bởi hệ thống quản lý cơ sở dữ liệu quan hệ (RDBMS) như SAP HANA, Oracle, hoặc MSSQL. Dữ liệu trong cơ sở dữ liệu được lưu trữ trong các bảng và liên kết với nhau qua khóa ngoại, cho phép định nghĩa quan hệ cha-con giữa các bảng.</w:t>
+      </w:r>
+    </w:p>
+    <w:p>
+      <w:pPr>
+        <w:spacing w:line="360" w:lineRule="auto"/>
+        <w:rPr>
+          <w:rFonts w:asciiTheme="majorHAnsi" w:hAnsiTheme="majorHAnsi" w:cstheme="majorHAnsi"/>
+          <w:sz w:val="24"/>
+          <w:szCs w:val="24"/>
+        </w:rPr>
+      </w:pPr>
+      <w:r>
+        <w:rPr>
+          <w:rFonts w:asciiTheme="majorHAnsi" w:hAnsiTheme="majorHAnsi" w:cstheme="majorHAnsi"/>
+          <w:b/>
+          <w:bCs/>
+          <w:sz w:val="24"/>
+          <w:szCs w:val="24"/>
+        </w:rPr>
+        <w:t>Lợi ích của kiến trúc ba lớp</w:t>
+      </w:r>
+      <w:r>
+        <w:rPr>
+          <w:rFonts w:asciiTheme="majorHAnsi" w:hAnsiTheme="majorHAnsi" w:cstheme="majorHAnsi"/>
+          <w:sz w:val="24"/>
+          <w:szCs w:val="24"/>
+        </w:rPr>
+        <w:t>:</w:t>
+      </w:r>
+    </w:p>
+    <w:p>
+      <w:pPr>
+        <w:numPr>
+          <w:ilvl w:val="0"/>
+          <w:numId w:val="13"/>
+        </w:numPr>
+        <w:spacing w:line="360" w:lineRule="auto"/>
+        <w:rPr>
+          <w:rFonts w:asciiTheme="majorHAnsi" w:hAnsiTheme="majorHAnsi" w:cstheme="majorHAnsi"/>
+          <w:sz w:val="24"/>
+          <w:szCs w:val="24"/>
+        </w:rPr>
+      </w:pPr>
+      <w:r>
+        <w:rPr>
+          <w:rFonts w:asciiTheme="majorHAnsi" w:hAnsiTheme="majorHAnsi" w:cstheme="majorHAnsi"/>
+          <w:b/>
+          <w:bCs/>
+          <w:sz w:val="24"/>
+          <w:szCs w:val="24"/>
+        </w:rPr>
+        <w:lastRenderedPageBreak/>
+        <w:t>Tính mở rộng cao</w:t>
+      </w:r>
+      <w:r>
+        <w:rPr>
+          <w:rFonts w:asciiTheme="majorHAnsi" w:hAnsiTheme="majorHAnsi" w:cstheme="majorHAnsi"/>
+          <w:sz w:val="24"/>
+          <w:szCs w:val="24"/>
+        </w:rPr>
+        <w:t xml:space="preserve">: Mỗi lớp hoạt động độc lập, nên </w:t>
+      </w:r>
+      <w:r>
+        <w:rPr>
+          <w:rFonts w:asciiTheme="majorHAnsi" w:hAnsiTheme="majorHAnsi" w:cstheme="majorHAnsi"/>
+          <w:sz w:val="24"/>
+          <w:szCs w:val="24"/>
+        </w:rPr>
+        <w:t>chúng ta</w:t>
+      </w:r>
+      <w:r>
+        <w:rPr>
+          <w:rFonts w:asciiTheme="majorHAnsi" w:hAnsiTheme="majorHAnsi" w:cstheme="majorHAnsi"/>
+          <w:sz w:val="24"/>
+          <w:szCs w:val="24"/>
+        </w:rPr>
+        <w:t xml:space="preserve"> có thể cập nhật hoặc thay thế từng lớp mà không ảnh hưởng đến các lớp khác. Ví dụ, </w:t>
+      </w:r>
+      <w:r>
+        <w:rPr>
+          <w:rFonts w:asciiTheme="majorHAnsi" w:hAnsiTheme="majorHAnsi" w:cstheme="majorHAnsi"/>
+          <w:sz w:val="24"/>
+          <w:szCs w:val="24"/>
+        </w:rPr>
+        <w:t>chúng ta</w:t>
+      </w:r>
+      <w:r>
+        <w:rPr>
+          <w:rFonts w:asciiTheme="majorHAnsi" w:hAnsiTheme="majorHAnsi" w:cstheme="majorHAnsi"/>
+          <w:sz w:val="24"/>
+          <w:szCs w:val="24"/>
+        </w:rPr>
+        <w:t xml:space="preserve"> có thể nâng cấp trình duyệt web mà không ảnh hưởng đến máy chủ ứng dụng hoặc cơ sở dữ liệu.</w:t>
+      </w:r>
+    </w:p>
+    <w:p>
+      <w:pPr>
+        <w:numPr>
+          <w:ilvl w:val="0"/>
+          <w:numId w:val="13"/>
+        </w:numPr>
+        <w:spacing w:line="360" w:lineRule="auto"/>
+        <w:rPr>
+          <w:rFonts w:asciiTheme="majorHAnsi" w:hAnsiTheme="majorHAnsi" w:cstheme="majorHAnsi"/>
+          <w:sz w:val="24"/>
+          <w:szCs w:val="24"/>
+        </w:rPr>
+      </w:pPr>
+      <w:r>
+        <w:rPr>
+          <w:rFonts w:asciiTheme="majorHAnsi" w:hAnsiTheme="majorHAnsi" w:cstheme="majorHAnsi"/>
+          <w:b/>
+          <w:bCs/>
+          <w:sz w:val="24"/>
+          <w:szCs w:val="24"/>
+        </w:rPr>
+        <w:t>Tính linh hoạt</w:t>
+      </w:r>
+      <w:r>
+        <w:rPr>
+          <w:rFonts w:asciiTheme="majorHAnsi" w:hAnsiTheme="majorHAnsi" w:cstheme="majorHAnsi"/>
+          <w:sz w:val="24"/>
+          <w:szCs w:val="24"/>
+        </w:rPr>
+        <w:t>: Hệ thống có thể dễ dàng thích ứng với thay đổi yêu cầu hoặc công nghệ mới.</w:t>
+      </w:r>
+    </w:p>
+    <w:p>
+      <w:pPr>
+        <w:spacing w:line="360" w:lineRule="auto"/>
+        <w:jc w:val="center"/>
+        <w:rPr>
+          <w:rFonts w:asciiTheme="majorHAnsi" w:hAnsiTheme="majorHAnsi" w:cstheme="majorHAnsi"/>
+          <w:sz w:val="24"/>
+          <w:szCs w:val="24"/>
+          <w:lang w:val="en-US"/>
+        </w:rPr>
+      </w:pPr>
+      <w:r>
+        <w:rPr>
+          <w:rFonts w:asciiTheme="majorHAnsi" w:hAnsiTheme="majorHAnsi" w:cstheme="majorHAnsi"/>
+          <w:sz w:val="24"/>
+          <w:szCs w:val="24"/>
+        </w:rPr>
+        <w:drawing>
+          <wp:inline distT="0" distB="0" distL="0" distR="0" wp14:anchorId="4C4E3CCF" wp14:editId="65FBD4B1">
+            <wp:extent cx="2470150" cy="2142559"/>
+            <wp:effectExtent l="0" t="0" r="6350" b="0"/>
+            <wp:docPr id="413067634" name="Picture 1" descr="A diagram of a software application&#10;&#10;Description automatically generated"/>
+            <wp:cNvGraphicFramePr>
+              <a:graphicFrameLocks xmlns:a="http://schemas.openxmlformats.org/drawingml/2006/main" noChangeAspect="1"/>
+            </wp:cNvGraphicFramePr>
+            <a:graphic xmlns:a="http://schemas.openxmlformats.org/drawingml/2006/main">
+              <a:graphicData uri="http://schemas.openxmlformats.org/drawingml/2006/picture">
+                <pic:pic xmlns:pic="http://schemas.openxmlformats.org/drawingml/2006/picture">
+                  <pic:nvPicPr>
+                    <pic:cNvPr id="413067634" name="Picture 1" descr="A diagram of a software application&#10;&#10;Description automatically generated"/>
+                    <pic:cNvPicPr/>
+                  </pic:nvPicPr>
+                  <pic:blipFill>
+                    <a:blip r:embed="rId14"/>
+                    <a:stretch>
+                      <a:fillRect/>
+                    </a:stretch>
+                  </pic:blipFill>
+                  <pic:spPr>
+                    <a:xfrm>
+                      <a:off x="0" y="0"/>
+                      <a:ext cx="2479779" cy="2150911"/>
+                    </a:xfrm>
+                    <a:prstGeom prst="rect">
+                      <a:avLst/>
+                    </a:prstGeom>
+                  </pic:spPr>
+                </pic:pic>
+              </a:graphicData>
+            </a:graphic>
+          </wp:inline>
+        </w:drawing>
+      </w:r>
+    </w:p>
+    <w:p>
+      <w:pPr>
+        <w:spacing w:line="360" w:lineRule="auto"/>
+        <w:rPr>
+          <w:rFonts w:asciiTheme="majorHAnsi" w:hAnsiTheme="majorHAnsi" w:cstheme="majorHAnsi"/>
+          <w:sz w:val="24"/>
+          <w:szCs w:val="24"/>
+          <w:lang w:val="en-US"/>
+        </w:rPr>
+      </w:pPr>
+      <w:r>
+        <w:rPr>
+          <w:rFonts w:asciiTheme="majorHAnsi" w:hAnsiTheme="majorHAnsi" w:cstheme="majorHAnsi"/>
+          <w:sz w:val="24"/>
+          <w:szCs w:val="24"/>
+          <w:lang w:val="en-US"/>
+        </w:rPr>
+        <w:t>[</w:t>
+      </w:r>
+      <w:r>
+        <w:rPr>
+          <w:rFonts w:asciiTheme="majorHAnsi" w:hAnsiTheme="majorHAnsi" w:cstheme="majorHAnsi"/>
+          <w:sz w:val="24"/>
+          <w:szCs w:val="24"/>
+          <w:lang w:val="en-US"/>
+        </w:rPr>
+        <w:t>53</w:t>
       </w:r>
       <w:r>
         <w:rPr>
@@ -3712,6 +5054,123 @@
     </w:lvl>
   </w:abstractNum>
   <w:abstractNum w:abstractNumId="1" w15:restartNumberingAfterBreak="0">
+    <w:nsid w:val="18593F30"/>
+    <w:multiLevelType w:val="multilevel"/>
+    <w:tmpl w:val="88AE1E28"/>
+    <w:lvl w:ilvl="0">
+      <w:start w:val="1"/>
+      <w:numFmt w:val="decimal"/>
+      <w:lvlText w:val="%1."/>
+      <w:lvlJc w:val="left"/>
+      <w:pPr>
+        <w:tabs>
+          <w:tab w:val="num" w:pos="720"/>
+        </w:tabs>
+        <w:ind w:left="720" w:hanging="360"/>
+      </w:pPr>
+    </w:lvl>
+    <w:lvl w:ilvl="1">
+      <w:start w:val="1"/>
+      <w:numFmt w:val="bullet"/>
+      <w:lvlText w:val="o"/>
+      <w:lvlJc w:val="left"/>
+      <w:pPr>
+        <w:tabs>
+          <w:tab w:val="num" w:pos="1440"/>
+        </w:tabs>
+        <w:ind w:left="1440" w:hanging="360"/>
+      </w:pPr>
+      <w:rPr>
+        <w:rFonts w:ascii="Courier New" w:hAnsi="Courier New" w:hint="default"/>
+        <w:sz w:val="20"/>
+      </w:rPr>
+    </w:lvl>
+    <w:lvl w:ilvl="2" w:tentative="1">
+      <w:start w:val="1"/>
+      <w:numFmt w:val="decimal"/>
+      <w:lvlText w:val="%3."/>
+      <w:lvlJc w:val="left"/>
+      <w:pPr>
+        <w:tabs>
+          <w:tab w:val="num" w:pos="2160"/>
+        </w:tabs>
+        <w:ind w:left="2160" w:hanging="360"/>
+      </w:pPr>
+    </w:lvl>
+    <w:lvl w:ilvl="3" w:tentative="1">
+      <w:start w:val="1"/>
+      <w:numFmt w:val="decimal"/>
+      <w:lvlText w:val="%4."/>
+      <w:lvlJc w:val="left"/>
+      <w:pPr>
+        <w:tabs>
+          <w:tab w:val="num" w:pos="2880"/>
+        </w:tabs>
+        <w:ind w:left="2880" w:hanging="360"/>
+      </w:pPr>
+    </w:lvl>
+    <w:lvl w:ilvl="4" w:tentative="1">
+      <w:start w:val="1"/>
+      <w:numFmt w:val="decimal"/>
+      <w:lvlText w:val="%5."/>
+      <w:lvlJc w:val="left"/>
+      <w:pPr>
+        <w:tabs>
+          <w:tab w:val="num" w:pos="3600"/>
+        </w:tabs>
+        <w:ind w:left="3600" w:hanging="360"/>
+      </w:pPr>
+    </w:lvl>
+    <w:lvl w:ilvl="5" w:tentative="1">
+      <w:start w:val="1"/>
+      <w:numFmt w:val="decimal"/>
+      <w:lvlText w:val="%6."/>
+      <w:lvlJc w:val="left"/>
+      <w:pPr>
+        <w:tabs>
+          <w:tab w:val="num" w:pos="4320"/>
+        </w:tabs>
+        <w:ind w:left="4320" w:hanging="360"/>
+      </w:pPr>
+    </w:lvl>
+    <w:lvl w:ilvl="6" w:tentative="1">
+      <w:start w:val="1"/>
+      <w:numFmt w:val="decimal"/>
+      <w:lvlText w:val="%7."/>
+      <w:lvlJc w:val="left"/>
+      <w:pPr>
+        <w:tabs>
+          <w:tab w:val="num" w:pos="5040"/>
+        </w:tabs>
+        <w:ind w:left="5040" w:hanging="360"/>
+      </w:pPr>
+    </w:lvl>
+    <w:lvl w:ilvl="7" w:tentative="1">
+      <w:start w:val="1"/>
+      <w:numFmt w:val="decimal"/>
+      <w:lvlText w:val="%8."/>
+      <w:lvlJc w:val="left"/>
+      <w:pPr>
+        <w:tabs>
+          <w:tab w:val="num" w:pos="5760"/>
+        </w:tabs>
+        <w:ind w:left="5760" w:hanging="360"/>
+      </w:pPr>
+    </w:lvl>
+    <w:lvl w:ilvl="8" w:tentative="1">
+      <w:start w:val="1"/>
+      <w:numFmt w:val="decimal"/>
+      <w:lvlText w:val="%9."/>
+      <w:lvlJc w:val="left"/>
+      <w:pPr>
+        <w:tabs>
+          <w:tab w:val="num" w:pos="6480"/>
+        </w:tabs>
+        <w:ind w:left="6480" w:hanging="360"/>
+      </w:pPr>
+    </w:lvl>
+  </w:abstractNum>
+  <w:abstractNum w:abstractNumId="2" w15:restartNumberingAfterBreak="0">
     <w:nsid w:val="24F75597"/>
     <w:multiLevelType w:val="multilevel"/>
     <w:tmpl w:val="969EBC16"/>
@@ -3860,7 +5319,156 @@
       </w:rPr>
     </w:lvl>
   </w:abstractNum>
-  <w:abstractNum w:abstractNumId="2" w15:restartNumberingAfterBreak="0">
+  <w:abstractNum w:abstractNumId="3" w15:restartNumberingAfterBreak="0">
+    <w:nsid w:val="2D997AD1"/>
+    <w:multiLevelType w:val="multilevel"/>
+    <w:tmpl w:val="ECE82976"/>
+    <w:lvl w:ilvl="0">
+      <w:start w:val="1"/>
+      <w:numFmt w:val="bullet"/>
+      <w:lvlText w:val=""/>
+      <w:lvlJc w:val="left"/>
+      <w:pPr>
+        <w:tabs>
+          <w:tab w:val="num" w:pos="720"/>
+        </w:tabs>
+        <w:ind w:left="720" w:hanging="360"/>
+      </w:pPr>
+      <w:rPr>
+        <w:rFonts w:ascii="Symbol" w:hAnsi="Symbol" w:hint="default"/>
+        <w:sz w:val="20"/>
+      </w:rPr>
+    </w:lvl>
+    <w:lvl w:ilvl="1" w:tentative="1">
+      <w:start w:val="1"/>
+      <w:numFmt w:val="bullet"/>
+      <w:lvlText w:val="o"/>
+      <w:lvlJc w:val="left"/>
+      <w:pPr>
+        <w:tabs>
+          <w:tab w:val="num" w:pos="1440"/>
+        </w:tabs>
+        <w:ind w:left="1440" w:hanging="360"/>
+      </w:pPr>
+      <w:rPr>
+        <w:rFonts w:ascii="Courier New" w:hAnsi="Courier New" w:hint="default"/>
+        <w:sz w:val="20"/>
+      </w:rPr>
+    </w:lvl>
+    <w:lvl w:ilvl="2" w:tentative="1">
+      <w:start w:val="1"/>
+      <w:numFmt w:val="bullet"/>
+      <w:lvlText w:val=""/>
+      <w:lvlJc w:val="left"/>
+      <w:pPr>
+        <w:tabs>
+          <w:tab w:val="num" w:pos="2160"/>
+        </w:tabs>
+        <w:ind w:left="2160" w:hanging="360"/>
+      </w:pPr>
+      <w:rPr>
+        <w:rFonts w:ascii="Wingdings" w:hAnsi="Wingdings" w:hint="default"/>
+        <w:sz w:val="20"/>
+      </w:rPr>
+    </w:lvl>
+    <w:lvl w:ilvl="3" w:tentative="1">
+      <w:start w:val="1"/>
+      <w:numFmt w:val="bullet"/>
+      <w:lvlText w:val=""/>
+      <w:lvlJc w:val="left"/>
+      <w:pPr>
+        <w:tabs>
+          <w:tab w:val="num" w:pos="2880"/>
+        </w:tabs>
+        <w:ind w:left="2880" w:hanging="360"/>
+      </w:pPr>
+      <w:rPr>
+        <w:rFonts w:ascii="Wingdings" w:hAnsi="Wingdings" w:hint="default"/>
+        <w:sz w:val="20"/>
+      </w:rPr>
+    </w:lvl>
+    <w:lvl w:ilvl="4" w:tentative="1">
+      <w:start w:val="1"/>
+      <w:numFmt w:val="bullet"/>
+      <w:lvlText w:val=""/>
+      <w:lvlJc w:val="left"/>
+      <w:pPr>
+        <w:tabs>
+          <w:tab w:val="num" w:pos="3600"/>
+        </w:tabs>
+        <w:ind w:left="3600" w:hanging="360"/>
+      </w:pPr>
+      <w:rPr>
+        <w:rFonts w:ascii="Wingdings" w:hAnsi="Wingdings" w:hint="default"/>
+        <w:sz w:val="20"/>
+      </w:rPr>
+    </w:lvl>
+    <w:lvl w:ilvl="5" w:tentative="1">
+      <w:start w:val="1"/>
+      <w:numFmt w:val="bullet"/>
+      <w:lvlText w:val=""/>
+      <w:lvlJc w:val="left"/>
+      <w:pPr>
+        <w:tabs>
+          <w:tab w:val="num" w:pos="4320"/>
+        </w:tabs>
+        <w:ind w:left="4320" w:hanging="360"/>
+      </w:pPr>
+      <w:rPr>
+        <w:rFonts w:ascii="Wingdings" w:hAnsi="Wingdings" w:hint="default"/>
+        <w:sz w:val="20"/>
+      </w:rPr>
+    </w:lvl>
+    <w:lvl w:ilvl="6" w:tentative="1">
+      <w:start w:val="1"/>
+      <w:numFmt w:val="bullet"/>
+      <w:lvlText w:val=""/>
+      <w:lvlJc w:val="left"/>
+      <w:pPr>
+        <w:tabs>
+          <w:tab w:val="num" w:pos="5040"/>
+        </w:tabs>
+        <w:ind w:left="5040" w:hanging="360"/>
+      </w:pPr>
+      <w:rPr>
+        <w:rFonts w:ascii="Wingdings" w:hAnsi="Wingdings" w:hint="default"/>
+        <w:sz w:val="20"/>
+      </w:rPr>
+    </w:lvl>
+    <w:lvl w:ilvl="7" w:tentative="1">
+      <w:start w:val="1"/>
+      <w:numFmt w:val="bullet"/>
+      <w:lvlText w:val=""/>
+      <w:lvlJc w:val="left"/>
+      <w:pPr>
+        <w:tabs>
+          <w:tab w:val="num" w:pos="5760"/>
+        </w:tabs>
+        <w:ind w:left="5760" w:hanging="360"/>
+      </w:pPr>
+      <w:rPr>
+        <w:rFonts w:ascii="Wingdings" w:hAnsi="Wingdings" w:hint="default"/>
+        <w:sz w:val="20"/>
+      </w:rPr>
+    </w:lvl>
+    <w:lvl w:ilvl="8" w:tentative="1">
+      <w:start w:val="1"/>
+      <w:numFmt w:val="bullet"/>
+      <w:lvlText w:val=""/>
+      <w:lvlJc w:val="left"/>
+      <w:pPr>
+        <w:tabs>
+          <w:tab w:val="num" w:pos="6480"/>
+        </w:tabs>
+        <w:ind w:left="6480" w:hanging="360"/>
+      </w:pPr>
+      <w:rPr>
+        <w:rFonts w:ascii="Wingdings" w:hAnsi="Wingdings" w:hint="default"/>
+        <w:sz w:val="20"/>
+      </w:rPr>
+    </w:lvl>
+  </w:abstractNum>
+  <w:abstractNum w:abstractNumId="4" w15:restartNumberingAfterBreak="0">
     <w:nsid w:val="30A73E0E"/>
     <w:multiLevelType w:val="multilevel"/>
     <w:tmpl w:val="A28656B0"/>
@@ -4009,7 +5617,305 @@
       </w:rPr>
     </w:lvl>
   </w:abstractNum>
-  <w:abstractNum w:abstractNumId="3" w15:restartNumberingAfterBreak="0">
+  <w:abstractNum w:abstractNumId="5" w15:restartNumberingAfterBreak="0">
+    <w:nsid w:val="390B2D6E"/>
+    <w:multiLevelType w:val="multilevel"/>
+    <w:tmpl w:val="3A845FE0"/>
+    <w:lvl w:ilvl="0">
+      <w:start w:val="1"/>
+      <w:numFmt w:val="bullet"/>
+      <w:lvlText w:val=""/>
+      <w:lvlJc w:val="left"/>
+      <w:pPr>
+        <w:tabs>
+          <w:tab w:val="num" w:pos="720"/>
+        </w:tabs>
+        <w:ind w:left="720" w:hanging="360"/>
+      </w:pPr>
+      <w:rPr>
+        <w:rFonts w:ascii="Symbol" w:hAnsi="Symbol" w:hint="default"/>
+        <w:sz w:val="20"/>
+      </w:rPr>
+    </w:lvl>
+    <w:lvl w:ilvl="1" w:tentative="1">
+      <w:start w:val="1"/>
+      <w:numFmt w:val="bullet"/>
+      <w:lvlText w:val="o"/>
+      <w:lvlJc w:val="left"/>
+      <w:pPr>
+        <w:tabs>
+          <w:tab w:val="num" w:pos="1440"/>
+        </w:tabs>
+        <w:ind w:left="1440" w:hanging="360"/>
+      </w:pPr>
+      <w:rPr>
+        <w:rFonts w:ascii="Courier New" w:hAnsi="Courier New" w:hint="default"/>
+        <w:sz w:val="20"/>
+      </w:rPr>
+    </w:lvl>
+    <w:lvl w:ilvl="2" w:tentative="1">
+      <w:start w:val="1"/>
+      <w:numFmt w:val="bullet"/>
+      <w:lvlText w:val=""/>
+      <w:lvlJc w:val="left"/>
+      <w:pPr>
+        <w:tabs>
+          <w:tab w:val="num" w:pos="2160"/>
+        </w:tabs>
+        <w:ind w:left="2160" w:hanging="360"/>
+      </w:pPr>
+      <w:rPr>
+        <w:rFonts w:ascii="Wingdings" w:hAnsi="Wingdings" w:hint="default"/>
+        <w:sz w:val="20"/>
+      </w:rPr>
+    </w:lvl>
+    <w:lvl w:ilvl="3" w:tentative="1">
+      <w:start w:val="1"/>
+      <w:numFmt w:val="bullet"/>
+      <w:lvlText w:val=""/>
+      <w:lvlJc w:val="left"/>
+      <w:pPr>
+        <w:tabs>
+          <w:tab w:val="num" w:pos="2880"/>
+        </w:tabs>
+        <w:ind w:left="2880" w:hanging="360"/>
+      </w:pPr>
+      <w:rPr>
+        <w:rFonts w:ascii="Wingdings" w:hAnsi="Wingdings" w:hint="default"/>
+        <w:sz w:val="20"/>
+      </w:rPr>
+    </w:lvl>
+    <w:lvl w:ilvl="4" w:tentative="1">
+      <w:start w:val="1"/>
+      <w:numFmt w:val="bullet"/>
+      <w:lvlText w:val=""/>
+      <w:lvlJc w:val="left"/>
+      <w:pPr>
+        <w:tabs>
+          <w:tab w:val="num" w:pos="3600"/>
+        </w:tabs>
+        <w:ind w:left="3600" w:hanging="360"/>
+      </w:pPr>
+      <w:rPr>
+        <w:rFonts w:ascii="Wingdings" w:hAnsi="Wingdings" w:hint="default"/>
+        <w:sz w:val="20"/>
+      </w:rPr>
+    </w:lvl>
+    <w:lvl w:ilvl="5" w:tentative="1">
+      <w:start w:val="1"/>
+      <w:numFmt w:val="bullet"/>
+      <w:lvlText w:val=""/>
+      <w:lvlJc w:val="left"/>
+      <w:pPr>
+        <w:tabs>
+          <w:tab w:val="num" w:pos="4320"/>
+        </w:tabs>
+        <w:ind w:left="4320" w:hanging="360"/>
+      </w:pPr>
+      <w:rPr>
+        <w:rFonts w:ascii="Wingdings" w:hAnsi="Wingdings" w:hint="default"/>
+        <w:sz w:val="20"/>
+      </w:rPr>
+    </w:lvl>
+    <w:lvl w:ilvl="6" w:tentative="1">
+      <w:start w:val="1"/>
+      <w:numFmt w:val="bullet"/>
+      <w:lvlText w:val=""/>
+      <w:lvlJc w:val="left"/>
+      <w:pPr>
+        <w:tabs>
+          <w:tab w:val="num" w:pos="5040"/>
+        </w:tabs>
+        <w:ind w:left="5040" w:hanging="360"/>
+      </w:pPr>
+      <w:rPr>
+        <w:rFonts w:ascii="Wingdings" w:hAnsi="Wingdings" w:hint="default"/>
+        <w:sz w:val="20"/>
+      </w:rPr>
+    </w:lvl>
+    <w:lvl w:ilvl="7" w:tentative="1">
+      <w:start w:val="1"/>
+      <w:numFmt w:val="bullet"/>
+      <w:lvlText w:val=""/>
+      <w:lvlJc w:val="left"/>
+      <w:pPr>
+        <w:tabs>
+          <w:tab w:val="num" w:pos="5760"/>
+        </w:tabs>
+        <w:ind w:left="5760" w:hanging="360"/>
+      </w:pPr>
+      <w:rPr>
+        <w:rFonts w:ascii="Wingdings" w:hAnsi="Wingdings" w:hint="default"/>
+        <w:sz w:val="20"/>
+      </w:rPr>
+    </w:lvl>
+    <w:lvl w:ilvl="8" w:tentative="1">
+      <w:start w:val="1"/>
+      <w:numFmt w:val="bullet"/>
+      <w:lvlText w:val=""/>
+      <w:lvlJc w:val="left"/>
+      <w:pPr>
+        <w:tabs>
+          <w:tab w:val="num" w:pos="6480"/>
+        </w:tabs>
+        <w:ind w:left="6480" w:hanging="360"/>
+      </w:pPr>
+      <w:rPr>
+        <w:rFonts w:ascii="Wingdings" w:hAnsi="Wingdings" w:hint="default"/>
+        <w:sz w:val="20"/>
+      </w:rPr>
+    </w:lvl>
+  </w:abstractNum>
+  <w:abstractNum w:abstractNumId="6" w15:restartNumberingAfterBreak="0">
+    <w:nsid w:val="50103611"/>
+    <w:multiLevelType w:val="multilevel"/>
+    <w:tmpl w:val="B728FE12"/>
+    <w:lvl w:ilvl="0">
+      <w:start w:val="1"/>
+      <w:numFmt w:val="bullet"/>
+      <w:lvlText w:val=""/>
+      <w:lvlJc w:val="left"/>
+      <w:pPr>
+        <w:tabs>
+          <w:tab w:val="num" w:pos="720"/>
+        </w:tabs>
+        <w:ind w:left="720" w:hanging="360"/>
+      </w:pPr>
+      <w:rPr>
+        <w:rFonts w:ascii="Symbol" w:hAnsi="Symbol" w:hint="default"/>
+        <w:sz w:val="20"/>
+      </w:rPr>
+    </w:lvl>
+    <w:lvl w:ilvl="1" w:tentative="1">
+      <w:start w:val="1"/>
+      <w:numFmt w:val="bullet"/>
+      <w:lvlText w:val="o"/>
+      <w:lvlJc w:val="left"/>
+      <w:pPr>
+        <w:tabs>
+          <w:tab w:val="num" w:pos="1440"/>
+        </w:tabs>
+        <w:ind w:left="1440" w:hanging="360"/>
+      </w:pPr>
+      <w:rPr>
+        <w:rFonts w:ascii="Courier New" w:hAnsi="Courier New" w:hint="default"/>
+        <w:sz w:val="20"/>
+      </w:rPr>
+    </w:lvl>
+    <w:lvl w:ilvl="2" w:tentative="1">
+      <w:start w:val="1"/>
+      <w:numFmt w:val="bullet"/>
+      <w:lvlText w:val=""/>
+      <w:lvlJc w:val="left"/>
+      <w:pPr>
+        <w:tabs>
+          <w:tab w:val="num" w:pos="2160"/>
+        </w:tabs>
+        <w:ind w:left="2160" w:hanging="360"/>
+      </w:pPr>
+      <w:rPr>
+        <w:rFonts w:ascii="Wingdings" w:hAnsi="Wingdings" w:hint="default"/>
+        <w:sz w:val="20"/>
+      </w:rPr>
+    </w:lvl>
+    <w:lvl w:ilvl="3" w:tentative="1">
+      <w:start w:val="1"/>
+      <w:numFmt w:val="bullet"/>
+      <w:lvlText w:val=""/>
+      <w:lvlJc w:val="left"/>
+      <w:pPr>
+        <w:tabs>
+          <w:tab w:val="num" w:pos="2880"/>
+        </w:tabs>
+        <w:ind w:left="2880" w:hanging="360"/>
+      </w:pPr>
+      <w:rPr>
+        <w:rFonts w:ascii="Wingdings" w:hAnsi="Wingdings" w:hint="default"/>
+        <w:sz w:val="20"/>
+      </w:rPr>
+    </w:lvl>
+    <w:lvl w:ilvl="4" w:tentative="1">
+      <w:start w:val="1"/>
+      <w:numFmt w:val="bullet"/>
+      <w:lvlText w:val=""/>
+      <w:lvlJc w:val="left"/>
+      <w:pPr>
+        <w:tabs>
+          <w:tab w:val="num" w:pos="3600"/>
+        </w:tabs>
+        <w:ind w:left="3600" w:hanging="360"/>
+      </w:pPr>
+      <w:rPr>
+        <w:rFonts w:ascii="Wingdings" w:hAnsi="Wingdings" w:hint="default"/>
+        <w:sz w:val="20"/>
+      </w:rPr>
+    </w:lvl>
+    <w:lvl w:ilvl="5" w:tentative="1">
+      <w:start w:val="1"/>
+      <w:numFmt w:val="bullet"/>
+      <w:lvlText w:val=""/>
+      <w:lvlJc w:val="left"/>
+      <w:pPr>
+        <w:tabs>
+          <w:tab w:val="num" w:pos="4320"/>
+        </w:tabs>
+        <w:ind w:left="4320" w:hanging="360"/>
+      </w:pPr>
+      <w:rPr>
+        <w:rFonts w:ascii="Wingdings" w:hAnsi="Wingdings" w:hint="default"/>
+        <w:sz w:val="20"/>
+      </w:rPr>
+    </w:lvl>
+    <w:lvl w:ilvl="6" w:tentative="1">
+      <w:start w:val="1"/>
+      <w:numFmt w:val="bullet"/>
+      <w:lvlText w:val=""/>
+      <w:lvlJc w:val="left"/>
+      <w:pPr>
+        <w:tabs>
+          <w:tab w:val="num" w:pos="5040"/>
+        </w:tabs>
+        <w:ind w:left="5040" w:hanging="360"/>
+      </w:pPr>
+      <w:rPr>
+        <w:rFonts w:ascii="Wingdings" w:hAnsi="Wingdings" w:hint="default"/>
+        <w:sz w:val="20"/>
+      </w:rPr>
+    </w:lvl>
+    <w:lvl w:ilvl="7" w:tentative="1">
+      <w:start w:val="1"/>
+      <w:numFmt w:val="bullet"/>
+      <w:lvlText w:val=""/>
+      <w:lvlJc w:val="left"/>
+      <w:pPr>
+        <w:tabs>
+          <w:tab w:val="num" w:pos="5760"/>
+        </w:tabs>
+        <w:ind w:left="5760" w:hanging="360"/>
+      </w:pPr>
+      <w:rPr>
+        <w:rFonts w:ascii="Wingdings" w:hAnsi="Wingdings" w:hint="default"/>
+        <w:sz w:val="20"/>
+      </w:rPr>
+    </w:lvl>
+    <w:lvl w:ilvl="8" w:tentative="1">
+      <w:start w:val="1"/>
+      <w:numFmt w:val="bullet"/>
+      <w:lvlText w:val=""/>
+      <w:lvlJc w:val="left"/>
+      <w:pPr>
+        <w:tabs>
+          <w:tab w:val="num" w:pos="6480"/>
+        </w:tabs>
+        <w:ind w:left="6480" w:hanging="360"/>
+      </w:pPr>
+      <w:rPr>
+        <w:rFonts w:ascii="Wingdings" w:hAnsi="Wingdings" w:hint="default"/>
+        <w:sz w:val="20"/>
+      </w:rPr>
+    </w:lvl>
+  </w:abstractNum>
+  <w:abstractNum w:abstractNumId="7" w15:restartNumberingAfterBreak="0">
     <w:nsid w:val="51AA2A8A"/>
     <w:multiLevelType w:val="multilevel"/>
     <w:tmpl w:val="3C50203C"/>
@@ -4158,7 +6064,7 @@
       </w:rPr>
     </w:lvl>
   </w:abstractNum>
-  <w:abstractNum w:abstractNumId="4" w15:restartNumberingAfterBreak="0">
+  <w:abstractNum w:abstractNumId="8" w15:restartNumberingAfterBreak="0">
     <w:nsid w:val="645B3FCE"/>
     <w:multiLevelType w:val="multilevel"/>
     <w:tmpl w:val="9F3AE8C4"/>
@@ -4274,7 +6180,7 @@
       </w:pPr>
     </w:lvl>
   </w:abstractNum>
-  <w:abstractNum w:abstractNumId="5" w15:restartNumberingAfterBreak="0">
+  <w:abstractNum w:abstractNumId="9" w15:restartNumberingAfterBreak="0">
     <w:nsid w:val="6EE34866"/>
     <w:multiLevelType w:val="multilevel"/>
     <w:tmpl w:val="9F3AE8C4"/>
@@ -4390,7 +6296,156 @@
       </w:pPr>
     </w:lvl>
   </w:abstractNum>
-  <w:abstractNum w:abstractNumId="6" w15:restartNumberingAfterBreak="0">
+  <w:abstractNum w:abstractNumId="10" w15:restartNumberingAfterBreak="0">
+    <w:nsid w:val="6F5F632F"/>
+    <w:multiLevelType w:val="multilevel"/>
+    <w:tmpl w:val="93C47300"/>
+    <w:lvl w:ilvl="0">
+      <w:start w:val="1"/>
+      <w:numFmt w:val="bullet"/>
+      <w:lvlText w:val=""/>
+      <w:lvlJc w:val="left"/>
+      <w:pPr>
+        <w:tabs>
+          <w:tab w:val="num" w:pos="720"/>
+        </w:tabs>
+        <w:ind w:left="720" w:hanging="360"/>
+      </w:pPr>
+      <w:rPr>
+        <w:rFonts w:ascii="Symbol" w:hAnsi="Symbol" w:hint="default"/>
+        <w:sz w:val="20"/>
+      </w:rPr>
+    </w:lvl>
+    <w:lvl w:ilvl="1">
+      <w:start w:val="1"/>
+      <w:numFmt w:val="bullet"/>
+      <w:lvlText w:val="o"/>
+      <w:lvlJc w:val="left"/>
+      <w:pPr>
+        <w:tabs>
+          <w:tab w:val="num" w:pos="1440"/>
+        </w:tabs>
+        <w:ind w:left="1440" w:hanging="360"/>
+      </w:pPr>
+      <w:rPr>
+        <w:rFonts w:ascii="Courier New" w:hAnsi="Courier New" w:hint="default"/>
+        <w:sz w:val="20"/>
+      </w:rPr>
+    </w:lvl>
+    <w:lvl w:ilvl="2" w:tentative="1">
+      <w:start w:val="1"/>
+      <w:numFmt w:val="bullet"/>
+      <w:lvlText w:val=""/>
+      <w:lvlJc w:val="left"/>
+      <w:pPr>
+        <w:tabs>
+          <w:tab w:val="num" w:pos="2160"/>
+        </w:tabs>
+        <w:ind w:left="2160" w:hanging="360"/>
+      </w:pPr>
+      <w:rPr>
+        <w:rFonts w:ascii="Wingdings" w:hAnsi="Wingdings" w:hint="default"/>
+        <w:sz w:val="20"/>
+      </w:rPr>
+    </w:lvl>
+    <w:lvl w:ilvl="3" w:tentative="1">
+      <w:start w:val="1"/>
+      <w:numFmt w:val="bullet"/>
+      <w:lvlText w:val=""/>
+      <w:lvlJc w:val="left"/>
+      <w:pPr>
+        <w:tabs>
+          <w:tab w:val="num" w:pos="2880"/>
+        </w:tabs>
+        <w:ind w:left="2880" w:hanging="360"/>
+      </w:pPr>
+      <w:rPr>
+        <w:rFonts w:ascii="Wingdings" w:hAnsi="Wingdings" w:hint="default"/>
+        <w:sz w:val="20"/>
+      </w:rPr>
+    </w:lvl>
+    <w:lvl w:ilvl="4" w:tentative="1">
+      <w:start w:val="1"/>
+      <w:numFmt w:val="bullet"/>
+      <w:lvlText w:val=""/>
+      <w:lvlJc w:val="left"/>
+      <w:pPr>
+        <w:tabs>
+          <w:tab w:val="num" w:pos="3600"/>
+        </w:tabs>
+        <w:ind w:left="3600" w:hanging="360"/>
+      </w:pPr>
+      <w:rPr>
+        <w:rFonts w:ascii="Wingdings" w:hAnsi="Wingdings" w:hint="default"/>
+        <w:sz w:val="20"/>
+      </w:rPr>
+    </w:lvl>
+    <w:lvl w:ilvl="5" w:tentative="1">
+      <w:start w:val="1"/>
+      <w:numFmt w:val="bullet"/>
+      <w:lvlText w:val=""/>
+      <w:lvlJc w:val="left"/>
+      <w:pPr>
+        <w:tabs>
+          <w:tab w:val="num" w:pos="4320"/>
+        </w:tabs>
+        <w:ind w:left="4320" w:hanging="360"/>
+      </w:pPr>
+      <w:rPr>
+        <w:rFonts w:ascii="Wingdings" w:hAnsi="Wingdings" w:hint="default"/>
+        <w:sz w:val="20"/>
+      </w:rPr>
+    </w:lvl>
+    <w:lvl w:ilvl="6" w:tentative="1">
+      <w:start w:val="1"/>
+      <w:numFmt w:val="bullet"/>
+      <w:lvlText w:val=""/>
+      <w:lvlJc w:val="left"/>
+      <w:pPr>
+        <w:tabs>
+          <w:tab w:val="num" w:pos="5040"/>
+        </w:tabs>
+        <w:ind w:left="5040" w:hanging="360"/>
+      </w:pPr>
+      <w:rPr>
+        <w:rFonts w:ascii="Wingdings" w:hAnsi="Wingdings" w:hint="default"/>
+        <w:sz w:val="20"/>
+      </w:rPr>
+    </w:lvl>
+    <w:lvl w:ilvl="7" w:tentative="1">
+      <w:start w:val="1"/>
+      <w:numFmt w:val="bullet"/>
+      <w:lvlText w:val=""/>
+      <w:lvlJc w:val="left"/>
+      <w:pPr>
+        <w:tabs>
+          <w:tab w:val="num" w:pos="5760"/>
+        </w:tabs>
+        <w:ind w:left="5760" w:hanging="360"/>
+      </w:pPr>
+      <w:rPr>
+        <w:rFonts w:ascii="Wingdings" w:hAnsi="Wingdings" w:hint="default"/>
+        <w:sz w:val="20"/>
+      </w:rPr>
+    </w:lvl>
+    <w:lvl w:ilvl="8" w:tentative="1">
+      <w:start w:val="1"/>
+      <w:numFmt w:val="bullet"/>
+      <w:lvlText w:val=""/>
+      <w:lvlJc w:val="left"/>
+      <w:pPr>
+        <w:tabs>
+          <w:tab w:val="num" w:pos="6480"/>
+        </w:tabs>
+        <w:ind w:left="6480" w:hanging="360"/>
+      </w:pPr>
+      <w:rPr>
+        <w:rFonts w:ascii="Wingdings" w:hAnsi="Wingdings" w:hint="default"/>
+        <w:sz w:val="20"/>
+      </w:rPr>
+    </w:lvl>
+  </w:abstractNum>
+  <w:abstractNum w:abstractNumId="11" w15:restartNumberingAfterBreak="0">
     <w:nsid w:val="712151F9"/>
     <w:multiLevelType w:val="multilevel"/>
     <w:tmpl w:val="9F3AE8C4"/>
@@ -4506,26 +6561,157 @@
       </w:pPr>
     </w:lvl>
   </w:abstractNum>
+  <w:abstractNum w:abstractNumId="12" w15:restartNumberingAfterBreak="0">
+    <w:nsid w:val="7E014D8F"/>
+    <w:multiLevelType w:val="multilevel"/>
+    <w:tmpl w:val="636C7A8E"/>
+    <w:lvl w:ilvl="0">
+      <w:start w:val="1"/>
+      <w:numFmt w:val="decimal"/>
+      <w:lvlText w:val="%1."/>
+      <w:lvlJc w:val="left"/>
+      <w:pPr>
+        <w:tabs>
+          <w:tab w:val="num" w:pos="720"/>
+        </w:tabs>
+        <w:ind w:left="720" w:hanging="360"/>
+      </w:pPr>
+    </w:lvl>
+    <w:lvl w:ilvl="1" w:tentative="1">
+      <w:start w:val="1"/>
+      <w:numFmt w:val="decimal"/>
+      <w:lvlText w:val="%2."/>
+      <w:lvlJc w:val="left"/>
+      <w:pPr>
+        <w:tabs>
+          <w:tab w:val="num" w:pos="1440"/>
+        </w:tabs>
+        <w:ind w:left="1440" w:hanging="360"/>
+      </w:pPr>
+    </w:lvl>
+    <w:lvl w:ilvl="2" w:tentative="1">
+      <w:start w:val="1"/>
+      <w:numFmt w:val="decimal"/>
+      <w:lvlText w:val="%3."/>
+      <w:lvlJc w:val="left"/>
+      <w:pPr>
+        <w:tabs>
+          <w:tab w:val="num" w:pos="2160"/>
+        </w:tabs>
+        <w:ind w:left="2160" w:hanging="360"/>
+      </w:pPr>
+    </w:lvl>
+    <w:lvl w:ilvl="3" w:tentative="1">
+      <w:start w:val="1"/>
+      <w:numFmt w:val="decimal"/>
+      <w:lvlText w:val="%4."/>
+      <w:lvlJc w:val="left"/>
+      <w:pPr>
+        <w:tabs>
+          <w:tab w:val="num" w:pos="2880"/>
+        </w:tabs>
+        <w:ind w:left="2880" w:hanging="360"/>
+      </w:pPr>
+    </w:lvl>
+    <w:lvl w:ilvl="4" w:tentative="1">
+      <w:start w:val="1"/>
+      <w:numFmt w:val="decimal"/>
+      <w:lvlText w:val="%5."/>
+      <w:lvlJc w:val="left"/>
+      <w:pPr>
+        <w:tabs>
+          <w:tab w:val="num" w:pos="3600"/>
+        </w:tabs>
+        <w:ind w:left="3600" w:hanging="360"/>
+      </w:pPr>
+    </w:lvl>
+    <w:lvl w:ilvl="5" w:tentative="1">
+      <w:start w:val="1"/>
+      <w:numFmt w:val="decimal"/>
+      <w:lvlText w:val="%6."/>
+      <w:lvlJc w:val="left"/>
+      <w:pPr>
+        <w:tabs>
+          <w:tab w:val="num" w:pos="4320"/>
+        </w:tabs>
+        <w:ind w:left="4320" w:hanging="360"/>
+      </w:pPr>
+    </w:lvl>
+    <w:lvl w:ilvl="6" w:tentative="1">
+      <w:start w:val="1"/>
+      <w:numFmt w:val="decimal"/>
+      <w:lvlText w:val="%7."/>
+      <w:lvlJc w:val="left"/>
+      <w:pPr>
+        <w:tabs>
+          <w:tab w:val="num" w:pos="5040"/>
+        </w:tabs>
+        <w:ind w:left="5040" w:hanging="360"/>
+      </w:pPr>
+    </w:lvl>
+    <w:lvl w:ilvl="7" w:tentative="1">
+      <w:start w:val="1"/>
+      <w:numFmt w:val="decimal"/>
+      <w:lvlText w:val="%8."/>
+      <w:lvlJc w:val="left"/>
+      <w:pPr>
+        <w:tabs>
+          <w:tab w:val="num" w:pos="5760"/>
+        </w:tabs>
+        <w:ind w:left="5760" w:hanging="360"/>
+      </w:pPr>
+    </w:lvl>
+    <w:lvl w:ilvl="8" w:tentative="1">
+      <w:start w:val="1"/>
+      <w:numFmt w:val="decimal"/>
+      <w:lvlText w:val="%9."/>
+      <w:lvlJc w:val="left"/>
+      <w:pPr>
+        <w:tabs>
+          <w:tab w:val="num" w:pos="6480"/>
+        </w:tabs>
+        <w:ind w:left="6480" w:hanging="360"/>
+      </w:pPr>
+    </w:lvl>
+  </w:abstractNum>
   <w:num w:numId="1" w16cid:durableId="176889755">
+    <w:abstractNumId w:val="4"/>
+  </w:num>
+  <w:num w:numId="2" w16cid:durableId="290327892">
     <w:abstractNumId w:val="2"/>
   </w:num>
-  <w:num w:numId="2" w16cid:durableId="290327892">
-    <w:abstractNumId w:val="1"/>
-  </w:num>
   <w:num w:numId="3" w16cid:durableId="2073305175">
-    <w:abstractNumId w:val="3"/>
+    <w:abstractNumId w:val="7"/>
   </w:num>
   <w:num w:numId="4" w16cid:durableId="1955356402">
     <w:abstractNumId w:val="0"/>
   </w:num>
   <w:num w:numId="5" w16cid:durableId="967783595">
-    <w:abstractNumId w:val="5"/>
+    <w:abstractNumId w:val="9"/>
   </w:num>
   <w:num w:numId="6" w16cid:durableId="473715707">
+    <w:abstractNumId w:val="11"/>
+  </w:num>
+  <w:num w:numId="7" w16cid:durableId="1420636855">
+    <w:abstractNumId w:val="8"/>
+  </w:num>
+  <w:num w:numId="8" w16cid:durableId="1648123385">
     <w:abstractNumId w:val="6"/>
   </w:num>
-  <w:num w:numId="7" w16cid:durableId="1420636855">
-    <w:abstractNumId w:val="4"/>
+  <w:num w:numId="9" w16cid:durableId="772629147">
+    <w:abstractNumId w:val="10"/>
+  </w:num>
+  <w:num w:numId="10" w16cid:durableId="1976640869">
+    <w:abstractNumId w:val="3"/>
+  </w:num>
+  <w:num w:numId="11" w16cid:durableId="658656189">
+    <w:abstractNumId w:val="1"/>
+  </w:num>
+  <w:num w:numId="12" w16cid:durableId="319504579">
+    <w:abstractNumId w:val="12"/>
+  </w:num>
+  <w:num w:numId="13" w16cid:durableId="1502159764">
+    <w:abstractNumId w:val="5"/>
   </w:num>
 </w:numbering>
 </file>

</xml_diff>

<commit_message>
Res - Doc - Complete ABAP -  done App Layer
</commit_message>
<xml_diff>
--- a/04_Resources/01_Documentation/[Kiran Bandari] Complete ABAP - Note.docx
+++ b/04_Resources/01_Documentation/[Kiran Bandari] Complete ABAP - Note.docx
@@ -1975,7 +1975,7 @@
         <w:rPr>
           <w:noProof/>
         </w:rPr>
-        <w:t>4</w:t>
+        <w:t>2</w:t>
       </w:r>
       <w:r>
         <w:fldChar w:fldCharType="end"/>
@@ -2444,7 +2444,7 @@
         <w:rPr>
           <w:noProof/>
         </w:rPr>
-        <w:t>6</w:t>
+        <w:t>3</w:t>
       </w:r>
       <w:r>
         <w:fldChar w:fldCharType="end"/>
@@ -2702,7 +2702,7 @@
         <w:rPr>
           <w:noProof/>
         </w:rPr>
-        <w:t>7</w:t>
+        <w:t>4</w:t>
       </w:r>
       <w:r>
         <w:fldChar w:fldCharType="end"/>
@@ -2972,7 +2972,7 @@
         <w:rPr>
           <w:noProof/>
         </w:rPr>
-        <w:t>8</w:t>
+        <w:t>5</w:t>
       </w:r>
       <w:r>
         <w:fldChar w:fldCharType="end"/>
@@ -3124,7 +3124,7 @@
         <w:rPr>
           <w:noProof/>
         </w:rPr>
-        <w:t>9</w:t>
+        <w:t>6</w:t>
       </w:r>
       <w:r>
         <w:fldChar w:fldCharType="end"/>
@@ -4583,6 +4583,7 @@
       <w:r>
         <w:rPr>
           <w:rFonts w:asciiTheme="majorHAnsi" w:hAnsiTheme="majorHAnsi" w:cstheme="majorHAnsi"/>
+          <w:noProof/>
         </w:rPr>
         <w:lastRenderedPageBreak/>
         <w:drawing>
@@ -4782,49 +4783,7 @@
           <w:rFonts w:asciiTheme="majorHAnsi" w:hAnsiTheme="majorHAnsi" w:cstheme="majorHAnsi"/>
           <w:lang w:val="en-US"/>
         </w:rPr>
-        <w:t>Các chương trình ABAP chạy trong Application Layer</w:t>
-      </w:r>
-      <w:r>
-        <w:rPr>
-          <w:rFonts w:asciiTheme="majorHAnsi" w:hAnsiTheme="majorHAnsi" w:cstheme="majorHAnsi"/>
-          <w:lang w:val="en-US"/>
-        </w:rPr>
-        <w:t xml:space="preserve"> </w:t>
-      </w:r>
-      <w:r>
-        <w:rPr>
-          <w:rFonts w:asciiTheme="majorHAnsi" w:hAnsiTheme="majorHAnsi" w:cstheme="majorHAnsi"/>
-          <w:lang w:val="en-US"/>
-        </w:rPr>
-        <w:t>và tất cả quá trình thực thi chương trình diễn ra trong application server. Application Layer</w:t>
-      </w:r>
-      <w:r>
-        <w:rPr>
-          <w:rFonts w:asciiTheme="majorHAnsi" w:hAnsiTheme="majorHAnsi" w:cstheme="majorHAnsi"/>
-          <w:lang w:val="en-US"/>
-        </w:rPr>
-        <w:t xml:space="preserve"> </w:t>
-      </w:r>
-      <w:r>
-        <w:rPr>
-          <w:rFonts w:asciiTheme="majorHAnsi" w:hAnsiTheme="majorHAnsi" w:cstheme="majorHAnsi"/>
-          <w:lang w:val="en-US"/>
-        </w:rPr>
-        <w:t>bao gồm một hoặc nhiều application server</w:t>
-      </w:r>
-      <w:r>
-        <w:rPr>
-          <w:rFonts w:asciiTheme="majorHAnsi" w:hAnsiTheme="majorHAnsi" w:cstheme="majorHAnsi"/>
-          <w:lang w:val="en-US"/>
-        </w:rPr>
-        <w:t xml:space="preserve"> </w:t>
-      </w:r>
-      <w:r>
-        <w:rPr>
-          <w:rFonts w:asciiTheme="majorHAnsi" w:hAnsiTheme="majorHAnsi" w:cstheme="majorHAnsi"/>
-          <w:lang w:val="en-US"/>
-        </w:rPr>
-        <w:t xml:space="preserve">và một </w:t>
+        <w:t xml:space="preserve">Các chương trình ABAP chạy trong Application Layer và tất cả quá trình thực thi chương trình diễn ra trong application server. Application Layer bao gồm một hoặc nhiều application server và một </w:t>
       </w:r>
       <w:r>
         <w:rPr>
@@ -4851,21 +4810,7 @@
           <w:rFonts w:asciiTheme="majorHAnsi" w:hAnsiTheme="majorHAnsi" w:cstheme="majorHAnsi"/>
           <w:lang w:val="en-US"/>
         </w:rPr>
-        <w:t>essage server</w:t>
-      </w:r>
-      <w:r>
-        <w:rPr>
-          <w:rFonts w:asciiTheme="majorHAnsi" w:hAnsiTheme="majorHAnsi" w:cstheme="majorHAnsi"/>
-          <w:lang w:val="en-US"/>
-        </w:rPr>
-        <w:t xml:space="preserve"> </w:t>
-      </w:r>
-      <w:r>
-        <w:rPr>
-          <w:rFonts w:asciiTheme="majorHAnsi" w:hAnsiTheme="majorHAnsi" w:cstheme="majorHAnsi"/>
-          <w:lang w:val="en-US"/>
-        </w:rPr>
-        <w:t xml:space="preserve">chịu trách nhiệm giao tiếp giữa các application server. </w:t>
+        <w:t xml:space="preserve">essage server chịu trách nhiệm giao tiếp giữa các application server. </w:t>
       </w:r>
       <w:r>
         <w:rPr>
@@ -4879,21 +4824,7 @@
           <w:rFonts w:asciiTheme="majorHAnsi" w:hAnsiTheme="majorHAnsi" w:cstheme="majorHAnsi"/>
           <w:lang w:val="en-US"/>
         </w:rPr>
-        <w:t>pplication server</w:t>
-      </w:r>
-      <w:r>
-        <w:rPr>
-          <w:rFonts w:asciiTheme="majorHAnsi" w:hAnsiTheme="majorHAnsi" w:cstheme="majorHAnsi"/>
-          <w:lang w:val="en-US"/>
-        </w:rPr>
-        <w:t xml:space="preserve"> </w:t>
-      </w:r>
-      <w:r>
-        <w:rPr>
-          <w:rFonts w:asciiTheme="majorHAnsi" w:hAnsiTheme="majorHAnsi" w:cstheme="majorHAnsi"/>
-          <w:lang w:val="en-US"/>
-        </w:rPr>
-        <w:t>diễn giải các chương trình ABAP bằng cách cung cấp môi trường thời gian chạy để thực thi mã ABAP.</w:t>
+        <w:t>pplication server diễn giải các chương trình ABAP bằng cách cung cấp môi trường thời gian chạy để thực thi mã ABAP.</w:t>
       </w:r>
     </w:p>
     <w:p>
@@ -4928,6 +4859,7 @@
       <w:r>
         <w:rPr>
           <w:rFonts w:asciiTheme="majorHAnsi" w:hAnsiTheme="majorHAnsi" w:cstheme="majorHAnsi"/>
+          <w:noProof/>
           <w:lang w:val="en-US"/>
         </w:rPr>
         <w:drawing>
@@ -4986,15 +4918,7 @@
           <w:color w:val="0F4761" w:themeColor="accent1" w:themeShade="BF"/>
           <w:lang w:val="en-US"/>
         </w:rPr>
-        <w:t>Figure 2.3</w:t>
-      </w:r>
-      <w:r>
-        <w:rPr>
-          <w:rFonts w:asciiTheme="majorHAnsi" w:hAnsiTheme="majorHAnsi" w:cstheme="majorHAnsi"/>
-          <w:color w:val="0F4761" w:themeColor="accent1" w:themeShade="BF"/>
-          <w:lang w:val="en-US"/>
-        </w:rPr>
-        <w:t xml:space="preserve"> SAP Application Server</w:t>
+        <w:t>Figure 2.3 SAP Application Server</w:t>
       </w:r>
     </w:p>
     <w:p>
@@ -5121,14 +5045,7 @@
           <w:rFonts w:asciiTheme="majorHAnsi" w:hAnsiTheme="majorHAnsi" w:cstheme="majorHAnsi"/>
           <w:lang w:val="en-US"/>
         </w:rPr>
-        <w:t xml:space="preserve"> </w:t>
-      </w:r>
-      <w:r>
-        <w:rPr>
-          <w:rFonts w:asciiTheme="majorHAnsi" w:hAnsiTheme="majorHAnsi" w:cstheme="majorHAnsi"/>
-          <w:lang w:val="en-US"/>
-        </w:rPr>
-        <w:t xml:space="preserve">thường không tham gia vào việc cài đặt hoặc bảo trì </w:t>
+        <w:t xml:space="preserve"> thường không tham gia vào việc cài đặt hoặc bảo trì </w:t>
       </w:r>
       <w:r>
         <w:rPr>
@@ -5593,6 +5510,1056 @@
           <w:lang w:val="en-US"/>
         </w:rPr>
       </w:pPr>
+      <w:bookmarkStart w:id="2" w:name="_Hlk176276921"/>
+      <w:r>
+        <w:rPr>
+          <w:rFonts w:asciiTheme="majorHAnsi" w:hAnsiTheme="majorHAnsi" w:cstheme="majorHAnsi"/>
+          <w:b/>
+          <w:bCs/>
+          <w:color w:val="AA225C"/>
+        </w:rPr>
+        <w:t>Internet Communication Manager</w:t>
+      </w:r>
+    </w:p>
+    <w:p>
+      <w:pPr>
+        <w:spacing w:line="360" w:lineRule="auto"/>
+        <w:rPr>
+          <w:rFonts w:asciiTheme="majorHAnsi" w:hAnsiTheme="majorHAnsi" w:cstheme="majorHAnsi"/>
+          <w:lang w:val="en-US"/>
+        </w:rPr>
+      </w:pPr>
+      <w:r>
+        <w:rPr>
+          <w:rFonts w:asciiTheme="majorHAnsi" w:hAnsiTheme="majorHAnsi" w:cstheme="majorHAnsi"/>
+        </w:rPr>
+        <w:t xml:space="preserve">Internet Communication Manager </w:t>
+      </w:r>
+      <w:bookmarkEnd w:id="2"/>
+      <w:r>
+        <w:rPr>
+          <w:rFonts w:asciiTheme="majorHAnsi" w:hAnsiTheme="majorHAnsi" w:cstheme="majorHAnsi"/>
+        </w:rPr>
+        <w:t>(ICM) trong SAP ABAP là thành phần quản lý giao tiếp giữa máy chủ ứng dụng SAP và internet, hỗ trợ các giao thức như HTTP, HTTPS, và SMTP. ICM cho phép truy cập vào các ứng dụng SAP qua web browser thay vì SAP GUI, và được quản lý bởi ABAP Dispatcher như một quá trình độc lập.</w:t>
+      </w:r>
+    </w:p>
+    <w:p>
+      <w:pPr>
+        <w:spacing w:line="360" w:lineRule="auto"/>
+        <w:rPr>
+          <w:rFonts w:asciiTheme="majorHAnsi" w:hAnsiTheme="majorHAnsi" w:cstheme="majorHAnsi"/>
+          <w:b/>
+          <w:bCs/>
+          <w:color w:val="AA225C"/>
+          <w:lang w:val="en-US"/>
+        </w:rPr>
+      </w:pPr>
+      <w:r>
+        <w:rPr>
+          <w:rFonts w:asciiTheme="majorHAnsi" w:hAnsiTheme="majorHAnsi" w:cstheme="majorHAnsi"/>
+          <w:b/>
+          <w:bCs/>
+          <w:color w:val="AA225C"/>
+          <w:lang w:val="en-US"/>
+        </w:rPr>
+        <w:t>ABAP Dispatcher</w:t>
+      </w:r>
+    </w:p>
+    <w:p>
+      <w:pPr>
+        <w:spacing w:line="360" w:lineRule="auto"/>
+        <w:rPr>
+          <w:rFonts w:asciiTheme="majorHAnsi" w:hAnsiTheme="majorHAnsi" w:cstheme="majorHAnsi"/>
+        </w:rPr>
+      </w:pPr>
+      <w:r>
+        <w:rPr>
+          <w:rFonts w:asciiTheme="majorHAnsi" w:hAnsiTheme="majorHAnsi" w:cstheme="majorHAnsi"/>
+        </w:rPr>
+        <w:lastRenderedPageBreak/>
+        <w:t>Trong hệ thống SAP, mỗi máy chủ ứng dụng có một thành phần gọi là "dispatcher" (trình điều phối)</w:t>
+      </w:r>
+      <w:r>
+        <w:rPr>
+          <w:rFonts w:asciiTheme="majorHAnsi" w:hAnsiTheme="majorHAnsi" w:cstheme="majorHAnsi"/>
+          <w:lang w:val="en-US"/>
+        </w:rPr>
+        <w:t xml:space="preserve"> giúp</w:t>
+      </w:r>
+      <w:r>
+        <w:rPr>
+          <w:rFonts w:asciiTheme="majorHAnsi" w:hAnsiTheme="majorHAnsi" w:cstheme="majorHAnsi"/>
+        </w:rPr>
+        <w:t xml:space="preserve"> phân phối các yêu cầu từ người dùng đến các "work process" (quy trình làm việc) để xử lý.</w:t>
+      </w:r>
+    </w:p>
+    <w:p>
+      <w:pPr>
+        <w:spacing w:line="360" w:lineRule="auto"/>
+        <w:rPr>
+          <w:rFonts w:asciiTheme="majorHAnsi" w:hAnsiTheme="majorHAnsi" w:cstheme="majorHAnsi"/>
+        </w:rPr>
+      </w:pPr>
+      <w:r>
+        <w:rPr>
+          <w:rFonts w:asciiTheme="majorHAnsi" w:hAnsiTheme="majorHAnsi" w:cstheme="majorHAnsi"/>
+        </w:rPr>
+        <w:t>Khi người dùng gửi một yêu cầu, dispatcher sẽ nhận và giao cho một work process đang còn trống. Work process sau đó sẽ thực hiện yêu cầu và gửi kết quả lại cho người dùng. Sau khi hoàn thành, work process trở lại trạng thái sẵn sàng để nhận yêu cầu mới.</w:t>
+      </w:r>
+    </w:p>
+    <w:p>
+      <w:pPr>
+        <w:spacing w:line="360" w:lineRule="auto"/>
+        <w:rPr>
+          <w:rFonts w:asciiTheme="majorHAnsi" w:hAnsiTheme="majorHAnsi" w:cstheme="majorHAnsi"/>
+        </w:rPr>
+      </w:pPr>
+      <w:r>
+        <w:rPr>
+          <w:rFonts w:asciiTheme="majorHAnsi" w:hAnsiTheme="majorHAnsi" w:cstheme="majorHAnsi"/>
+        </w:rPr>
+        <w:t>Khi người dùng đăng nhập vào hệ thống SAP, yêu cầu đăng nhập sẽ được gửi đến "message server" (máy chủ thông báo), máy chủ này sẽ phân phối tải và kết nối người dùng với dispatcher của máy chủ có tải thấp nhất. Dispatcher của máy chủ đó sẽ tiếp nhận và xử lý tất cả các yêu cầu của người dùng.</w:t>
+      </w:r>
+    </w:p>
+    <w:p>
+      <w:pPr>
+        <w:spacing w:line="360" w:lineRule="auto"/>
+        <w:rPr>
+          <w:rFonts w:asciiTheme="majorHAnsi" w:hAnsiTheme="majorHAnsi" w:cstheme="majorHAnsi"/>
+          <w:lang w:val="en-US"/>
+        </w:rPr>
+      </w:pPr>
+      <w:r>
+        <w:rPr>
+          <w:rFonts w:asciiTheme="majorHAnsi" w:hAnsiTheme="majorHAnsi" w:cstheme="majorHAnsi"/>
+          <w:b/>
+          <w:bCs/>
+          <w:color w:val="AA225C"/>
+          <w:lang w:val="en-US"/>
+        </w:rPr>
+        <w:t>Work Processes</w:t>
+      </w:r>
+    </w:p>
+    <w:p>
+      <w:pPr>
+        <w:spacing w:line="360" w:lineRule="auto"/>
+        <w:rPr>
+          <w:rFonts w:asciiTheme="majorHAnsi" w:hAnsiTheme="majorHAnsi" w:cstheme="majorHAnsi"/>
+        </w:rPr>
+      </w:pPr>
+      <w:r>
+        <w:rPr>
+          <w:rFonts w:asciiTheme="majorHAnsi" w:hAnsiTheme="majorHAnsi" w:cstheme="majorHAnsi"/>
+        </w:rPr>
+        <w:t>Trong hệ thống SAP, "work processes" là các đơn vị thực hiện các yêu cầu của người dùng. Mỗi máy chủ ứng dụng có thể có nhiều work processes.</w:t>
+      </w:r>
+    </w:p>
+    <w:p>
+      <w:pPr>
+        <w:spacing w:line="360" w:lineRule="auto"/>
+        <w:rPr>
+          <w:rFonts w:asciiTheme="majorHAnsi" w:hAnsiTheme="majorHAnsi" w:cstheme="majorHAnsi"/>
+          <w:lang w:val="en-US"/>
+        </w:rPr>
+      </w:pPr>
+      <w:r>
+        <w:rPr>
+          <w:rFonts w:asciiTheme="majorHAnsi" w:hAnsiTheme="majorHAnsi" w:cstheme="majorHAnsi"/>
+        </w:rPr>
+        <w:t>Khi người dùng gửi yêu cầu, dispatcher sẽ phân phối yêu cầu đó cho một work process đang còn trống. Sau khi xử lý xong, work process gửi kết quả trở lại người dùng và sẵn sàng nhận yêu cầu mới.</w:t>
+      </w:r>
+    </w:p>
+    <w:p>
+      <w:pPr>
+        <w:keepNext/>
+        <w:spacing w:line="360" w:lineRule="auto"/>
+        <w:jc w:val="center"/>
+      </w:pPr>
+      <w:r>
+        <w:rPr>
+          <w:rFonts w:asciiTheme="majorHAnsi" w:hAnsiTheme="majorHAnsi" w:cstheme="majorHAnsi"/>
+          <w:lang w:val="en-US"/>
+        </w:rPr>
+        <w:drawing>
+          <wp:inline distT="0" distB="0" distL="0" distR="0" wp14:anchorId="0CF76347" wp14:editId="44134212">
+            <wp:extent cx="4789369" cy="2693963"/>
+            <wp:effectExtent l="0" t="0" r="0" b="0"/>
+            <wp:docPr id="1342574997" name="Picture 1" descr="A diagram of a software process&#10;&#10;Description automatically generated"/>
+            <wp:cNvGraphicFramePr>
+              <a:graphicFrameLocks xmlns:a="http://schemas.openxmlformats.org/drawingml/2006/main" noChangeAspect="1"/>
+            </wp:cNvGraphicFramePr>
+            <a:graphic xmlns:a="http://schemas.openxmlformats.org/drawingml/2006/main">
+              <a:graphicData uri="http://schemas.openxmlformats.org/drawingml/2006/picture">
+                <pic:pic xmlns:pic="http://schemas.openxmlformats.org/drawingml/2006/picture">
+                  <pic:nvPicPr>
+                    <pic:cNvPr id="1342574997" name="Picture 1" descr="A diagram of a software process&#10;&#10;Description automatically generated"/>
+                    <pic:cNvPicPr/>
+                  </pic:nvPicPr>
+                  <pic:blipFill>
+                    <a:blip r:embed="rId18"/>
+                    <a:stretch>
+                      <a:fillRect/>
+                    </a:stretch>
+                  </pic:blipFill>
+                  <pic:spPr>
+                    <a:xfrm>
+                      <a:off x="0" y="0"/>
+                      <a:ext cx="4800133" cy="2700018"/>
+                    </a:xfrm>
+                    <a:prstGeom prst="rect">
+                      <a:avLst/>
+                    </a:prstGeom>
+                  </pic:spPr>
+                </pic:pic>
+              </a:graphicData>
+            </a:graphic>
+          </wp:inline>
+        </w:drawing>
+      </w:r>
+    </w:p>
+    <w:p>
+      <w:pPr>
+        <w:pStyle w:val="Caption"/>
+        <w:jc w:val="center"/>
+        <w:rPr>
+          <w:rFonts w:asciiTheme="majorHAnsi" w:hAnsiTheme="majorHAnsi" w:cstheme="majorHAnsi"/>
+          <w:lang w:val="en-US"/>
+        </w:rPr>
+      </w:pPr>
+      <w:r>
+        <w:t xml:space="preserve">Figure </w:t>
+      </w:r>
+      <w:r>
+        <w:rPr>
+          <w:lang w:val="en-US"/>
+        </w:rPr>
+        <w:t xml:space="preserve">2.4 </w:t>
+      </w:r>
+      <w:r>
+        <w:t>Dispatcher and Work Process</w:t>
+      </w:r>
+    </w:p>
+    <w:p>
+      <w:pPr>
+        <w:spacing w:line="360" w:lineRule="auto"/>
+        <w:rPr>
+          <w:rFonts w:asciiTheme="majorHAnsi" w:hAnsiTheme="majorHAnsi" w:cstheme="majorHAnsi"/>
+        </w:rPr>
+      </w:pPr>
+      <w:r>
+        <w:rPr>
+          <w:rFonts w:asciiTheme="majorHAnsi" w:hAnsiTheme="majorHAnsi" w:cstheme="majorHAnsi"/>
+        </w:rPr>
+        <w:t>Work processes không bị ràng buộc với bất kỳ phiên người dùng nào và có thể nhận yêu cầu từ bất kỳ người dùng nào. Nếu tất cả work processes đều bận, dispatcher sẽ phân phối yêu cầu cho work process tiếp theo có sẵn.</w:t>
+      </w:r>
+    </w:p>
+    <w:p>
+      <w:pPr>
+        <w:spacing w:line="360" w:lineRule="auto"/>
+        <w:rPr>
+          <w:rFonts w:asciiTheme="majorHAnsi" w:hAnsiTheme="majorHAnsi" w:cstheme="majorHAnsi"/>
+          <w:lang w:val="en-US"/>
+        </w:rPr>
+      </w:pPr>
+      <w:r>
+        <w:rPr>
+          <w:rFonts w:asciiTheme="majorHAnsi" w:hAnsiTheme="majorHAnsi" w:cstheme="majorHAnsi"/>
+        </w:rPr>
+        <w:t>Trạng thái của các work processes có thể được kiểm tra qua Transaction SM50, nơi bạn có thể thấy các work processes đang hoạt động hoặc đang chờ yêu cầu.</w:t>
+      </w:r>
+    </w:p>
+    <w:p>
+      <w:pPr>
+        <w:keepNext/>
+        <w:spacing w:line="360" w:lineRule="auto"/>
+        <w:jc w:val="center"/>
+      </w:pPr>
+      <w:r>
+        <w:rPr>
+          <w:rFonts w:asciiTheme="majorHAnsi" w:hAnsiTheme="majorHAnsi" w:cstheme="majorHAnsi"/>
+          <w:lang w:val="en-US"/>
+        </w:rPr>
+        <w:lastRenderedPageBreak/>
+        <w:drawing>
+          <wp:inline distT="0" distB="0" distL="0" distR="0" wp14:anchorId="599D049A" wp14:editId="00AAFF80">
+            <wp:extent cx="3684298" cy="2168125"/>
+            <wp:effectExtent l="0" t="0" r="0" b="3810"/>
+            <wp:docPr id="1229935984" name="Picture 1" descr="A screenshot of a computer&#10;&#10;Description automatically generated"/>
+            <wp:cNvGraphicFramePr>
+              <a:graphicFrameLocks xmlns:a="http://schemas.openxmlformats.org/drawingml/2006/main" noChangeAspect="1"/>
+            </wp:cNvGraphicFramePr>
+            <a:graphic xmlns:a="http://schemas.openxmlformats.org/drawingml/2006/main">
+              <a:graphicData uri="http://schemas.openxmlformats.org/drawingml/2006/picture">
+                <pic:pic xmlns:pic="http://schemas.openxmlformats.org/drawingml/2006/picture">
+                  <pic:nvPicPr>
+                    <pic:cNvPr id="1229935984" name="Picture 1" descr="A screenshot of a computer&#10;&#10;Description automatically generated"/>
+                    <pic:cNvPicPr/>
+                  </pic:nvPicPr>
+                  <pic:blipFill>
+                    <a:blip r:embed="rId19"/>
+                    <a:stretch>
+                      <a:fillRect/>
+                    </a:stretch>
+                  </pic:blipFill>
+                  <pic:spPr>
+                    <a:xfrm>
+                      <a:off x="0" y="0"/>
+                      <a:ext cx="3701609" cy="2178312"/>
+                    </a:xfrm>
+                    <a:prstGeom prst="rect">
+                      <a:avLst/>
+                    </a:prstGeom>
+                  </pic:spPr>
+                </pic:pic>
+              </a:graphicData>
+            </a:graphic>
+          </wp:inline>
+        </w:drawing>
+      </w:r>
+    </w:p>
+    <w:p>
+      <w:pPr>
+        <w:pStyle w:val="Caption"/>
+        <w:jc w:val="center"/>
+        <w:rPr>
+          <w:rFonts w:asciiTheme="majorHAnsi" w:hAnsiTheme="majorHAnsi" w:cstheme="majorHAnsi"/>
+          <w:lang w:val="en-US"/>
+        </w:rPr>
+      </w:pPr>
+      <w:r>
+        <w:t xml:space="preserve">Figure </w:t>
+      </w:r>
+      <w:r>
+        <w:rPr>
+          <w:lang w:val="en-US"/>
+        </w:rPr>
+        <w:t xml:space="preserve">2.5 </w:t>
+      </w:r>
+      <w:r>
+        <w:t>Transaction SM50: Work Process Overview</w:t>
+      </w:r>
+    </w:p>
+    <w:p>
+      <w:pPr>
+        <w:spacing w:line="360" w:lineRule="auto"/>
+        <w:rPr>
+          <w:rFonts w:asciiTheme="majorHAnsi" w:hAnsiTheme="majorHAnsi" w:cstheme="majorHAnsi"/>
+          <w:lang w:val="en-US"/>
+        </w:rPr>
+      </w:pPr>
+      <w:r>
+        <w:rPr>
+          <w:rFonts w:asciiTheme="majorHAnsi" w:hAnsiTheme="majorHAnsi" w:cstheme="majorHAnsi"/>
+        </w:rPr>
+        <w:t>Số lượng và loại work processes có thể được cấu hình bởi quản trị viên SAP qua Transaction RZ10.</w:t>
+      </w:r>
+    </w:p>
+    <w:p>
+      <w:pPr>
+        <w:spacing w:line="360" w:lineRule="auto"/>
+        <w:rPr>
+          <w:rFonts w:asciiTheme="majorHAnsi" w:hAnsiTheme="majorHAnsi" w:cstheme="majorHAnsi"/>
+          <w:lang w:val="en-US"/>
+        </w:rPr>
+      </w:pPr>
+      <w:r>
+        <w:rPr>
+          <w:rFonts w:asciiTheme="majorHAnsi" w:hAnsiTheme="majorHAnsi" w:cstheme="majorHAnsi"/>
+          <w:lang w:val="en-US"/>
+        </w:rPr>
+        <w:t>Như thể hiện trong Hình 2.5, có nhiều loại quy trình làm việc khác nhau xử lý các loại yêu cầu khác nhau. Bảng 2.1 liệt kê quy trình làm việc có sẵn</w:t>
+      </w:r>
+      <w:r>
+        <w:rPr>
+          <w:rFonts w:asciiTheme="majorHAnsi" w:hAnsiTheme="majorHAnsi" w:cstheme="majorHAnsi"/>
+          <w:lang w:val="en-US"/>
+        </w:rPr>
+        <w:t>.</w:t>
+      </w:r>
+    </w:p>
+    <w:tbl>
+      <w:tblPr>
+        <w:tblStyle w:val="TableGrid"/>
+        <w:tblW w:w="0" w:type="auto"/>
+        <w:tblBorders>
+          <w:top w:val="single" w:sz="8" w:space="0" w:color="auto"/>
+          <w:left w:val="single" w:sz="8" w:space="0" w:color="auto"/>
+          <w:bottom w:val="single" w:sz="8" w:space="0" w:color="auto"/>
+          <w:right w:val="single" w:sz="8" w:space="0" w:color="auto"/>
+          <w:insideH w:val="single" w:sz="8" w:space="0" w:color="auto"/>
+          <w:insideV w:val="single" w:sz="8" w:space="0" w:color="auto"/>
+        </w:tblBorders>
+        <w:tblLook w:val="04A0" w:firstRow="1" w:lastRow="0" w:firstColumn="1" w:lastColumn="0" w:noHBand="0" w:noVBand="1"/>
+      </w:tblPr>
+      <w:tblGrid>
+        <w:gridCol w:w="3251"/>
+        <w:gridCol w:w="7195"/>
+      </w:tblGrid>
+      <w:tr>
+        <w:tc>
+          <w:tcPr>
+            <w:tcW w:w="3251" w:type="dxa"/>
+          </w:tcPr>
+          <w:p>
+            <w:pPr>
+              <w:spacing w:line="360" w:lineRule="auto"/>
+              <w:rPr>
+                <w:rFonts w:asciiTheme="majorHAnsi" w:hAnsiTheme="majorHAnsi" w:cstheme="majorHAnsi"/>
+                <w:b/>
+                <w:bCs/>
+                <w:lang w:val="en-US"/>
+              </w:rPr>
+            </w:pPr>
+            <w:r>
+              <w:rPr>
+                <w:rFonts w:asciiTheme="majorHAnsi" w:hAnsiTheme="majorHAnsi" w:cstheme="majorHAnsi"/>
+                <w:b/>
+                <w:bCs/>
+              </w:rPr>
+              <w:t>Work Process Type</w:t>
+            </w:r>
+          </w:p>
+        </w:tc>
+        <w:tc>
+          <w:tcPr>
+            <w:tcW w:w="7195" w:type="dxa"/>
+          </w:tcPr>
+          <w:p>
+            <w:pPr>
+              <w:spacing w:line="360" w:lineRule="auto"/>
+              <w:rPr>
+                <w:rFonts w:asciiTheme="majorHAnsi" w:hAnsiTheme="majorHAnsi" w:cstheme="majorHAnsi"/>
+                <w:b/>
+                <w:bCs/>
+                <w:lang w:val="en-US"/>
+              </w:rPr>
+            </w:pPr>
+            <w:r>
+              <w:rPr>
+                <w:rFonts w:asciiTheme="majorHAnsi" w:hAnsiTheme="majorHAnsi" w:cstheme="majorHAnsi"/>
+                <w:b/>
+                <w:bCs/>
+              </w:rPr>
+              <w:t>Purpose</w:t>
+            </w:r>
+          </w:p>
+        </w:tc>
+      </w:tr>
+      <w:tr>
+        <w:tc>
+          <w:tcPr>
+            <w:tcW w:w="3251" w:type="dxa"/>
+          </w:tcPr>
+          <w:p>
+            <w:pPr>
+              <w:spacing w:line="360" w:lineRule="auto"/>
+              <w:rPr>
+                <w:rFonts w:asciiTheme="majorHAnsi" w:hAnsiTheme="majorHAnsi" w:cstheme="majorHAnsi"/>
+                <w:lang w:val="en-US"/>
+              </w:rPr>
+            </w:pPr>
+            <w:r>
+              <w:rPr>
+                <w:rFonts w:asciiTheme="majorHAnsi" w:hAnsiTheme="majorHAnsi" w:cstheme="majorHAnsi"/>
+              </w:rPr>
+              <w:t>DIA (Dialog)</w:t>
+            </w:r>
+          </w:p>
+        </w:tc>
+        <w:tc>
+          <w:tcPr>
+            <w:tcW w:w="7195" w:type="dxa"/>
+          </w:tcPr>
+          <w:p>
+            <w:pPr>
+              <w:spacing w:line="360" w:lineRule="auto"/>
+              <w:rPr>
+                <w:rFonts w:asciiTheme="majorHAnsi" w:hAnsiTheme="majorHAnsi" w:cstheme="majorHAnsi"/>
+                <w:lang w:val="en-US"/>
+              </w:rPr>
+            </w:pPr>
+            <w:r>
+              <w:rPr>
+                <w:rFonts w:asciiTheme="majorHAnsi" w:hAnsiTheme="majorHAnsi" w:cstheme="majorHAnsi"/>
+              </w:rPr>
+              <w:t>Handles dialog requests (i.e., requests made from users through screens)</w:t>
+            </w:r>
+          </w:p>
+        </w:tc>
+      </w:tr>
+      <w:tr>
+        <w:tc>
+          <w:tcPr>
+            <w:tcW w:w="3251" w:type="dxa"/>
+          </w:tcPr>
+          <w:p>
+            <w:pPr>
+              <w:spacing w:line="360" w:lineRule="auto"/>
+              <w:rPr>
+                <w:rFonts w:asciiTheme="majorHAnsi" w:hAnsiTheme="majorHAnsi" w:cstheme="majorHAnsi"/>
+                <w:lang w:val="en-US"/>
+              </w:rPr>
+            </w:pPr>
+            <w:r>
+              <w:rPr>
+                <w:rFonts w:asciiTheme="majorHAnsi" w:hAnsiTheme="majorHAnsi" w:cstheme="majorHAnsi"/>
+              </w:rPr>
+              <w:t>UPD/UPD2 (Update)</w:t>
+            </w:r>
+          </w:p>
+        </w:tc>
+        <w:tc>
+          <w:tcPr>
+            <w:tcW w:w="7195" w:type="dxa"/>
+          </w:tcPr>
+          <w:p>
+            <w:pPr>
+              <w:spacing w:line="360" w:lineRule="auto"/>
+              <w:rPr>
+                <w:rFonts w:asciiTheme="majorHAnsi" w:hAnsiTheme="majorHAnsi" w:cstheme="majorHAnsi"/>
+                <w:lang w:val="en-US"/>
+              </w:rPr>
+            </w:pPr>
+            <w:r>
+              <w:rPr>
+                <w:rFonts w:asciiTheme="majorHAnsi" w:hAnsiTheme="majorHAnsi" w:cstheme="majorHAnsi"/>
+              </w:rPr>
+              <w:t>Handles high- and low-priority updates to the database</w:t>
+            </w:r>
+          </w:p>
+        </w:tc>
+      </w:tr>
+      <w:tr>
+        <w:tc>
+          <w:tcPr>
+            <w:tcW w:w="3251" w:type="dxa"/>
+          </w:tcPr>
+          <w:p>
+            <w:pPr>
+              <w:spacing w:line="360" w:lineRule="auto"/>
+              <w:rPr>
+                <w:rFonts w:asciiTheme="majorHAnsi" w:hAnsiTheme="majorHAnsi" w:cstheme="majorHAnsi"/>
+                <w:lang w:val="en-US"/>
+              </w:rPr>
+            </w:pPr>
+            <w:r>
+              <w:rPr>
+                <w:rFonts w:asciiTheme="majorHAnsi" w:hAnsiTheme="majorHAnsi" w:cstheme="majorHAnsi"/>
+              </w:rPr>
+              <w:t>BTC (Background processing)</w:t>
+            </w:r>
+          </w:p>
+        </w:tc>
+        <w:tc>
+          <w:tcPr>
+            <w:tcW w:w="7195" w:type="dxa"/>
+          </w:tcPr>
+          <w:p>
+            <w:pPr>
+              <w:spacing w:line="360" w:lineRule="auto"/>
+              <w:rPr>
+                <w:rFonts w:asciiTheme="majorHAnsi" w:hAnsiTheme="majorHAnsi" w:cstheme="majorHAnsi"/>
+                <w:lang w:val="en-US"/>
+              </w:rPr>
+            </w:pPr>
+            <w:r>
+              <w:rPr>
+                <w:rFonts w:asciiTheme="majorHAnsi" w:hAnsiTheme="majorHAnsi" w:cstheme="majorHAnsi"/>
+              </w:rPr>
+              <w:t>Handles background jobs</w:t>
+            </w:r>
+          </w:p>
+        </w:tc>
+      </w:tr>
+      <w:tr>
+        <w:tc>
+          <w:tcPr>
+            <w:tcW w:w="3251" w:type="dxa"/>
+          </w:tcPr>
+          <w:p>
+            <w:pPr>
+              <w:spacing w:line="360" w:lineRule="auto"/>
+              <w:rPr>
+                <w:rFonts w:asciiTheme="majorHAnsi" w:hAnsiTheme="majorHAnsi" w:cstheme="majorHAnsi"/>
+                <w:lang w:val="en-US"/>
+              </w:rPr>
+            </w:pPr>
+            <w:r>
+              <w:rPr>
+                <w:rFonts w:asciiTheme="majorHAnsi" w:hAnsiTheme="majorHAnsi" w:cstheme="majorHAnsi"/>
+              </w:rPr>
+              <w:t>SPO (Spool)</w:t>
+            </w:r>
+          </w:p>
+        </w:tc>
+        <w:tc>
+          <w:tcPr>
+            <w:tcW w:w="7195" w:type="dxa"/>
+          </w:tcPr>
+          <w:p>
+            <w:pPr>
+              <w:keepNext/>
+              <w:spacing w:line="360" w:lineRule="auto"/>
+              <w:rPr>
+                <w:rFonts w:asciiTheme="majorHAnsi" w:hAnsiTheme="majorHAnsi" w:cstheme="majorHAnsi"/>
+                <w:lang w:val="en-US"/>
+              </w:rPr>
+            </w:pPr>
+            <w:r>
+              <w:rPr>
+                <w:rFonts w:asciiTheme="majorHAnsi" w:hAnsiTheme="majorHAnsi" w:cstheme="majorHAnsi"/>
+              </w:rPr>
+              <w:t>Handles spool requests</w:t>
+            </w:r>
+          </w:p>
+        </w:tc>
+      </w:tr>
+    </w:tbl>
+    <w:p>
+      <w:pPr>
+        <w:pStyle w:val="Caption"/>
+        <w:jc w:val="center"/>
+        <w:rPr>
+          <w:rFonts w:asciiTheme="majorHAnsi" w:hAnsiTheme="majorHAnsi" w:cstheme="majorHAnsi"/>
+          <w:lang w:val="en-US"/>
+        </w:rPr>
+      </w:pPr>
+      <w:r>
+        <w:t xml:space="preserve">Table </w:t>
+      </w:r>
+      <w:r>
+        <w:rPr>
+          <w:lang w:val="en-US"/>
+        </w:rPr>
+        <w:t>2.</w:t>
+      </w:r>
+      <w:r>
+        <w:fldChar w:fldCharType="begin"/>
+      </w:r>
+      <w:r>
+        <w:instrText xml:space="preserve"> SEQ Table \* ARABIC </w:instrText>
+      </w:r>
+      <w:r>
+        <w:fldChar w:fldCharType="separate"/>
+      </w:r>
+      <w:r>
+        <w:rPr>
+          <w:noProof/>
+        </w:rPr>
+        <w:t>1</w:t>
+      </w:r>
+      <w:r>
+        <w:fldChar w:fldCharType="end"/>
+      </w:r>
+      <w:r>
+        <w:rPr>
+          <w:lang w:val="en-US"/>
+        </w:rPr>
+        <w:t xml:space="preserve"> </w:t>
+      </w:r>
+      <w:r>
+        <w:t>Work Process Overview</w:t>
+      </w:r>
+    </w:p>
+    <w:p>
+      <w:pPr>
+        <w:spacing w:line="360" w:lineRule="auto"/>
+        <w:rPr>
+          <w:rFonts w:asciiTheme="majorHAnsi" w:hAnsiTheme="majorHAnsi" w:cstheme="majorHAnsi"/>
+          <w:b/>
+          <w:bCs/>
+          <w:color w:val="AA225C"/>
+          <w:lang w:val="en-US"/>
+        </w:rPr>
+      </w:pPr>
+      <w:r>
+        <w:rPr>
+          <w:rFonts w:asciiTheme="majorHAnsi" w:hAnsiTheme="majorHAnsi" w:cstheme="majorHAnsi"/>
+          <w:b/>
+          <w:bCs/>
+          <w:color w:val="AA225C"/>
+          <w:lang w:val="en-US"/>
+        </w:rPr>
+        <w:t>Gateway</w:t>
+      </w:r>
+    </w:p>
+    <w:p>
+      <w:pPr>
+        <w:spacing w:line="360" w:lineRule="auto"/>
+        <w:rPr>
+          <w:rFonts w:asciiTheme="majorHAnsi" w:hAnsiTheme="majorHAnsi" w:cstheme="majorHAnsi"/>
+        </w:rPr>
+      </w:pPr>
+      <w:r>
+        <w:rPr>
+          <w:rFonts w:asciiTheme="majorHAnsi" w:hAnsiTheme="majorHAnsi" w:cstheme="majorHAnsi"/>
+        </w:rPr>
+        <w:t>Gateway là một phần của hệ thống SAP cho phép giao tiếp với các hệ thống bên ngoài thông qua các cuộc gọi hàm từ xa (RFCs) dựa trên giao thức TCP/IP.</w:t>
+      </w:r>
+    </w:p>
+    <w:p>
+      <w:pPr>
+        <w:spacing w:line="360" w:lineRule="auto"/>
+        <w:rPr>
+          <w:rFonts w:asciiTheme="majorHAnsi" w:hAnsiTheme="majorHAnsi" w:cstheme="majorHAnsi"/>
+        </w:rPr>
+      </w:pPr>
+      <w:r>
+        <w:rPr>
+          <w:rFonts w:asciiTheme="majorHAnsi" w:hAnsiTheme="majorHAnsi" w:cstheme="majorHAnsi"/>
+        </w:rPr>
+        <w:t>Nó giúp các ứng dụng bên ngoài liên lạc với hệ thống SAP bằng cách sử dụng các hàm chức năng được kích hoạt qua RFC. Gateway cũng cho phép các tiến trình trong một instance SAP giao tiếp với nhau.</w:t>
+      </w:r>
+    </w:p>
+    <w:p>
+      <w:pPr>
+        <w:spacing w:line="360" w:lineRule="auto"/>
+        <w:rPr>
+          <w:rFonts w:asciiTheme="majorHAnsi" w:hAnsiTheme="majorHAnsi" w:cstheme="majorHAnsi"/>
+          <w:b/>
+          <w:bCs/>
+          <w:color w:val="AA225C"/>
+          <w:lang w:val="en-US"/>
+        </w:rPr>
+      </w:pPr>
+      <w:r>
+        <w:rPr>
+          <w:rFonts w:asciiTheme="majorHAnsi" w:hAnsiTheme="majorHAnsi" w:cstheme="majorHAnsi"/>
+          <w:b/>
+          <w:bCs/>
+          <w:color w:val="AA225C"/>
+          <w:lang w:val="en-US"/>
+        </w:rPr>
+        <w:t>Start Service</w:t>
+      </w:r>
+    </w:p>
+    <w:p>
+      <w:pPr>
+        <w:spacing w:line="360" w:lineRule="auto"/>
+        <w:rPr>
+          <w:rFonts w:asciiTheme="majorHAnsi" w:hAnsiTheme="majorHAnsi" w:cstheme="majorHAnsi"/>
+        </w:rPr>
+      </w:pPr>
+      <w:r>
+        <w:rPr>
+          <w:rFonts w:asciiTheme="majorHAnsi" w:hAnsiTheme="majorHAnsi" w:cstheme="majorHAnsi"/>
+        </w:rPr>
+        <w:t>Start Service là dịch vụ khởi động instance của hệ thống SAP. Trên Windows, nó được thực hiện như một dịch vụ hệ điều hành, và trên Unix, nó hoạt động như một daemon (tiến trình nền).</w:t>
+      </w:r>
+    </w:p>
+    <w:p>
+      <w:pPr>
+        <w:spacing w:line="360" w:lineRule="auto"/>
+        <w:rPr>
+          <w:rFonts w:asciiTheme="majorHAnsi" w:hAnsiTheme="majorHAnsi" w:cstheme="majorHAnsi"/>
+        </w:rPr>
+      </w:pPr>
+      <w:r>
+        <w:rPr>
+          <w:rFonts w:asciiTheme="majorHAnsi" w:hAnsiTheme="majorHAnsi" w:cstheme="majorHAnsi"/>
+        </w:rPr>
+        <w:t>Nó khởi động và dừng các instance, giám sát trạng thái hoạt động, đọc các nhật ký, và cung cấp thông tin kỹ thuật như các phiên hoạt động và cổng mạng.</w:t>
+      </w:r>
+    </w:p>
+    <w:p>
+      <w:pPr>
+        <w:spacing w:line="360" w:lineRule="auto"/>
+        <w:rPr>
+          <w:rFonts w:asciiTheme="majorHAnsi" w:hAnsiTheme="majorHAnsi" w:cstheme="majorHAnsi"/>
+          <w:lang w:val="en-US"/>
+        </w:rPr>
+      </w:pPr>
+      <w:r>
+        <w:rPr>
+          <w:rFonts w:asciiTheme="majorHAnsi" w:hAnsiTheme="majorHAnsi" w:cstheme="majorHAnsi"/>
+          <w:b/>
+          <w:bCs/>
+          <w:color w:val="AA225C"/>
+          <w:lang w:val="en-US"/>
+        </w:rPr>
+        <w:t>Message Server</w:t>
+      </w:r>
+      <w:r>
+        <w:t xml:space="preserve"> </w:t>
+      </w:r>
+    </w:p>
+    <w:p>
+      <w:pPr>
+        <w:spacing w:line="360" w:lineRule="auto"/>
+        <w:rPr>
+          <w:rFonts w:asciiTheme="majorHAnsi" w:hAnsiTheme="majorHAnsi" w:cstheme="majorHAnsi"/>
+        </w:rPr>
+      </w:pPr>
+      <w:r>
+        <w:rPr>
+          <w:rFonts w:asciiTheme="majorHAnsi" w:hAnsiTheme="majorHAnsi" w:cstheme="majorHAnsi"/>
+        </w:rPr>
+        <w:t>Mỗi hệ thống SAP chỉ có một Message Server. Đây là phần giúp các instance máy chủ ứng dụng giao tiếp với nhau.</w:t>
+      </w:r>
+    </w:p>
+    <w:p>
+      <w:pPr>
+        <w:spacing w:line="360" w:lineRule="auto"/>
+        <w:rPr>
+          <w:rFonts w:asciiTheme="majorHAnsi" w:hAnsiTheme="majorHAnsi" w:cstheme="majorHAnsi"/>
+          <w:lang w:val="en-US"/>
+        </w:rPr>
+      </w:pPr>
+      <w:r>
+        <w:rPr>
+          <w:rFonts w:asciiTheme="majorHAnsi" w:hAnsiTheme="majorHAnsi" w:cstheme="majorHAnsi"/>
+        </w:rPr>
+        <w:t>Message Server quản lý việc phân phối tải, kết nối người dùng với instance máy chủ ứng dụng có tải nhẹ nhất. Nó xử lý việc cân bằng tải cho kết nối SAP GUI và RFC. Đối với các kết nối web, việc cân bằng tải được thực hiện bởi SAP Web Dispatcher.</w:t>
+      </w:r>
+    </w:p>
+    <w:p>
+      <w:pPr>
+        <w:spacing w:line="360" w:lineRule="auto"/>
+        <w:rPr>
+          <w:rFonts w:asciiTheme="majorHAnsi" w:hAnsiTheme="majorHAnsi" w:cstheme="majorHAnsi"/>
+          <w:b/>
+          <w:bCs/>
+          <w:lang w:val="en-US"/>
+        </w:rPr>
+      </w:pPr>
+      <w:r>
+        <w:rPr>
+          <w:rFonts w:asciiTheme="majorHAnsi" w:hAnsiTheme="majorHAnsi" w:cstheme="majorHAnsi"/>
+          <w:b/>
+          <w:bCs/>
+          <w:color w:val="AA225C"/>
+          <w:lang w:val="en-US"/>
+        </w:rPr>
+        <w:t>SAP Web Dispatcher</w:t>
+      </w:r>
+      <w:r>
+        <w:t xml:space="preserve"> </w:t>
+      </w:r>
+    </w:p>
+    <w:p>
+      <w:pPr>
+        <w:spacing w:line="360" w:lineRule="auto"/>
+        <w:rPr>
+          <w:rFonts w:asciiTheme="majorHAnsi" w:hAnsiTheme="majorHAnsi" w:cstheme="majorHAnsi"/>
+        </w:rPr>
+      </w:pPr>
+      <w:r>
+        <w:rPr>
+          <w:rFonts w:asciiTheme="majorHAnsi" w:hAnsiTheme="majorHAnsi" w:cstheme="majorHAnsi"/>
+        </w:rPr>
+        <w:t>SAP Web Dispatcher là một công cụ sử dụng trong môi trường web, nằm giữa Internet và hệ thống SAP.</w:t>
+      </w:r>
+    </w:p>
+    <w:p>
+      <w:pPr>
+        <w:spacing w:line="360" w:lineRule="auto"/>
+        <w:rPr>
+          <w:rFonts w:asciiTheme="majorHAnsi" w:hAnsiTheme="majorHAnsi" w:cstheme="majorHAnsi"/>
+        </w:rPr>
+      </w:pPr>
+      <w:r>
+        <w:rPr>
+          <w:rFonts w:asciiTheme="majorHAnsi" w:hAnsiTheme="majorHAnsi" w:cstheme="majorHAnsi"/>
+        </w:rPr>
+        <w:lastRenderedPageBreak/>
+        <w:t>Nó định tuyến tất cả các yêu cầu HTTP(S) đến hệ thống SAP và có thể phân phối các yêu cầu đến nhiều hệ thống SAP khác nhau để cân bằng tải. Web Dispatcher cũng giúp bảo mật bằng cách chấp nhận hoặc từ chối kết nối và lọc URL để kiểm soát quyền truy cập. Thêm vào đó, nó có thể hoạt động như một bộ nhớ đệm web để cải thiện thời gian phản hồi của ứng dụng.</w:t>
+      </w:r>
+    </w:p>
+    <w:p>
+      <w:pPr>
+        <w:spacing w:line="360" w:lineRule="auto"/>
+        <w:rPr>
+          <w:rFonts w:asciiTheme="majorHAnsi" w:hAnsiTheme="majorHAnsi" w:cstheme="majorHAnsi"/>
+          <w:b/>
+          <w:bCs/>
+          <w:lang w:val="en-US"/>
+        </w:rPr>
+      </w:pPr>
+      <w:r>
+        <w:rPr>
+          <w:rFonts w:asciiTheme="majorHAnsi" w:hAnsiTheme="majorHAnsi" w:cstheme="majorHAnsi"/>
+          <w:b/>
+          <w:bCs/>
+          <w:color w:val="AA225C"/>
+          <w:lang w:val="en-US"/>
+        </w:rPr>
+        <w:t>Enqueue Server</w:t>
+      </w:r>
+      <w:r>
+        <w:t xml:space="preserve"> </w:t>
+      </w:r>
+    </w:p>
+    <w:p>
+      <w:pPr>
+        <w:spacing w:line="360" w:lineRule="auto"/>
+        <w:rPr>
+          <w:rFonts w:asciiTheme="majorHAnsi" w:hAnsiTheme="majorHAnsi" w:cstheme="majorHAnsi"/>
+          <w:lang w:val="en-US"/>
+        </w:rPr>
+      </w:pPr>
+      <w:r>
+        <w:rPr>
+          <w:rFonts w:asciiTheme="majorHAnsi" w:hAnsiTheme="majorHAnsi" w:cstheme="majorHAnsi"/>
+        </w:rPr>
+        <w:t>Enqueue Server quản lý các khóa để kiểm soát quyền truy cập đồng thời đến dữ liệu</w:t>
+      </w:r>
+      <w:r>
+        <w:rPr>
+          <w:rFonts w:asciiTheme="majorHAnsi" w:hAnsiTheme="majorHAnsi" w:cstheme="majorHAnsi"/>
+          <w:lang w:val="en-US"/>
+        </w:rPr>
+        <w:t>.</w:t>
+      </w:r>
+    </w:p>
+    <w:p>
+      <w:pPr>
+        <w:spacing w:line="360" w:lineRule="auto"/>
+        <w:rPr>
+          <w:rFonts w:asciiTheme="majorHAnsi" w:hAnsiTheme="majorHAnsi" w:cstheme="majorHAnsi"/>
+        </w:rPr>
+      </w:pPr>
+      <w:r>
+        <w:rPr>
+          <w:rFonts w:asciiTheme="majorHAnsi" w:hAnsiTheme="majorHAnsi" w:cstheme="majorHAnsi"/>
+        </w:rPr>
+        <w:t>Nó đảm bảo rằng nhiều người dùng không thể thay đổi cùng một dữ liệu cùng lúc. Ví dụ, khi một người dùng đang chỉnh sửa một tài liệu, Enqueue Server ngăn chặn người khác không thể chỉnh sửa tài liệu đó cho đến khi quá trình chỉnh sửa của người đầu tiên kết thúc. Enqueue Server có thể là một phần của instance ABAP trung tâm hoặc hoạt động như một máy chủ độc lập.</w:t>
+      </w:r>
+    </w:p>
+    <w:p>
+      <w:pPr>
+        <w:spacing w:line="360" w:lineRule="auto"/>
+        <w:rPr>
+          <w:rFonts w:asciiTheme="majorHAnsi" w:hAnsiTheme="majorHAnsi" w:cstheme="majorHAnsi"/>
+          <w:b/>
+          <w:bCs/>
+          <w:lang w:val="en-US"/>
+        </w:rPr>
+      </w:pPr>
+      <w:r>
+        <w:rPr>
+          <w:rFonts w:asciiTheme="majorHAnsi" w:hAnsiTheme="majorHAnsi" w:cstheme="majorHAnsi"/>
+          <w:b/>
+          <w:bCs/>
+          <w:color w:val="AA225C"/>
+          <w:lang w:val="en-US"/>
+        </w:rPr>
+        <w:t>User Context</w:t>
+      </w:r>
+      <w:r>
+        <w:rPr>
+          <w:rFonts w:asciiTheme="majorHAnsi" w:hAnsiTheme="majorHAnsi" w:cstheme="majorHAnsi"/>
+          <w:b/>
+          <w:bCs/>
+        </w:rPr>
+        <w:t xml:space="preserve"> </w:t>
+      </w:r>
+    </w:p>
+    <w:p>
+      <w:pPr>
+        <w:spacing w:line="360" w:lineRule="auto"/>
+        <w:rPr>
+          <w:rFonts w:asciiTheme="majorHAnsi" w:hAnsiTheme="majorHAnsi" w:cstheme="majorHAnsi"/>
+        </w:rPr>
+      </w:pPr>
+      <w:r>
+        <w:rPr>
+          <w:rFonts w:asciiTheme="majorHAnsi" w:hAnsiTheme="majorHAnsi" w:cstheme="majorHAnsi"/>
+        </w:rPr>
+        <w:t>User Context là nơi lưu trữ thông tin liên quan đến người dùng.</w:t>
+      </w:r>
+    </w:p>
+    <w:p>
+      <w:pPr>
+        <w:spacing w:line="360" w:lineRule="auto"/>
+        <w:rPr>
+          <w:rFonts w:asciiTheme="majorHAnsi" w:hAnsiTheme="majorHAnsi" w:cstheme="majorHAnsi"/>
+          <w:lang w:val="en-US"/>
+        </w:rPr>
+      </w:pPr>
+      <w:r>
+        <w:rPr>
+          <w:rFonts w:asciiTheme="majorHAnsi" w:hAnsiTheme="majorHAnsi" w:cstheme="majorHAnsi"/>
+        </w:rPr>
+        <w:t xml:space="preserve">Khi người dùng gửi yêu cầu, work process sử dụng thông tin trong User Context để xử lý yêu cầu. Thông tin này bao gồm cài đặt cá nhân của người dùng, quyền hạn, và định dạng ngày giờ và tiền tệ. </w:t>
+      </w:r>
+    </w:p>
+    <w:p>
+      <w:pPr>
+        <w:spacing w:line="360" w:lineRule="auto"/>
+        <w:rPr>
+          <w:rFonts w:asciiTheme="majorHAnsi" w:hAnsiTheme="majorHAnsi" w:cstheme="majorHAnsi"/>
+        </w:rPr>
+      </w:pPr>
+      <w:r>
+        <w:rPr>
+          <w:rFonts w:asciiTheme="majorHAnsi" w:hAnsiTheme="majorHAnsi" w:cstheme="majorHAnsi"/>
+        </w:rPr>
+        <w:t>User Context được tải vào máy chủ ứng dụng khi người dùng đăng nhập và bị xóa khi người dùng đăng xuất. Work process áp dụng thông tin này cho mỗi yêu cầu của người dùng và có thể xử lý các yêu cầu từ nhiều người dùng khác nhau, áp dụng ngữ cảnh người dùng cụ thể cho mỗi yêu cầu.</w:t>
+      </w:r>
+    </w:p>
+    <w:p>
+      <w:pPr>
+        <w:keepNext/>
+        <w:spacing w:line="360" w:lineRule="auto"/>
+        <w:jc w:val="center"/>
+      </w:pPr>
+      <w:r>
+        <w:rPr>
+          <w:rFonts w:asciiTheme="majorHAnsi" w:hAnsiTheme="majorHAnsi" w:cstheme="majorHAnsi"/>
+          <w:lang w:val="en-US"/>
+        </w:rPr>
+        <w:drawing>
+          <wp:inline distT="0" distB="0" distL="0" distR="0" wp14:anchorId="5E0687D2" wp14:editId="64F6A5CC">
+            <wp:extent cx="4594319" cy="3812942"/>
+            <wp:effectExtent l="0" t="0" r="0" b="0"/>
+            <wp:docPr id="304798510" name="Picture 1"/>
+            <wp:cNvGraphicFramePr>
+              <a:graphicFrameLocks xmlns:a="http://schemas.openxmlformats.org/drawingml/2006/main" noChangeAspect="1"/>
+            </wp:cNvGraphicFramePr>
+            <a:graphic xmlns:a="http://schemas.openxmlformats.org/drawingml/2006/main">
+              <a:graphicData uri="http://schemas.openxmlformats.org/drawingml/2006/picture">
+                <pic:pic xmlns:pic="http://schemas.openxmlformats.org/drawingml/2006/picture">
+                  <pic:nvPicPr>
+                    <pic:cNvPr id="304798510" name=""/>
+                    <pic:cNvPicPr/>
+                  </pic:nvPicPr>
+                  <pic:blipFill>
+                    <a:blip r:embed="rId20"/>
+                    <a:stretch>
+                      <a:fillRect/>
+                    </a:stretch>
+                  </pic:blipFill>
+                  <pic:spPr>
+                    <a:xfrm>
+                      <a:off x="0" y="0"/>
+                      <a:ext cx="4600953" cy="3818448"/>
+                    </a:xfrm>
+                    <a:prstGeom prst="rect">
+                      <a:avLst/>
+                    </a:prstGeom>
+                  </pic:spPr>
+                </pic:pic>
+              </a:graphicData>
+            </a:graphic>
+          </wp:inline>
+        </w:drawing>
+      </w:r>
+    </w:p>
+    <w:p>
+      <w:pPr>
+        <w:pStyle w:val="Caption"/>
+        <w:jc w:val="center"/>
+        <w:rPr>
+          <w:rFonts w:asciiTheme="majorHAnsi" w:hAnsiTheme="majorHAnsi" w:cstheme="majorHAnsi"/>
+          <w:lang w:val="en-US"/>
+        </w:rPr>
+      </w:pPr>
+      <w:r>
+        <w:t xml:space="preserve">Figure </w:t>
+      </w:r>
+      <w:r>
+        <w:t>2.6 Roll-In and Roll-Out of User Context</w:t>
+      </w:r>
     </w:p>
     <w:p>
       <w:pPr>
@@ -6278,6 +7245,304 @@
     </w:lvl>
   </w:abstractNum>
   <w:abstractNum w:abstractNumId="5" w15:restartNumberingAfterBreak="0">
+    <w:nsid w:val="26135445"/>
+    <w:multiLevelType w:val="multilevel"/>
+    <w:tmpl w:val="5FF6E85A"/>
+    <w:lvl w:ilvl="0">
+      <w:start w:val="1"/>
+      <w:numFmt w:val="bullet"/>
+      <w:lvlText w:val=""/>
+      <w:lvlJc w:val="left"/>
+      <w:pPr>
+        <w:tabs>
+          <w:tab w:val="num" w:pos="720"/>
+        </w:tabs>
+        <w:ind w:left="720" w:hanging="360"/>
+      </w:pPr>
+      <w:rPr>
+        <w:rFonts w:ascii="Symbol" w:hAnsi="Symbol" w:hint="default"/>
+        <w:sz w:val="20"/>
+      </w:rPr>
+    </w:lvl>
+    <w:lvl w:ilvl="1" w:tentative="1">
+      <w:start w:val="1"/>
+      <w:numFmt w:val="bullet"/>
+      <w:lvlText w:val="o"/>
+      <w:lvlJc w:val="left"/>
+      <w:pPr>
+        <w:tabs>
+          <w:tab w:val="num" w:pos="1440"/>
+        </w:tabs>
+        <w:ind w:left="1440" w:hanging="360"/>
+      </w:pPr>
+      <w:rPr>
+        <w:rFonts w:ascii="Courier New" w:hAnsi="Courier New" w:hint="default"/>
+        <w:sz w:val="20"/>
+      </w:rPr>
+    </w:lvl>
+    <w:lvl w:ilvl="2" w:tentative="1">
+      <w:start w:val="1"/>
+      <w:numFmt w:val="bullet"/>
+      <w:lvlText w:val=""/>
+      <w:lvlJc w:val="left"/>
+      <w:pPr>
+        <w:tabs>
+          <w:tab w:val="num" w:pos="2160"/>
+        </w:tabs>
+        <w:ind w:left="2160" w:hanging="360"/>
+      </w:pPr>
+      <w:rPr>
+        <w:rFonts w:ascii="Wingdings" w:hAnsi="Wingdings" w:hint="default"/>
+        <w:sz w:val="20"/>
+      </w:rPr>
+    </w:lvl>
+    <w:lvl w:ilvl="3" w:tentative="1">
+      <w:start w:val="1"/>
+      <w:numFmt w:val="bullet"/>
+      <w:lvlText w:val=""/>
+      <w:lvlJc w:val="left"/>
+      <w:pPr>
+        <w:tabs>
+          <w:tab w:val="num" w:pos="2880"/>
+        </w:tabs>
+        <w:ind w:left="2880" w:hanging="360"/>
+      </w:pPr>
+      <w:rPr>
+        <w:rFonts w:ascii="Wingdings" w:hAnsi="Wingdings" w:hint="default"/>
+        <w:sz w:val="20"/>
+      </w:rPr>
+    </w:lvl>
+    <w:lvl w:ilvl="4" w:tentative="1">
+      <w:start w:val="1"/>
+      <w:numFmt w:val="bullet"/>
+      <w:lvlText w:val=""/>
+      <w:lvlJc w:val="left"/>
+      <w:pPr>
+        <w:tabs>
+          <w:tab w:val="num" w:pos="3600"/>
+        </w:tabs>
+        <w:ind w:left="3600" w:hanging="360"/>
+      </w:pPr>
+      <w:rPr>
+        <w:rFonts w:ascii="Wingdings" w:hAnsi="Wingdings" w:hint="default"/>
+        <w:sz w:val="20"/>
+      </w:rPr>
+    </w:lvl>
+    <w:lvl w:ilvl="5" w:tentative="1">
+      <w:start w:val="1"/>
+      <w:numFmt w:val="bullet"/>
+      <w:lvlText w:val=""/>
+      <w:lvlJc w:val="left"/>
+      <w:pPr>
+        <w:tabs>
+          <w:tab w:val="num" w:pos="4320"/>
+        </w:tabs>
+        <w:ind w:left="4320" w:hanging="360"/>
+      </w:pPr>
+      <w:rPr>
+        <w:rFonts w:ascii="Wingdings" w:hAnsi="Wingdings" w:hint="default"/>
+        <w:sz w:val="20"/>
+      </w:rPr>
+    </w:lvl>
+    <w:lvl w:ilvl="6" w:tentative="1">
+      <w:start w:val="1"/>
+      <w:numFmt w:val="bullet"/>
+      <w:lvlText w:val=""/>
+      <w:lvlJc w:val="left"/>
+      <w:pPr>
+        <w:tabs>
+          <w:tab w:val="num" w:pos="5040"/>
+        </w:tabs>
+        <w:ind w:left="5040" w:hanging="360"/>
+      </w:pPr>
+      <w:rPr>
+        <w:rFonts w:ascii="Wingdings" w:hAnsi="Wingdings" w:hint="default"/>
+        <w:sz w:val="20"/>
+      </w:rPr>
+    </w:lvl>
+    <w:lvl w:ilvl="7" w:tentative="1">
+      <w:start w:val="1"/>
+      <w:numFmt w:val="bullet"/>
+      <w:lvlText w:val=""/>
+      <w:lvlJc w:val="left"/>
+      <w:pPr>
+        <w:tabs>
+          <w:tab w:val="num" w:pos="5760"/>
+        </w:tabs>
+        <w:ind w:left="5760" w:hanging="360"/>
+      </w:pPr>
+      <w:rPr>
+        <w:rFonts w:ascii="Wingdings" w:hAnsi="Wingdings" w:hint="default"/>
+        <w:sz w:val="20"/>
+      </w:rPr>
+    </w:lvl>
+    <w:lvl w:ilvl="8" w:tentative="1">
+      <w:start w:val="1"/>
+      <w:numFmt w:val="bullet"/>
+      <w:lvlText w:val=""/>
+      <w:lvlJc w:val="left"/>
+      <w:pPr>
+        <w:tabs>
+          <w:tab w:val="num" w:pos="6480"/>
+        </w:tabs>
+        <w:ind w:left="6480" w:hanging="360"/>
+      </w:pPr>
+      <w:rPr>
+        <w:rFonts w:ascii="Wingdings" w:hAnsi="Wingdings" w:hint="default"/>
+        <w:sz w:val="20"/>
+      </w:rPr>
+    </w:lvl>
+  </w:abstractNum>
+  <w:abstractNum w:abstractNumId="6" w15:restartNumberingAfterBreak="0">
+    <w:nsid w:val="2CB971E4"/>
+    <w:multiLevelType w:val="multilevel"/>
+    <w:tmpl w:val="01FA3776"/>
+    <w:lvl w:ilvl="0">
+      <w:start w:val="1"/>
+      <w:numFmt w:val="bullet"/>
+      <w:lvlText w:val=""/>
+      <w:lvlJc w:val="left"/>
+      <w:pPr>
+        <w:tabs>
+          <w:tab w:val="num" w:pos="720"/>
+        </w:tabs>
+        <w:ind w:left="720" w:hanging="360"/>
+      </w:pPr>
+      <w:rPr>
+        <w:rFonts w:ascii="Symbol" w:hAnsi="Symbol" w:hint="default"/>
+        <w:sz w:val="20"/>
+      </w:rPr>
+    </w:lvl>
+    <w:lvl w:ilvl="1" w:tentative="1">
+      <w:start w:val="1"/>
+      <w:numFmt w:val="bullet"/>
+      <w:lvlText w:val="o"/>
+      <w:lvlJc w:val="left"/>
+      <w:pPr>
+        <w:tabs>
+          <w:tab w:val="num" w:pos="1440"/>
+        </w:tabs>
+        <w:ind w:left="1440" w:hanging="360"/>
+      </w:pPr>
+      <w:rPr>
+        <w:rFonts w:ascii="Courier New" w:hAnsi="Courier New" w:hint="default"/>
+        <w:sz w:val="20"/>
+      </w:rPr>
+    </w:lvl>
+    <w:lvl w:ilvl="2" w:tentative="1">
+      <w:start w:val="1"/>
+      <w:numFmt w:val="bullet"/>
+      <w:lvlText w:val=""/>
+      <w:lvlJc w:val="left"/>
+      <w:pPr>
+        <w:tabs>
+          <w:tab w:val="num" w:pos="2160"/>
+        </w:tabs>
+        <w:ind w:left="2160" w:hanging="360"/>
+      </w:pPr>
+      <w:rPr>
+        <w:rFonts w:ascii="Wingdings" w:hAnsi="Wingdings" w:hint="default"/>
+        <w:sz w:val="20"/>
+      </w:rPr>
+    </w:lvl>
+    <w:lvl w:ilvl="3" w:tentative="1">
+      <w:start w:val="1"/>
+      <w:numFmt w:val="bullet"/>
+      <w:lvlText w:val=""/>
+      <w:lvlJc w:val="left"/>
+      <w:pPr>
+        <w:tabs>
+          <w:tab w:val="num" w:pos="2880"/>
+        </w:tabs>
+        <w:ind w:left="2880" w:hanging="360"/>
+      </w:pPr>
+      <w:rPr>
+        <w:rFonts w:ascii="Wingdings" w:hAnsi="Wingdings" w:hint="default"/>
+        <w:sz w:val="20"/>
+      </w:rPr>
+    </w:lvl>
+    <w:lvl w:ilvl="4" w:tentative="1">
+      <w:start w:val="1"/>
+      <w:numFmt w:val="bullet"/>
+      <w:lvlText w:val=""/>
+      <w:lvlJc w:val="left"/>
+      <w:pPr>
+        <w:tabs>
+          <w:tab w:val="num" w:pos="3600"/>
+        </w:tabs>
+        <w:ind w:left="3600" w:hanging="360"/>
+      </w:pPr>
+      <w:rPr>
+        <w:rFonts w:ascii="Wingdings" w:hAnsi="Wingdings" w:hint="default"/>
+        <w:sz w:val="20"/>
+      </w:rPr>
+    </w:lvl>
+    <w:lvl w:ilvl="5" w:tentative="1">
+      <w:start w:val="1"/>
+      <w:numFmt w:val="bullet"/>
+      <w:lvlText w:val=""/>
+      <w:lvlJc w:val="left"/>
+      <w:pPr>
+        <w:tabs>
+          <w:tab w:val="num" w:pos="4320"/>
+        </w:tabs>
+        <w:ind w:left="4320" w:hanging="360"/>
+      </w:pPr>
+      <w:rPr>
+        <w:rFonts w:ascii="Wingdings" w:hAnsi="Wingdings" w:hint="default"/>
+        <w:sz w:val="20"/>
+      </w:rPr>
+    </w:lvl>
+    <w:lvl w:ilvl="6" w:tentative="1">
+      <w:start w:val="1"/>
+      <w:numFmt w:val="bullet"/>
+      <w:lvlText w:val=""/>
+      <w:lvlJc w:val="left"/>
+      <w:pPr>
+        <w:tabs>
+          <w:tab w:val="num" w:pos="5040"/>
+        </w:tabs>
+        <w:ind w:left="5040" w:hanging="360"/>
+      </w:pPr>
+      <w:rPr>
+        <w:rFonts w:ascii="Wingdings" w:hAnsi="Wingdings" w:hint="default"/>
+        <w:sz w:val="20"/>
+      </w:rPr>
+    </w:lvl>
+    <w:lvl w:ilvl="7" w:tentative="1">
+      <w:start w:val="1"/>
+      <w:numFmt w:val="bullet"/>
+      <w:lvlText w:val=""/>
+      <w:lvlJc w:val="left"/>
+      <w:pPr>
+        <w:tabs>
+          <w:tab w:val="num" w:pos="5760"/>
+        </w:tabs>
+        <w:ind w:left="5760" w:hanging="360"/>
+      </w:pPr>
+      <w:rPr>
+        <w:rFonts w:ascii="Wingdings" w:hAnsi="Wingdings" w:hint="default"/>
+        <w:sz w:val="20"/>
+      </w:rPr>
+    </w:lvl>
+    <w:lvl w:ilvl="8" w:tentative="1">
+      <w:start w:val="1"/>
+      <w:numFmt w:val="bullet"/>
+      <w:lvlText w:val=""/>
+      <w:lvlJc w:val="left"/>
+      <w:pPr>
+        <w:tabs>
+          <w:tab w:val="num" w:pos="6480"/>
+        </w:tabs>
+        <w:ind w:left="6480" w:hanging="360"/>
+      </w:pPr>
+      <w:rPr>
+        <w:rFonts w:ascii="Wingdings" w:hAnsi="Wingdings" w:hint="default"/>
+        <w:sz w:val="20"/>
+      </w:rPr>
+    </w:lvl>
+  </w:abstractNum>
+  <w:abstractNum w:abstractNumId="7" w15:restartNumberingAfterBreak="0">
     <w:nsid w:val="2D997AD1"/>
     <w:multiLevelType w:val="multilevel"/>
     <w:tmpl w:val="ECE82976"/>
@@ -6426,7 +7691,7 @@
       </w:rPr>
     </w:lvl>
   </w:abstractNum>
-  <w:abstractNum w:abstractNumId="6" w15:restartNumberingAfterBreak="0">
+  <w:abstractNum w:abstractNumId="8" w15:restartNumberingAfterBreak="0">
     <w:nsid w:val="30A73E0E"/>
     <w:multiLevelType w:val="multilevel"/>
     <w:tmpl w:val="A28656B0"/>
@@ -6575,7 +7840,7 @@
       </w:rPr>
     </w:lvl>
   </w:abstractNum>
-  <w:abstractNum w:abstractNumId="7" w15:restartNumberingAfterBreak="0">
+  <w:abstractNum w:abstractNumId="9" w15:restartNumberingAfterBreak="0">
     <w:nsid w:val="390B2D6E"/>
     <w:multiLevelType w:val="multilevel"/>
     <w:tmpl w:val="3A845FE0"/>
@@ -6724,7 +7989,156 @@
       </w:rPr>
     </w:lvl>
   </w:abstractNum>
-  <w:abstractNum w:abstractNumId="8" w15:restartNumberingAfterBreak="0">
+  <w:abstractNum w:abstractNumId="10" w15:restartNumberingAfterBreak="0">
+    <w:nsid w:val="3A6E541F"/>
+    <w:multiLevelType w:val="multilevel"/>
+    <w:tmpl w:val="050AA1F2"/>
+    <w:lvl w:ilvl="0">
+      <w:start w:val="1"/>
+      <w:numFmt w:val="bullet"/>
+      <w:lvlText w:val=""/>
+      <w:lvlJc w:val="left"/>
+      <w:pPr>
+        <w:tabs>
+          <w:tab w:val="num" w:pos="720"/>
+        </w:tabs>
+        <w:ind w:left="720" w:hanging="360"/>
+      </w:pPr>
+      <w:rPr>
+        <w:rFonts w:ascii="Symbol" w:hAnsi="Symbol" w:hint="default"/>
+        <w:sz w:val="20"/>
+      </w:rPr>
+    </w:lvl>
+    <w:lvl w:ilvl="1" w:tentative="1">
+      <w:start w:val="1"/>
+      <w:numFmt w:val="bullet"/>
+      <w:lvlText w:val="o"/>
+      <w:lvlJc w:val="left"/>
+      <w:pPr>
+        <w:tabs>
+          <w:tab w:val="num" w:pos="1440"/>
+        </w:tabs>
+        <w:ind w:left="1440" w:hanging="360"/>
+      </w:pPr>
+      <w:rPr>
+        <w:rFonts w:ascii="Courier New" w:hAnsi="Courier New" w:hint="default"/>
+        <w:sz w:val="20"/>
+      </w:rPr>
+    </w:lvl>
+    <w:lvl w:ilvl="2" w:tentative="1">
+      <w:start w:val="1"/>
+      <w:numFmt w:val="bullet"/>
+      <w:lvlText w:val=""/>
+      <w:lvlJc w:val="left"/>
+      <w:pPr>
+        <w:tabs>
+          <w:tab w:val="num" w:pos="2160"/>
+        </w:tabs>
+        <w:ind w:left="2160" w:hanging="360"/>
+      </w:pPr>
+      <w:rPr>
+        <w:rFonts w:ascii="Wingdings" w:hAnsi="Wingdings" w:hint="default"/>
+        <w:sz w:val="20"/>
+      </w:rPr>
+    </w:lvl>
+    <w:lvl w:ilvl="3" w:tentative="1">
+      <w:start w:val="1"/>
+      <w:numFmt w:val="bullet"/>
+      <w:lvlText w:val=""/>
+      <w:lvlJc w:val="left"/>
+      <w:pPr>
+        <w:tabs>
+          <w:tab w:val="num" w:pos="2880"/>
+        </w:tabs>
+        <w:ind w:left="2880" w:hanging="360"/>
+      </w:pPr>
+      <w:rPr>
+        <w:rFonts w:ascii="Wingdings" w:hAnsi="Wingdings" w:hint="default"/>
+        <w:sz w:val="20"/>
+      </w:rPr>
+    </w:lvl>
+    <w:lvl w:ilvl="4" w:tentative="1">
+      <w:start w:val="1"/>
+      <w:numFmt w:val="bullet"/>
+      <w:lvlText w:val=""/>
+      <w:lvlJc w:val="left"/>
+      <w:pPr>
+        <w:tabs>
+          <w:tab w:val="num" w:pos="3600"/>
+        </w:tabs>
+        <w:ind w:left="3600" w:hanging="360"/>
+      </w:pPr>
+      <w:rPr>
+        <w:rFonts w:ascii="Wingdings" w:hAnsi="Wingdings" w:hint="default"/>
+        <w:sz w:val="20"/>
+      </w:rPr>
+    </w:lvl>
+    <w:lvl w:ilvl="5" w:tentative="1">
+      <w:start w:val="1"/>
+      <w:numFmt w:val="bullet"/>
+      <w:lvlText w:val=""/>
+      <w:lvlJc w:val="left"/>
+      <w:pPr>
+        <w:tabs>
+          <w:tab w:val="num" w:pos="4320"/>
+        </w:tabs>
+        <w:ind w:left="4320" w:hanging="360"/>
+      </w:pPr>
+      <w:rPr>
+        <w:rFonts w:ascii="Wingdings" w:hAnsi="Wingdings" w:hint="default"/>
+        <w:sz w:val="20"/>
+      </w:rPr>
+    </w:lvl>
+    <w:lvl w:ilvl="6" w:tentative="1">
+      <w:start w:val="1"/>
+      <w:numFmt w:val="bullet"/>
+      <w:lvlText w:val=""/>
+      <w:lvlJc w:val="left"/>
+      <w:pPr>
+        <w:tabs>
+          <w:tab w:val="num" w:pos="5040"/>
+        </w:tabs>
+        <w:ind w:left="5040" w:hanging="360"/>
+      </w:pPr>
+      <w:rPr>
+        <w:rFonts w:ascii="Wingdings" w:hAnsi="Wingdings" w:hint="default"/>
+        <w:sz w:val="20"/>
+      </w:rPr>
+    </w:lvl>
+    <w:lvl w:ilvl="7" w:tentative="1">
+      <w:start w:val="1"/>
+      <w:numFmt w:val="bullet"/>
+      <w:lvlText w:val=""/>
+      <w:lvlJc w:val="left"/>
+      <w:pPr>
+        <w:tabs>
+          <w:tab w:val="num" w:pos="5760"/>
+        </w:tabs>
+        <w:ind w:left="5760" w:hanging="360"/>
+      </w:pPr>
+      <w:rPr>
+        <w:rFonts w:ascii="Wingdings" w:hAnsi="Wingdings" w:hint="default"/>
+        <w:sz w:val="20"/>
+      </w:rPr>
+    </w:lvl>
+    <w:lvl w:ilvl="8" w:tentative="1">
+      <w:start w:val="1"/>
+      <w:numFmt w:val="bullet"/>
+      <w:lvlText w:val=""/>
+      <w:lvlJc w:val="left"/>
+      <w:pPr>
+        <w:tabs>
+          <w:tab w:val="num" w:pos="6480"/>
+        </w:tabs>
+        <w:ind w:left="6480" w:hanging="360"/>
+      </w:pPr>
+      <w:rPr>
+        <w:rFonts w:ascii="Wingdings" w:hAnsi="Wingdings" w:hint="default"/>
+        <w:sz w:val="20"/>
+      </w:rPr>
+    </w:lvl>
+  </w:abstractNum>
+  <w:abstractNum w:abstractNumId="11" w15:restartNumberingAfterBreak="0">
     <w:nsid w:val="50103611"/>
     <w:multiLevelType w:val="multilevel"/>
     <w:tmpl w:val="B728FE12"/>
@@ -6873,7 +8287,7 @@
       </w:rPr>
     </w:lvl>
   </w:abstractNum>
-  <w:abstractNum w:abstractNumId="9" w15:restartNumberingAfterBreak="0">
+  <w:abstractNum w:abstractNumId="12" w15:restartNumberingAfterBreak="0">
     <w:nsid w:val="51AA2A8A"/>
     <w:multiLevelType w:val="multilevel"/>
     <w:tmpl w:val="3C50203C"/>
@@ -7022,7 +8436,156 @@
       </w:rPr>
     </w:lvl>
   </w:abstractNum>
-  <w:abstractNum w:abstractNumId="10" w15:restartNumberingAfterBreak="0">
+  <w:abstractNum w:abstractNumId="13" w15:restartNumberingAfterBreak="0">
+    <w:nsid w:val="5D6C4260"/>
+    <w:multiLevelType w:val="multilevel"/>
+    <w:tmpl w:val="4C609764"/>
+    <w:lvl w:ilvl="0">
+      <w:start w:val="1"/>
+      <w:numFmt w:val="bullet"/>
+      <w:lvlText w:val=""/>
+      <w:lvlJc w:val="left"/>
+      <w:pPr>
+        <w:tabs>
+          <w:tab w:val="num" w:pos="720"/>
+        </w:tabs>
+        <w:ind w:left="720" w:hanging="360"/>
+      </w:pPr>
+      <w:rPr>
+        <w:rFonts w:ascii="Symbol" w:hAnsi="Symbol" w:hint="default"/>
+        <w:sz w:val="20"/>
+      </w:rPr>
+    </w:lvl>
+    <w:lvl w:ilvl="1" w:tentative="1">
+      <w:start w:val="1"/>
+      <w:numFmt w:val="bullet"/>
+      <w:lvlText w:val="o"/>
+      <w:lvlJc w:val="left"/>
+      <w:pPr>
+        <w:tabs>
+          <w:tab w:val="num" w:pos="1440"/>
+        </w:tabs>
+        <w:ind w:left="1440" w:hanging="360"/>
+      </w:pPr>
+      <w:rPr>
+        <w:rFonts w:ascii="Courier New" w:hAnsi="Courier New" w:hint="default"/>
+        <w:sz w:val="20"/>
+      </w:rPr>
+    </w:lvl>
+    <w:lvl w:ilvl="2" w:tentative="1">
+      <w:start w:val="1"/>
+      <w:numFmt w:val="bullet"/>
+      <w:lvlText w:val=""/>
+      <w:lvlJc w:val="left"/>
+      <w:pPr>
+        <w:tabs>
+          <w:tab w:val="num" w:pos="2160"/>
+        </w:tabs>
+        <w:ind w:left="2160" w:hanging="360"/>
+      </w:pPr>
+      <w:rPr>
+        <w:rFonts w:ascii="Wingdings" w:hAnsi="Wingdings" w:hint="default"/>
+        <w:sz w:val="20"/>
+      </w:rPr>
+    </w:lvl>
+    <w:lvl w:ilvl="3" w:tentative="1">
+      <w:start w:val="1"/>
+      <w:numFmt w:val="bullet"/>
+      <w:lvlText w:val=""/>
+      <w:lvlJc w:val="left"/>
+      <w:pPr>
+        <w:tabs>
+          <w:tab w:val="num" w:pos="2880"/>
+        </w:tabs>
+        <w:ind w:left="2880" w:hanging="360"/>
+      </w:pPr>
+      <w:rPr>
+        <w:rFonts w:ascii="Wingdings" w:hAnsi="Wingdings" w:hint="default"/>
+        <w:sz w:val="20"/>
+      </w:rPr>
+    </w:lvl>
+    <w:lvl w:ilvl="4" w:tentative="1">
+      <w:start w:val="1"/>
+      <w:numFmt w:val="bullet"/>
+      <w:lvlText w:val=""/>
+      <w:lvlJc w:val="left"/>
+      <w:pPr>
+        <w:tabs>
+          <w:tab w:val="num" w:pos="3600"/>
+        </w:tabs>
+        <w:ind w:left="3600" w:hanging="360"/>
+      </w:pPr>
+      <w:rPr>
+        <w:rFonts w:ascii="Wingdings" w:hAnsi="Wingdings" w:hint="default"/>
+        <w:sz w:val="20"/>
+      </w:rPr>
+    </w:lvl>
+    <w:lvl w:ilvl="5" w:tentative="1">
+      <w:start w:val="1"/>
+      <w:numFmt w:val="bullet"/>
+      <w:lvlText w:val=""/>
+      <w:lvlJc w:val="left"/>
+      <w:pPr>
+        <w:tabs>
+          <w:tab w:val="num" w:pos="4320"/>
+        </w:tabs>
+        <w:ind w:left="4320" w:hanging="360"/>
+      </w:pPr>
+      <w:rPr>
+        <w:rFonts w:ascii="Wingdings" w:hAnsi="Wingdings" w:hint="default"/>
+        <w:sz w:val="20"/>
+      </w:rPr>
+    </w:lvl>
+    <w:lvl w:ilvl="6" w:tentative="1">
+      <w:start w:val="1"/>
+      <w:numFmt w:val="bullet"/>
+      <w:lvlText w:val=""/>
+      <w:lvlJc w:val="left"/>
+      <w:pPr>
+        <w:tabs>
+          <w:tab w:val="num" w:pos="5040"/>
+        </w:tabs>
+        <w:ind w:left="5040" w:hanging="360"/>
+      </w:pPr>
+      <w:rPr>
+        <w:rFonts w:ascii="Wingdings" w:hAnsi="Wingdings" w:hint="default"/>
+        <w:sz w:val="20"/>
+      </w:rPr>
+    </w:lvl>
+    <w:lvl w:ilvl="7" w:tentative="1">
+      <w:start w:val="1"/>
+      <w:numFmt w:val="bullet"/>
+      <w:lvlText w:val=""/>
+      <w:lvlJc w:val="left"/>
+      <w:pPr>
+        <w:tabs>
+          <w:tab w:val="num" w:pos="5760"/>
+        </w:tabs>
+        <w:ind w:left="5760" w:hanging="360"/>
+      </w:pPr>
+      <w:rPr>
+        <w:rFonts w:ascii="Wingdings" w:hAnsi="Wingdings" w:hint="default"/>
+        <w:sz w:val="20"/>
+      </w:rPr>
+    </w:lvl>
+    <w:lvl w:ilvl="8" w:tentative="1">
+      <w:start w:val="1"/>
+      <w:numFmt w:val="bullet"/>
+      <w:lvlText w:val=""/>
+      <w:lvlJc w:val="left"/>
+      <w:pPr>
+        <w:tabs>
+          <w:tab w:val="num" w:pos="6480"/>
+        </w:tabs>
+        <w:ind w:left="6480" w:hanging="360"/>
+      </w:pPr>
+      <w:rPr>
+        <w:rFonts w:ascii="Wingdings" w:hAnsi="Wingdings" w:hint="default"/>
+        <w:sz w:val="20"/>
+      </w:rPr>
+    </w:lvl>
+  </w:abstractNum>
+  <w:abstractNum w:abstractNumId="14" w15:restartNumberingAfterBreak="0">
     <w:nsid w:val="5FB912E2"/>
     <w:multiLevelType w:val="multilevel"/>
     <w:tmpl w:val="53541346"/>
@@ -7171,7 +8734,7 @@
       </w:rPr>
     </w:lvl>
   </w:abstractNum>
-  <w:abstractNum w:abstractNumId="11" w15:restartNumberingAfterBreak="0">
+  <w:abstractNum w:abstractNumId="15" w15:restartNumberingAfterBreak="0">
     <w:nsid w:val="645B3FCE"/>
     <w:multiLevelType w:val="multilevel"/>
     <w:tmpl w:val="9F3AE8C4"/>
@@ -7287,7 +8850,7 @@
       </w:pPr>
     </w:lvl>
   </w:abstractNum>
-  <w:abstractNum w:abstractNumId="12" w15:restartNumberingAfterBreak="0">
+  <w:abstractNum w:abstractNumId="16" w15:restartNumberingAfterBreak="0">
     <w:nsid w:val="6EE34866"/>
     <w:multiLevelType w:val="multilevel"/>
     <w:tmpl w:val="9F3AE8C4"/>
@@ -7403,7 +8966,7 @@
       </w:pPr>
     </w:lvl>
   </w:abstractNum>
-  <w:abstractNum w:abstractNumId="13" w15:restartNumberingAfterBreak="0">
+  <w:abstractNum w:abstractNumId="17" w15:restartNumberingAfterBreak="0">
     <w:nsid w:val="6F5F632F"/>
     <w:multiLevelType w:val="multilevel"/>
     <w:tmpl w:val="93C47300"/>
@@ -7552,7 +9115,305 @@
       </w:rPr>
     </w:lvl>
   </w:abstractNum>
-  <w:abstractNum w:abstractNumId="14" w15:restartNumberingAfterBreak="0">
+  <w:abstractNum w:abstractNumId="18" w15:restartNumberingAfterBreak="0">
+    <w:nsid w:val="6F8E7B3A"/>
+    <w:multiLevelType w:val="multilevel"/>
+    <w:tmpl w:val="66A435E4"/>
+    <w:lvl w:ilvl="0">
+      <w:start w:val="1"/>
+      <w:numFmt w:val="bullet"/>
+      <w:lvlText w:val=""/>
+      <w:lvlJc w:val="left"/>
+      <w:pPr>
+        <w:tabs>
+          <w:tab w:val="num" w:pos="720"/>
+        </w:tabs>
+        <w:ind w:left="720" w:hanging="360"/>
+      </w:pPr>
+      <w:rPr>
+        <w:rFonts w:ascii="Symbol" w:hAnsi="Symbol" w:hint="default"/>
+        <w:sz w:val="20"/>
+      </w:rPr>
+    </w:lvl>
+    <w:lvl w:ilvl="1" w:tentative="1">
+      <w:start w:val="1"/>
+      <w:numFmt w:val="bullet"/>
+      <w:lvlText w:val="o"/>
+      <w:lvlJc w:val="left"/>
+      <w:pPr>
+        <w:tabs>
+          <w:tab w:val="num" w:pos="1440"/>
+        </w:tabs>
+        <w:ind w:left="1440" w:hanging="360"/>
+      </w:pPr>
+      <w:rPr>
+        <w:rFonts w:ascii="Courier New" w:hAnsi="Courier New" w:hint="default"/>
+        <w:sz w:val="20"/>
+      </w:rPr>
+    </w:lvl>
+    <w:lvl w:ilvl="2" w:tentative="1">
+      <w:start w:val="1"/>
+      <w:numFmt w:val="bullet"/>
+      <w:lvlText w:val=""/>
+      <w:lvlJc w:val="left"/>
+      <w:pPr>
+        <w:tabs>
+          <w:tab w:val="num" w:pos="2160"/>
+        </w:tabs>
+        <w:ind w:left="2160" w:hanging="360"/>
+      </w:pPr>
+      <w:rPr>
+        <w:rFonts w:ascii="Wingdings" w:hAnsi="Wingdings" w:hint="default"/>
+        <w:sz w:val="20"/>
+      </w:rPr>
+    </w:lvl>
+    <w:lvl w:ilvl="3" w:tentative="1">
+      <w:start w:val="1"/>
+      <w:numFmt w:val="bullet"/>
+      <w:lvlText w:val=""/>
+      <w:lvlJc w:val="left"/>
+      <w:pPr>
+        <w:tabs>
+          <w:tab w:val="num" w:pos="2880"/>
+        </w:tabs>
+        <w:ind w:left="2880" w:hanging="360"/>
+      </w:pPr>
+      <w:rPr>
+        <w:rFonts w:ascii="Wingdings" w:hAnsi="Wingdings" w:hint="default"/>
+        <w:sz w:val="20"/>
+      </w:rPr>
+    </w:lvl>
+    <w:lvl w:ilvl="4" w:tentative="1">
+      <w:start w:val="1"/>
+      <w:numFmt w:val="bullet"/>
+      <w:lvlText w:val=""/>
+      <w:lvlJc w:val="left"/>
+      <w:pPr>
+        <w:tabs>
+          <w:tab w:val="num" w:pos="3600"/>
+        </w:tabs>
+        <w:ind w:left="3600" w:hanging="360"/>
+      </w:pPr>
+      <w:rPr>
+        <w:rFonts w:ascii="Wingdings" w:hAnsi="Wingdings" w:hint="default"/>
+        <w:sz w:val="20"/>
+      </w:rPr>
+    </w:lvl>
+    <w:lvl w:ilvl="5" w:tentative="1">
+      <w:start w:val="1"/>
+      <w:numFmt w:val="bullet"/>
+      <w:lvlText w:val=""/>
+      <w:lvlJc w:val="left"/>
+      <w:pPr>
+        <w:tabs>
+          <w:tab w:val="num" w:pos="4320"/>
+        </w:tabs>
+        <w:ind w:left="4320" w:hanging="360"/>
+      </w:pPr>
+      <w:rPr>
+        <w:rFonts w:ascii="Wingdings" w:hAnsi="Wingdings" w:hint="default"/>
+        <w:sz w:val="20"/>
+      </w:rPr>
+    </w:lvl>
+    <w:lvl w:ilvl="6" w:tentative="1">
+      <w:start w:val="1"/>
+      <w:numFmt w:val="bullet"/>
+      <w:lvlText w:val=""/>
+      <w:lvlJc w:val="left"/>
+      <w:pPr>
+        <w:tabs>
+          <w:tab w:val="num" w:pos="5040"/>
+        </w:tabs>
+        <w:ind w:left="5040" w:hanging="360"/>
+      </w:pPr>
+      <w:rPr>
+        <w:rFonts w:ascii="Wingdings" w:hAnsi="Wingdings" w:hint="default"/>
+        <w:sz w:val="20"/>
+      </w:rPr>
+    </w:lvl>
+    <w:lvl w:ilvl="7" w:tentative="1">
+      <w:start w:val="1"/>
+      <w:numFmt w:val="bullet"/>
+      <w:lvlText w:val=""/>
+      <w:lvlJc w:val="left"/>
+      <w:pPr>
+        <w:tabs>
+          <w:tab w:val="num" w:pos="5760"/>
+        </w:tabs>
+        <w:ind w:left="5760" w:hanging="360"/>
+      </w:pPr>
+      <w:rPr>
+        <w:rFonts w:ascii="Wingdings" w:hAnsi="Wingdings" w:hint="default"/>
+        <w:sz w:val="20"/>
+      </w:rPr>
+    </w:lvl>
+    <w:lvl w:ilvl="8" w:tentative="1">
+      <w:start w:val="1"/>
+      <w:numFmt w:val="bullet"/>
+      <w:lvlText w:val=""/>
+      <w:lvlJc w:val="left"/>
+      <w:pPr>
+        <w:tabs>
+          <w:tab w:val="num" w:pos="6480"/>
+        </w:tabs>
+        <w:ind w:left="6480" w:hanging="360"/>
+      </w:pPr>
+      <w:rPr>
+        <w:rFonts w:ascii="Wingdings" w:hAnsi="Wingdings" w:hint="default"/>
+        <w:sz w:val="20"/>
+      </w:rPr>
+    </w:lvl>
+  </w:abstractNum>
+  <w:abstractNum w:abstractNumId="19" w15:restartNumberingAfterBreak="0">
+    <w:nsid w:val="70925E9C"/>
+    <w:multiLevelType w:val="multilevel"/>
+    <w:tmpl w:val="9A226FAE"/>
+    <w:lvl w:ilvl="0">
+      <w:start w:val="1"/>
+      <w:numFmt w:val="bullet"/>
+      <w:lvlText w:val=""/>
+      <w:lvlJc w:val="left"/>
+      <w:pPr>
+        <w:tabs>
+          <w:tab w:val="num" w:pos="720"/>
+        </w:tabs>
+        <w:ind w:left="720" w:hanging="360"/>
+      </w:pPr>
+      <w:rPr>
+        <w:rFonts w:ascii="Symbol" w:hAnsi="Symbol" w:hint="default"/>
+        <w:sz w:val="20"/>
+      </w:rPr>
+    </w:lvl>
+    <w:lvl w:ilvl="1" w:tentative="1">
+      <w:start w:val="1"/>
+      <w:numFmt w:val="bullet"/>
+      <w:lvlText w:val="o"/>
+      <w:lvlJc w:val="left"/>
+      <w:pPr>
+        <w:tabs>
+          <w:tab w:val="num" w:pos="1440"/>
+        </w:tabs>
+        <w:ind w:left="1440" w:hanging="360"/>
+      </w:pPr>
+      <w:rPr>
+        <w:rFonts w:ascii="Courier New" w:hAnsi="Courier New" w:hint="default"/>
+        <w:sz w:val="20"/>
+      </w:rPr>
+    </w:lvl>
+    <w:lvl w:ilvl="2" w:tentative="1">
+      <w:start w:val="1"/>
+      <w:numFmt w:val="bullet"/>
+      <w:lvlText w:val=""/>
+      <w:lvlJc w:val="left"/>
+      <w:pPr>
+        <w:tabs>
+          <w:tab w:val="num" w:pos="2160"/>
+        </w:tabs>
+        <w:ind w:left="2160" w:hanging="360"/>
+      </w:pPr>
+      <w:rPr>
+        <w:rFonts w:ascii="Wingdings" w:hAnsi="Wingdings" w:hint="default"/>
+        <w:sz w:val="20"/>
+      </w:rPr>
+    </w:lvl>
+    <w:lvl w:ilvl="3" w:tentative="1">
+      <w:start w:val="1"/>
+      <w:numFmt w:val="bullet"/>
+      <w:lvlText w:val=""/>
+      <w:lvlJc w:val="left"/>
+      <w:pPr>
+        <w:tabs>
+          <w:tab w:val="num" w:pos="2880"/>
+        </w:tabs>
+        <w:ind w:left="2880" w:hanging="360"/>
+      </w:pPr>
+      <w:rPr>
+        <w:rFonts w:ascii="Wingdings" w:hAnsi="Wingdings" w:hint="default"/>
+        <w:sz w:val="20"/>
+      </w:rPr>
+    </w:lvl>
+    <w:lvl w:ilvl="4" w:tentative="1">
+      <w:start w:val="1"/>
+      <w:numFmt w:val="bullet"/>
+      <w:lvlText w:val=""/>
+      <w:lvlJc w:val="left"/>
+      <w:pPr>
+        <w:tabs>
+          <w:tab w:val="num" w:pos="3600"/>
+        </w:tabs>
+        <w:ind w:left="3600" w:hanging="360"/>
+      </w:pPr>
+      <w:rPr>
+        <w:rFonts w:ascii="Wingdings" w:hAnsi="Wingdings" w:hint="default"/>
+        <w:sz w:val="20"/>
+      </w:rPr>
+    </w:lvl>
+    <w:lvl w:ilvl="5" w:tentative="1">
+      <w:start w:val="1"/>
+      <w:numFmt w:val="bullet"/>
+      <w:lvlText w:val=""/>
+      <w:lvlJc w:val="left"/>
+      <w:pPr>
+        <w:tabs>
+          <w:tab w:val="num" w:pos="4320"/>
+        </w:tabs>
+        <w:ind w:left="4320" w:hanging="360"/>
+      </w:pPr>
+      <w:rPr>
+        <w:rFonts w:ascii="Wingdings" w:hAnsi="Wingdings" w:hint="default"/>
+        <w:sz w:val="20"/>
+      </w:rPr>
+    </w:lvl>
+    <w:lvl w:ilvl="6" w:tentative="1">
+      <w:start w:val="1"/>
+      <w:numFmt w:val="bullet"/>
+      <w:lvlText w:val=""/>
+      <w:lvlJc w:val="left"/>
+      <w:pPr>
+        <w:tabs>
+          <w:tab w:val="num" w:pos="5040"/>
+        </w:tabs>
+        <w:ind w:left="5040" w:hanging="360"/>
+      </w:pPr>
+      <w:rPr>
+        <w:rFonts w:ascii="Wingdings" w:hAnsi="Wingdings" w:hint="default"/>
+        <w:sz w:val="20"/>
+      </w:rPr>
+    </w:lvl>
+    <w:lvl w:ilvl="7" w:tentative="1">
+      <w:start w:val="1"/>
+      <w:numFmt w:val="bullet"/>
+      <w:lvlText w:val=""/>
+      <w:lvlJc w:val="left"/>
+      <w:pPr>
+        <w:tabs>
+          <w:tab w:val="num" w:pos="5760"/>
+        </w:tabs>
+        <w:ind w:left="5760" w:hanging="360"/>
+      </w:pPr>
+      <w:rPr>
+        <w:rFonts w:ascii="Wingdings" w:hAnsi="Wingdings" w:hint="default"/>
+        <w:sz w:val="20"/>
+      </w:rPr>
+    </w:lvl>
+    <w:lvl w:ilvl="8" w:tentative="1">
+      <w:start w:val="1"/>
+      <w:numFmt w:val="bullet"/>
+      <w:lvlText w:val=""/>
+      <w:lvlJc w:val="left"/>
+      <w:pPr>
+        <w:tabs>
+          <w:tab w:val="num" w:pos="6480"/>
+        </w:tabs>
+        <w:ind w:left="6480" w:hanging="360"/>
+      </w:pPr>
+      <w:rPr>
+        <w:rFonts w:ascii="Wingdings" w:hAnsi="Wingdings" w:hint="default"/>
+        <w:sz w:val="20"/>
+      </w:rPr>
+    </w:lvl>
+  </w:abstractNum>
+  <w:abstractNum w:abstractNumId="20" w15:restartNumberingAfterBreak="0">
     <w:nsid w:val="712151F9"/>
     <w:multiLevelType w:val="multilevel"/>
     <w:tmpl w:val="9F3AE8C4"/>
@@ -7668,7 +9529,7 @@
       </w:pPr>
     </w:lvl>
   </w:abstractNum>
-  <w:abstractNum w:abstractNumId="15" w15:restartNumberingAfterBreak="0">
+  <w:abstractNum w:abstractNumId="21" w15:restartNumberingAfterBreak="0">
     <w:nsid w:val="736C5463"/>
     <w:multiLevelType w:val="multilevel"/>
     <w:tmpl w:val="5D7A6D4E"/>
@@ -7817,7 +9678,7 @@
       </w:rPr>
     </w:lvl>
   </w:abstractNum>
-  <w:abstractNum w:abstractNumId="16" w15:restartNumberingAfterBreak="0">
+  <w:abstractNum w:abstractNumId="22" w15:restartNumberingAfterBreak="0">
     <w:nsid w:val="7E014D8F"/>
     <w:multiLevelType w:val="multilevel"/>
     <w:tmpl w:val="636C7A8E"/>
@@ -7931,55 +9792,73 @@
     </w:lvl>
   </w:abstractNum>
   <w:num w:numId="1" w16cid:durableId="176889755">
-    <w:abstractNumId w:val="6"/>
+    <w:abstractNumId w:val="8"/>
   </w:num>
   <w:num w:numId="2" w16cid:durableId="290327892">
     <w:abstractNumId w:val="4"/>
   </w:num>
   <w:num w:numId="3" w16cid:durableId="2073305175">
-    <w:abstractNumId w:val="9"/>
+    <w:abstractNumId w:val="12"/>
   </w:num>
   <w:num w:numId="4" w16cid:durableId="1955356402">
     <w:abstractNumId w:val="1"/>
   </w:num>
   <w:num w:numId="5" w16cid:durableId="967783595">
-    <w:abstractNumId w:val="12"/>
+    <w:abstractNumId w:val="16"/>
   </w:num>
   <w:num w:numId="6" w16cid:durableId="473715707">
-    <w:abstractNumId w:val="14"/>
+    <w:abstractNumId w:val="20"/>
   </w:num>
   <w:num w:numId="7" w16cid:durableId="1420636855">
+    <w:abstractNumId w:val="15"/>
+  </w:num>
+  <w:num w:numId="8" w16cid:durableId="1648123385">
     <w:abstractNumId w:val="11"/>
   </w:num>
-  <w:num w:numId="8" w16cid:durableId="1648123385">
-    <w:abstractNumId w:val="8"/>
-  </w:num>
   <w:num w:numId="9" w16cid:durableId="772629147">
-    <w:abstractNumId w:val="13"/>
+    <w:abstractNumId w:val="17"/>
   </w:num>
   <w:num w:numId="10" w16cid:durableId="1976640869">
-    <w:abstractNumId w:val="5"/>
+    <w:abstractNumId w:val="7"/>
   </w:num>
   <w:num w:numId="11" w16cid:durableId="658656189">
     <w:abstractNumId w:val="3"/>
   </w:num>
   <w:num w:numId="12" w16cid:durableId="319504579">
-    <w:abstractNumId w:val="16"/>
+    <w:abstractNumId w:val="22"/>
   </w:num>
   <w:num w:numId="13" w16cid:durableId="1502159764">
-    <w:abstractNumId w:val="7"/>
+    <w:abstractNumId w:val="9"/>
   </w:num>
   <w:num w:numId="14" w16cid:durableId="1310479461">
     <w:abstractNumId w:val="0"/>
   </w:num>
   <w:num w:numId="15" w16cid:durableId="1658528937">
-    <w:abstractNumId w:val="10"/>
+    <w:abstractNumId w:val="14"/>
   </w:num>
   <w:num w:numId="16" w16cid:durableId="1859153213">
-    <w:abstractNumId w:val="15"/>
+    <w:abstractNumId w:val="21"/>
   </w:num>
   <w:num w:numId="17" w16cid:durableId="849637975">
     <w:abstractNumId w:val="2"/>
+  </w:num>
+  <w:num w:numId="18" w16cid:durableId="1733652857">
+    <w:abstractNumId w:val="19"/>
+  </w:num>
+  <w:num w:numId="19" w16cid:durableId="1904827078">
+    <w:abstractNumId w:val="18"/>
+  </w:num>
+  <w:num w:numId="20" w16cid:durableId="745304632">
+    <w:abstractNumId w:val="10"/>
+  </w:num>
+  <w:num w:numId="21" w16cid:durableId="876158952">
+    <w:abstractNumId w:val="13"/>
+  </w:num>
+  <w:num w:numId="22" w16cid:durableId="336230438">
+    <w:abstractNumId w:val="6"/>
+  </w:num>
+  <w:num w:numId="23" w16cid:durableId="906959687">
+    <w:abstractNumId w:val="5"/>
   </w:num>
 </w:numbering>
 </file>
@@ -8937,6 +10816,25 @@
       <w:szCs w:val="18"/>
     </w:rPr>
   </w:style>
+  <w:style w:type="table" w:styleId="TableGrid">
+    <w:name w:val="Table Grid"/>
+    <w:basedOn w:val="TableNormal"/>
+    <w:uiPriority w:val="39"/>
+    <w:rsid w:val="00492974"/>
+    <w:pPr>
+      <w:spacing w:after="0" w:line="240" w:lineRule="auto"/>
+    </w:pPr>
+    <w:tblPr>
+      <w:tblBorders>
+        <w:top w:val="single" w:sz="4" w:space="0" w:color="auto"/>
+        <w:left w:val="single" w:sz="4" w:space="0" w:color="auto"/>
+        <w:bottom w:val="single" w:sz="4" w:space="0" w:color="auto"/>
+        <w:right w:val="single" w:sz="4" w:space="0" w:color="auto"/>
+        <w:insideH w:val="single" w:sz="4" w:space="0" w:color="auto"/>
+        <w:insideV w:val="single" w:sz="4" w:space="0" w:color="auto"/>
+      </w:tblBorders>
+    </w:tblPr>
+  </w:style>
 </w:styles>
 </file>
 

</xml_diff>

<commit_message>
Res - Doc - Complete ABAP -  DB Layer
</commit_message>
<xml_diff>
--- a/04_Resources/01_Documentation/[Kiran Bandari] Complete ABAP - Note.docx
+++ b/04_Resources/01_Documentation/[Kiran Bandari] Complete ABAP - Note.docx
@@ -81,6 +81,8 @@
         <w:spacing w:line="360" w:lineRule="auto"/>
         <w:rPr>
           <w:rFonts w:asciiTheme="majorHAnsi" w:hAnsiTheme="majorHAnsi" w:cstheme="majorHAnsi"/>
+          <w:sz w:val="28"/>
+          <w:szCs w:val="28"/>
           <w:lang w:val="en-US"/>
         </w:rPr>
       </w:pPr>
@@ -90,6 +92,8 @@
           <w:b/>
           <w:bCs/>
           <w:color w:val="AA225C"/>
+          <w:sz w:val="28"/>
+          <w:szCs w:val="28"/>
         </w:rPr>
         <w:t>1.1 Historical Overview</w:t>
       </w:r>
@@ -435,6 +439,8 @@
           <w:b/>
           <w:bCs/>
           <w:color w:val="AA225C"/>
+          <w:sz w:val="28"/>
+          <w:szCs w:val="28"/>
           <w:lang w:val="en-US"/>
         </w:rPr>
       </w:pPr>
@@ -444,6 +450,8 @@
           <w:b/>
           <w:bCs/>
           <w:color w:val="AA225C"/>
+          <w:sz w:val="28"/>
+          <w:szCs w:val="28"/>
         </w:rPr>
         <w:t xml:space="preserve">1.2 </w:t>
       </w:r>
@@ -453,6 +461,8 @@
           <w:b/>
           <w:bCs/>
           <w:color w:val="AA225C"/>
+          <w:sz w:val="28"/>
+          <w:szCs w:val="28"/>
         </w:rPr>
         <w:t>Understanding an ERP System</w:t>
       </w:r>
@@ -840,6 +850,8 @@
           <w:b/>
           <w:bCs/>
           <w:color w:val="AA225C"/>
+          <w:sz w:val="28"/>
+          <w:szCs w:val="28"/>
           <w:lang w:val="en-US"/>
         </w:rPr>
       </w:pPr>
@@ -849,6 +861,8 @@
           <w:b/>
           <w:bCs/>
           <w:color w:val="AA225C"/>
+          <w:sz w:val="28"/>
+          <w:szCs w:val="28"/>
         </w:rPr>
         <w:t>1.3 Introduction to SAP</w:t>
       </w:r>
@@ -1860,6 +1874,8 @@
           <w:b/>
           <w:bCs/>
           <w:color w:val="AA225C"/>
+          <w:sz w:val="28"/>
+          <w:szCs w:val="28"/>
           <w:lang w:val="en-US"/>
         </w:rPr>
       </w:pPr>
@@ -1869,6 +1885,8 @@
           <w:b/>
           <w:bCs/>
           <w:color w:val="AA225C"/>
+          <w:sz w:val="28"/>
+          <w:szCs w:val="28"/>
           <w:lang w:val="en-US"/>
         </w:rPr>
         <w:t xml:space="preserve">1.4 </w:t>
@@ -1879,6 +1897,8 @@
           <w:b/>
           <w:bCs/>
           <w:color w:val="AA225C"/>
+          <w:sz w:val="28"/>
+          <w:szCs w:val="28"/>
         </w:rPr>
         <w:t>ABAP Overview</w:t>
       </w:r>
@@ -1896,9 +1916,9 @@
           <w:lang w:val="en-US"/>
         </w:rPr>
         <w:drawing>
-          <wp:inline distT="0" distB="0" distL="0" distR="0" wp14:anchorId="2815901D" wp14:editId="38DEE18B">
-            <wp:extent cx="4991100" cy="3327400"/>
-            <wp:effectExtent l="0" t="0" r="0" b="6350"/>
+          <wp:inline distT="0" distB="0" distL="0" distR="0" wp14:anchorId="2815901D" wp14:editId="559AC781">
+            <wp:extent cx="4787900" cy="3191933"/>
+            <wp:effectExtent l="0" t="0" r="0" b="8890"/>
             <wp:docPr id="1110028535" name="Picture 1"/>
             <wp:cNvGraphicFramePr>
               <a:graphicFrameLocks xmlns:a="http://schemas.openxmlformats.org/drawingml/2006/main" noChangeAspect="1"/>
@@ -1914,6 +1934,13 @@
                   </pic:nvPicPr>
                   <pic:blipFill>
                     <a:blip r:embed="rId9">
+                      <a:duotone>
+                        <a:schemeClr val="accent1">
+                          <a:shade val="45000"/>
+                          <a:satMod val="135000"/>
+                        </a:schemeClr>
+                        <a:prstClr val="white"/>
+                      </a:duotone>
                       <a:extLst>
                         <a:ext uri="{28A0092B-C50C-407E-A947-70E740481C1C}">
                           <a14:useLocalDpi xmlns:a14="http://schemas.microsoft.com/office/drawing/2010/main" val="0"/>
@@ -1928,7 +1955,7 @@
                   <pic:spPr bwMode="auto">
                     <a:xfrm>
                       <a:off x="0" y="0"/>
-                      <a:ext cx="4996790" cy="3331193"/>
+                      <a:ext cx="4797107" cy="3198071"/>
                     </a:xfrm>
                     <a:prstGeom prst="rect">
                       <a:avLst/>
@@ -1945,6 +1972,7 @@
     <w:p>
       <w:pPr>
         <w:pStyle w:val="Caption"/>
+        <w:spacing w:line="360" w:lineRule="auto"/>
         <w:jc w:val="center"/>
         <w:rPr>
           <w:rFonts w:asciiTheme="majorHAnsi" w:hAnsiTheme="majorHAnsi" w:cstheme="majorHAnsi"/>
@@ -3200,6 +3228,8 @@
           <w:rFonts w:asciiTheme="majorHAnsi" w:hAnsiTheme="majorHAnsi" w:cstheme="majorHAnsi"/>
           <w:b/>
           <w:bCs/>
+          <w:sz w:val="28"/>
+          <w:szCs w:val="28"/>
           <w:lang w:val="en-US"/>
         </w:rPr>
       </w:pPr>
@@ -3209,6 +3239,8 @@
           <w:b/>
           <w:bCs/>
           <w:color w:val="AA225C"/>
+          <w:sz w:val="28"/>
+          <w:szCs w:val="28"/>
         </w:rPr>
         <w:t>1.5 System Requirements</w:t>
       </w:r>
@@ -3676,6 +3708,8 @@
         <w:spacing w:line="360" w:lineRule="auto"/>
         <w:rPr>
           <w:rFonts w:asciiTheme="majorHAnsi" w:hAnsiTheme="majorHAnsi" w:cstheme="majorHAnsi"/>
+          <w:sz w:val="28"/>
+          <w:szCs w:val="28"/>
           <w:lang w:val="en-US"/>
         </w:rPr>
       </w:pPr>
@@ -3685,11 +3719,17 @@
           <w:b/>
           <w:bCs/>
           <w:color w:val="AA225C"/>
+          <w:sz w:val="28"/>
+          <w:szCs w:val="28"/>
           <w:lang w:val="en-US"/>
         </w:rPr>
         <w:t>1.6 Summary</w:t>
       </w:r>
       <w:r>
+        <w:rPr>
+          <w:sz w:val="28"/>
+          <w:szCs w:val="28"/>
+        </w:rPr>
         <w:t xml:space="preserve"> </w:t>
       </w:r>
     </w:p>
@@ -4011,6 +4051,8 @@
         <w:spacing w:line="360" w:lineRule="auto"/>
         <w:rPr>
           <w:rFonts w:asciiTheme="majorHAnsi" w:hAnsiTheme="majorHAnsi" w:cstheme="majorHAnsi"/>
+          <w:sz w:val="28"/>
+          <w:szCs w:val="28"/>
           <w:lang w:val="en-US"/>
         </w:rPr>
       </w:pPr>
@@ -4020,6 +4062,8 @@
           <w:b/>
           <w:bCs/>
           <w:color w:val="AA225C"/>
+          <w:sz w:val="28"/>
+          <w:szCs w:val="28"/>
           <w:lang w:val="en-US"/>
         </w:rPr>
         <w:t>2.1 Introduction to the Three-Tier Architecture</w:t>
@@ -4027,6 +4071,8 @@
       <w:r>
         <w:rPr>
           <w:rFonts w:asciiTheme="majorHAnsi" w:hAnsiTheme="majorHAnsi" w:cstheme="majorHAnsi"/>
+          <w:sz w:val="28"/>
+          <w:szCs w:val="28"/>
           <w:lang w:val="en-US"/>
         </w:rPr>
         <w:t xml:space="preserve"> </w:t>
@@ -4271,9 +4317,9 @@
         </w:rPr>
         <w:lastRenderedPageBreak/>
         <w:drawing>
-          <wp:inline distT="0" distB="0" distL="0" distR="0" wp14:anchorId="4C4E3CCF" wp14:editId="1C989495">
-            <wp:extent cx="2762250" cy="2395921"/>
-            <wp:effectExtent l="0" t="0" r="0" b="4445"/>
+          <wp:inline distT="0" distB="0" distL="0" distR="0" wp14:anchorId="4C4E3CCF" wp14:editId="65F83CD9">
+            <wp:extent cx="3865433" cy="3352800"/>
+            <wp:effectExtent l="0" t="0" r="1905" b="0"/>
             <wp:docPr id="413067634" name="Picture 1" descr="A diagram of a software application&#10;&#10;Description automatically generated"/>
             <wp:cNvGraphicFramePr>
               <a:graphicFrameLocks xmlns:a="http://schemas.openxmlformats.org/drawingml/2006/main" noChangeAspect="1"/>
@@ -4294,7 +4340,7 @@
                   <pic:spPr>
                     <a:xfrm>
                       <a:off x="0" y="0"/>
-                      <a:ext cx="2792074" cy="2421790"/>
+                      <a:ext cx="3912807" cy="3393892"/>
                     </a:xfrm>
                     <a:prstGeom prst="rect">
                       <a:avLst/>
@@ -4328,6 +4374,8 @@
         <w:spacing w:line="360" w:lineRule="auto"/>
         <w:rPr>
           <w:rFonts w:asciiTheme="majorHAnsi" w:hAnsiTheme="majorHAnsi" w:cstheme="majorHAnsi"/>
+          <w:sz w:val="28"/>
+          <w:szCs w:val="28"/>
           <w:lang w:val="en-US"/>
         </w:rPr>
       </w:pPr>
@@ -4337,12 +4385,16 @@
           <w:b/>
           <w:bCs/>
           <w:color w:val="AA225C"/>
+          <w:sz w:val="28"/>
+          <w:szCs w:val="28"/>
         </w:rPr>
         <w:t>2.2 SAP Implementation Overview</w:t>
       </w:r>
       <w:r>
         <w:rPr>
           <w:rFonts w:asciiTheme="majorHAnsi" w:hAnsiTheme="majorHAnsi" w:cstheme="majorHAnsi"/>
+          <w:sz w:val="28"/>
+          <w:szCs w:val="28"/>
           <w:lang w:val="en-US"/>
         </w:rPr>
         <w:t xml:space="preserve"> </w:t>
@@ -5678,12 +5730,13 @@
       <w:r>
         <w:rPr>
           <w:rFonts w:asciiTheme="majorHAnsi" w:hAnsiTheme="majorHAnsi" w:cstheme="majorHAnsi"/>
+          <w:noProof/>
           <w:lang w:val="en-US"/>
         </w:rPr>
         <w:drawing>
-          <wp:inline distT="0" distB="0" distL="0" distR="0" wp14:anchorId="0CF76347" wp14:editId="44134212">
-            <wp:extent cx="4789369" cy="2693963"/>
-            <wp:effectExtent l="0" t="0" r="0" b="0"/>
+          <wp:inline distT="0" distB="0" distL="0" distR="0" wp14:anchorId="0CF76347" wp14:editId="2EB00758">
+            <wp:extent cx="6118706" cy="3441700"/>
+            <wp:effectExtent l="0" t="0" r="0" b="6350"/>
             <wp:docPr id="1342574997" name="Picture 1" descr="A diagram of a software process&#10;&#10;Description automatically generated"/>
             <wp:cNvGraphicFramePr>
               <a:graphicFrameLocks xmlns:a="http://schemas.openxmlformats.org/drawingml/2006/main" noChangeAspect="1"/>
@@ -5704,7 +5757,7 @@
                   <pic:spPr>
                     <a:xfrm>
                       <a:off x="0" y="0"/>
-                      <a:ext cx="4800133" cy="2700018"/>
+                      <a:ext cx="6140673" cy="3454056"/>
                     </a:xfrm>
                     <a:prstGeom prst="rect">
                       <a:avLst/>
@@ -5720,6 +5773,7 @@
     <w:p>
       <w:pPr>
         <w:pStyle w:val="Caption"/>
+        <w:spacing w:line="360" w:lineRule="auto"/>
         <w:jc w:val="center"/>
         <w:rPr>
           <w:rFonts w:asciiTheme="majorHAnsi" w:hAnsiTheme="majorHAnsi" w:cstheme="majorHAnsi"/>
@@ -5777,13 +5831,14 @@
       <w:r>
         <w:rPr>
           <w:rFonts w:asciiTheme="majorHAnsi" w:hAnsiTheme="majorHAnsi" w:cstheme="majorHAnsi"/>
+          <w:noProof/>
           <w:lang w:val="en-US"/>
         </w:rPr>
         <w:lastRenderedPageBreak/>
         <w:drawing>
-          <wp:inline distT="0" distB="0" distL="0" distR="0" wp14:anchorId="599D049A" wp14:editId="00AAFF80">
-            <wp:extent cx="3684298" cy="2168125"/>
-            <wp:effectExtent l="0" t="0" r="0" b="3810"/>
+          <wp:inline distT="0" distB="0" distL="0" distR="0" wp14:anchorId="599D049A" wp14:editId="6F5EA411">
+            <wp:extent cx="4575202" cy="2692400"/>
+            <wp:effectExtent l="0" t="0" r="0" b="0"/>
             <wp:docPr id="1229935984" name="Picture 1" descr="A screenshot of a computer&#10;&#10;Description automatically generated"/>
             <wp:cNvGraphicFramePr>
               <a:graphicFrameLocks xmlns:a="http://schemas.openxmlformats.org/drawingml/2006/main" noChangeAspect="1"/>
@@ -5804,7 +5859,7 @@
                   <pic:spPr>
                     <a:xfrm>
                       <a:off x="0" y="0"/>
-                      <a:ext cx="3701609" cy="2178312"/>
+                      <a:ext cx="4613317" cy="2714830"/>
                     </a:xfrm>
                     <a:prstGeom prst="rect">
                       <a:avLst/>
@@ -5820,6 +5875,7 @@
     <w:p>
       <w:pPr>
         <w:pStyle w:val="Caption"/>
+        <w:spacing w:line="360" w:lineRule="auto"/>
         <w:jc w:val="center"/>
         <w:rPr>
           <w:rFonts w:asciiTheme="majorHAnsi" w:hAnsiTheme="majorHAnsi" w:cstheme="majorHAnsi"/>
@@ -5879,42 +5935,49 @@
     </w:p>
     <w:tbl>
       <w:tblPr>
-        <w:tblStyle w:val="TableGrid"/>
+        <w:tblStyle w:val="ListTable4-Accent1"/>
         <w:tblW w:w="0" w:type="auto"/>
         <w:tblBorders>
-          <w:top w:val="single" w:sz="8" w:space="0" w:color="auto"/>
-          <w:left w:val="single" w:sz="8" w:space="0" w:color="auto"/>
-          <w:bottom w:val="single" w:sz="8" w:space="0" w:color="auto"/>
-          <w:right w:val="single" w:sz="8" w:space="0" w:color="auto"/>
-          <w:insideH w:val="single" w:sz="8" w:space="0" w:color="auto"/>
-          <w:insideV w:val="single" w:sz="8" w:space="0" w:color="auto"/>
+          <w:top w:val="single" w:sz="12" w:space="0" w:color="auto"/>
+          <w:left w:val="single" w:sz="12" w:space="0" w:color="auto"/>
+          <w:bottom w:val="single" w:sz="12" w:space="0" w:color="auto"/>
+          <w:right w:val="single" w:sz="12" w:space="0" w:color="auto"/>
+          <w:insideH w:val="single" w:sz="12" w:space="0" w:color="auto"/>
+          <w:insideV w:val="single" w:sz="12" w:space="0" w:color="auto"/>
         </w:tblBorders>
         <w:tblLook w:val="04A0" w:firstRow="1" w:lastRow="0" w:firstColumn="1" w:lastColumn="0" w:noHBand="0" w:noVBand="1"/>
       </w:tblPr>
       <w:tblGrid>
-        <w:gridCol w:w="3251"/>
-        <w:gridCol w:w="7195"/>
+        <w:gridCol w:w="3249"/>
+        <w:gridCol w:w="7187"/>
       </w:tblGrid>
       <w:tr>
+        <w:trPr>
+          <w:cnfStyle w:val="100000000000" w:firstRow="1" w:lastRow="0" w:firstColumn="0" w:lastColumn="0" w:oddVBand="0" w:evenVBand="0" w:oddHBand="0" w:evenHBand="0" w:firstRowFirstColumn="0" w:firstRowLastColumn="0" w:lastRowFirstColumn="0" w:lastRowLastColumn="0"/>
+        </w:trPr>
         <w:tc>
           <w:tcPr>
+            <w:cnfStyle w:val="001000000000" w:firstRow="0" w:lastRow="0" w:firstColumn="1" w:lastColumn="0" w:oddVBand="0" w:evenVBand="0" w:oddHBand="0" w:evenHBand="0" w:firstRowFirstColumn="0" w:firstRowLastColumn="0" w:lastRowFirstColumn="0" w:lastRowLastColumn="0"/>
             <w:tcW w:w="3251" w:type="dxa"/>
+            <w:tcBorders>
+              <w:top w:val="none" w:sz="0" w:space="0" w:color="auto"/>
+              <w:left w:val="none" w:sz="0" w:space="0" w:color="auto"/>
+              <w:bottom w:val="none" w:sz="0" w:space="0" w:color="auto"/>
+            </w:tcBorders>
           </w:tcPr>
           <w:p>
             <w:pPr>
               <w:spacing w:line="360" w:lineRule="auto"/>
               <w:rPr>
                 <w:rFonts w:asciiTheme="majorHAnsi" w:hAnsiTheme="majorHAnsi" w:cstheme="majorHAnsi"/>
-                <w:b/>
-                <w:bCs/>
+                <w:b w:val="0"/>
+                <w:bCs w:val="0"/>
                 <w:lang w:val="en-US"/>
               </w:rPr>
             </w:pPr>
             <w:r>
               <w:rPr>
                 <w:rFonts w:asciiTheme="majorHAnsi" w:hAnsiTheme="majorHAnsi" w:cstheme="majorHAnsi"/>
-                <w:b/>
-                <w:bCs/>
               </w:rPr>
               <w:t>Work Process Type</w:t>
             </w:r>
@@ -5923,22 +5986,26 @@
         <w:tc>
           <w:tcPr>
             <w:tcW w:w="7195" w:type="dxa"/>
+            <w:tcBorders>
+              <w:top w:val="none" w:sz="0" w:space="0" w:color="auto"/>
+              <w:bottom w:val="none" w:sz="0" w:space="0" w:color="auto"/>
+              <w:right w:val="none" w:sz="0" w:space="0" w:color="auto"/>
+            </w:tcBorders>
           </w:tcPr>
           <w:p>
             <w:pPr>
               <w:spacing w:line="360" w:lineRule="auto"/>
+              <w:cnfStyle w:val="100000000000" w:firstRow="1" w:lastRow="0" w:firstColumn="0" w:lastColumn="0" w:oddVBand="0" w:evenVBand="0" w:oddHBand="0" w:evenHBand="0" w:firstRowFirstColumn="0" w:firstRowLastColumn="0" w:lastRowFirstColumn="0" w:lastRowLastColumn="0"/>
               <w:rPr>
                 <w:rFonts w:asciiTheme="majorHAnsi" w:hAnsiTheme="majorHAnsi" w:cstheme="majorHAnsi"/>
-                <w:b/>
-                <w:bCs/>
+                <w:b w:val="0"/>
+                <w:bCs w:val="0"/>
                 <w:lang w:val="en-US"/>
               </w:rPr>
             </w:pPr>
             <w:r>
               <w:rPr>
                 <w:rFonts w:asciiTheme="majorHAnsi" w:hAnsiTheme="majorHAnsi" w:cstheme="majorHAnsi"/>
-                <w:b/>
-                <w:bCs/>
               </w:rPr>
               <w:t>Purpose</w:t>
             </w:r>
@@ -5946,8 +6013,12 @@
         </w:tc>
       </w:tr>
       <w:tr>
+        <w:trPr>
+          <w:cnfStyle w:val="000000100000" w:firstRow="0" w:lastRow="0" w:firstColumn="0" w:lastColumn="0" w:oddVBand="0" w:evenVBand="0" w:oddHBand="1" w:evenHBand="0" w:firstRowFirstColumn="0" w:firstRowLastColumn="0" w:lastRowFirstColumn="0" w:lastRowLastColumn="0"/>
+        </w:trPr>
         <w:tc>
           <w:tcPr>
+            <w:cnfStyle w:val="001000000000" w:firstRow="0" w:lastRow="0" w:firstColumn="1" w:lastColumn="0" w:oddVBand="0" w:evenVBand="0" w:oddHBand="0" w:evenHBand="0" w:firstRowFirstColumn="0" w:firstRowLastColumn="0" w:lastRowFirstColumn="0" w:lastRowLastColumn="0"/>
             <w:tcW w:w="3251" w:type="dxa"/>
           </w:tcPr>
           <w:p>
@@ -5973,6 +6044,7 @@
           <w:p>
             <w:pPr>
               <w:spacing w:line="360" w:lineRule="auto"/>
+              <w:cnfStyle w:val="000000100000" w:firstRow="0" w:lastRow="0" w:firstColumn="0" w:lastColumn="0" w:oddVBand="0" w:evenVBand="0" w:oddHBand="1" w:evenHBand="0" w:firstRowFirstColumn="0" w:firstRowLastColumn="0" w:lastRowFirstColumn="0" w:lastRowLastColumn="0"/>
               <w:rPr>
                 <w:rFonts w:asciiTheme="majorHAnsi" w:hAnsiTheme="majorHAnsi" w:cstheme="majorHAnsi"/>
                 <w:lang w:val="en-US"/>
@@ -5990,6 +6062,7 @@
       <w:tr>
         <w:tc>
           <w:tcPr>
+            <w:cnfStyle w:val="001000000000" w:firstRow="0" w:lastRow="0" w:firstColumn="1" w:lastColumn="0" w:oddVBand="0" w:evenVBand="0" w:oddHBand="0" w:evenHBand="0" w:firstRowFirstColumn="0" w:firstRowLastColumn="0" w:lastRowFirstColumn="0" w:lastRowLastColumn="0"/>
             <w:tcW w:w="3251" w:type="dxa"/>
           </w:tcPr>
           <w:p>
@@ -6015,6 +6088,7 @@
           <w:p>
             <w:pPr>
               <w:spacing w:line="360" w:lineRule="auto"/>
+              <w:cnfStyle w:val="000000000000" w:firstRow="0" w:lastRow="0" w:firstColumn="0" w:lastColumn="0" w:oddVBand="0" w:evenVBand="0" w:oddHBand="0" w:evenHBand="0" w:firstRowFirstColumn="0" w:firstRowLastColumn="0" w:lastRowFirstColumn="0" w:lastRowLastColumn="0"/>
               <w:rPr>
                 <w:rFonts w:asciiTheme="majorHAnsi" w:hAnsiTheme="majorHAnsi" w:cstheme="majorHAnsi"/>
                 <w:lang w:val="en-US"/>
@@ -6030,8 +6104,12 @@
         </w:tc>
       </w:tr>
       <w:tr>
+        <w:trPr>
+          <w:cnfStyle w:val="000000100000" w:firstRow="0" w:lastRow="0" w:firstColumn="0" w:lastColumn="0" w:oddVBand="0" w:evenVBand="0" w:oddHBand="1" w:evenHBand="0" w:firstRowFirstColumn="0" w:firstRowLastColumn="0" w:lastRowFirstColumn="0" w:lastRowLastColumn="0"/>
+        </w:trPr>
         <w:tc>
           <w:tcPr>
+            <w:cnfStyle w:val="001000000000" w:firstRow="0" w:lastRow="0" w:firstColumn="1" w:lastColumn="0" w:oddVBand="0" w:evenVBand="0" w:oddHBand="0" w:evenHBand="0" w:firstRowFirstColumn="0" w:firstRowLastColumn="0" w:lastRowFirstColumn="0" w:lastRowLastColumn="0"/>
             <w:tcW w:w="3251" w:type="dxa"/>
           </w:tcPr>
           <w:p>
@@ -6057,6 +6135,7 @@
           <w:p>
             <w:pPr>
               <w:spacing w:line="360" w:lineRule="auto"/>
+              <w:cnfStyle w:val="000000100000" w:firstRow="0" w:lastRow="0" w:firstColumn="0" w:lastColumn="0" w:oddVBand="0" w:evenVBand="0" w:oddHBand="1" w:evenHBand="0" w:firstRowFirstColumn="0" w:firstRowLastColumn="0" w:lastRowFirstColumn="0" w:lastRowLastColumn="0"/>
               <w:rPr>
                 <w:rFonts w:asciiTheme="majorHAnsi" w:hAnsiTheme="majorHAnsi" w:cstheme="majorHAnsi"/>
                 <w:lang w:val="en-US"/>
@@ -6074,6 +6153,7 @@
       <w:tr>
         <w:tc>
           <w:tcPr>
+            <w:cnfStyle w:val="001000000000" w:firstRow="0" w:lastRow="0" w:firstColumn="1" w:lastColumn="0" w:oddVBand="0" w:evenVBand="0" w:oddHBand="0" w:evenHBand="0" w:firstRowFirstColumn="0" w:firstRowLastColumn="0" w:lastRowFirstColumn="0" w:lastRowLastColumn="0"/>
             <w:tcW w:w="3251" w:type="dxa"/>
           </w:tcPr>
           <w:p>
@@ -6100,6 +6180,7 @@
             <w:pPr>
               <w:keepNext/>
               <w:spacing w:line="360" w:lineRule="auto"/>
+              <w:cnfStyle w:val="000000000000" w:firstRow="0" w:lastRow="0" w:firstColumn="0" w:lastColumn="0" w:oddVBand="0" w:evenVBand="0" w:oddHBand="0" w:evenHBand="0" w:firstRowFirstColumn="0" w:firstRowLastColumn="0" w:lastRowFirstColumn="0" w:lastRowLastColumn="0"/>
               <w:rPr>
                 <w:rFonts w:asciiTheme="majorHAnsi" w:hAnsiTheme="majorHAnsi" w:cstheme="majorHAnsi"/>
                 <w:lang w:val="en-US"/>
@@ -6118,6 +6199,7 @@
     <w:p>
       <w:pPr>
         <w:pStyle w:val="Caption"/>
+        <w:spacing w:line="360" w:lineRule="auto"/>
         <w:jc w:val="center"/>
         <w:rPr>
           <w:rFonts w:asciiTheme="majorHAnsi" w:hAnsiTheme="majorHAnsi" w:cstheme="majorHAnsi"/>
@@ -6134,21 +6216,34 @@
         <w:t>2.</w:t>
       </w:r>
       <w:r>
+        <w:rPr>
+          <w:lang w:val="en-US"/>
+        </w:rPr>
         <w:fldChar w:fldCharType="begin"/>
       </w:r>
       <w:r>
+        <w:rPr>
+          <w:lang w:val="en-US"/>
+        </w:rPr>
         <w:instrText xml:space="preserve"> SEQ Table \* ARABIC </w:instrText>
       </w:r>
       <w:r>
+        <w:rPr>
+          <w:lang w:val="en-US"/>
+        </w:rPr>
         <w:fldChar w:fldCharType="separate"/>
       </w:r>
       <w:r>
         <w:rPr>
           <w:noProof/>
+          <w:lang w:val="en-US"/>
         </w:rPr>
         <w:t>1</w:t>
       </w:r>
       <w:r>
+        <w:rPr>
+          <w:lang w:val="en-US"/>
+        </w:rPr>
         <w:fldChar w:fldCharType="end"/>
       </w:r>
       <w:r>
@@ -6309,6 +6404,7 @@
         <w:rPr>
           <w:rFonts w:asciiTheme="majorHAnsi" w:hAnsiTheme="majorHAnsi" w:cstheme="majorHAnsi"/>
         </w:rPr>
+        <w:lastRenderedPageBreak/>
         <w:t>Message Server quản lý việc phân phối tải, kết nối người dùng với instance máy chủ ứng dụng có tải nhẹ nhất. Nó xử lý việc cân bằng tải cho kết nối SAP GUI và RFC. Đối với các kết nối web, việc cân bằng tải được thực hiện bởi SAP Web Dispatcher.</w:t>
       </w:r>
     </w:p>
@@ -6361,7 +6457,6 @@
         <w:rPr>
           <w:rFonts w:asciiTheme="majorHAnsi" w:hAnsiTheme="majorHAnsi" w:cstheme="majorHAnsi"/>
         </w:rPr>
-        <w:lastRenderedPageBreak/>
         <w:t>Nó định tuyến tất cả các yêu cầu HTTP(S) đến hệ thống SAP và có thể phân phối các yêu cầu đến nhiều hệ thống SAP khác nhau để cân bằng tải. Web Dispatcher cũng giúp bảo mật bằng cách chấp nhận hoặc từ chối kết nối và lọc URL để kiểm soát quyền truy cập. Thêm vào đó, nó có thể hoạt động như một bộ nhớ đệm web để cải thiện thời gian phản hồi của ứng dụng.</w:t>
       </w:r>
     </w:p>
@@ -6506,11 +6601,12 @@
       <w:r>
         <w:rPr>
           <w:rFonts w:asciiTheme="majorHAnsi" w:hAnsiTheme="majorHAnsi" w:cstheme="majorHAnsi"/>
+          <w:noProof/>
           <w:lang w:val="en-US"/>
         </w:rPr>
         <w:drawing>
-          <wp:inline distT="0" distB="0" distL="0" distR="0" wp14:anchorId="5E0687D2" wp14:editId="64F6A5CC">
-            <wp:extent cx="4594319" cy="3812942"/>
+          <wp:inline distT="0" distB="0" distL="0" distR="0" wp14:anchorId="5E0687D2" wp14:editId="4E043458">
+            <wp:extent cx="4524463" cy="3754967"/>
             <wp:effectExtent l="0" t="0" r="0" b="0"/>
             <wp:docPr id="304798510" name="Picture 1"/>
             <wp:cNvGraphicFramePr>
@@ -6532,7 +6628,7 @@
                   <pic:spPr>
                     <a:xfrm>
                       <a:off x="0" y="0"/>
-                      <a:ext cx="4600953" cy="3818448"/>
+                      <a:ext cx="4567126" cy="3790374"/>
                     </a:xfrm>
                     <a:prstGeom prst="rect">
                       <a:avLst/>
@@ -6548,6 +6644,7 @@
     <w:p>
       <w:pPr>
         <w:pStyle w:val="Caption"/>
+        <w:spacing w:line="360" w:lineRule="auto"/>
         <w:jc w:val="center"/>
         <w:rPr>
           <w:rFonts w:asciiTheme="majorHAnsi" w:hAnsiTheme="majorHAnsi" w:cstheme="majorHAnsi"/>
@@ -6566,6 +6663,572 @@
         <w:spacing w:line="360" w:lineRule="auto"/>
         <w:rPr>
           <w:rFonts w:asciiTheme="majorHAnsi" w:hAnsiTheme="majorHAnsi" w:cstheme="majorHAnsi"/>
+          <w:b/>
+          <w:bCs/>
+          <w:lang w:val="en-US"/>
+        </w:rPr>
+      </w:pPr>
+      <w:r>
+        <w:rPr>
+          <w:rFonts w:asciiTheme="majorHAnsi" w:hAnsiTheme="majorHAnsi" w:cstheme="majorHAnsi"/>
+          <w:b/>
+          <w:bCs/>
+          <w:color w:val="AA225C"/>
+          <w:lang w:val="en-US"/>
+        </w:rPr>
+        <w:lastRenderedPageBreak/>
+        <w:t>2.2.3 Database Server/RDBMS: Database Layer</w:t>
+      </w:r>
+      <w:r>
+        <w:rPr>
+          <w:rFonts w:asciiTheme="majorHAnsi" w:hAnsiTheme="majorHAnsi" w:cstheme="majorHAnsi"/>
+          <w:b/>
+          <w:bCs/>
+        </w:rPr>
+        <w:t xml:space="preserve"> </w:t>
+      </w:r>
+    </w:p>
+    <w:p>
+      <w:pPr>
+        <w:spacing w:line="360" w:lineRule="auto"/>
+        <w:rPr>
+          <w:rFonts w:asciiTheme="majorHAnsi" w:hAnsiTheme="majorHAnsi" w:cstheme="majorHAnsi"/>
+        </w:rPr>
+      </w:pPr>
+      <w:r>
+        <w:rPr>
+          <w:rFonts w:asciiTheme="majorHAnsi" w:hAnsiTheme="majorHAnsi" w:cstheme="majorHAnsi"/>
+        </w:rPr>
+        <w:t>Trong hệ thống SAP, dữ liệu được lưu trữ trong cơ sở dữ liệu trung tâm. Lớp cơ sở dữ liệu bao gồm hệ quản trị cơ sở dữ liệu (RDBMS) như SAP HANA, Oracle, Microsoft SQL Server, v.v.</w:t>
+      </w:r>
+    </w:p>
+    <w:p>
+      <w:pPr>
+        <w:spacing w:line="360" w:lineRule="auto"/>
+        <w:rPr>
+          <w:rFonts w:asciiTheme="majorHAnsi" w:hAnsiTheme="majorHAnsi" w:cstheme="majorHAnsi"/>
+        </w:rPr>
+      </w:pPr>
+      <w:r>
+        <w:rPr>
+          <w:rFonts w:asciiTheme="majorHAnsi" w:hAnsiTheme="majorHAnsi" w:cstheme="majorHAnsi"/>
+        </w:rPr>
+        <w:t>Dữ liệu được tổ chức thành các bảng, với mỗi bảng có các cột (trường) và hàng (bản ghi). Mỗi bảng có một khóa chính (primary key) để xác định duy nhất từng hàng.</w:t>
+      </w:r>
+    </w:p>
+    <w:p>
+      <w:pPr>
+        <w:keepNext/>
+        <w:spacing w:line="360" w:lineRule="auto"/>
+        <w:jc w:val="center"/>
+      </w:pPr>
+      <w:r>
+        <w:rPr>
+          <w:rFonts w:asciiTheme="majorHAnsi" w:hAnsiTheme="majorHAnsi" w:cstheme="majorHAnsi"/>
+        </w:rPr>
+        <w:drawing>
+          <wp:inline distT="0" distB="0" distL="0" distR="0" wp14:anchorId="217769D0" wp14:editId="5FF555B3">
+            <wp:extent cx="2772833" cy="1111148"/>
+            <wp:effectExtent l="0" t="0" r="0" b="0"/>
+            <wp:docPr id="1972743246" name="Picture 1" descr="A table with a description and numbers&#10;&#10;Description automatically generated with medium confidence"/>
+            <wp:cNvGraphicFramePr>
+              <a:graphicFrameLocks xmlns:a="http://schemas.openxmlformats.org/drawingml/2006/main" noChangeAspect="1"/>
+            </wp:cNvGraphicFramePr>
+            <a:graphic xmlns:a="http://schemas.openxmlformats.org/drawingml/2006/main">
+              <a:graphicData uri="http://schemas.openxmlformats.org/drawingml/2006/picture">
+                <pic:pic xmlns:pic="http://schemas.openxmlformats.org/drawingml/2006/picture">
+                  <pic:nvPicPr>
+                    <pic:cNvPr id="1972743246" name="Picture 1" descr="A table with a description and numbers&#10;&#10;Description automatically generated with medium confidence"/>
+                    <pic:cNvPicPr/>
+                  </pic:nvPicPr>
+                  <pic:blipFill>
+                    <a:blip r:embed="rId21"/>
+                    <a:stretch>
+                      <a:fillRect/>
+                    </a:stretch>
+                  </pic:blipFill>
+                  <pic:spPr>
+                    <a:xfrm>
+                      <a:off x="0" y="0"/>
+                      <a:ext cx="2836630" cy="1136713"/>
+                    </a:xfrm>
+                    <a:prstGeom prst="rect">
+                      <a:avLst/>
+                    </a:prstGeom>
+                  </pic:spPr>
+                </pic:pic>
+              </a:graphicData>
+            </a:graphic>
+          </wp:inline>
+        </w:drawing>
+      </w:r>
+    </w:p>
+    <w:p>
+      <w:pPr>
+        <w:pStyle w:val="Caption"/>
+        <w:jc w:val="center"/>
+        <w:rPr>
+          <w:rFonts w:asciiTheme="majorHAnsi" w:hAnsiTheme="majorHAnsi" w:cstheme="majorHAnsi"/>
+        </w:rPr>
+      </w:pPr>
+      <w:r>
+        <w:t xml:space="preserve">Table </w:t>
+      </w:r>
+      <w:r>
+        <w:fldChar w:fldCharType="begin"/>
+      </w:r>
+      <w:r>
+        <w:instrText xml:space="preserve"> SEQ Table \* ARABIC </w:instrText>
+      </w:r>
+      <w:r>
+        <w:fldChar w:fldCharType="separate"/>
+      </w:r>
+      <w:r>
+        <w:rPr>
+          <w:noProof/>
+        </w:rPr>
+        <w:t>2</w:t>
+      </w:r>
+      <w:r>
+        <w:fldChar w:fldCharType="end"/>
+      </w:r>
+      <w:r>
+        <w:t>.2</w:t>
+      </w:r>
+      <w:r>
+        <w:t xml:space="preserve"> Example Table TB_ITEM Showing Rows and Columns</w:t>
+      </w:r>
+    </w:p>
+    <w:p>
+      <w:pPr>
+        <w:spacing w:line="360" w:lineRule="auto"/>
+        <w:rPr>
+          <w:rFonts w:asciiTheme="majorHAnsi" w:hAnsiTheme="majorHAnsi" w:cstheme="majorHAnsi"/>
+        </w:rPr>
+      </w:pPr>
+      <w:r>
+        <w:rPr>
+          <w:rFonts w:asciiTheme="majorHAnsi" w:hAnsiTheme="majorHAnsi" w:cstheme="majorHAnsi"/>
+        </w:rPr>
+        <w:t>Để hỗ trợ nhiều ngôn ngữ, có thể mở rộng bảng dữ liệu bằng cách thêm một trường ngôn ngữ. Ví dụ, nếu cần lưu mô tả sản phẩm bằng nhiều ngôn ngữ, ta có thể tạo một bảng phụ chứa mô tả bằng các ngôn ngữ khác nhau và liên kết với bảng chính qua khóa ngoại.</w:t>
+      </w:r>
+    </w:p>
+    <w:p>
+      <w:pPr>
+        <w:keepNext/>
+        <w:spacing w:line="360" w:lineRule="auto"/>
+        <w:jc w:val="center"/>
+      </w:pPr>
+      <w:r>
+        <w:rPr>
+          <w:rFonts w:asciiTheme="majorHAnsi" w:hAnsiTheme="majorHAnsi" w:cstheme="majorHAnsi"/>
+        </w:rPr>
+        <w:drawing>
+          <wp:inline distT="0" distB="0" distL="0" distR="0" wp14:anchorId="60329D78" wp14:editId="5400532E">
+            <wp:extent cx="3352800" cy="1844585"/>
+            <wp:effectExtent l="0" t="0" r="0" b="3810"/>
+            <wp:docPr id="238738919" name="Picture 1" descr="A table with text on it&#10;&#10;Description automatically generated"/>
+            <wp:cNvGraphicFramePr>
+              <a:graphicFrameLocks xmlns:a="http://schemas.openxmlformats.org/drawingml/2006/main" noChangeAspect="1"/>
+            </wp:cNvGraphicFramePr>
+            <a:graphic xmlns:a="http://schemas.openxmlformats.org/drawingml/2006/main">
+              <a:graphicData uri="http://schemas.openxmlformats.org/drawingml/2006/picture">
+                <pic:pic xmlns:pic="http://schemas.openxmlformats.org/drawingml/2006/picture">
+                  <pic:nvPicPr>
+                    <pic:cNvPr id="238738919" name="Picture 1" descr="A table with text on it&#10;&#10;Description automatically generated"/>
+                    <pic:cNvPicPr/>
+                  </pic:nvPicPr>
+                  <pic:blipFill>
+                    <a:blip r:embed="rId22"/>
+                    <a:stretch>
+                      <a:fillRect/>
+                    </a:stretch>
+                  </pic:blipFill>
+                  <pic:spPr>
+                    <a:xfrm>
+                      <a:off x="0" y="0"/>
+                      <a:ext cx="3411489" cy="1876874"/>
+                    </a:xfrm>
+                    <a:prstGeom prst="rect">
+                      <a:avLst/>
+                    </a:prstGeom>
+                  </pic:spPr>
+                </pic:pic>
+              </a:graphicData>
+            </a:graphic>
+          </wp:inline>
+        </w:drawing>
+      </w:r>
+    </w:p>
+    <w:p>
+      <w:pPr>
+        <w:pStyle w:val="Caption"/>
+        <w:jc w:val="center"/>
+        <w:rPr>
+          <w:rFonts w:asciiTheme="majorHAnsi" w:hAnsiTheme="majorHAnsi" w:cstheme="majorHAnsi"/>
+        </w:rPr>
+      </w:pPr>
+      <w:r>
+        <w:t>Table 2.</w:t>
+      </w:r>
+      <w:r>
+        <w:fldChar w:fldCharType="begin"/>
+      </w:r>
+      <w:r>
+        <w:instrText xml:space="preserve"> SEQ Table \* ARABIC </w:instrText>
+      </w:r>
+      <w:r>
+        <w:fldChar w:fldCharType="separate"/>
+      </w:r>
+      <w:r>
+        <w:rPr>
+          <w:noProof/>
+        </w:rPr>
+        <w:t>3</w:t>
+      </w:r>
+      <w:r>
+        <w:fldChar w:fldCharType="end"/>
+      </w:r>
+      <w:r>
+        <w:rPr>
+          <w:i w:val="0"/>
+          <w:iCs w:val="0"/>
+          <w:color w:val="auto"/>
+          <w:sz w:val="24"/>
+          <w:szCs w:val="24"/>
+        </w:rPr>
+        <w:t xml:space="preserve"> </w:t>
+      </w:r>
+      <w:r>
+        <w:t>Table TB_ITEM Expanded to Accommodate a Language Key</w:t>
+      </w:r>
+    </w:p>
+    <w:p>
+      <w:pPr>
+        <w:keepNext/>
+        <w:spacing w:line="360" w:lineRule="auto"/>
+        <w:jc w:val="center"/>
+      </w:pPr>
+      <w:r>
+        <w:rPr>
+          <w:rFonts w:asciiTheme="majorHAnsi" w:hAnsiTheme="majorHAnsi" w:cstheme="majorHAnsi"/>
+        </w:rPr>
+        <w:drawing>
+          <wp:inline distT="0" distB="0" distL="0" distR="0" wp14:anchorId="39A87F3A" wp14:editId="00D41D82">
+            <wp:extent cx="1646767" cy="990798"/>
+            <wp:effectExtent l="0" t="0" r="0" b="0"/>
+            <wp:docPr id="213388542" name="Picture 1" descr="A table with numbers and letters&#10;&#10;Description automatically generated"/>
+            <wp:cNvGraphicFramePr>
+              <a:graphicFrameLocks xmlns:a="http://schemas.openxmlformats.org/drawingml/2006/main" noChangeAspect="1"/>
+            </wp:cNvGraphicFramePr>
+            <a:graphic xmlns:a="http://schemas.openxmlformats.org/drawingml/2006/main">
+              <a:graphicData uri="http://schemas.openxmlformats.org/drawingml/2006/picture">
+                <pic:pic xmlns:pic="http://schemas.openxmlformats.org/drawingml/2006/picture">
+                  <pic:nvPicPr>
+                    <pic:cNvPr id="213388542" name="Picture 1" descr="A table with numbers and letters&#10;&#10;Description automatically generated"/>
+                    <pic:cNvPicPr/>
+                  </pic:nvPicPr>
+                  <pic:blipFill>
+                    <a:blip r:embed="rId23"/>
+                    <a:stretch>
+                      <a:fillRect/>
+                    </a:stretch>
+                  </pic:blipFill>
+                  <pic:spPr>
+                    <a:xfrm>
+                      <a:off x="0" y="0"/>
+                      <a:ext cx="1680133" cy="1010873"/>
+                    </a:xfrm>
+                    <a:prstGeom prst="rect">
+                      <a:avLst/>
+                    </a:prstGeom>
+                  </pic:spPr>
+                </pic:pic>
+              </a:graphicData>
+            </a:graphic>
+          </wp:inline>
+        </w:drawing>
+      </w:r>
+    </w:p>
+    <w:p>
+      <w:pPr>
+        <w:pStyle w:val="Caption"/>
+        <w:jc w:val="center"/>
+        <w:rPr>
+          <w:rFonts w:asciiTheme="majorHAnsi" w:hAnsiTheme="majorHAnsi" w:cstheme="majorHAnsi"/>
+        </w:rPr>
+      </w:pPr>
+      <w:r>
+        <w:t>Table 2.</w:t>
+      </w:r>
+      <w:r>
+        <w:fldChar w:fldCharType="begin"/>
+      </w:r>
+      <w:r>
+        <w:instrText xml:space="preserve"> SEQ Table \* ARABIC </w:instrText>
+      </w:r>
+      <w:r>
+        <w:fldChar w:fldCharType="separate"/>
+      </w:r>
+      <w:r>
+        <w:rPr>
+          <w:noProof/>
+        </w:rPr>
+        <w:t>4</w:t>
+      </w:r>
+      <w:r>
+        <w:fldChar w:fldCharType="end"/>
+      </w:r>
+      <w:r>
+        <w:rPr>
+          <w:i w:val="0"/>
+          <w:iCs w:val="0"/>
+          <w:color w:val="auto"/>
+          <w:sz w:val="24"/>
+          <w:szCs w:val="24"/>
+        </w:rPr>
+        <w:t xml:space="preserve"> </w:t>
+      </w:r>
+      <w:r>
+        <w:t>Table TB_ITEM without Description</w:t>
+      </w:r>
+    </w:p>
+    <w:p>
+      <w:pPr>
+        <w:spacing w:line="360" w:lineRule="auto"/>
+        <w:rPr>
+          <w:rFonts w:asciiTheme="majorHAnsi" w:hAnsiTheme="majorHAnsi" w:cstheme="majorHAnsi"/>
+        </w:rPr>
+      </w:pPr>
+      <w:r>
+        <w:rPr>
+          <w:rFonts w:asciiTheme="majorHAnsi" w:hAnsiTheme="majorHAnsi" w:cstheme="majorHAnsi"/>
+        </w:rPr>
+        <w:t>Để cải thiện hiệu suất, hệ thống có thể sử dụng bộ đệm (buffer) để lưu trữ dữ liệu thường xuyên truy cập, giảm tải cho cơ sở dữ liệu và mạng. Tuy nhiên, bộ đệm chỉ hiệu quả với dữ liệu ít thay đổi.</w:t>
+      </w:r>
+    </w:p>
+    <w:p>
+      <w:pPr>
+        <w:keepNext/>
+        <w:spacing w:line="360" w:lineRule="auto"/>
+        <w:jc w:val="center"/>
+      </w:pPr>
+      <w:r>
+        <w:rPr>
+          <w:rFonts w:asciiTheme="majorHAnsi" w:hAnsiTheme="majorHAnsi" w:cstheme="majorHAnsi"/>
+          <w:noProof/>
+        </w:rPr>
+        <w:drawing>
+          <wp:inline distT="0" distB="0" distL="0" distR="0" wp14:anchorId="52128E6C" wp14:editId="242357D7">
+            <wp:extent cx="2269066" cy="1907437"/>
+            <wp:effectExtent l="0" t="0" r="0" b="0"/>
+            <wp:docPr id="907282848" name="Picture 1"/>
+            <wp:cNvGraphicFramePr>
+              <a:graphicFrameLocks xmlns:a="http://schemas.openxmlformats.org/drawingml/2006/main" noChangeAspect="1"/>
+            </wp:cNvGraphicFramePr>
+            <a:graphic xmlns:a="http://schemas.openxmlformats.org/drawingml/2006/main">
+              <a:graphicData uri="http://schemas.openxmlformats.org/drawingml/2006/picture">
+                <pic:pic xmlns:pic="http://schemas.openxmlformats.org/drawingml/2006/picture">
+                  <pic:nvPicPr>
+                    <pic:cNvPr id="0" name="Picture 1"/>
+                    <pic:cNvPicPr>
+                      <a:picLocks noChangeAspect="1" noChangeArrowheads="1"/>
+                    </pic:cNvPicPr>
+                  </pic:nvPicPr>
+                  <pic:blipFill>
+                    <a:blip r:embed="rId24" cstate="print">
+                      <a:extLst>
+                        <a:ext uri="{28A0092B-C50C-407E-A947-70E740481C1C}">
+                          <a14:useLocalDpi xmlns:a14="http://schemas.microsoft.com/office/drawing/2010/main" val="0"/>
+                        </a:ext>
+                      </a:extLst>
+                    </a:blip>
+                    <a:srcRect/>
+                    <a:stretch>
+                      <a:fillRect/>
+                    </a:stretch>
+                  </pic:blipFill>
+                  <pic:spPr bwMode="auto">
+                    <a:xfrm>
+                      <a:off x="0" y="0"/>
+                      <a:ext cx="2287679" cy="1923083"/>
+                    </a:xfrm>
+                    <a:prstGeom prst="rect">
+                      <a:avLst/>
+                    </a:prstGeom>
+                    <a:noFill/>
+                    <a:ln>
+                      <a:noFill/>
+                    </a:ln>
+                  </pic:spPr>
+                </pic:pic>
+              </a:graphicData>
+            </a:graphic>
+          </wp:inline>
+        </w:drawing>
+      </w:r>
+    </w:p>
+    <w:p>
+      <w:pPr>
+        <w:pStyle w:val="Caption"/>
+        <w:jc w:val="center"/>
+        <w:rPr>
+          <w:rFonts w:asciiTheme="majorHAnsi" w:hAnsiTheme="majorHAnsi" w:cstheme="majorHAnsi"/>
+        </w:rPr>
+      </w:pPr>
+      <w:r>
+        <w:t>Table 2.</w:t>
+      </w:r>
+      <w:r>
+        <w:fldChar w:fldCharType="begin"/>
+      </w:r>
+      <w:r>
+        <w:instrText xml:space="preserve"> SEQ Table \* ARABIC </w:instrText>
+      </w:r>
+      <w:r>
+        <w:fldChar w:fldCharType="separate"/>
+      </w:r>
+      <w:r>
+        <w:rPr>
+          <w:noProof/>
+        </w:rPr>
+        <w:t>5</w:t>
+      </w:r>
+      <w:r>
+        <w:fldChar w:fldCharType="end"/>
+      </w:r>
+      <w:r>
+        <w:rPr>
+          <w:i w:val="0"/>
+          <w:iCs w:val="0"/>
+          <w:color w:val="auto"/>
+          <w:sz w:val="24"/>
+          <w:szCs w:val="24"/>
+        </w:rPr>
+        <w:t xml:space="preserve"> </w:t>
+      </w:r>
+      <w:r>
+        <w:t>New Storing Item Descriptions</w:t>
+      </w:r>
+    </w:p>
+    <w:p>
+      <w:pPr>
+        <w:spacing w:line="360" w:lineRule="auto"/>
+        <w:rPr>
+          <w:rFonts w:asciiTheme="majorHAnsi" w:hAnsiTheme="majorHAnsi" w:cstheme="majorHAnsi"/>
+        </w:rPr>
+      </w:pPr>
+      <w:r>
+        <w:rPr>
+          <w:rFonts w:asciiTheme="majorHAnsi" w:hAnsiTheme="majorHAnsi" w:cstheme="majorHAnsi"/>
+        </w:rPr>
+        <w:lastRenderedPageBreak/>
+        <w:t>Ví dụ về bảng trong SAP như MARA (dữ liệu vật liệu chính), MAKT (mô tả vật liệu bằng nhiều ngôn ngữ), và MARC (dữ liệu nhà máy vật liệu). Dữ liệu liên kết qua khóa ngoại giúp truy xuất thông tin từ nhiều bảng khác nhau.</w:t>
+      </w:r>
+    </w:p>
+    <w:p>
+      <w:pPr>
+        <w:keepNext/>
+        <w:spacing w:line="360" w:lineRule="auto"/>
+        <w:jc w:val="center"/>
+      </w:pPr>
+      <w:r>
+        <w:rPr>
+          <w:rFonts w:asciiTheme="majorHAnsi" w:hAnsiTheme="majorHAnsi" w:cstheme="majorHAnsi"/>
+        </w:rPr>
+        <w:drawing>
+          <wp:inline distT="0" distB="0" distL="0" distR="0" wp14:anchorId="542E707E" wp14:editId="11166B69">
+            <wp:extent cx="4813532" cy="3208867"/>
+            <wp:effectExtent l="0" t="0" r="6350" b="0"/>
+            <wp:docPr id="480780699" name="Picture 1" descr="A diagram of a software process&#10;&#10;Description automatically generated"/>
+            <wp:cNvGraphicFramePr>
+              <a:graphicFrameLocks xmlns:a="http://schemas.openxmlformats.org/drawingml/2006/main" noChangeAspect="1"/>
+            </wp:cNvGraphicFramePr>
+            <a:graphic xmlns:a="http://schemas.openxmlformats.org/drawingml/2006/main">
+              <a:graphicData uri="http://schemas.openxmlformats.org/drawingml/2006/picture">
+                <pic:pic xmlns:pic="http://schemas.openxmlformats.org/drawingml/2006/picture">
+                  <pic:nvPicPr>
+                    <pic:cNvPr id="480780699" name="Picture 1" descr="A diagram of a software process&#10;&#10;Description automatically generated"/>
+                    <pic:cNvPicPr/>
+                  </pic:nvPicPr>
+                  <pic:blipFill>
+                    <a:blip r:embed="rId25"/>
+                    <a:stretch>
+                      <a:fillRect/>
+                    </a:stretch>
+                  </pic:blipFill>
+                  <pic:spPr>
+                    <a:xfrm>
+                      <a:off x="0" y="0"/>
+                      <a:ext cx="4835260" cy="3223352"/>
+                    </a:xfrm>
+                    <a:prstGeom prst="rect">
+                      <a:avLst/>
+                    </a:prstGeom>
+                  </pic:spPr>
+                </pic:pic>
+              </a:graphicData>
+            </a:graphic>
+          </wp:inline>
+        </w:drawing>
+      </w:r>
+    </w:p>
+    <w:p>
+      <w:pPr>
+        <w:pStyle w:val="Caption"/>
+        <w:jc w:val="center"/>
+        <w:rPr>
+          <w:rFonts w:asciiTheme="majorHAnsi" w:hAnsiTheme="majorHAnsi" w:cstheme="majorHAnsi"/>
+        </w:rPr>
+      </w:pPr>
+      <w:r>
+        <w:t>Figure 2.</w:t>
+      </w:r>
+      <w:r>
+        <w:fldChar w:fldCharType="begin"/>
+      </w:r>
+      <w:r>
+        <w:instrText xml:space="preserve"> SEQ Figure \* ARABIC </w:instrText>
+      </w:r>
+      <w:r>
+        <w:fldChar w:fldCharType="separate"/>
+      </w:r>
+      <w:r>
+        <w:rPr>
+          <w:noProof/>
+        </w:rPr>
+        <w:t>7</w:t>
+      </w:r>
+      <w:r>
+        <w:fldChar w:fldCharType="end"/>
+      </w:r>
+      <w:r>
+        <w:rPr>
+          <w:i w:val="0"/>
+          <w:iCs w:val="0"/>
+          <w:color w:val="auto"/>
+          <w:sz w:val="24"/>
+          <w:szCs w:val="24"/>
+        </w:rPr>
+        <w:t xml:space="preserve"> </w:t>
+      </w:r>
+      <w:r>
+        <w:t>Overview of Three Layers</w:t>
+      </w:r>
+    </w:p>
+    <w:p>
+      <w:pPr>
+        <w:spacing w:line="360" w:lineRule="auto"/>
+        <w:rPr>
+          <w:rFonts w:asciiTheme="majorHAnsi" w:hAnsiTheme="majorHAnsi" w:cstheme="majorHAnsi"/>
+        </w:rPr>
+      </w:pPr>
+    </w:p>
+    <w:p>
+      <w:pPr>
+        <w:spacing w:line="360" w:lineRule="auto"/>
+        <w:rPr>
+          <w:rFonts w:asciiTheme="majorHAnsi" w:hAnsiTheme="majorHAnsi" w:cstheme="majorHAnsi"/>
           <w:lang w:val="en-US"/>
         </w:rPr>
       </w:pPr>
@@ -6579,9 +7242,8 @@
       <w:r>
         <w:rPr>
           <w:rFonts w:asciiTheme="majorHAnsi" w:hAnsiTheme="majorHAnsi" w:cstheme="majorHAnsi"/>
-          <w:lang w:val="en-US"/>
-        </w:rPr>
-        <w:t>53</w:t>
+        </w:rPr>
+        <w:t>65</w:t>
       </w:r>
       <w:r>
         <w:rPr>
@@ -10835,6 +11497,80 @@
       </w:tblBorders>
     </w:tblPr>
   </w:style>
+  <w:style w:type="table" w:styleId="ListTable4-Accent1">
+    <w:name w:val="List Table 4 Accent 1"/>
+    <w:basedOn w:val="TableNormal"/>
+    <w:uiPriority w:val="49"/>
+    <w:rsid w:val="006F0AF2"/>
+    <w:pPr>
+      <w:spacing w:after="0" w:line="240" w:lineRule="auto"/>
+    </w:pPr>
+    <w:tblPr>
+      <w:tblStyleRowBandSize w:val="1"/>
+      <w:tblStyleColBandSize w:val="1"/>
+      <w:tblBorders>
+        <w:top w:val="single" w:sz="4" w:space="0" w:color="45B0E1" w:themeColor="accent1" w:themeTint="99"/>
+        <w:left w:val="single" w:sz="4" w:space="0" w:color="45B0E1" w:themeColor="accent1" w:themeTint="99"/>
+        <w:bottom w:val="single" w:sz="4" w:space="0" w:color="45B0E1" w:themeColor="accent1" w:themeTint="99"/>
+        <w:right w:val="single" w:sz="4" w:space="0" w:color="45B0E1" w:themeColor="accent1" w:themeTint="99"/>
+        <w:insideH w:val="single" w:sz="4" w:space="0" w:color="45B0E1" w:themeColor="accent1" w:themeTint="99"/>
+      </w:tblBorders>
+    </w:tblPr>
+    <w:tblStylePr w:type="firstRow">
+      <w:rPr>
+        <w:b/>
+        <w:bCs/>
+        <w:color w:val="FFFFFF" w:themeColor="background1"/>
+      </w:rPr>
+      <w:tblPr/>
+      <w:tcPr>
+        <w:tcBorders>
+          <w:top w:val="single" w:sz="4" w:space="0" w:color="156082" w:themeColor="accent1"/>
+          <w:left w:val="single" w:sz="4" w:space="0" w:color="156082" w:themeColor="accent1"/>
+          <w:bottom w:val="single" w:sz="4" w:space="0" w:color="156082" w:themeColor="accent1"/>
+          <w:right w:val="single" w:sz="4" w:space="0" w:color="156082" w:themeColor="accent1"/>
+          <w:insideH w:val="nil"/>
+        </w:tcBorders>
+        <w:shd w:val="clear" w:color="auto" w:fill="156082" w:themeFill="accent1"/>
+      </w:tcPr>
+    </w:tblStylePr>
+    <w:tblStylePr w:type="lastRow">
+      <w:rPr>
+        <w:b/>
+        <w:bCs/>
+      </w:rPr>
+      <w:tblPr/>
+      <w:tcPr>
+        <w:tcBorders>
+          <w:top w:val="double" w:sz="4" w:space="0" w:color="45B0E1" w:themeColor="accent1" w:themeTint="99"/>
+        </w:tcBorders>
+      </w:tcPr>
+    </w:tblStylePr>
+    <w:tblStylePr w:type="firstCol">
+      <w:rPr>
+        <w:b/>
+        <w:bCs/>
+      </w:rPr>
+    </w:tblStylePr>
+    <w:tblStylePr w:type="lastCol">
+      <w:rPr>
+        <w:b/>
+        <w:bCs/>
+      </w:rPr>
+    </w:tblStylePr>
+    <w:tblStylePr w:type="band1Vert">
+      <w:tblPr/>
+      <w:tcPr>
+        <w:shd w:val="clear" w:color="auto" w:fill="C1E4F5" w:themeFill="accent1" w:themeFillTint="33"/>
+      </w:tcPr>
+    </w:tblStylePr>
+    <w:tblStylePr w:type="band1Horz">
+      <w:tblPr/>
+      <w:tcPr>
+        <w:shd w:val="clear" w:color="auto" w:fill="C1E4F5" w:themeFill="accent1" w:themeFillTint="33"/>
+      </w:tcPr>
+    </w:tblStylePr>
+  </w:style>
 </w:styles>
 </file>
 

</xml_diff>

<commit_message>
Res - Doc - Complete ABAP -  2.2 SAP Implementation
</commit_message>
<xml_diff>
--- a/04_Resources/01_Documentation/[Kiran Bandari] Complete ABAP - Note.docx
+++ b/04_Resources/01_Documentation/[Kiran Bandari] Complete ABAP - Note.docx
@@ -6725,6 +6725,7 @@
       <w:r>
         <w:rPr>
           <w:rFonts w:asciiTheme="majorHAnsi" w:hAnsiTheme="majorHAnsi" w:cstheme="majorHAnsi"/>
+          <w:noProof/>
         </w:rPr>
         <w:drawing>
           <wp:inline distT="0" distB="0" distL="0" distR="0" wp14:anchorId="217769D0" wp14:editId="5FF555B3">
@@ -6822,6 +6823,7 @@
       <w:r>
         <w:rPr>
           <w:rFonts w:asciiTheme="majorHAnsi" w:hAnsiTheme="majorHAnsi" w:cstheme="majorHAnsi"/>
+          <w:noProof/>
         </w:rPr>
         <w:drawing>
           <wp:inline distT="0" distB="0" distL="0" distR="0" wp14:anchorId="60329D78" wp14:editId="5400532E">
@@ -6912,6 +6914,7 @@
       <w:r>
         <w:rPr>
           <w:rFonts w:asciiTheme="majorHAnsi" w:hAnsiTheme="majorHAnsi" w:cstheme="majorHAnsi"/>
+          <w:noProof/>
         </w:rPr>
         <w:drawing>
           <wp:inline distT="0" distB="0" distL="0" distR="0" wp14:anchorId="39A87F3A" wp14:editId="00D41D82">
@@ -7135,6 +7138,7 @@
       <w:r>
         <w:rPr>
           <w:rFonts w:asciiTheme="majorHAnsi" w:hAnsiTheme="majorHAnsi" w:cstheme="majorHAnsi"/>
+          <w:noProof/>
         </w:rPr>
         <w:drawing>
           <wp:inline distT="0" distB="0" distL="0" distR="0" wp14:anchorId="542E707E" wp14:editId="11166B69">
@@ -7214,6 +7218,551 @@
       </w:r>
       <w:r>
         <w:t>Overview of Three Layers</w:t>
+      </w:r>
+    </w:p>
+    <w:p>
+      <w:pPr>
+        <w:spacing w:line="360" w:lineRule="auto"/>
+        <w:rPr>
+          <w:rFonts w:asciiTheme="majorHAnsi" w:hAnsiTheme="majorHAnsi" w:cstheme="majorHAnsi"/>
+          <w:b/>
+          <w:bCs/>
+          <w:lang w:val="en-US"/>
+        </w:rPr>
+      </w:pPr>
+      <w:r>
+        <w:rPr>
+          <w:rFonts w:asciiTheme="majorHAnsi" w:hAnsiTheme="majorHAnsi" w:cstheme="majorHAnsi"/>
+          <w:b/>
+          <w:bCs/>
+          <w:color w:val="AA225C"/>
+          <w:lang w:val="en-US"/>
+        </w:rPr>
+        <w:t>2.2.4 SAP HANA Introduction</w:t>
+      </w:r>
+      <w:r>
+        <w:rPr>
+          <w:rFonts w:asciiTheme="majorHAnsi" w:hAnsiTheme="majorHAnsi" w:cstheme="majorHAnsi"/>
+          <w:b/>
+          <w:bCs/>
+        </w:rPr>
+        <w:t xml:space="preserve"> </w:t>
+      </w:r>
+    </w:p>
+    <w:p>
+      <w:pPr>
+        <w:spacing w:line="360" w:lineRule="auto"/>
+        <w:rPr>
+          <w:rFonts w:asciiTheme="majorHAnsi" w:hAnsiTheme="majorHAnsi" w:cstheme="majorHAnsi"/>
+        </w:rPr>
+      </w:pPr>
+      <w:r>
+        <w:rPr>
+          <w:rFonts w:asciiTheme="majorHAnsi" w:hAnsiTheme="majorHAnsi" w:cstheme="majorHAnsi"/>
+          <w:b/>
+          <w:bCs/>
+        </w:rPr>
+        <w:t>Hệ thống ERP truyền thống</w:t>
+      </w:r>
+      <w:r>
+        <w:rPr>
+          <w:rFonts w:asciiTheme="majorHAnsi" w:hAnsiTheme="majorHAnsi" w:cstheme="majorHAnsi"/>
+        </w:rPr>
+        <w:t xml:space="preserve"> thường sử dụng hai loại hệ thống khác nhau: OLTP (Online Transaction Processing) và OLAP (Online Analytical Processing). Các hệ thống OLTP, như SAP ERP truyền thống, được tối ưu hóa để ghi dữ liệu nhanh chóng, chẳng hạn như khi tạo đơn hàng hoặc hóa đơn. Tuy nhiên, khi thực hiện các báo cáo phân tích dữ liệu lớn, những hệ thống này có thể mất nhiều giờ vì không được tối ưu hóa cho việc đọc dữ liệu.</w:t>
+      </w:r>
+    </w:p>
+    <w:p>
+      <w:pPr>
+        <w:keepNext/>
+        <w:spacing w:line="360" w:lineRule="auto"/>
+        <w:jc w:val="center"/>
+      </w:pPr>
+      <w:r>
+        <w:rPr>
+          <w:rFonts w:asciiTheme="majorHAnsi" w:hAnsiTheme="majorHAnsi" w:cstheme="majorHAnsi"/>
+        </w:rPr>
+        <w:drawing>
+          <wp:inline distT="0" distB="0" distL="0" distR="0" wp14:anchorId="6DBF675B" wp14:editId="501BF005">
+            <wp:extent cx="2607398" cy="2547856"/>
+            <wp:effectExtent l="0" t="0" r="2540" b="5080"/>
+            <wp:docPr id="473510389" name="Picture 1"/>
+            <wp:cNvGraphicFramePr>
+              <a:graphicFrameLocks xmlns:a="http://schemas.openxmlformats.org/drawingml/2006/main" noChangeAspect="1"/>
+            </wp:cNvGraphicFramePr>
+            <a:graphic xmlns:a="http://schemas.openxmlformats.org/drawingml/2006/main">
+              <a:graphicData uri="http://schemas.openxmlformats.org/drawingml/2006/picture">
+                <pic:pic xmlns:pic="http://schemas.openxmlformats.org/drawingml/2006/picture">
+                  <pic:nvPicPr>
+                    <pic:cNvPr id="473510389" name=""/>
+                    <pic:cNvPicPr/>
+                  </pic:nvPicPr>
+                  <pic:blipFill>
+                    <a:blip r:embed="rId26"/>
+                    <a:stretch>
+                      <a:fillRect/>
+                    </a:stretch>
+                  </pic:blipFill>
+                  <pic:spPr>
+                    <a:xfrm>
+                      <a:off x="0" y="0"/>
+                      <a:ext cx="2616974" cy="2557213"/>
+                    </a:xfrm>
+                    <a:prstGeom prst="rect">
+                      <a:avLst/>
+                    </a:prstGeom>
+                  </pic:spPr>
+                </pic:pic>
+              </a:graphicData>
+            </a:graphic>
+          </wp:inline>
+        </w:drawing>
+      </w:r>
+    </w:p>
+    <w:p>
+      <w:pPr>
+        <w:pStyle w:val="Caption"/>
+        <w:jc w:val="center"/>
+        <w:rPr>
+          <w:rFonts w:asciiTheme="majorHAnsi" w:hAnsiTheme="majorHAnsi" w:cstheme="majorHAnsi"/>
+        </w:rPr>
+      </w:pPr>
+      <w:r>
+        <w:t>Figure 2.</w:t>
+      </w:r>
+      <w:r>
+        <w:fldChar w:fldCharType="begin"/>
+      </w:r>
+      <w:r>
+        <w:instrText xml:space="preserve"> SEQ Figure \* ARABIC </w:instrText>
+      </w:r>
+      <w:r>
+        <w:fldChar w:fldCharType="separate"/>
+      </w:r>
+      <w:r>
+        <w:rPr>
+          <w:noProof/>
+        </w:rPr>
+        <w:t>8</w:t>
+      </w:r>
+      <w:r>
+        <w:fldChar w:fldCharType="end"/>
+      </w:r>
+      <w:r>
+        <w:t xml:space="preserve"> Traditional Approach with OLTP </w:t>
+      </w:r>
+      <w:r>
+        <w:t>and OLAP Systems Maintained Separately</w:t>
+      </w:r>
+    </w:p>
+    <w:p>
+      <w:pPr>
+        <w:spacing w:line="360" w:lineRule="auto"/>
+        <w:rPr>
+          <w:rFonts w:asciiTheme="majorHAnsi" w:hAnsiTheme="majorHAnsi" w:cstheme="majorHAnsi"/>
+        </w:rPr>
+      </w:pPr>
+      <w:r>
+        <w:rPr>
+          <w:rFonts w:asciiTheme="majorHAnsi" w:hAnsiTheme="majorHAnsi" w:cstheme="majorHAnsi"/>
+        </w:rPr>
+        <w:t xml:space="preserve">Ngược lại, các hệ thống OLAP, như SAP Business Warehouse (SAP BW), được thiết kế để đọc và phân tích dữ liệu hiệu quả. Chúng có thể xử lý các truy vấn phức tạp và dữ liệu lớn nhanh chóng. Tuy nhiên, chúng </w:t>
+      </w:r>
+      <w:r>
+        <w:rPr>
+          <w:rFonts w:asciiTheme="majorHAnsi" w:hAnsiTheme="majorHAnsi" w:cstheme="majorHAnsi"/>
+        </w:rPr>
+        <w:lastRenderedPageBreak/>
+        <w:t>không ghi dữ liệu trực tiếp mà cần nhận dữ liệu từ hệ thống OLTP trước, dẫn đến sự dư thừa dữ liệu và thời gian trễ trong phân tích.</w:t>
+      </w:r>
+    </w:p>
+    <w:p>
+      <w:pPr>
+        <w:spacing w:line="360" w:lineRule="auto"/>
+        <w:rPr>
+          <w:rFonts w:asciiTheme="majorHAnsi" w:hAnsiTheme="majorHAnsi" w:cstheme="majorHAnsi"/>
+        </w:rPr>
+      </w:pPr>
+      <w:r>
+        <w:rPr>
+          <w:rFonts w:asciiTheme="majorHAnsi" w:hAnsiTheme="majorHAnsi" w:cstheme="majorHAnsi"/>
+          <w:b/>
+          <w:bCs/>
+        </w:rPr>
+        <w:t>SAP HANA</w:t>
+      </w:r>
+      <w:r>
+        <w:rPr>
+          <w:rFonts w:asciiTheme="majorHAnsi" w:hAnsiTheme="majorHAnsi" w:cstheme="majorHAnsi"/>
+        </w:rPr>
+        <w:t xml:space="preserve"> là một nền tảng tích hợp, kết hợp cả hai chức năng OLTP và OLAP vào một hệ thống duy nhất. Điều này giúp loại bỏ sự dư thừa dữ liệu bằng cách chỉ lưu trữ một bản sao duy nhất và xử lý cả việc ghi và đọc dữ liệu một cách hiệu quả. </w:t>
+      </w:r>
+    </w:p>
+    <w:p>
+      <w:pPr>
+        <w:keepNext/>
+        <w:spacing w:line="360" w:lineRule="auto"/>
+        <w:jc w:val="center"/>
+      </w:pPr>
+      <w:r>
+        <w:rPr>
+          <w:rFonts w:asciiTheme="majorHAnsi" w:hAnsiTheme="majorHAnsi" w:cstheme="majorHAnsi"/>
+        </w:rPr>
+        <w:drawing>
+          <wp:inline distT="0" distB="0" distL="0" distR="0" wp14:anchorId="001C5850" wp14:editId="274A6F9F">
+            <wp:extent cx="2851841" cy="1795139"/>
+            <wp:effectExtent l="0" t="0" r="5715" b="0"/>
+            <wp:docPr id="1765900632" name="Picture 1" descr="A diagram of a software process&#10;&#10;Description automatically generated"/>
+            <wp:cNvGraphicFramePr>
+              <a:graphicFrameLocks xmlns:a="http://schemas.openxmlformats.org/drawingml/2006/main" noChangeAspect="1"/>
+            </wp:cNvGraphicFramePr>
+            <a:graphic xmlns:a="http://schemas.openxmlformats.org/drawingml/2006/main">
+              <a:graphicData uri="http://schemas.openxmlformats.org/drawingml/2006/picture">
+                <pic:pic xmlns:pic="http://schemas.openxmlformats.org/drawingml/2006/picture">
+                  <pic:nvPicPr>
+                    <pic:cNvPr id="1765900632" name="Picture 1" descr="A diagram of a software process&#10;&#10;Description automatically generated"/>
+                    <pic:cNvPicPr/>
+                  </pic:nvPicPr>
+                  <pic:blipFill>
+                    <a:blip r:embed="rId27"/>
+                    <a:stretch>
+                      <a:fillRect/>
+                    </a:stretch>
+                  </pic:blipFill>
+                  <pic:spPr>
+                    <a:xfrm>
+                      <a:off x="0" y="0"/>
+                      <a:ext cx="2875554" cy="1810065"/>
+                    </a:xfrm>
+                    <a:prstGeom prst="rect">
+                      <a:avLst/>
+                    </a:prstGeom>
+                  </pic:spPr>
+                </pic:pic>
+              </a:graphicData>
+            </a:graphic>
+          </wp:inline>
+        </w:drawing>
+      </w:r>
+    </w:p>
+    <w:p>
+      <w:pPr>
+        <w:pStyle w:val="Caption"/>
+        <w:jc w:val="center"/>
+        <w:rPr>
+          <w:rFonts w:asciiTheme="majorHAnsi" w:hAnsiTheme="majorHAnsi" w:cstheme="majorHAnsi"/>
+        </w:rPr>
+      </w:pPr>
+      <w:r>
+        <w:t>Figure 2.</w:t>
+      </w:r>
+      <w:r>
+        <w:fldChar w:fldCharType="begin"/>
+      </w:r>
+      <w:r>
+        <w:instrText xml:space="preserve"> SEQ Figure \* ARABIC </w:instrText>
+      </w:r>
+      <w:r>
+        <w:fldChar w:fldCharType="separate"/>
+      </w:r>
+      <w:r>
+        <w:rPr>
+          <w:noProof/>
+        </w:rPr>
+        <w:t>9</w:t>
+      </w:r>
+      <w:r>
+        <w:fldChar w:fldCharType="end"/>
+      </w:r>
+      <w:r>
+        <w:t xml:space="preserve"> </w:t>
+      </w:r>
+      <w:r>
+        <w:t>SAP HANA Approach</w:t>
+      </w:r>
+    </w:p>
+    <w:p>
+      <w:pPr>
+        <w:spacing w:line="360" w:lineRule="auto"/>
+        <w:rPr>
+          <w:rFonts w:asciiTheme="majorHAnsi" w:hAnsiTheme="majorHAnsi" w:cstheme="majorHAnsi"/>
+        </w:rPr>
+      </w:pPr>
+      <w:r>
+        <w:rPr>
+          <w:rFonts w:asciiTheme="majorHAnsi" w:hAnsiTheme="majorHAnsi" w:cstheme="majorHAnsi"/>
+        </w:rPr>
+        <w:t>Nhờ vào sự phát triển công nghệ phần cứng mới, SAP HANA có khả năng xử lý dữ liệu nhanh hơn nhiều so với các hệ thống truyền thống</w:t>
+      </w:r>
+      <w:r>
+        <w:rPr>
+          <w:rFonts w:asciiTheme="majorHAnsi" w:hAnsiTheme="majorHAnsi" w:cstheme="majorHAnsi"/>
+        </w:rPr>
+        <w:t>,</w:t>
+      </w:r>
+      <w:r>
+        <w:rPr>
+          <w:rFonts w:asciiTheme="majorHAnsi" w:hAnsiTheme="majorHAnsi" w:cstheme="majorHAnsi"/>
+        </w:rPr>
+        <w:t xml:space="preserve"> việc tích hợp các tính năng của cả OLTP và OLAP, SAP HANA cung cấp một giải pháp toàn diện, giúp cải thiện hiệu suất và giảm thiểu việc sao chép dữ liệu giữa các hệ thống.</w:t>
+      </w:r>
+    </w:p>
+    <w:p>
+      <w:pPr>
+        <w:spacing w:line="360" w:lineRule="auto"/>
+        <w:rPr>
+          <w:rFonts w:asciiTheme="majorHAnsi" w:hAnsiTheme="majorHAnsi" w:cstheme="majorHAnsi"/>
+          <w:b/>
+          <w:bCs/>
+          <w:lang w:val="en-US"/>
+        </w:rPr>
+      </w:pPr>
+      <w:r>
+        <w:rPr>
+          <w:rFonts w:asciiTheme="majorHAnsi" w:hAnsiTheme="majorHAnsi" w:cstheme="majorHAnsi"/>
+          <w:b/>
+          <w:bCs/>
+          <w:color w:val="AA225C"/>
+        </w:rPr>
+        <w:t>Memory</w:t>
+      </w:r>
+      <w:r>
+        <w:t xml:space="preserve"> </w:t>
+      </w:r>
+    </w:p>
+    <w:p>
+      <w:pPr>
+        <w:spacing w:line="360" w:lineRule="auto"/>
+        <w:rPr>
+          <w:rFonts w:asciiTheme="majorHAnsi" w:hAnsiTheme="majorHAnsi" w:cstheme="majorHAnsi"/>
+        </w:rPr>
+      </w:pPr>
+      <w:r>
+        <w:rPr>
+          <w:rFonts w:asciiTheme="majorHAnsi" w:hAnsiTheme="majorHAnsi" w:cstheme="majorHAnsi"/>
+        </w:rPr>
+        <w:t>Trước đây, do bộ nhớ đắt đỏ, dữ liệu thường lưu trên ổ cứng và chỉ một phần nhỏ được đưa vào bộ nhớ để CPU xử lý, gây điểm nghẽn khi truyền dữ liệu.</w:t>
+      </w:r>
+    </w:p>
+    <w:p>
+      <w:pPr>
+        <w:spacing w:line="360" w:lineRule="auto"/>
+        <w:rPr>
+          <w:rFonts w:asciiTheme="majorHAnsi" w:hAnsiTheme="majorHAnsi" w:cstheme="majorHAnsi"/>
+        </w:rPr>
+      </w:pPr>
+      <w:r>
+        <w:rPr>
+          <w:rFonts w:asciiTheme="majorHAnsi" w:hAnsiTheme="majorHAnsi" w:cstheme="majorHAnsi"/>
+        </w:rPr>
+        <w:t>Ngày nay, giá bộ nhớ đã giảm đáng kể, cho phép SAP HANA sử dụng hàng terabyte bộ nhớ, lưu toàn bộ dữ liệu trong bộ nhớ thay vì ổ cứng. Điều này loại bỏ điểm nghẽn truyền dữ liệu và cải thiện hiệu suất. Dù vậy, ổ cứng vẫn cần thiết cho lưu trữ dữ liệu ít sử dụng và sao lưu.</w:t>
+      </w:r>
+    </w:p>
+    <w:p>
+      <w:pPr>
+        <w:spacing w:line="360" w:lineRule="auto"/>
+        <w:rPr>
+          <w:rFonts w:asciiTheme="majorHAnsi" w:hAnsiTheme="majorHAnsi" w:cstheme="majorHAnsi"/>
+        </w:rPr>
+      </w:pPr>
+      <w:r>
+        <w:rPr>
+          <w:rFonts w:asciiTheme="majorHAnsi" w:hAnsiTheme="majorHAnsi" w:cstheme="majorHAnsi"/>
+        </w:rPr>
+        <w:t>SAP HANA còn áp dụng các thuật toán nén hiệu quả, giúp lưu trữ dữ liệu trong bộ nhớ tiết kiệm không gian. Trái ngược với Business Warehouse Accelerator (BWA) trước đây, vốn chỉ đưa một phần dữ liệu vào bộ nhớ, SAP HANA có khả năng đưa toàn bộ dữ liệu vào bộ nhớ để tối ưu hóa hiệu suất.</w:t>
+      </w:r>
+    </w:p>
+    <w:p>
+      <w:pPr>
+        <w:spacing w:line="360" w:lineRule="auto"/>
+        <w:rPr>
+          <w:rFonts w:asciiTheme="majorHAnsi" w:hAnsiTheme="majorHAnsi" w:cstheme="majorHAnsi"/>
+          <w:b/>
+          <w:bCs/>
+          <w:lang w:val="en-US"/>
+        </w:rPr>
+      </w:pPr>
+      <w:r>
+        <w:rPr>
+          <w:rFonts w:asciiTheme="majorHAnsi" w:hAnsiTheme="majorHAnsi" w:cstheme="majorHAnsi"/>
+          <w:b/>
+          <w:bCs/>
+          <w:color w:val="AA225C"/>
+        </w:rPr>
+        <w:t>CPU and Onboard Cache</w:t>
+      </w:r>
+      <w:r>
+        <w:t xml:space="preserve"> </w:t>
+      </w:r>
+    </w:p>
+    <w:p>
+      <w:pPr>
+        <w:spacing w:line="360" w:lineRule="auto"/>
+        <w:rPr>
+          <w:rFonts w:asciiTheme="majorHAnsi" w:hAnsiTheme="majorHAnsi" w:cstheme="majorHAnsi"/>
+        </w:rPr>
+      </w:pPr>
+      <w:r>
+        <w:rPr>
+          <w:rFonts w:asciiTheme="majorHAnsi" w:hAnsiTheme="majorHAnsi" w:cstheme="majorHAnsi"/>
+        </w:rPr>
+        <w:t>Trước đây, chỉ có các CPU đơn nhân, nhưng ngày nay, CPU đa nhân có thể xử lý dữ liệu với tốc độ rất cao. SAP HANA tận dụng CPU đa nhân để chia nhỏ các tác vụ phức tạp và xử lý chúng song song, giúp cải thiện đáng kể thời gian phản hồi và thực hiện các tác vụ phân tích phức tạp theo thời gian thực.</w:t>
+      </w:r>
+    </w:p>
+    <w:p>
+      <w:pPr>
+        <w:spacing w:line="360" w:lineRule="auto"/>
+        <w:rPr>
+          <w:rFonts w:asciiTheme="majorHAnsi" w:hAnsiTheme="majorHAnsi" w:cstheme="majorHAnsi"/>
+        </w:rPr>
+      </w:pPr>
+      <w:r>
+        <w:rPr>
+          <w:rFonts w:asciiTheme="majorHAnsi" w:hAnsiTheme="majorHAnsi" w:cstheme="majorHAnsi"/>
+        </w:rPr>
+        <w:t>Cải tiến trong thiết kế bộ nhớ đệm (cache) trên CPU đã giúp truyền dữ liệu từ bộ nhớ đến CPU nhanh chóng. Bộ nhớ đệm đa cấp hiện đại giữ dữ liệu quan trọng gần với CPU, điều này trước đây từng là điểm nghẽn trong việc truyền dữ liệu giữa bộ nhớ và CPU.</w:t>
+      </w:r>
+    </w:p>
+    <w:p>
+      <w:pPr>
+        <w:spacing w:line="360" w:lineRule="auto"/>
+        <w:rPr>
+          <w:rFonts w:asciiTheme="majorHAnsi" w:hAnsiTheme="majorHAnsi" w:cstheme="majorHAnsi"/>
+        </w:rPr>
+      </w:pPr>
+      <w:r>
+        <w:rPr>
+          <w:rFonts w:asciiTheme="majorHAnsi" w:hAnsiTheme="majorHAnsi" w:cstheme="majorHAnsi"/>
+        </w:rPr>
+        <w:t>Kiến trúc máy chủ blade hiện đại cho phép dễ dàng thêm RAM và CPU, mang lại sự linh hoạt cho các tổ chức khi cần mở rộng bộ nhớ hoặc khả năng xử lý để đáp ứng khối lượng công việc và dữ liệu lớn.</w:t>
+      </w:r>
+    </w:p>
+    <w:p>
+      <w:pPr>
+        <w:spacing w:line="360" w:lineRule="auto"/>
+        <w:rPr>
+          <w:rFonts w:asciiTheme="majorHAnsi" w:hAnsiTheme="majorHAnsi" w:cstheme="majorHAnsi"/>
+        </w:rPr>
+      </w:pPr>
+      <w:r>
+        <w:rPr>
+          <w:rFonts w:asciiTheme="majorHAnsi" w:hAnsiTheme="majorHAnsi" w:cstheme="majorHAnsi"/>
+        </w:rPr>
+        <w:t>Mặc dù SAP có thể đã chạy phần mềm cũ trên phần cứng mới để cải thiện hiệu suất, nhưng phần mềm cũ không thể tận dụng hết các cải tiến của công nghệ phần cứng mới. SAP HANA được phát triển từ đầu để hoàn toàn khai thác các tiến bộ trong công nghệ phần cứng và cung cấp nền tảng thế hệ mới.</w:t>
+      </w:r>
+    </w:p>
+    <w:p>
+      <w:pPr>
+        <w:spacing w:line="360" w:lineRule="auto"/>
+        <w:rPr>
+          <w:rFonts w:asciiTheme="majorHAnsi" w:hAnsiTheme="majorHAnsi" w:cstheme="majorHAnsi"/>
+          <w:b/>
+          <w:bCs/>
+          <w:lang w:val="en-US"/>
+        </w:rPr>
+      </w:pPr>
+      <w:r>
+        <w:rPr>
+          <w:rFonts w:asciiTheme="majorHAnsi" w:hAnsiTheme="majorHAnsi" w:cstheme="majorHAnsi"/>
+          <w:b/>
+          <w:bCs/>
+          <w:color w:val="AA225C"/>
+        </w:rPr>
+        <w:lastRenderedPageBreak/>
+        <w:t>SAP HANA Implementation Scenarios</w:t>
+      </w:r>
+      <w:r>
+        <w:rPr>
+          <w:rFonts w:asciiTheme="majorHAnsi" w:hAnsiTheme="majorHAnsi" w:cstheme="majorHAnsi"/>
+          <w:b/>
+          <w:bCs/>
+        </w:rPr>
+        <w:t xml:space="preserve"> </w:t>
+      </w:r>
+    </w:p>
+    <w:p>
+      <w:pPr>
+        <w:spacing w:line="360" w:lineRule="auto"/>
+        <w:rPr>
+          <w:rFonts w:asciiTheme="majorHAnsi" w:hAnsiTheme="majorHAnsi" w:cstheme="majorHAnsi"/>
+        </w:rPr>
+      </w:pPr>
+      <w:r>
+        <w:rPr>
+          <w:rFonts w:asciiTheme="majorHAnsi" w:hAnsiTheme="majorHAnsi" w:cstheme="majorHAnsi"/>
+        </w:rPr>
+        <w:t xml:space="preserve">SAP HANA cung cấp linh hoạt trong việc triển khai hệ thống theo yêu cầu của khách hàng. Có hai kịch bản triển khai chính: </w:t>
+      </w:r>
+      <w:r>
+        <w:rPr>
+          <w:rFonts w:asciiTheme="majorHAnsi" w:hAnsiTheme="majorHAnsi" w:cstheme="majorHAnsi"/>
+          <w:b/>
+          <w:bCs/>
+        </w:rPr>
+        <w:t>tích hợp</w:t>
+      </w:r>
+      <w:r>
+        <w:rPr>
+          <w:rFonts w:asciiTheme="majorHAnsi" w:hAnsiTheme="majorHAnsi" w:cstheme="majorHAnsi"/>
+        </w:rPr>
+        <w:t xml:space="preserve"> và </w:t>
+      </w:r>
+      <w:r>
+        <w:rPr>
+          <w:rFonts w:asciiTheme="majorHAnsi" w:hAnsiTheme="majorHAnsi" w:cstheme="majorHAnsi"/>
+          <w:b/>
+          <w:bCs/>
+        </w:rPr>
+        <w:t>song song</w:t>
+      </w:r>
+      <w:r>
+        <w:rPr>
+          <w:rFonts w:asciiTheme="majorHAnsi" w:hAnsiTheme="majorHAnsi" w:cstheme="majorHAnsi"/>
+        </w:rPr>
+        <w:t>.</w:t>
+      </w:r>
+    </w:p>
+    <w:p>
+      <w:pPr>
+        <w:spacing w:line="360" w:lineRule="auto"/>
+        <w:rPr>
+          <w:rFonts w:asciiTheme="majorHAnsi" w:hAnsiTheme="majorHAnsi" w:cstheme="majorHAnsi"/>
+        </w:rPr>
+      </w:pPr>
+      <w:r>
+        <w:rPr>
+          <w:rFonts w:asciiTheme="majorHAnsi" w:hAnsiTheme="majorHAnsi" w:cstheme="majorHAnsi"/>
+          <w:b/>
+          <w:bCs/>
+        </w:rPr>
+        <w:t>Kịch bản tích hợp:</w:t>
+      </w:r>
+      <w:r>
+        <w:rPr>
+          <w:rFonts w:asciiTheme="majorHAnsi" w:hAnsiTheme="majorHAnsi" w:cstheme="majorHAnsi"/>
+        </w:rPr>
+        <w:t xml:space="preserve"> Nâng cấp hệ thống SAP ERP hiện tại lên cơ sở dữ liệu SAP HANA. Tất cả các ứng dụng kinh doanh hiện có sẽ được hưởng lợi từ hiệu suất cải thiện. Các phát triển tùy chỉnh có thể được tối ưu hóa để khai thác đầy đủ khả năng của cơ sở dữ liệu SAP HANA, đồng thời các tính năng và ứng dụng mới của SAP HANA có thể được sử dụng ngay lập tức hoặc phát triển các ứng dụng phân tích mới.</w:t>
+      </w:r>
+    </w:p>
+    <w:p>
+      <w:pPr>
+        <w:spacing w:line="360" w:lineRule="auto"/>
+        <w:rPr>
+          <w:rFonts w:asciiTheme="majorHAnsi" w:hAnsiTheme="majorHAnsi" w:cstheme="majorHAnsi"/>
+        </w:rPr>
+      </w:pPr>
+      <w:r>
+        <w:rPr>
+          <w:rFonts w:asciiTheme="majorHAnsi" w:hAnsiTheme="majorHAnsi" w:cstheme="majorHAnsi"/>
+          <w:b/>
+          <w:bCs/>
+        </w:rPr>
+        <w:t>Kịch bản song song:</w:t>
+      </w:r>
+      <w:r>
+        <w:rPr>
+          <w:rFonts w:asciiTheme="majorHAnsi" w:hAnsiTheme="majorHAnsi" w:cstheme="majorHAnsi"/>
+        </w:rPr>
+        <w:t xml:space="preserve"> Hệ thống SAP HANA chạy song song với hệ thống kinh doanh hiện tại. SAP cung cấp các công cụ để mô hình hóa và cung cấp dữ liệu từ hệ thống hiện tại sang SAP HANA. Dữ liệu trong SAP HANA cho phép chạy các báo cáo phân tích tận dụng toàn bộ lợi ích của SAP HANA. Dữ liệu có thể được chuyển trong thời gian thực hoặc theo lịch trình định kỳ.</w:t>
       </w:r>
     </w:p>
     <w:p>

</xml_diff>

<commit_message>
Res - Doc - Complete ABAP - Client Overview
</commit_message>
<xml_diff>
--- a/04_Resources/01_Documentation/[Kiran Bandari] Complete ABAP - Note.docx
+++ b/04_Resources/01_Documentation/[Kiran Bandari] Complete ABAP - Note.docx
@@ -4391,12 +4391,6 @@
         <w:t>2.2 SAP Implementation Overview</w:t>
       </w:r>
       <w:r>
-        <w:rPr>
-          <w:rFonts w:asciiTheme="majorHAnsi" w:hAnsiTheme="majorHAnsi" w:cstheme="majorHAnsi"/>
-          <w:sz w:val="28"/>
-          <w:szCs w:val="28"/>
-          <w:lang w:val="en-US"/>
-        </w:rPr>
         <w:t xml:space="preserve"> </w:t>
       </w:r>
     </w:p>
@@ -7770,6 +7764,311 @@
         <w:spacing w:line="360" w:lineRule="auto"/>
         <w:rPr>
           <w:rFonts w:asciiTheme="majorHAnsi" w:hAnsiTheme="majorHAnsi" w:cstheme="majorHAnsi"/>
+          <w:sz w:val="28"/>
+          <w:szCs w:val="28"/>
+        </w:rPr>
+      </w:pPr>
+      <w:r>
+        <w:rPr>
+          <w:rFonts w:asciiTheme="majorHAnsi" w:hAnsiTheme="majorHAnsi" w:cstheme="majorHAnsi"/>
+          <w:b/>
+          <w:bCs/>
+          <w:color w:val="AA225C"/>
+          <w:sz w:val="28"/>
+          <w:szCs w:val="28"/>
+        </w:rPr>
+        <w:t>2.3 Data Structures</w:t>
+      </w:r>
+      <w:r>
+        <w:rPr>
+          <w:rFonts w:asciiTheme="majorHAnsi" w:hAnsiTheme="majorHAnsi" w:cstheme="majorHAnsi"/>
+          <w:sz w:val="28"/>
+          <w:szCs w:val="28"/>
+          <w:lang w:val="en-US"/>
+        </w:rPr>
+        <w:t xml:space="preserve"> </w:t>
+      </w:r>
+    </w:p>
+    <w:p>
+      <w:pPr>
+        <w:spacing w:line="360" w:lineRule="auto"/>
+        <w:rPr>
+          <w:rFonts w:asciiTheme="majorHAnsi" w:hAnsiTheme="majorHAnsi" w:cstheme="majorHAnsi"/>
+        </w:rPr>
+      </w:pPr>
+      <w:r>
+        <w:rPr>
+          <w:rFonts w:asciiTheme="majorHAnsi" w:hAnsiTheme="majorHAnsi" w:cstheme="majorHAnsi"/>
+        </w:rPr>
+        <w:t xml:space="preserve">Hệ thống SAP thường chứa nhiều loại dữ liệu, bao gồm dữ liệu chính (master data), dữ liệu người dùng (user data), và dữ liệu giao dịch (transaction data). Hệ thống SAP cũng bao gồm nhiều </w:t>
+      </w:r>
+      <w:r>
+        <w:rPr>
+          <w:rFonts w:asciiTheme="majorHAnsi" w:hAnsiTheme="majorHAnsi" w:cstheme="majorHAnsi"/>
+          <w:b/>
+          <w:bCs/>
+        </w:rPr>
+        <w:t>client</w:t>
+      </w:r>
+      <w:r>
+        <w:rPr>
+          <w:rFonts w:asciiTheme="majorHAnsi" w:hAnsiTheme="majorHAnsi" w:cstheme="majorHAnsi"/>
+        </w:rPr>
+        <w:t>, mỗi client đại diện cho một đơn vị tổ chức trong hệ thống SAP.</w:t>
+      </w:r>
+    </w:p>
+    <w:p>
+      <w:pPr>
+        <w:spacing w:line="360" w:lineRule="auto"/>
+        <w:rPr>
+          <w:rFonts w:asciiTheme="majorHAnsi" w:hAnsiTheme="majorHAnsi" w:cstheme="majorHAnsi"/>
+        </w:rPr>
+      </w:pPr>
+      <w:r>
+        <w:rPr>
+          <w:rFonts w:asciiTheme="majorHAnsi" w:hAnsiTheme="majorHAnsi" w:cstheme="majorHAnsi"/>
+        </w:rPr>
+        <w:t>Các thuật ngữ quan trọng liên quan đến cấu trúc dữ liệu trong SAP bao gồm:</w:t>
+      </w:r>
+    </w:p>
+    <w:p>
+      <w:pPr>
+        <w:numPr>
+          <w:ilvl w:val="0"/>
+          <w:numId w:val="24"/>
+        </w:numPr>
+        <w:spacing w:line="360" w:lineRule="auto"/>
+        <w:rPr>
+          <w:rFonts w:asciiTheme="majorHAnsi" w:hAnsiTheme="majorHAnsi" w:cstheme="majorHAnsi"/>
+        </w:rPr>
+      </w:pPr>
+      <w:r>
+        <w:rPr>
+          <w:rFonts w:asciiTheme="majorHAnsi" w:hAnsiTheme="majorHAnsi" w:cstheme="majorHAnsi"/>
+          <w:b/>
+          <w:bCs/>
+        </w:rPr>
+        <w:t>Dữ liệu theo client (Client-specific data):</w:t>
+      </w:r>
+      <w:r>
+        <w:rPr>
+          <w:rFonts w:asciiTheme="majorHAnsi" w:hAnsiTheme="majorHAnsi" w:cstheme="majorHAnsi"/>
+        </w:rPr>
+        <w:t xml:space="preserve"> Dữ liệu tồn tại trong một client cụ thể của hệ thống SAP.</w:t>
+      </w:r>
+    </w:p>
+    <w:p>
+      <w:pPr>
+        <w:numPr>
+          <w:ilvl w:val="0"/>
+          <w:numId w:val="24"/>
+        </w:numPr>
+        <w:spacing w:line="360" w:lineRule="auto"/>
+        <w:rPr>
+          <w:rFonts w:asciiTheme="majorHAnsi" w:hAnsiTheme="majorHAnsi" w:cstheme="majorHAnsi"/>
+        </w:rPr>
+      </w:pPr>
+      <w:r>
+        <w:rPr>
+          <w:rFonts w:asciiTheme="majorHAnsi" w:hAnsiTheme="majorHAnsi" w:cstheme="majorHAnsi"/>
+          <w:b/>
+          <w:bCs/>
+        </w:rPr>
+        <w:t>Dữ liệu chéo client (Cross-client data):</w:t>
+      </w:r>
+      <w:r>
+        <w:rPr>
+          <w:rFonts w:asciiTheme="majorHAnsi" w:hAnsiTheme="majorHAnsi" w:cstheme="majorHAnsi"/>
+        </w:rPr>
+        <w:t xml:space="preserve"> Dữ liệu tồn tại trên tất cả các client của hệ thống SAP.</w:t>
+      </w:r>
+    </w:p>
+    <w:p>
+      <w:pPr>
+        <w:spacing w:line="360" w:lineRule="auto"/>
+        <w:rPr>
+          <w:rFonts w:asciiTheme="majorHAnsi" w:hAnsiTheme="majorHAnsi" w:cstheme="majorHAnsi"/>
+        </w:rPr>
+      </w:pPr>
+      <w:r>
+        <w:rPr>
+          <w:rFonts w:asciiTheme="majorHAnsi" w:hAnsiTheme="majorHAnsi" w:cstheme="majorHAnsi"/>
+        </w:rPr>
+        <w:t>Khi lưu trữ dữ liệu trong hệ thống SAP, dữ liệu có thể cụ thể cho một client hoặc có thể được truy cập từ bất kỳ client nào trong hệ thống.</w:t>
+      </w:r>
+    </w:p>
+    <w:p>
+      <w:pPr>
+        <w:spacing w:line="360" w:lineRule="auto"/>
+        <w:rPr>
+          <w:rFonts w:asciiTheme="majorHAnsi" w:hAnsiTheme="majorHAnsi" w:cstheme="majorHAnsi"/>
+          <w:b/>
+          <w:bCs/>
+          <w:lang w:val="en-US"/>
+        </w:rPr>
+      </w:pPr>
+      <w:r>
+        <w:rPr>
+          <w:rFonts w:asciiTheme="majorHAnsi" w:hAnsiTheme="majorHAnsi" w:cstheme="majorHAnsi"/>
+          <w:b/>
+          <w:bCs/>
+          <w:color w:val="AA225C"/>
+        </w:rPr>
+        <w:t>2.3.1 Client Overview</w:t>
+      </w:r>
+      <w:r>
+        <w:rPr>
+          <w:rFonts w:asciiTheme="majorHAnsi" w:hAnsiTheme="majorHAnsi" w:cstheme="majorHAnsi"/>
+          <w:b/>
+          <w:bCs/>
+        </w:rPr>
+        <w:t xml:space="preserve"> </w:t>
+      </w:r>
+    </w:p>
+    <w:p>
+      <w:pPr>
+        <w:spacing w:line="360" w:lineRule="auto"/>
+        <w:rPr>
+          <w:rFonts w:asciiTheme="majorHAnsi" w:hAnsiTheme="majorHAnsi" w:cstheme="majorHAnsi"/>
+        </w:rPr>
+      </w:pPr>
+      <w:r>
+        <w:rPr>
+          <w:rFonts w:asciiTheme="majorHAnsi" w:hAnsiTheme="majorHAnsi" w:cstheme="majorHAnsi"/>
+        </w:rPr>
+        <w:t xml:space="preserve">Mỗi hệ thống SAP có thể được chia thành nhiều client, và mỗi client được xác định bằng một giá trị số ba chữ số. Mỗi client có dữ liệu chính (master data), dữ liệu người dùng (user data), và dữ liệu giao dịch (transaction data) riêng, được gọi là </w:t>
+      </w:r>
+      <w:r>
+        <w:rPr>
+          <w:rFonts w:asciiTheme="majorHAnsi" w:hAnsiTheme="majorHAnsi" w:cstheme="majorHAnsi"/>
+          <w:b/>
+          <w:bCs/>
+        </w:rPr>
+        <w:t>dữ liệu theo client</w:t>
+      </w:r>
+      <w:r>
+        <w:rPr>
+          <w:rFonts w:asciiTheme="majorHAnsi" w:hAnsiTheme="majorHAnsi" w:cstheme="majorHAnsi"/>
+        </w:rPr>
+        <w:t>.</w:t>
+      </w:r>
+    </w:p>
+    <w:p>
+      <w:pPr>
+        <w:spacing w:line="360" w:lineRule="auto"/>
+        <w:rPr>
+          <w:rFonts w:asciiTheme="majorHAnsi" w:hAnsiTheme="majorHAnsi" w:cstheme="majorHAnsi"/>
+        </w:rPr>
+      </w:pPr>
+      <w:r>
+        <w:rPr>
+          <w:rFonts w:asciiTheme="majorHAnsi" w:hAnsiTheme="majorHAnsi" w:cstheme="majorHAnsi"/>
+        </w:rPr>
+        <w:t xml:space="preserve">Khi đăng nhập vào hệ thống SAP, cần phải bao gồm </w:t>
+      </w:r>
+      <w:r>
+        <w:rPr>
+          <w:rFonts w:asciiTheme="majorHAnsi" w:hAnsiTheme="majorHAnsi" w:cstheme="majorHAnsi"/>
+          <w:b/>
+          <w:bCs/>
+        </w:rPr>
+        <w:t>Client ID</w:t>
+      </w:r>
+      <w:r>
+        <w:rPr>
+          <w:rFonts w:asciiTheme="majorHAnsi" w:hAnsiTheme="majorHAnsi" w:cstheme="majorHAnsi"/>
+        </w:rPr>
+        <w:t>, chỉ định việc đăng nhập vào một client cụ thể.</w:t>
+      </w:r>
+    </w:p>
+    <w:p>
+      <w:pPr>
+        <w:keepNext/>
+        <w:spacing w:line="360" w:lineRule="auto"/>
+        <w:jc w:val="center"/>
+      </w:pPr>
+      <w:r>
+        <w:rPr>
+          <w:rFonts w:asciiTheme="majorHAnsi" w:hAnsiTheme="majorHAnsi" w:cstheme="majorHAnsi"/>
+        </w:rPr>
+        <w:drawing>
+          <wp:inline distT="0" distB="0" distL="0" distR="0" wp14:anchorId="3E7ECDC4" wp14:editId="44CE0E42">
+            <wp:extent cx="2830301" cy="2602871"/>
+            <wp:effectExtent l="0" t="0" r="8255" b="6985"/>
+            <wp:docPr id="1597594381" name="Picture 1" descr="A screenshot of a computer&#10;&#10;Description automatically generated"/>
+            <wp:cNvGraphicFramePr>
+              <a:graphicFrameLocks xmlns:a="http://schemas.openxmlformats.org/drawingml/2006/main" noChangeAspect="1"/>
+            </wp:cNvGraphicFramePr>
+            <a:graphic xmlns:a="http://schemas.openxmlformats.org/drawingml/2006/main">
+              <a:graphicData uri="http://schemas.openxmlformats.org/drawingml/2006/picture">
+                <pic:pic xmlns:pic="http://schemas.openxmlformats.org/drawingml/2006/picture">
+                  <pic:nvPicPr>
+                    <pic:cNvPr id="1597594381" name="Picture 1" descr="A screenshot of a computer&#10;&#10;Description automatically generated"/>
+                    <pic:cNvPicPr/>
+                  </pic:nvPicPr>
+                  <pic:blipFill>
+                    <a:blip r:embed="rId28"/>
+                    <a:stretch>
+                      <a:fillRect/>
+                    </a:stretch>
+                  </pic:blipFill>
+                  <pic:spPr>
+                    <a:xfrm>
+                      <a:off x="0" y="0"/>
+                      <a:ext cx="2847527" cy="2618712"/>
+                    </a:xfrm>
+                    <a:prstGeom prst="rect">
+                      <a:avLst/>
+                    </a:prstGeom>
+                  </pic:spPr>
+                </pic:pic>
+              </a:graphicData>
+            </a:graphic>
+          </wp:inline>
+        </w:drawing>
+      </w:r>
+    </w:p>
+    <w:p>
+      <w:pPr>
+        <w:pStyle w:val="Caption"/>
+        <w:jc w:val="center"/>
+        <w:rPr>
+          <w:rFonts w:asciiTheme="majorHAnsi" w:hAnsiTheme="majorHAnsi" w:cstheme="majorHAnsi"/>
+        </w:rPr>
+      </w:pPr>
+      <w:r>
+        <w:t>Figure 2.</w:t>
+      </w:r>
+      <w:r>
+        <w:fldChar w:fldCharType="begin"/>
+      </w:r>
+      <w:r>
+        <w:instrText xml:space="preserve"> SEQ Figure \* ARABIC </w:instrText>
+      </w:r>
+      <w:r>
+        <w:fldChar w:fldCharType="separate"/>
+      </w:r>
+      <w:r>
+        <w:rPr>
+          <w:noProof/>
+        </w:rPr>
+        <w:t>10</w:t>
+      </w:r>
+      <w:r>
+        <w:fldChar w:fldCharType="end"/>
+      </w:r>
+      <w:r>
+        <w:t xml:space="preserve"> </w:t>
+      </w:r>
+      <w:r>
+        <w:t>Client ID on Logon Screen</w:t>
+      </w:r>
+    </w:p>
+    <w:p>
+      <w:pPr>
+        <w:spacing w:line="360" w:lineRule="auto"/>
+        <w:rPr>
+          <w:rFonts w:asciiTheme="majorHAnsi" w:hAnsiTheme="majorHAnsi" w:cstheme="majorHAnsi"/>
         </w:rPr>
       </w:pPr>
     </w:p>
@@ -10178,6 +10477,155 @@
     </w:lvl>
   </w:abstractNum>
   <w:abstractNum w:abstractNumId="17" w15:restartNumberingAfterBreak="0">
+    <w:nsid w:val="6F0970B9"/>
+    <w:multiLevelType w:val="multilevel"/>
+    <w:tmpl w:val="5B58B274"/>
+    <w:lvl w:ilvl="0">
+      <w:start w:val="1"/>
+      <w:numFmt w:val="bullet"/>
+      <w:lvlText w:val=""/>
+      <w:lvlJc w:val="left"/>
+      <w:pPr>
+        <w:tabs>
+          <w:tab w:val="num" w:pos="720"/>
+        </w:tabs>
+        <w:ind w:left="720" w:hanging="360"/>
+      </w:pPr>
+      <w:rPr>
+        <w:rFonts w:ascii="Symbol" w:hAnsi="Symbol" w:hint="default"/>
+        <w:sz w:val="20"/>
+      </w:rPr>
+    </w:lvl>
+    <w:lvl w:ilvl="1" w:tentative="1">
+      <w:start w:val="1"/>
+      <w:numFmt w:val="bullet"/>
+      <w:lvlText w:val="o"/>
+      <w:lvlJc w:val="left"/>
+      <w:pPr>
+        <w:tabs>
+          <w:tab w:val="num" w:pos="1440"/>
+        </w:tabs>
+        <w:ind w:left="1440" w:hanging="360"/>
+      </w:pPr>
+      <w:rPr>
+        <w:rFonts w:ascii="Courier New" w:hAnsi="Courier New" w:hint="default"/>
+        <w:sz w:val="20"/>
+      </w:rPr>
+    </w:lvl>
+    <w:lvl w:ilvl="2" w:tentative="1">
+      <w:start w:val="1"/>
+      <w:numFmt w:val="bullet"/>
+      <w:lvlText w:val=""/>
+      <w:lvlJc w:val="left"/>
+      <w:pPr>
+        <w:tabs>
+          <w:tab w:val="num" w:pos="2160"/>
+        </w:tabs>
+        <w:ind w:left="2160" w:hanging="360"/>
+      </w:pPr>
+      <w:rPr>
+        <w:rFonts w:ascii="Wingdings" w:hAnsi="Wingdings" w:hint="default"/>
+        <w:sz w:val="20"/>
+      </w:rPr>
+    </w:lvl>
+    <w:lvl w:ilvl="3" w:tentative="1">
+      <w:start w:val="1"/>
+      <w:numFmt w:val="bullet"/>
+      <w:lvlText w:val=""/>
+      <w:lvlJc w:val="left"/>
+      <w:pPr>
+        <w:tabs>
+          <w:tab w:val="num" w:pos="2880"/>
+        </w:tabs>
+        <w:ind w:left="2880" w:hanging="360"/>
+      </w:pPr>
+      <w:rPr>
+        <w:rFonts w:ascii="Wingdings" w:hAnsi="Wingdings" w:hint="default"/>
+        <w:sz w:val="20"/>
+      </w:rPr>
+    </w:lvl>
+    <w:lvl w:ilvl="4" w:tentative="1">
+      <w:start w:val="1"/>
+      <w:numFmt w:val="bullet"/>
+      <w:lvlText w:val=""/>
+      <w:lvlJc w:val="left"/>
+      <w:pPr>
+        <w:tabs>
+          <w:tab w:val="num" w:pos="3600"/>
+        </w:tabs>
+        <w:ind w:left="3600" w:hanging="360"/>
+      </w:pPr>
+      <w:rPr>
+        <w:rFonts w:ascii="Wingdings" w:hAnsi="Wingdings" w:hint="default"/>
+        <w:sz w:val="20"/>
+      </w:rPr>
+    </w:lvl>
+    <w:lvl w:ilvl="5" w:tentative="1">
+      <w:start w:val="1"/>
+      <w:numFmt w:val="bullet"/>
+      <w:lvlText w:val=""/>
+      <w:lvlJc w:val="left"/>
+      <w:pPr>
+        <w:tabs>
+          <w:tab w:val="num" w:pos="4320"/>
+        </w:tabs>
+        <w:ind w:left="4320" w:hanging="360"/>
+      </w:pPr>
+      <w:rPr>
+        <w:rFonts w:ascii="Wingdings" w:hAnsi="Wingdings" w:hint="default"/>
+        <w:sz w:val="20"/>
+      </w:rPr>
+    </w:lvl>
+    <w:lvl w:ilvl="6" w:tentative="1">
+      <w:start w:val="1"/>
+      <w:numFmt w:val="bullet"/>
+      <w:lvlText w:val=""/>
+      <w:lvlJc w:val="left"/>
+      <w:pPr>
+        <w:tabs>
+          <w:tab w:val="num" w:pos="5040"/>
+        </w:tabs>
+        <w:ind w:left="5040" w:hanging="360"/>
+      </w:pPr>
+      <w:rPr>
+        <w:rFonts w:ascii="Wingdings" w:hAnsi="Wingdings" w:hint="default"/>
+        <w:sz w:val="20"/>
+      </w:rPr>
+    </w:lvl>
+    <w:lvl w:ilvl="7" w:tentative="1">
+      <w:start w:val="1"/>
+      <w:numFmt w:val="bullet"/>
+      <w:lvlText w:val=""/>
+      <w:lvlJc w:val="left"/>
+      <w:pPr>
+        <w:tabs>
+          <w:tab w:val="num" w:pos="5760"/>
+        </w:tabs>
+        <w:ind w:left="5760" w:hanging="360"/>
+      </w:pPr>
+      <w:rPr>
+        <w:rFonts w:ascii="Wingdings" w:hAnsi="Wingdings" w:hint="default"/>
+        <w:sz w:val="20"/>
+      </w:rPr>
+    </w:lvl>
+    <w:lvl w:ilvl="8" w:tentative="1">
+      <w:start w:val="1"/>
+      <w:numFmt w:val="bullet"/>
+      <w:lvlText w:val=""/>
+      <w:lvlJc w:val="left"/>
+      <w:pPr>
+        <w:tabs>
+          <w:tab w:val="num" w:pos="6480"/>
+        </w:tabs>
+        <w:ind w:left="6480" w:hanging="360"/>
+      </w:pPr>
+      <w:rPr>
+        <w:rFonts w:ascii="Wingdings" w:hAnsi="Wingdings" w:hint="default"/>
+        <w:sz w:val="20"/>
+      </w:rPr>
+    </w:lvl>
+  </w:abstractNum>
+  <w:abstractNum w:abstractNumId="18" w15:restartNumberingAfterBreak="0">
     <w:nsid w:val="6F5F632F"/>
     <w:multiLevelType w:val="multilevel"/>
     <w:tmpl w:val="93C47300"/>
@@ -10326,7 +10774,7 @@
       </w:rPr>
     </w:lvl>
   </w:abstractNum>
-  <w:abstractNum w:abstractNumId="18" w15:restartNumberingAfterBreak="0">
+  <w:abstractNum w:abstractNumId="19" w15:restartNumberingAfterBreak="0">
     <w:nsid w:val="6F8E7B3A"/>
     <w:multiLevelType w:val="multilevel"/>
     <w:tmpl w:val="66A435E4"/>
@@ -10475,7 +10923,7 @@
       </w:rPr>
     </w:lvl>
   </w:abstractNum>
-  <w:abstractNum w:abstractNumId="19" w15:restartNumberingAfterBreak="0">
+  <w:abstractNum w:abstractNumId="20" w15:restartNumberingAfterBreak="0">
     <w:nsid w:val="70925E9C"/>
     <w:multiLevelType w:val="multilevel"/>
     <w:tmpl w:val="9A226FAE"/>
@@ -10624,7 +11072,7 @@
       </w:rPr>
     </w:lvl>
   </w:abstractNum>
-  <w:abstractNum w:abstractNumId="20" w15:restartNumberingAfterBreak="0">
+  <w:abstractNum w:abstractNumId="21" w15:restartNumberingAfterBreak="0">
     <w:nsid w:val="712151F9"/>
     <w:multiLevelType w:val="multilevel"/>
     <w:tmpl w:val="9F3AE8C4"/>
@@ -10740,7 +11188,7 @@
       </w:pPr>
     </w:lvl>
   </w:abstractNum>
-  <w:abstractNum w:abstractNumId="21" w15:restartNumberingAfterBreak="0">
+  <w:abstractNum w:abstractNumId="22" w15:restartNumberingAfterBreak="0">
     <w:nsid w:val="736C5463"/>
     <w:multiLevelType w:val="multilevel"/>
     <w:tmpl w:val="5D7A6D4E"/>
@@ -10889,7 +11337,7 @@
       </w:rPr>
     </w:lvl>
   </w:abstractNum>
-  <w:abstractNum w:abstractNumId="22" w15:restartNumberingAfterBreak="0">
+  <w:abstractNum w:abstractNumId="23" w15:restartNumberingAfterBreak="0">
     <w:nsid w:val="7E014D8F"/>
     <w:multiLevelType w:val="multilevel"/>
     <w:tmpl w:val="636C7A8E"/>
@@ -11018,7 +11466,7 @@
     <w:abstractNumId w:val="16"/>
   </w:num>
   <w:num w:numId="6" w16cid:durableId="473715707">
-    <w:abstractNumId w:val="20"/>
+    <w:abstractNumId w:val="21"/>
   </w:num>
   <w:num w:numId="7" w16cid:durableId="1420636855">
     <w:abstractNumId w:val="15"/>
@@ -11027,7 +11475,7 @@
     <w:abstractNumId w:val="11"/>
   </w:num>
   <w:num w:numId="9" w16cid:durableId="772629147">
-    <w:abstractNumId w:val="17"/>
+    <w:abstractNumId w:val="18"/>
   </w:num>
   <w:num w:numId="10" w16cid:durableId="1976640869">
     <w:abstractNumId w:val="7"/>
@@ -11036,7 +11484,7 @@
     <w:abstractNumId w:val="3"/>
   </w:num>
   <w:num w:numId="12" w16cid:durableId="319504579">
-    <w:abstractNumId w:val="22"/>
+    <w:abstractNumId w:val="23"/>
   </w:num>
   <w:num w:numId="13" w16cid:durableId="1502159764">
     <w:abstractNumId w:val="9"/>
@@ -11048,16 +11496,16 @@
     <w:abstractNumId w:val="14"/>
   </w:num>
   <w:num w:numId="16" w16cid:durableId="1859153213">
-    <w:abstractNumId w:val="21"/>
+    <w:abstractNumId w:val="22"/>
   </w:num>
   <w:num w:numId="17" w16cid:durableId="849637975">
     <w:abstractNumId w:val="2"/>
   </w:num>
   <w:num w:numId="18" w16cid:durableId="1733652857">
-    <w:abstractNumId w:val="19"/>
+    <w:abstractNumId w:val="20"/>
   </w:num>
   <w:num w:numId="19" w16cid:durableId="1904827078">
-    <w:abstractNumId w:val="18"/>
+    <w:abstractNumId w:val="19"/>
   </w:num>
   <w:num w:numId="20" w16cid:durableId="745304632">
     <w:abstractNumId w:val="10"/>
@@ -11070,6 +11518,9 @@
   </w:num>
   <w:num w:numId="23" w16cid:durableId="906959687">
     <w:abstractNumId w:val="5"/>
+  </w:num>
+  <w:num w:numId="24" w16cid:durableId="1347170068">
+    <w:abstractNumId w:val="17"/>
   </w:num>
 </w:numbering>
 </file>

</xml_diff>

<commit_message>
Res - Doc - SAP GUI Admin - App Data Dir
</commit_message>
<xml_diff>
--- a/04_Resources/01_Documentation/[Kiran Bandari] Complete ABAP - Note.docx
+++ b/04_Resources/01_Documentation/[Kiran Bandari] Complete ABAP - Note.docx
@@ -7274,6 +7274,7 @@
       <w:r>
         <w:rPr>
           <w:rFonts w:asciiTheme="majorHAnsi" w:hAnsiTheme="majorHAnsi" w:cstheme="majorHAnsi"/>
+          <w:noProof/>
         </w:rPr>
         <w:drawing>
           <wp:inline distT="0" distB="0" distL="0" distR="0" wp14:anchorId="6DBF675B" wp14:editId="501BF005">
@@ -7400,6 +7401,7 @@
       <w:r>
         <w:rPr>
           <w:rFonts w:asciiTheme="majorHAnsi" w:hAnsiTheme="majorHAnsi" w:cstheme="majorHAnsi"/>
+          <w:noProof/>
         </w:rPr>
         <w:drawing>
           <wp:inline distT="0" distB="0" distL="0" distR="0" wp14:anchorId="001C5850" wp14:editId="274A6F9F">
@@ -7990,6 +7992,7 @@
       <w:r>
         <w:rPr>
           <w:rFonts w:asciiTheme="majorHAnsi" w:hAnsiTheme="majorHAnsi" w:cstheme="majorHAnsi"/>
+          <w:noProof/>
         </w:rPr>
         <w:drawing>
           <wp:inline distT="0" distB="0" distL="0" distR="0" wp14:anchorId="3E7ECDC4" wp14:editId="44CE0E42">
@@ -8091,7 +8094,7 @@
         <w:rPr>
           <w:rFonts w:asciiTheme="majorHAnsi" w:hAnsiTheme="majorHAnsi" w:cstheme="majorHAnsi"/>
         </w:rPr>
-        <w:t>65</w:t>
+        <w:t>70</w:t>
       </w:r>
       <w:r>
         <w:rPr>
@@ -12138,6 +12141,7 @@
   <w:style w:type="character" w:default="1" w:styleId="DefaultParagraphFont">
     <w:name w:val="Default Paragraph Font"/>
     <w:uiPriority w:val="1"/>
+    <w:semiHidden/>
     <w:unhideWhenUsed/>
   </w:style>
   <w:style w:type="table" w:default="1" w:styleId="TableNormal">

</xml_diff>